<commit_message>
DOTK : update documentation with new context menu
</commit_message>
<xml_diff>
--- a/DirectOutputToolkit/documentation/DirectOutput Toolkit (en).docx
+++ b/DirectOutputToolkit/documentation/DirectOutput Toolkit (en).docx
@@ -541,36 +541,19 @@
         </w:rPr>
         <w:t>here are some videos presenting the different possibilities of DOTK on my channel (</w:t>
       </w:r>
-      <w:r>
-        <w:fldChar w:fldCharType="begin"/>
-      </w:r>
-      <w:r>
-        <w:rPr>
-          <w:lang w:val="en-US"/>
-        </w:rPr>
-        <w:instrText xml:space="preserve"> HYPERLINK "https://www.youtube.com/playlist?list=PLjHwWo3oP7bjyNVtPrCItQ-fieKkx6iYk" </w:instrText>
-      </w:r>
-      <w:r>
-        <w:fldChar w:fldCharType="separate"/>
-      </w:r>
-      <w:r>
-        <w:rPr>
-          <w:rStyle w:val="Lienhypertexte"/>
+      <w:hyperlink r:id="rId8" w:history="1">
+        <w:r>
+          <w:rPr>
+            <w:rStyle w:val="Lienhypertexte"/>
+            <w:lang w:val="en" w:eastAsia="fr-FR"/>
+          </w:rPr>
+          <w:t>https://www.youtube.com/playlist?list=PLjHwWo3oP7bjyNVtPrCItQ-fieKkx6iYk</w:t>
+        </w:r>
+      </w:hyperlink>
+      <w:r>
+        <w:rPr>
           <w:lang w:val="en" w:eastAsia="fr-FR"/>
         </w:rPr>
-        <w:t>https://www.youtube.com/playlist?list=PLjHwWo3oP7bjyNVtPrCItQ-fieKkx6iYk</w:t>
-      </w:r>
-      <w:r>
-        <w:rPr>
-          <w:rStyle w:val="Lienhypertexte"/>
-          <w:lang w:val="en" w:eastAsia="fr-FR"/>
-        </w:rPr>
-        <w:fldChar w:fldCharType="end"/>
-      </w:r>
-      <w:r>
-        <w:rPr>
-          <w:lang w:val="en" w:eastAsia="fr-FR"/>
-        </w:rPr>
         <w:t>)</w:t>
       </w:r>
     </w:p>
@@ -637,38 +620,15 @@
         </w:rPr>
         <w:t xml:space="preserve">You will find the DOTK directly on my git releases page </w:t>
       </w:r>
-      <w:r>
-        <w:fldChar w:fldCharType="begin"/>
-      </w:r>
-      <w:r>
-        <w:rPr>
-          <w:lang w:val="en-US"/>
-        </w:rPr>
-        <w:instrText xml:space="preserve"> HYPERLI</w:instrText>
-      </w:r>
-      <w:r>
-        <w:rPr>
-          <w:lang w:val="en-US"/>
-        </w:rPr>
-        <w:instrText xml:space="preserve">NK "https://github.com/Vroonsh/DirectOutput/releases" </w:instrText>
-      </w:r>
-      <w:r>
-        <w:fldChar w:fldCharType="separate"/>
-      </w:r>
-      <w:r>
-        <w:rPr>
-          <w:rStyle w:val="Lienhypertexte"/>
-          <w:lang w:val="en"/>
-        </w:rPr>
-        <w:t>https://github.com/Vroonsh/DirectOutput/releases</w:t>
-      </w:r>
-      <w:r>
-        <w:rPr>
-          <w:rStyle w:val="Lienhypertexte"/>
-          <w:lang w:val="en"/>
-        </w:rPr>
-        <w:fldChar w:fldCharType="end"/>
-      </w:r>
+      <w:hyperlink r:id="rId9" w:history="1">
+        <w:r>
+          <w:rPr>
+            <w:rStyle w:val="Lienhypertexte"/>
+            <w:lang w:val="en"/>
+          </w:rPr>
+          <w:t>https://github.com/Vroonsh/DirectOutput/releases</w:t>
+        </w:r>
+      </w:hyperlink>
     </w:p>
     <w:p>
       <w:pPr>
@@ -775,7 +735,7 @@
                     <pic:cNvPicPr/>
                   </pic:nvPicPr>
                   <pic:blipFill>
-                    <a:blip r:embed="rId8" cstate="print">
+                    <a:blip r:embed="rId10" cstate="print">
                       <a:extLst>
                         <a:ext uri="{28A0092B-C50C-407E-A947-70E740481C1C}">
                           <a14:useLocalDpi xmlns:a14="http://schemas.microsoft.com/office/drawing/2010/main" val="0"/>
@@ -1088,7 +1048,7 @@
                     <pic:cNvPicPr/>
                   </pic:nvPicPr>
                   <pic:blipFill>
-                    <a:blip r:embed="rId9" cstate="print">
+                    <a:blip r:embed="rId11" cstate="print">
                       <a:extLst>
                         <a:ext uri="{28A0092B-C50C-407E-A947-70E740481C1C}">
                           <a14:useLocalDpi xmlns:a14="http://schemas.microsoft.com/office/drawing/2010/main" val="0"/>
@@ -1334,7 +1294,7 @@
                     <pic:cNvPicPr/>
                   </pic:nvPicPr>
                   <pic:blipFill>
-                    <a:blip r:embed="rId10"/>
+                    <a:blip r:embed="rId12"/>
                     <a:stretch>
                       <a:fillRect/>
                     </a:stretch>
@@ -1487,7 +1447,7 @@
                     <pic:cNvPicPr/>
                   </pic:nvPicPr>
                   <pic:blipFill>
-                    <a:blip r:embed="rId11" cstate="print">
+                    <a:blip r:embed="rId13" cstate="print">
                       <a:extLst>
                         <a:ext uri="{28A0092B-C50C-407E-A947-70E740481C1C}">
                           <a14:useLocalDpi xmlns:a14="http://schemas.microsoft.com/office/drawing/2010/main" val="0"/>
@@ -1937,7 +1897,7 @@
                     <pic:cNvPicPr/>
                   </pic:nvPicPr>
                   <pic:blipFill>
-                    <a:blip r:embed="rId12" cstate="print">
+                    <a:blip r:embed="rId14" cstate="print">
                       <a:extLst>
                         <a:ext uri="{28A0092B-C50C-407E-A947-70E740481C1C}">
                           <a14:useLocalDpi xmlns:a14="http://schemas.microsoft.com/office/drawing/2010/main" val="0"/>
@@ -1999,7 +1959,7 @@
                     <pic:cNvPicPr/>
                   </pic:nvPicPr>
                   <pic:blipFill>
-                    <a:blip r:embed="rId13" cstate="print">
+                    <a:blip r:embed="rId15" cstate="print">
                       <a:extLst>
                         <a:ext uri="{28A0092B-C50C-407E-A947-70E740481C1C}">
                           <a14:useLocalDpi xmlns:a14="http://schemas.microsoft.com/office/drawing/2010/main" val="0"/>
@@ -2170,7 +2130,7 @@
                     <pic:cNvPicPr/>
                   </pic:nvPicPr>
                   <pic:blipFill>
-                    <a:blip r:embed="rId14" cstate="print">
+                    <a:blip r:embed="rId16" cstate="print">
                       <a:extLst>
                         <a:ext uri="{28A0092B-C50C-407E-A947-70E740481C1C}">
                           <a14:useLocalDpi xmlns:a14="http://schemas.microsoft.com/office/drawing/2010/main" val="0"/>
@@ -2264,7 +2224,7 @@
                     <pic:cNvPicPr/>
                   </pic:nvPicPr>
                   <pic:blipFill>
-                    <a:blip r:embed="rId15" cstate="print">
+                    <a:blip r:embed="rId17" cstate="print">
                       <a:extLst>
                         <a:ext uri="{28A0092B-C50C-407E-A947-70E740481C1C}">
                           <a14:useLocalDpi xmlns:a14="http://schemas.microsoft.com/office/drawing/2010/main" val="0"/>
@@ -2413,7 +2373,7 @@
                     <pic:cNvPicPr/>
                   </pic:nvPicPr>
                   <pic:blipFill>
-                    <a:blip r:embed="rId16" cstate="print">
+                    <a:blip r:embed="rId18" cstate="print">
                       <a:extLst>
                         <a:ext uri="{28A0092B-C50C-407E-A947-70E740481C1C}">
                           <a14:useLocalDpi xmlns:a14="http://schemas.microsoft.com/office/drawing/2010/main" val="0"/>
@@ -2538,7 +2498,7 @@
                     <pic:cNvPicPr/>
                   </pic:nvPicPr>
                   <pic:blipFill>
-                    <a:blip r:embed="rId17" cstate="print">
+                    <a:blip r:embed="rId19" cstate="print">
                       <a:extLst>
                         <a:ext uri="{28A0092B-C50C-407E-A947-70E740481C1C}">
                           <a14:useLocalDpi xmlns:a14="http://schemas.microsoft.com/office/drawing/2010/main" val="0"/>
@@ -3096,6 +3056,9 @@
     <w:p>
       <w:pPr>
         <w:jc w:val="center"/>
+        <w:rPr>
+          <w:lang w:val="en-US"/>
+        </w:rPr>
       </w:pPr>
       <w:r>
         <w:rPr>
@@ -3117,7 +3080,7 @@
                     <pic:cNvPicPr/>
                   </pic:nvPicPr>
                   <pic:blipFill>
-                    <a:blip r:embed="rId18">
+                    <a:blip r:embed="rId20">
                       <a:extLst>
                         <a:ext uri="{28A0092B-C50C-407E-A947-70E740481C1C}">
                           <a14:useLocalDpi xmlns:a14="http://schemas.microsoft.com/office/drawing/2010/main" val="0"/>
@@ -3157,6 +3120,9 @@
         </w:drawing>
       </w:r>
       <w:r>
+        <w:rPr>
+          <w:lang w:val="en-US"/>
+        </w:rPr>
         <w:t xml:space="preserve">   </w:t>
       </w:r>
       <w:r>
@@ -3179,7 +3145,7 @@
                     <pic:cNvPicPr/>
                   </pic:nvPicPr>
                   <pic:blipFill>
-                    <a:blip r:embed="rId19">
+                    <a:blip r:embed="rId21">
                       <a:extLst>
                         <a:ext uri="{28A0092B-C50C-407E-A947-70E740481C1C}">
                           <a14:useLocalDpi xmlns:a14="http://schemas.microsoft.com/office/drawing/2010/main" val="0"/>
@@ -3221,16 +3187,106 @@
     </w:p>
     <w:p>
       <w:pPr>
+        <w:rPr>
+          <w:lang w:val="en-US"/>
+        </w:rPr>
+      </w:pPr>
+      <w:r>
+        <w:rPr>
+          <w:lang w:val="en-US"/>
+        </w:rPr>
+        <w:t xml:space="preserve">For Effect nodes you also have a context menu to copy the </w:t>
+      </w:r>
+      <w:proofErr w:type="spellStart"/>
+      <w:r>
+        <w:rPr>
+          <w:lang w:val="en-US"/>
+        </w:rPr>
+        <w:t>Dof</w:t>
+      </w:r>
+      <w:proofErr w:type="spellEnd"/>
+      <w:r>
+        <w:rPr>
+          <w:lang w:val="en-US"/>
+        </w:rPr>
+        <w:t xml:space="preserve"> command of the effect to the clipboard.</w:t>
+      </w:r>
+    </w:p>
+    <w:p>
+      <w:pPr>
+        <w:jc w:val="center"/>
+        <w:rPr>
+          <w:lang w:val="en-US"/>
+        </w:rPr>
+      </w:pPr>
+      <w:r>
+        <w:rPr>
+          <w:noProof/>
+        </w:rPr>
+        <w:drawing>
+          <wp:inline distT="0" distB="0" distL="0" distR="0" wp14:anchorId="5E5A3B75" wp14:editId="41D704BD">
+            <wp:extent cx="1784443" cy="303735"/>
+            <wp:effectExtent l="19050" t="0" r="25400" b="134620"/>
+            <wp:docPr id="7" name="Image 7"/>
+            <wp:cNvGraphicFramePr>
+              <a:graphicFrameLocks xmlns:a="http://schemas.openxmlformats.org/drawingml/2006/main" noChangeAspect="1"/>
+            </wp:cNvGraphicFramePr>
+            <a:graphic xmlns:a="http://schemas.openxmlformats.org/drawingml/2006/main">
+              <a:graphicData uri="http://schemas.openxmlformats.org/drawingml/2006/picture">
+                <pic:pic xmlns:pic="http://schemas.openxmlformats.org/drawingml/2006/picture">
+                  <pic:nvPicPr>
+                    <pic:cNvPr id="1" name=""/>
+                    <pic:cNvPicPr/>
+                  </pic:nvPicPr>
+                  <pic:blipFill>
+                    <a:blip r:embed="rId22"/>
+                    <a:stretch>
+                      <a:fillRect/>
+                    </a:stretch>
+                  </pic:blipFill>
+                  <pic:spPr>
+                    <a:xfrm>
+                      <a:off x="0" y="0"/>
+                      <a:ext cx="2040731" cy="347358"/>
+                    </a:xfrm>
+                    <a:prstGeom prst="roundRect">
+                      <a:avLst>
+                        <a:gd name="adj" fmla="val 8594"/>
+                      </a:avLst>
+                    </a:prstGeom>
+                    <a:solidFill>
+                      <a:srgbClr val="FFFFFF">
+                        <a:shade val="85000"/>
+                      </a:srgbClr>
+                    </a:solidFill>
+                    <a:ln>
+                      <a:noFill/>
+                    </a:ln>
+                    <a:effectLst>
+                      <a:reflection blurRad="12700" stA="38000" endPos="28000" dist="5000" dir="5400000" sy="-100000" algn="bl" rotWithShape="0"/>
+                    </a:effectLst>
+                  </pic:spPr>
+                </pic:pic>
+              </a:graphicData>
+            </a:graphic>
+          </wp:inline>
+        </w:drawing>
+      </w:r>
+    </w:p>
+    <w:p>
+      <w:pPr>
         <w:pStyle w:val="Titre4"/>
         <w:rPr>
           <w:b/>
           <w:bCs/>
-        </w:rPr>
-      </w:pPr>
-      <w:r>
-        <w:rPr>
-          <w:b/>
-          <w:bCs/>
+          <w:lang w:val="en-US"/>
+        </w:rPr>
+      </w:pPr>
+      <w:r>
+        <w:rPr>
+          <w:b/>
+          <w:bCs/>
+          <w:lang w:val="en-US"/>
         </w:rPr>
         <w:t>Edition area</w:t>
       </w:r>
@@ -3259,7 +3315,7 @@
                     <pic:cNvPicPr/>
                   </pic:nvPicPr>
                   <pic:blipFill>
-                    <a:blip r:embed="rId20" cstate="print">
+                    <a:blip r:embed="rId23" cstate="print">
                       <a:extLst>
                         <a:ext uri="{28A0092B-C50C-407E-A947-70E740481C1C}">
                           <a14:useLocalDpi xmlns:a14="http://schemas.microsoft.com/office/drawing/2010/main" val="0"/>
@@ -3456,6 +3512,7 @@
         <w:rPr>
           <w:lang w:val="en"/>
         </w:rPr>
+        <w:lastRenderedPageBreak/>
         <w:t>This is also where you will be able to edit the properties of your table, this will be done in the properties area.</w:t>
       </w:r>
     </w:p>
@@ -3473,7 +3530,6 @@
           <w:b/>
           <w:bCs/>
         </w:rPr>
-        <w:lastRenderedPageBreak/>
         <w:t>Properties</w:t>
       </w:r>
       <w:proofErr w:type="spellEnd"/>
@@ -3509,7 +3565,7 @@
                     <pic:cNvPicPr/>
                   </pic:nvPicPr>
                   <pic:blipFill>
-                    <a:blip r:embed="rId21" cstate="print">
+                    <a:blip r:embed="rId24" cstate="print">
                       <a:extLst>
                         <a:ext uri="{28A0092B-C50C-407E-A947-70E740481C1C}">
                           <a14:useLocalDpi xmlns:a14="http://schemas.microsoft.com/office/drawing/2010/main" val="0"/>
@@ -3635,7 +3691,7 @@
                     <pic:cNvPicPr/>
                   </pic:nvPicPr>
                   <pic:blipFill>
-                    <a:blip r:embed="rId22" cstate="print">
+                    <a:blip r:embed="rId25" cstate="print">
                       <a:extLst>
                         <a:ext uri="{28A0092B-C50C-407E-A947-70E740481C1C}">
                           <a14:useLocalDpi xmlns:a14="http://schemas.microsoft.com/office/drawing/2010/main" val="0"/>
@@ -4044,7 +4100,7 @@
                     <pic:cNvPicPr/>
                   </pic:nvPicPr>
                   <pic:blipFill>
-                    <a:blip r:embed="rId23">
+                    <a:blip r:embed="rId26">
                       <a:extLst>
                         <a:ext uri="{28A0092B-C50C-407E-A947-70E740481C1C}">
                           <a14:useLocalDpi xmlns:a14="http://schemas.microsoft.com/office/drawing/2010/main" val="0"/>
@@ -4109,7 +4165,7 @@
                     <pic:cNvPicPr/>
                   </pic:nvPicPr>
                   <pic:blipFill>
-                    <a:blip r:embed="rId24">
+                    <a:blip r:embed="rId27">
                       <a:extLst>
                         <a:ext uri="{28A0092B-C50C-407E-A947-70E740481C1C}">
                           <a14:useLocalDpi xmlns:a14="http://schemas.microsoft.com/office/drawing/2010/main" val="0"/>
@@ -4159,6 +4215,7 @@
         <w:rPr>
           <w:lang w:val="en"/>
         </w:rPr>
+        <w:lastRenderedPageBreak/>
         <w:t xml:space="preserve">When you select a </w:t>
       </w:r>
       <w:proofErr w:type="spellStart"/>
@@ -4186,7 +4243,6 @@
         <w:rPr>
           <w:lang w:val="en"/>
         </w:rPr>
-        <w:lastRenderedPageBreak/>
         <w:t xml:space="preserve">If </w:t>
       </w:r>
       <w:proofErr w:type="spellStart"/>
@@ -4506,7 +4562,7 @@
                     <pic:cNvPicPr/>
                   </pic:nvPicPr>
                   <pic:blipFill>
-                    <a:blip r:embed="rId25" cstate="print">
+                    <a:blip r:embed="rId28" cstate="print">
                       <a:extLst>
                         <a:ext uri="{28A0092B-C50C-407E-A947-70E740481C1C}">
                           <a14:useLocalDpi xmlns:a14="http://schemas.microsoft.com/office/drawing/2010/main" val="0"/>
@@ -4571,7 +4627,7 @@
                     <pic:cNvPicPr/>
                   </pic:nvPicPr>
                   <pic:blipFill>
-                    <a:blip r:embed="rId26" cstate="print">
+                    <a:blip r:embed="rId29" cstate="print">
                       <a:extLst>
                         <a:ext uri="{28A0092B-C50C-407E-A947-70E740481C1C}">
                           <a14:useLocalDpi xmlns:a14="http://schemas.microsoft.com/office/drawing/2010/main" val="0"/>
@@ -4716,7 +4772,7 @@
                     <pic:cNvPicPr/>
                   </pic:nvPicPr>
                   <pic:blipFill>
-                    <a:blip r:embed="rId27"/>
+                    <a:blip r:embed="rId30"/>
                     <a:stretch>
                       <a:fillRect/>
                     </a:stretch>
@@ -4781,7 +4837,6 @@
         <w:rPr>
           <w:noProof/>
         </w:rPr>
-        <w:lastRenderedPageBreak/>
         <w:drawing>
           <wp:inline distT="0" distB="0" distL="0" distR="0" wp14:anchorId="049D9550" wp14:editId="59B4F9E1">
             <wp:extent cx="863129" cy="1488458"/>
@@ -4798,7 +4853,7 @@
                     <pic:cNvPicPr/>
                   </pic:nvPicPr>
                   <pic:blipFill>
-                    <a:blip r:embed="rId28" cstate="print">
+                    <a:blip r:embed="rId31" cstate="print">
                       <a:extLst>
                         <a:ext uri="{28A0092B-C50C-407E-A947-70E740481C1C}">
                           <a14:useLocalDpi xmlns:a14="http://schemas.microsoft.com/office/drawing/2010/main" val="0"/>
@@ -4857,7 +4912,7 @@
                     <pic:cNvPicPr/>
                   </pic:nvPicPr>
                   <pic:blipFill>
-                    <a:blip r:embed="rId29" cstate="print">
+                    <a:blip r:embed="rId32" cstate="print">
                       <a:extLst>
                         <a:ext uri="{28A0092B-C50C-407E-A947-70E740481C1C}">
                           <a14:useLocalDpi xmlns:a14="http://schemas.microsoft.com/office/drawing/2010/main" val="0"/>
@@ -4916,7 +4971,7 @@
                     <pic:cNvPicPr/>
                   </pic:nvPicPr>
                   <pic:blipFill>
-                    <a:blip r:embed="rId30" cstate="print">
+                    <a:blip r:embed="rId33" cstate="print">
                       <a:extLst>
                         <a:ext uri="{28A0092B-C50C-407E-A947-70E740481C1C}">
                           <a14:useLocalDpi xmlns:a14="http://schemas.microsoft.com/office/drawing/2010/main" val="0"/>
@@ -4975,7 +5030,7 @@
                     <pic:cNvPicPr/>
                   </pic:nvPicPr>
                   <pic:blipFill>
-                    <a:blip r:embed="rId31" cstate="print">
+                    <a:blip r:embed="rId34" cstate="print">
                       <a:extLst>
                         <a:ext uri="{28A0092B-C50C-407E-A947-70E740481C1C}">
                           <a14:useLocalDpi xmlns:a14="http://schemas.microsoft.com/office/drawing/2010/main" val="0"/>
@@ -5034,7 +5089,7 @@
                     <pic:cNvPicPr/>
                   </pic:nvPicPr>
                   <pic:blipFill>
-                    <a:blip r:embed="rId32" cstate="print">
+                    <a:blip r:embed="rId35" cstate="print">
                       <a:extLst>
                         <a:ext uri="{28A0092B-C50C-407E-A947-70E740481C1C}">
                           <a14:useLocalDpi xmlns:a14="http://schemas.microsoft.com/office/drawing/2010/main" val="0"/>
@@ -5093,7 +5148,7 @@
                     <pic:cNvPicPr/>
                   </pic:nvPicPr>
                   <pic:blipFill>
-                    <a:blip r:embed="rId33" cstate="print">
+                    <a:blip r:embed="rId36" cstate="print">
                       <a:extLst>
                         <a:ext uri="{28A0092B-C50C-407E-A947-70E740481C1C}">
                           <a14:useLocalDpi xmlns:a14="http://schemas.microsoft.com/office/drawing/2010/main" val="0"/>
@@ -5197,7 +5252,7 @@
                     <pic:cNvPicPr/>
                   </pic:nvPicPr>
                   <pic:blipFill>
-                    <a:blip r:embed="rId34" cstate="print">
+                    <a:blip r:embed="rId37" cstate="print">
                       <a:extLst>
                         <a:ext uri="{28A0092B-C50C-407E-A947-70E740481C1C}">
                           <a14:useLocalDpi xmlns:a14="http://schemas.microsoft.com/office/drawing/2010/main" val="0"/>
@@ -5319,7 +5374,7 @@
                     <pic:cNvPicPr/>
                   </pic:nvPicPr>
                   <pic:blipFill>
-                    <a:blip r:embed="rId35" cstate="print">
+                    <a:blip r:embed="rId38" cstate="print">
                       <a:extLst>
                         <a:ext uri="{28A0092B-C50C-407E-A947-70E740481C1C}">
                           <a14:useLocalDpi xmlns:a14="http://schemas.microsoft.com/office/drawing/2010/main" val="0"/>
@@ -5568,7 +5623,7 @@
                     <pic:cNvPicPr/>
                   </pic:nvPicPr>
                   <pic:blipFill>
-                    <a:blip r:embed="rId36"/>
+                    <a:blip r:embed="rId39"/>
                     <a:stretch>
                       <a:fillRect/>
                     </a:stretch>
@@ -5651,7 +5706,7 @@
                     <pic:cNvPicPr/>
                   </pic:nvPicPr>
                   <pic:blipFill>
-                    <a:blip r:embed="rId37"/>
+                    <a:blip r:embed="rId40"/>
                     <a:stretch>
                       <a:fillRect/>
                     </a:stretch>
@@ -5772,7 +5827,7 @@
                     <pic:cNvPicPr/>
                   </pic:nvPicPr>
                   <pic:blipFill>
-                    <a:blip r:embed="rId38"/>
+                    <a:blip r:embed="rId41"/>
                     <a:stretch>
                       <a:fillRect/>
                     </a:stretch>

</xml_diff>

<commit_message>
DOTK : update documentation with creation context menu
</commit_message>
<xml_diff>
--- a/DirectOutputToolkit/documentation/DirectOutput Toolkit (en).docx
+++ b/DirectOutputToolkit/documentation/DirectOutput Toolkit (en).docx
@@ -290,9 +290,8 @@
           <w:highlight w:val="darkGray"/>
           <w:lang w:val="en-US"/>
         </w:rPr>
-        <w:t xml:space="preserve">What is </w:t>
-      </w:r>
-      <w:proofErr w:type="gramStart"/>
+        <w:t>What is D</w:t>
+      </w:r>
       <w:r>
         <w:rPr>
           <w:b/>
@@ -300,7 +299,7 @@
           <w:highlight w:val="darkGray"/>
           <w:lang w:val="en-US"/>
         </w:rPr>
-        <w:t>D</w:t>
+        <w:t>OTK</w:t>
       </w:r>
       <w:r>
         <w:rPr>
@@ -309,7 +308,7 @@
           <w:highlight w:val="darkGray"/>
           <w:lang w:val="en-US"/>
         </w:rPr>
-        <w:t>OTK</w:t>
+        <w:t xml:space="preserve"> </w:t>
       </w:r>
       <w:r>
         <w:rPr>
@@ -318,18 +317,8 @@
           <w:highlight w:val="darkGray"/>
           <w:lang w:val="en-US"/>
         </w:rPr>
-        <w:t xml:space="preserve"> </w:t>
-      </w:r>
-      <w:r>
-        <w:rPr>
-          <w:b/>
-          <w:bCs/>
-          <w:highlight w:val="darkGray"/>
-          <w:lang w:val="en-US"/>
-        </w:rPr>
         <w:t>?</w:t>
       </w:r>
-      <w:proofErr w:type="gramEnd"/>
     </w:p>
     <w:p>
       <w:pPr>
@@ -3464,14 +3453,246 @@
     <w:p>
       <w:pPr>
         <w:rPr>
-          <w:lang w:val="en"/>
-        </w:rPr>
-      </w:pPr>
-      <w:r>
-        <w:rPr>
-          <w:lang w:val="en"/>
-        </w:rPr>
-        <w:t xml:space="preserve">You will be able to delete </w:t>
+          <w:lang w:val="en-US"/>
+        </w:rPr>
+      </w:pPr>
+      <w:r>
+        <w:rPr>
+          <w:lang w:val="en-US"/>
+        </w:rPr>
+        <w:t xml:space="preserve">You can also create </w:t>
+      </w:r>
+      <w:proofErr w:type="spellStart"/>
+      <w:r>
+        <w:rPr>
+          <w:lang w:val="en-US"/>
+        </w:rPr>
+        <w:t>T</w:t>
+      </w:r>
+      <w:r>
+        <w:rPr>
+          <w:lang w:val="en-US"/>
+        </w:rPr>
+        <w:t>ableElements</w:t>
+      </w:r>
+      <w:proofErr w:type="spellEnd"/>
+      <w:r>
+        <w:rPr>
+          <w:lang w:val="en-US"/>
+        </w:rPr>
+        <w:t xml:space="preserve"> and effects using these context menu.</w:t>
+      </w:r>
+    </w:p>
+    <w:p>
+      <w:pPr>
+        <w:jc w:val="center"/>
+        <w:rPr>
+          <w:lang w:val="en-US"/>
+        </w:rPr>
+      </w:pPr>
+      <w:r>
+        <w:rPr>
+          <w:noProof/>
+        </w:rPr>
+        <w:lastRenderedPageBreak/>
+        <w:drawing>
+          <wp:inline distT="0" distB="0" distL="0" distR="0" wp14:anchorId="0A94BB2A" wp14:editId="06DCF17C">
+            <wp:extent cx="1236251" cy="223804"/>
+            <wp:effectExtent l="19050" t="0" r="21590" b="100330"/>
+            <wp:docPr id="35" name="Image 35"/>
+            <wp:cNvGraphicFramePr>
+              <a:graphicFrameLocks xmlns:a="http://schemas.openxmlformats.org/drawingml/2006/main" noChangeAspect="1"/>
+            </wp:cNvGraphicFramePr>
+            <a:graphic xmlns:a="http://schemas.openxmlformats.org/drawingml/2006/main">
+              <a:graphicData uri="http://schemas.openxmlformats.org/drawingml/2006/picture">
+                <pic:pic xmlns:pic="http://schemas.openxmlformats.org/drawingml/2006/picture">
+                  <pic:nvPicPr>
+                    <pic:cNvPr id="1" name=""/>
+                    <pic:cNvPicPr/>
+                  </pic:nvPicPr>
+                  <pic:blipFill>
+                    <a:blip r:embed="rId24"/>
+                    <a:stretch>
+                      <a:fillRect/>
+                    </a:stretch>
+                  </pic:blipFill>
+                  <pic:spPr>
+                    <a:xfrm>
+                      <a:off x="0" y="0"/>
+                      <a:ext cx="1355573" cy="245405"/>
+                    </a:xfrm>
+                    <a:prstGeom prst="roundRect">
+                      <a:avLst>
+                        <a:gd name="adj" fmla="val 8594"/>
+                      </a:avLst>
+                    </a:prstGeom>
+                    <a:solidFill>
+                      <a:srgbClr val="FFFFFF">
+                        <a:shade val="85000"/>
+                      </a:srgbClr>
+                    </a:solidFill>
+                    <a:ln>
+                      <a:noFill/>
+                    </a:ln>
+                    <a:effectLst>
+                      <a:reflection blurRad="12700" stA="38000" endPos="28000" dist="5000" dir="5400000" sy="-100000" algn="bl" rotWithShape="0"/>
+                    </a:effectLst>
+                  </pic:spPr>
+                </pic:pic>
+              </a:graphicData>
+            </a:graphic>
+          </wp:inline>
+        </w:drawing>
+      </w:r>
+      <w:r>
+        <w:rPr>
+          <w:lang w:val="en-US"/>
+        </w:rPr>
+        <w:t xml:space="preserve">   </w:t>
+      </w:r>
+      <w:r>
+        <w:rPr>
+          <w:noProof/>
+        </w:rPr>
+        <w:drawing>
+          <wp:inline distT="0" distB="0" distL="0" distR="0" wp14:anchorId="6528DC01" wp14:editId="6B8CEC2A">
+            <wp:extent cx="1736081" cy="369984"/>
+            <wp:effectExtent l="19050" t="0" r="17145" b="125730"/>
+            <wp:docPr id="37" name="Image 37"/>
+            <wp:cNvGraphicFramePr>
+              <a:graphicFrameLocks xmlns:a="http://schemas.openxmlformats.org/drawingml/2006/main" noChangeAspect="1"/>
+            </wp:cNvGraphicFramePr>
+            <a:graphic xmlns:a="http://schemas.openxmlformats.org/drawingml/2006/main">
+              <a:graphicData uri="http://schemas.openxmlformats.org/drawingml/2006/picture">
+                <pic:pic xmlns:pic="http://schemas.openxmlformats.org/drawingml/2006/picture">
+                  <pic:nvPicPr>
+                    <pic:cNvPr id="1" name=""/>
+                    <pic:cNvPicPr/>
+                  </pic:nvPicPr>
+                  <pic:blipFill>
+                    <a:blip r:embed="rId25"/>
+                    <a:stretch>
+                      <a:fillRect/>
+                    </a:stretch>
+                  </pic:blipFill>
+                  <pic:spPr>
+                    <a:xfrm>
+                      <a:off x="0" y="0"/>
+                      <a:ext cx="2300015" cy="490166"/>
+                    </a:xfrm>
+                    <a:prstGeom prst="roundRect">
+                      <a:avLst>
+                        <a:gd name="adj" fmla="val 8594"/>
+                      </a:avLst>
+                    </a:prstGeom>
+                    <a:solidFill>
+                      <a:srgbClr val="FFFFFF">
+                        <a:shade val="85000"/>
+                      </a:srgbClr>
+                    </a:solidFill>
+                    <a:ln>
+                      <a:noFill/>
+                    </a:ln>
+                    <a:effectLst>
+                      <a:reflection blurRad="12700" stA="38000" endPos="28000" dist="5000" dir="5400000" sy="-100000" algn="bl" rotWithShape="0"/>
+                    </a:effectLst>
+                  </pic:spPr>
+                </pic:pic>
+              </a:graphicData>
+            </a:graphic>
+          </wp:inline>
+        </w:drawing>
+      </w:r>
+      <w:r>
+        <w:rPr>
+          <w:lang w:val="en-US"/>
+        </w:rPr>
+        <w:t xml:space="preserve">   </w:t>
+      </w:r>
+      <w:r>
+        <w:rPr>
+          <w:noProof/>
+        </w:rPr>
+        <w:drawing>
+          <wp:inline distT="0" distB="0" distL="0" distR="0" wp14:anchorId="184CE8AB" wp14:editId="5986A0B1">
+            <wp:extent cx="1777645" cy="383079"/>
+            <wp:effectExtent l="19050" t="0" r="13335" b="150495"/>
+            <wp:docPr id="36" name="Image 36"/>
+            <wp:cNvGraphicFramePr>
+              <a:graphicFrameLocks xmlns:a="http://schemas.openxmlformats.org/drawingml/2006/main" noChangeAspect="1"/>
+            </wp:cNvGraphicFramePr>
+            <a:graphic xmlns:a="http://schemas.openxmlformats.org/drawingml/2006/main">
+              <a:graphicData uri="http://schemas.openxmlformats.org/drawingml/2006/picture">
+                <pic:pic xmlns:pic="http://schemas.openxmlformats.org/drawingml/2006/picture">
+                  <pic:nvPicPr>
+                    <pic:cNvPr id="1" name=""/>
+                    <pic:cNvPicPr/>
+                  </pic:nvPicPr>
+                  <pic:blipFill>
+                    <a:blip r:embed="rId26"/>
+                    <a:stretch>
+                      <a:fillRect/>
+                    </a:stretch>
+                  </pic:blipFill>
+                  <pic:spPr>
+                    <a:xfrm>
+                      <a:off x="0" y="0"/>
+                      <a:ext cx="2014200" cy="434056"/>
+                    </a:xfrm>
+                    <a:prstGeom prst="roundRect">
+                      <a:avLst>
+                        <a:gd name="adj" fmla="val 8594"/>
+                      </a:avLst>
+                    </a:prstGeom>
+                    <a:solidFill>
+                      <a:srgbClr val="FFFFFF">
+                        <a:shade val="85000"/>
+                      </a:srgbClr>
+                    </a:solidFill>
+                    <a:ln>
+                      <a:noFill/>
+                    </a:ln>
+                    <a:effectLst>
+                      <a:reflection blurRad="12700" stA="38000" endPos="28000" dist="5000" dir="5400000" sy="-100000" algn="bl" rotWithShape="0"/>
+                    </a:effectLst>
+                  </pic:spPr>
+                </pic:pic>
+              </a:graphicData>
+            </a:graphic>
+          </wp:inline>
+        </w:drawing>
+      </w:r>
+    </w:p>
+    <w:p>
+      <w:pPr>
+        <w:rPr>
+          <w:lang w:val="en"/>
+        </w:rPr>
+      </w:pPr>
+    </w:p>
+    <w:p>
+      <w:pPr>
+        <w:rPr>
+          <w:lang w:val="en"/>
+        </w:rPr>
+      </w:pPr>
+      <w:r>
+        <w:rPr>
+          <w:lang w:val="en"/>
+        </w:rPr>
+        <w:t xml:space="preserve">You </w:t>
+      </w:r>
+      <w:r>
+        <w:rPr>
+          <w:lang w:val="en"/>
+        </w:rPr>
+        <w:t xml:space="preserve">can </w:t>
+      </w:r>
+      <w:r>
+        <w:rPr>
+          <w:lang w:val="en"/>
+        </w:rPr>
+        <w:t xml:space="preserve">delete </w:t>
       </w:r>
       <w:proofErr w:type="spellStart"/>
       <w:r>
@@ -3512,8 +3733,25 @@
         <w:rPr>
           <w:lang w:val="en"/>
         </w:rPr>
-        <w:lastRenderedPageBreak/>
-        <w:t>This is also where you will be able to edit the properties of your table, this will be done in the properties area.</w:t>
+        <w:t>Y</w:t>
+      </w:r>
+      <w:r>
+        <w:rPr>
+          <w:lang w:val="en"/>
+        </w:rPr>
+        <w:t xml:space="preserve">ou </w:t>
+      </w:r>
+      <w:r>
+        <w:rPr>
+          <w:lang w:val="en"/>
+        </w:rPr>
+        <w:t xml:space="preserve">can also </w:t>
+      </w:r>
+      <w:r>
+        <w:rPr>
+          <w:lang w:val="en"/>
+        </w:rPr>
+        <w:t>edit the properties of your table, this will be done in the properties area.</w:t>
       </w:r>
     </w:p>
     <w:p>
@@ -3565,7 +3803,7 @@
                     <pic:cNvPicPr/>
                   </pic:nvPicPr>
                   <pic:blipFill>
-                    <a:blip r:embed="rId24" cstate="print">
+                    <a:blip r:embed="rId27" cstate="print">
                       <a:extLst>
                         <a:ext uri="{28A0092B-C50C-407E-A947-70E740481C1C}">
                           <a14:useLocalDpi xmlns:a14="http://schemas.microsoft.com/office/drawing/2010/main" val="0"/>
@@ -3691,7 +3929,7 @@
                     <pic:cNvPicPr/>
                   </pic:nvPicPr>
                   <pic:blipFill>
-                    <a:blip r:embed="rId25" cstate="print">
+                    <a:blip r:embed="rId28" cstate="print">
                       <a:extLst>
                         <a:ext uri="{28A0092B-C50C-407E-A947-70E740481C1C}">
                           <a14:useLocalDpi xmlns:a14="http://schemas.microsoft.com/office/drawing/2010/main" val="0"/>
@@ -3735,7 +3973,6 @@
         </w:rPr>
       </w:pPr>
       <w:proofErr w:type="spellStart"/>
-      <w:proofErr w:type="gramStart"/>
       <w:r>
         <w:rPr>
           <w:b/>
@@ -3749,14 +3986,7 @@
         <w:rPr>
           <w:lang w:val="en-US"/>
         </w:rPr>
-        <w:t> :</w:t>
-      </w:r>
-      <w:proofErr w:type="gramEnd"/>
-      <w:r>
-        <w:rPr>
-          <w:lang w:val="en-US"/>
-        </w:rPr>
-        <w:t xml:space="preserve"> </w:t>
+        <w:t xml:space="preserve"> : </w:t>
       </w:r>
       <w:r>
         <w:rPr>
@@ -3790,7 +4020,6 @@
         </w:rPr>
       </w:pPr>
       <w:proofErr w:type="spellStart"/>
-      <w:proofErr w:type="gramStart"/>
       <w:r>
         <w:rPr>
           <w:b/>
@@ -3804,14 +4033,7 @@
         <w:rPr>
           <w:lang w:val="en-US"/>
         </w:rPr>
-        <w:t> :</w:t>
-      </w:r>
-      <w:proofErr w:type="gramEnd"/>
-      <w:r>
-        <w:rPr>
-          <w:lang w:val="en-US"/>
-        </w:rPr>
-        <w:t xml:space="preserve"> </w:t>
+        <w:t xml:space="preserve"> : </w:t>
       </w:r>
       <w:r>
         <w:rPr>
@@ -3975,9 +4197,9 @@
           <w:szCs w:val="22"/>
           <w:lang w:val="en-US"/>
         </w:rPr>
-        <w:t xml:space="preserve">&lt;extension&gt; file. If you change the extension (for example you had a PNG and you choose a GIF), all the </w:t>
-      </w:r>
-      <w:proofErr w:type="gramStart"/>
+        <w:t>&lt;extension&gt; file. If you change the extension (for example you had a PNG and you choose a GIF), all the romname.* images will be removed from the directory where the .</w:t>
+      </w:r>
+      <w:proofErr w:type="spellStart"/>
       <w:r>
         <w:rPr>
           <w:rFonts w:asciiTheme="minorHAnsi" w:hAnsiTheme="minorHAnsi" w:cstheme="minorHAnsi"/>
@@ -3985,9 +4207,9 @@
           <w:szCs w:val="22"/>
           <w:lang w:val="en-US"/>
         </w:rPr>
-        <w:t>romname.*</w:t>
-      </w:r>
-      <w:proofErr w:type="gramEnd"/>
+        <w:t>ini</w:t>
+      </w:r>
+      <w:proofErr w:type="spellEnd"/>
       <w:r>
         <w:rPr>
           <w:rFonts w:asciiTheme="minorHAnsi" w:hAnsiTheme="minorHAnsi" w:cstheme="minorHAnsi"/>
@@ -3995,7 +4217,7 @@
           <w:szCs w:val="22"/>
           <w:lang w:val="en-US"/>
         </w:rPr>
-        <w:t xml:space="preserve"> images will be removed from the directory where the .</w:t>
+        <w:t xml:space="preserve"> are found to have only the one you have chosen (</w:t>
       </w:r>
       <w:proofErr w:type="spellStart"/>
       <w:r>
@@ -4005,7 +4227,7 @@
           <w:szCs w:val="22"/>
           <w:lang w:val="en-US"/>
         </w:rPr>
-        <w:t>ini</w:t>
+        <w:t>DirectOutput</w:t>
       </w:r>
       <w:proofErr w:type="spellEnd"/>
       <w:r>
@@ -4015,26 +4237,6 @@
           <w:szCs w:val="22"/>
           <w:lang w:val="en-US"/>
         </w:rPr>
-        <w:t xml:space="preserve"> are found to have only the one you have chosen (</w:t>
-      </w:r>
-      <w:proofErr w:type="spellStart"/>
-      <w:r>
-        <w:rPr>
-          <w:rFonts w:asciiTheme="minorHAnsi" w:hAnsiTheme="minorHAnsi" w:cstheme="minorHAnsi"/>
-          <w:sz w:val="22"/>
-          <w:szCs w:val="22"/>
-          <w:lang w:val="en-US"/>
-        </w:rPr>
-        <w:t>DirectOutput</w:t>
-      </w:r>
-      <w:proofErr w:type="spellEnd"/>
-      <w:r>
-        <w:rPr>
-          <w:rFonts w:asciiTheme="minorHAnsi" w:hAnsiTheme="minorHAnsi" w:cstheme="minorHAnsi"/>
-          <w:sz w:val="22"/>
-          <w:szCs w:val="22"/>
-          <w:lang w:val="en-US"/>
-        </w:rPr>
         <w:t xml:space="preserve"> supports one image per table).</w:t>
       </w:r>
     </w:p>
@@ -4061,6 +4263,7 @@
           <w:bCs/>
           <w:lang w:val="en-US"/>
         </w:rPr>
+        <w:lastRenderedPageBreak/>
         <w:t>TableElement</w:t>
       </w:r>
       <w:proofErr w:type="spellEnd"/>
@@ -4100,7 +4303,7 @@
                     <pic:cNvPicPr/>
                   </pic:nvPicPr>
                   <pic:blipFill>
-                    <a:blip r:embed="rId26">
+                    <a:blip r:embed="rId29">
                       <a:extLst>
                         <a:ext uri="{28A0092B-C50C-407E-A947-70E740481C1C}">
                           <a14:useLocalDpi xmlns:a14="http://schemas.microsoft.com/office/drawing/2010/main" val="0"/>
@@ -4165,7 +4368,7 @@
                     <pic:cNvPicPr/>
                   </pic:nvPicPr>
                   <pic:blipFill>
-                    <a:blip r:embed="rId27">
+                    <a:blip r:embed="rId30">
                       <a:extLst>
                         <a:ext uri="{28A0092B-C50C-407E-A947-70E740481C1C}">
                           <a14:useLocalDpi xmlns:a14="http://schemas.microsoft.com/office/drawing/2010/main" val="0"/>
@@ -4215,7 +4418,6 @@
         <w:rPr>
           <w:lang w:val="en"/>
         </w:rPr>
-        <w:lastRenderedPageBreak/>
         <w:t xml:space="preserve">When you select a </w:t>
       </w:r>
       <w:proofErr w:type="spellStart"/>
@@ -4452,15 +4654,7 @@
       </w:r>
       <w:proofErr w:type="spellEnd"/>
       <w:r>
-        <w:t xml:space="preserve"> </w:t>
-      </w:r>
-      <w:proofErr w:type="gramStart"/>
-      <w:r>
-        <w:t>section:</w:t>
-      </w:r>
-      <w:proofErr w:type="gramEnd"/>
-      <w:r>
-        <w:t xml:space="preserve"> </w:t>
+        <w:t xml:space="preserve"> section: </w:t>
       </w:r>
       <w:proofErr w:type="spellStart"/>
       <w:r>
@@ -4562,7 +4756,7 @@
                     <pic:cNvPicPr/>
                   </pic:nvPicPr>
                   <pic:blipFill>
-                    <a:blip r:embed="rId28" cstate="print">
+                    <a:blip r:embed="rId31" cstate="print">
                       <a:extLst>
                         <a:ext uri="{28A0092B-C50C-407E-A947-70E740481C1C}">
                           <a14:useLocalDpi xmlns:a14="http://schemas.microsoft.com/office/drawing/2010/main" val="0"/>
@@ -4627,7 +4821,7 @@
                     <pic:cNvPicPr/>
                   </pic:nvPicPr>
                   <pic:blipFill>
-                    <a:blip r:embed="rId29" cstate="print">
+                    <a:blip r:embed="rId32" cstate="print">
                       <a:extLst>
                         <a:ext uri="{28A0092B-C50C-407E-A947-70E740481C1C}">
                           <a14:useLocalDpi xmlns:a14="http://schemas.microsoft.com/office/drawing/2010/main" val="0"/>
@@ -4756,6 +4950,7 @@
         <w:rPr>
           <w:noProof/>
         </w:rPr>
+        <w:lastRenderedPageBreak/>
         <w:drawing>
           <wp:inline distT="0" distB="0" distL="0" distR="0" wp14:anchorId="0CB5589E" wp14:editId="4F3C869F">
             <wp:extent cx="832367" cy="465615"/>
@@ -4772,7 +4967,7 @@
                     <pic:cNvPicPr/>
                   </pic:nvPicPr>
                   <pic:blipFill>
-                    <a:blip r:embed="rId30"/>
+                    <a:blip r:embed="rId33"/>
                     <a:stretch>
                       <a:fillRect/>
                     </a:stretch>
@@ -4853,7 +5048,7 @@
                     <pic:cNvPicPr/>
                   </pic:nvPicPr>
                   <pic:blipFill>
-                    <a:blip r:embed="rId31" cstate="print">
+                    <a:blip r:embed="rId34" cstate="print">
                       <a:extLst>
                         <a:ext uri="{28A0092B-C50C-407E-A947-70E740481C1C}">
                           <a14:useLocalDpi xmlns:a14="http://schemas.microsoft.com/office/drawing/2010/main" val="0"/>
@@ -4912,7 +5107,7 @@
                     <pic:cNvPicPr/>
                   </pic:nvPicPr>
                   <pic:blipFill>
-                    <a:blip r:embed="rId32" cstate="print">
+                    <a:blip r:embed="rId35" cstate="print">
                       <a:extLst>
                         <a:ext uri="{28A0092B-C50C-407E-A947-70E740481C1C}">
                           <a14:useLocalDpi xmlns:a14="http://schemas.microsoft.com/office/drawing/2010/main" val="0"/>
@@ -4971,7 +5166,7 @@
                     <pic:cNvPicPr/>
                   </pic:nvPicPr>
                   <pic:blipFill>
-                    <a:blip r:embed="rId33" cstate="print">
+                    <a:blip r:embed="rId36" cstate="print">
                       <a:extLst>
                         <a:ext uri="{28A0092B-C50C-407E-A947-70E740481C1C}">
                           <a14:useLocalDpi xmlns:a14="http://schemas.microsoft.com/office/drawing/2010/main" val="0"/>
@@ -5030,7 +5225,7 @@
                     <pic:cNvPicPr/>
                   </pic:nvPicPr>
                   <pic:blipFill>
-                    <a:blip r:embed="rId34" cstate="print">
+                    <a:blip r:embed="rId37" cstate="print">
                       <a:extLst>
                         <a:ext uri="{28A0092B-C50C-407E-A947-70E740481C1C}">
                           <a14:useLocalDpi xmlns:a14="http://schemas.microsoft.com/office/drawing/2010/main" val="0"/>
@@ -5089,7 +5284,7 @@
                     <pic:cNvPicPr/>
                   </pic:nvPicPr>
                   <pic:blipFill>
-                    <a:blip r:embed="rId35" cstate="print">
+                    <a:blip r:embed="rId38" cstate="print">
                       <a:extLst>
                         <a:ext uri="{28A0092B-C50C-407E-A947-70E740481C1C}">
                           <a14:useLocalDpi xmlns:a14="http://schemas.microsoft.com/office/drawing/2010/main" val="0"/>
@@ -5148,7 +5343,7 @@
                     <pic:cNvPicPr/>
                   </pic:nvPicPr>
                   <pic:blipFill>
-                    <a:blip r:embed="rId36" cstate="print">
+                    <a:blip r:embed="rId39" cstate="print">
                       <a:extLst>
                         <a:ext uri="{28A0092B-C50C-407E-A947-70E740481C1C}">
                           <a14:useLocalDpi xmlns:a14="http://schemas.microsoft.com/office/drawing/2010/main" val="0"/>
@@ -5252,7 +5447,7 @@
                     <pic:cNvPicPr/>
                   </pic:nvPicPr>
                   <pic:blipFill>
-                    <a:blip r:embed="rId37" cstate="print">
+                    <a:blip r:embed="rId40" cstate="print">
                       <a:extLst>
                         <a:ext uri="{28A0092B-C50C-407E-A947-70E740481C1C}">
                           <a14:useLocalDpi xmlns:a14="http://schemas.microsoft.com/office/drawing/2010/main" val="0"/>
@@ -5374,7 +5569,7 @@
                     <pic:cNvPicPr/>
                   </pic:nvPicPr>
                   <pic:blipFill>
-                    <a:blip r:embed="rId38" cstate="print">
+                    <a:blip r:embed="rId41" cstate="print">
                       <a:extLst>
                         <a:ext uri="{28A0092B-C50C-407E-A947-70E740481C1C}">
                           <a14:useLocalDpi xmlns:a14="http://schemas.microsoft.com/office/drawing/2010/main" val="0"/>
@@ -5623,7 +5818,7 @@
                     <pic:cNvPicPr/>
                   </pic:nvPicPr>
                   <pic:blipFill>
-                    <a:blip r:embed="rId39"/>
+                    <a:blip r:embed="rId42"/>
                     <a:stretch>
                       <a:fillRect/>
                     </a:stretch>
@@ -5706,7 +5901,7 @@
                     <pic:cNvPicPr/>
                   </pic:nvPicPr>
                   <pic:blipFill>
-                    <a:blip r:embed="rId40"/>
+                    <a:blip r:embed="rId43"/>
                     <a:stretch>
                       <a:fillRect/>
                     </a:stretch>
@@ -5827,7 +6022,7 @@
                     <pic:cNvPicPr/>
                   </pic:nvPicPr>
                   <pic:blipFill>
-                    <a:blip r:embed="rId41"/>
+                    <a:blip r:embed="rId44"/>
                     <a:stretch>
                       <a:fillRect/>
                     </a:stretch>

</xml_diff>

<commit_message>
DOTK : update documentation
</commit_message>
<xml_diff>
--- a/DirectOutputToolkit/documentation/DirectOutput Toolkit (en).docx
+++ b/DirectOutputToolkit/documentation/DirectOutput Toolkit (en).docx
@@ -290,8 +290,9 @@
           <w:highlight w:val="darkGray"/>
           <w:lang w:val="en-US"/>
         </w:rPr>
-        <w:t>What is D</w:t>
-      </w:r>
+        <w:t xml:space="preserve">What is </w:t>
+      </w:r>
+      <w:proofErr w:type="gramStart"/>
       <w:r>
         <w:rPr>
           <w:b/>
@@ -299,6 +300,15 @@
           <w:highlight w:val="darkGray"/>
           <w:lang w:val="en-US"/>
         </w:rPr>
+        <w:t>D</w:t>
+      </w:r>
+      <w:r>
+        <w:rPr>
+          <w:b/>
+          <w:bCs/>
+          <w:highlight w:val="darkGray"/>
+          <w:lang w:val="en-US"/>
+        </w:rPr>
         <w:t>OTK</w:t>
       </w:r>
       <w:r>
@@ -319,6 +329,7 @@
         </w:rPr>
         <w:t>?</w:t>
       </w:r>
+      <w:proofErr w:type="gramEnd"/>
     </w:p>
     <w:p>
       <w:pPr>
@@ -1334,6 +1345,33 @@
     <w:p>
       <w:pPr>
         <w:rPr>
+          <w:lang w:val="en"/>
+        </w:rPr>
+      </w:pPr>
+      <w:r>
+        <w:rPr>
+          <w:lang w:val="en"/>
+        </w:rPr>
+        <w:t xml:space="preserve">You can delete either an output or a whole controller by selecting it and press the </w:t>
+      </w:r>
+      <w:r>
+        <w:rPr>
+          <w:b/>
+          <w:bCs/>
+          <w:lang w:val="en"/>
+        </w:rPr>
+        <w:t>Delete</w:t>
+      </w:r>
+      <w:r>
+        <w:rPr>
+          <w:lang w:val="en"/>
+        </w:rPr>
+        <w:t xml:space="preserve"> key.</w:t>
+      </w:r>
+    </w:p>
+    <w:p>
+      <w:pPr>
+        <w:rPr>
           <w:lang w:val="en-US"/>
         </w:rPr>
       </w:pPr>
@@ -1715,7 +1753,7 @@
     <w:p>
       <w:pPr>
         <w:rPr>
-          <w:lang w:val="en-US"/>
+          <w:lang w:val="en"/>
         </w:rPr>
       </w:pPr>
       <w:r>
@@ -1734,11 +1772,199 @@
           <w:lang w:val="en-US"/>
         </w:rPr>
       </w:pPr>
-      <w:proofErr w:type="spellStart"/>
-      <w:r>
-        <w:rPr>
-          <w:b/>
-          <w:bCs/>
+      <w:r>
+        <w:rPr>
+          <w:b/>
+          <w:bCs/>
+          <w:lang w:val="en-US"/>
+        </w:rPr>
+        <w:t>D</w:t>
+      </w:r>
+      <w:r>
+        <w:rPr>
+          <w:b/>
+          <w:bCs/>
+          <w:lang w:val="en-US"/>
+        </w:rPr>
+        <w:t xml:space="preserve">OTK </w:t>
+      </w:r>
+      <w:r>
+        <w:rPr>
+          <w:b/>
+          <w:bCs/>
+          <w:lang w:val="en-US"/>
+        </w:rPr>
+        <w:t>preferred setup</w:t>
+      </w:r>
+      <w:r>
+        <w:rPr>
+          <w:b/>
+          <w:bCs/>
+          <w:lang w:val="en-US"/>
+        </w:rPr>
+        <w:t xml:space="preserve"> regarding usage</w:t>
+      </w:r>
+    </w:p>
+    <w:p>
+      <w:pPr>
+        <w:rPr>
+          <w:lang w:val="en-US"/>
+        </w:rPr>
+      </w:pPr>
+    </w:p>
+    <w:p>
+      <w:pPr>
+        <w:rPr>
+          <w:lang w:val="en-US"/>
+        </w:rPr>
+      </w:pPr>
+      <w:r>
+        <w:rPr>
+          <w:lang w:val="en-US"/>
+        </w:rPr>
+        <w:t xml:space="preserve">First, what you should know is that I have split the </w:t>
+      </w:r>
+      <w:proofErr w:type="spellStart"/>
+      <w:r>
+        <w:rPr>
+          <w:lang w:val="en-US"/>
+        </w:rPr>
+        <w:t>dofsetup</w:t>
+      </w:r>
+      <w:proofErr w:type="spellEnd"/>
+      <w:r>
+        <w:rPr>
+          <w:lang w:val="en-US"/>
+        </w:rPr>
+        <w:t xml:space="preserve"> &amp; </w:t>
+      </w:r>
+      <w:proofErr w:type="spellStart"/>
+      <w:r>
+        <w:rPr>
+          <w:lang w:val="en-US"/>
+        </w:rPr>
+        <w:t>dof</w:t>
+      </w:r>
+      <w:proofErr w:type="spellEnd"/>
+      <w:r>
+        <w:rPr>
+          <w:lang w:val="en-US"/>
+        </w:rPr>
+        <w:t xml:space="preserve"> view setup so you can have any combination of specific visualization of the same </w:t>
+      </w:r>
+      <w:proofErr w:type="spellStart"/>
+      <w:r>
+        <w:rPr>
+          <w:lang w:val="en-US"/>
+        </w:rPr>
+        <w:t>dofsetup</w:t>
+      </w:r>
+      <w:proofErr w:type="spellEnd"/>
+      <w:r>
+        <w:rPr>
+          <w:lang w:val="en-US"/>
+        </w:rPr>
+        <w:t xml:space="preserve">. </w:t>
+      </w:r>
+      <w:proofErr w:type="spellStart"/>
+      <w:r>
+        <w:rPr>
+          <w:lang w:val="en-US"/>
+        </w:rPr>
+        <w:t>Dofsetup</w:t>
+      </w:r>
+      <w:proofErr w:type="spellEnd"/>
+      <w:r>
+        <w:rPr>
+          <w:lang w:val="en-US"/>
+        </w:rPr>
+        <w:t xml:space="preserve"> &amp; </w:t>
+      </w:r>
+      <w:proofErr w:type="spellStart"/>
+      <w:r>
+        <w:rPr>
+          <w:lang w:val="en-US"/>
+        </w:rPr>
+        <w:t>dovs</w:t>
+      </w:r>
+      <w:proofErr w:type="spellEnd"/>
+      <w:r>
+        <w:rPr>
+          <w:lang w:val="en-US"/>
+        </w:rPr>
+        <w:t xml:space="preserve"> files are totally independent one from each other. </w:t>
+      </w:r>
+    </w:p>
+    <w:p>
+      <w:pPr>
+        <w:rPr>
+          <w:lang w:val="en-US"/>
+        </w:rPr>
+      </w:pPr>
+      <w:r>
+        <w:rPr>
+          <w:lang w:val="en-US"/>
+        </w:rPr>
+        <w:t xml:space="preserve">That’s why I provided several </w:t>
+      </w:r>
+      <w:proofErr w:type="spellStart"/>
+      <w:r>
+        <w:rPr>
+          <w:lang w:val="en-US"/>
+        </w:rPr>
+        <w:t>dovs</w:t>
+      </w:r>
+      <w:proofErr w:type="spellEnd"/>
+      <w:r>
+        <w:rPr>
+          <w:lang w:val="en-US"/>
+        </w:rPr>
+        <w:t xml:space="preserve"> files with only one </w:t>
+      </w:r>
+      <w:proofErr w:type="spellStart"/>
+      <w:r>
+        <w:rPr>
+          <w:lang w:val="en-US"/>
+        </w:rPr>
+        <w:t>dofsetup</w:t>
+      </w:r>
+      <w:proofErr w:type="spellEnd"/>
+      <w:r>
+        <w:rPr>
+          <w:lang w:val="en-US"/>
+        </w:rPr>
+        <w:t xml:space="preserve"> file.</w:t>
+      </w:r>
+    </w:p>
+    <w:p>
+      <w:pPr>
+        <w:rPr>
+          <w:lang w:val="en-US"/>
+        </w:rPr>
+      </w:pPr>
+      <w:r>
+        <w:rPr>
+          <w:lang w:val="en-US"/>
+        </w:rPr>
+        <w:t xml:space="preserve">If you plan to use DOTK to create or modify </w:t>
+      </w:r>
+      <w:proofErr w:type="spellStart"/>
+      <w:r>
+        <w:rPr>
+          <w:lang w:val="en-US"/>
+        </w:rPr>
+        <w:t>dof</w:t>
+      </w:r>
+      <w:proofErr w:type="spellEnd"/>
+      <w:r>
+        <w:rPr>
+          <w:lang w:val="en-US"/>
+        </w:rPr>
+        <w:t xml:space="preserve"> tables which will have to be uploaded to </w:t>
+      </w:r>
+      <w:proofErr w:type="spellStart"/>
+      <w:r>
+        <w:rPr>
           <w:lang w:val="en-US"/>
         </w:rPr>
         <w:t>DofConfigTool</w:t>
@@ -1746,6 +1972,275 @@
       <w:proofErr w:type="spellEnd"/>
       <w:r>
         <w:rPr>
+          <w:lang w:val="en-US"/>
+        </w:rPr>
+        <w:t xml:space="preserve">, you should consider using the </w:t>
+      </w:r>
+      <w:proofErr w:type="spellStart"/>
+      <w:r>
+        <w:rPr>
+          <w:lang w:val="en-US"/>
+        </w:rPr>
+        <w:t>DofToolkit</w:t>
+      </w:r>
+      <w:proofErr w:type="spellEnd"/>
+      <w:r>
+        <w:rPr>
+          <w:lang w:val="en-US"/>
+        </w:rPr>
+        <w:t xml:space="preserve"> user </w:t>
+      </w:r>
+      <w:proofErr w:type="spellStart"/>
+      <w:r>
+        <w:rPr>
+          <w:lang w:val="en-US"/>
+        </w:rPr>
+        <w:t>dofsetup</w:t>
+      </w:r>
+      <w:proofErr w:type="spellEnd"/>
+      <w:r>
+        <w:rPr>
+          <w:lang w:val="en-US"/>
+        </w:rPr>
+        <w:t xml:space="preserve"> file because it covers all available inputs from </w:t>
+      </w:r>
+      <w:proofErr w:type="spellStart"/>
+      <w:r>
+        <w:rPr>
+          <w:lang w:val="en-US"/>
+        </w:rPr>
+        <w:t>DofConfigTool</w:t>
+      </w:r>
+      <w:proofErr w:type="spellEnd"/>
+      <w:r>
+        <w:rPr>
+          <w:lang w:val="en-US"/>
+        </w:rPr>
+        <w:t xml:space="preserve"> without any combos or duplicates. Using this setup will ensure you the exported </w:t>
+      </w:r>
+      <w:proofErr w:type="spellStart"/>
+      <w:r>
+        <w:rPr>
+          <w:lang w:val="en-US"/>
+        </w:rPr>
+        <w:t>dof</w:t>
+      </w:r>
+      <w:proofErr w:type="spellEnd"/>
+      <w:r>
+        <w:rPr>
+          <w:lang w:val="en-US"/>
+        </w:rPr>
+        <w:t xml:space="preserve"> lines will really be designed for a particular output and so you’ll be able to confidently paste it into the corresponding </w:t>
+      </w:r>
+      <w:r>
+        <w:rPr>
+          <w:lang w:val="en-US"/>
+        </w:rPr>
+        <w:t>line in your Table settings on the site.</w:t>
+      </w:r>
+    </w:p>
+    <w:p>
+      <w:pPr>
+        <w:rPr>
+          <w:lang w:val="en-US"/>
+        </w:rPr>
+      </w:pPr>
+      <w:r>
+        <w:rPr>
+          <w:lang w:val="en-US"/>
+        </w:rPr>
+        <w:t xml:space="preserve">I made DOTK firstly to reduce iteration time while creating your effects, its purpose is not to replace </w:t>
+      </w:r>
+      <w:proofErr w:type="spellStart"/>
+      <w:r>
+        <w:rPr>
+          <w:lang w:val="en-US"/>
+        </w:rPr>
+        <w:t>DofConfigTool</w:t>
+      </w:r>
+      <w:proofErr w:type="spellEnd"/>
+      <w:r>
+        <w:rPr>
+          <w:lang w:val="en-US"/>
+        </w:rPr>
+        <w:t xml:space="preserve"> about config files generation (the site already does it perfectly and the community aspect is the most important).</w:t>
+      </w:r>
+    </w:p>
+    <w:p>
+      <w:pPr>
+        <w:rPr>
+          <w:lang w:val="en-US"/>
+        </w:rPr>
+      </w:pPr>
+      <w:r>
+        <w:rPr>
+          <w:lang w:val="en-US"/>
+        </w:rPr>
+        <w:t xml:space="preserve">So, using DOTK with the </w:t>
+      </w:r>
+      <w:proofErr w:type="spellStart"/>
+      <w:r>
+        <w:rPr>
+          <w:lang w:val="en-US"/>
+        </w:rPr>
+        <w:t>DofToolkit</w:t>
+      </w:r>
+      <w:proofErr w:type="spellEnd"/>
+      <w:r>
+        <w:rPr>
+          <w:lang w:val="en-US"/>
+        </w:rPr>
+        <w:t xml:space="preserve"> user setup then copy paste your modified lines to the site and finally generating your config files will allow you to test your modification</w:t>
+      </w:r>
+      <w:r>
+        <w:rPr>
+          <w:lang w:val="en-US"/>
+        </w:rPr>
+        <w:t xml:space="preserve"> on your </w:t>
+      </w:r>
+      <w:proofErr w:type="spellStart"/>
+      <w:r>
+        <w:rPr>
+          <w:lang w:val="en-US"/>
+        </w:rPr>
+        <w:t>vPinball</w:t>
+      </w:r>
+      <w:proofErr w:type="spellEnd"/>
+      <w:r>
+        <w:rPr>
+          <w:lang w:val="en-US"/>
+        </w:rPr>
+        <w:t>.</w:t>
+      </w:r>
+    </w:p>
+    <w:p>
+      <w:pPr>
+        <w:rPr>
+          <w:lang w:val="en-US"/>
+        </w:rPr>
+      </w:pPr>
+      <w:r>
+        <w:rPr>
+          <w:lang w:val="en-US"/>
+        </w:rPr>
+        <w:t xml:space="preserve">In case you already have local modifications on your account for some tables you want to have in DOTK using the </w:t>
+      </w:r>
+      <w:proofErr w:type="spellStart"/>
+      <w:r>
+        <w:rPr>
+          <w:lang w:val="en-US"/>
+        </w:rPr>
+        <w:t>DofToolkit</w:t>
+      </w:r>
+      <w:proofErr w:type="spellEnd"/>
+      <w:r>
+        <w:rPr>
+          <w:lang w:val="en-US"/>
+        </w:rPr>
+        <w:t xml:space="preserve"> setup, you’ll can easily import them using the import dialog described below.</w:t>
+      </w:r>
+    </w:p>
+    <w:p>
+      <w:pPr>
+        <w:rPr>
+          <w:lang w:val="en-US"/>
+        </w:rPr>
+      </w:pPr>
+      <w:r>
+        <w:rPr>
+          <w:lang w:val="en-US"/>
+        </w:rPr>
+        <w:t xml:space="preserve">One of the </w:t>
+      </w:r>
+      <w:r>
+        <w:rPr>
+          <w:lang w:val="en-US"/>
+        </w:rPr>
+        <w:t>reasons</w:t>
+      </w:r>
+      <w:r>
+        <w:rPr>
+          <w:lang w:val="en-US"/>
+        </w:rPr>
+        <w:t xml:space="preserve"> you’ll have to create your own </w:t>
+      </w:r>
+      <w:proofErr w:type="spellStart"/>
+      <w:r>
+        <w:rPr>
+          <w:lang w:val="en-US"/>
+        </w:rPr>
+        <w:t>dofsetup</w:t>
+      </w:r>
+      <w:proofErr w:type="spellEnd"/>
+      <w:r>
+        <w:rPr>
+          <w:lang w:val="en-US"/>
+        </w:rPr>
+        <w:t xml:space="preserve"> &amp; </w:t>
+      </w:r>
+      <w:proofErr w:type="spellStart"/>
+      <w:r>
+        <w:rPr>
+          <w:lang w:val="en-US"/>
+        </w:rPr>
+        <w:t>dovs</w:t>
+      </w:r>
+      <w:proofErr w:type="spellEnd"/>
+      <w:r>
+        <w:rPr>
+          <w:lang w:val="en-US"/>
+        </w:rPr>
+        <w:t xml:space="preserve"> files would be, </w:t>
+      </w:r>
+      <w:proofErr w:type="spellStart"/>
+      <w:r>
+        <w:rPr>
+          <w:lang w:val="en-US"/>
+        </w:rPr>
+        <w:t>imo</w:t>
+      </w:r>
+      <w:proofErr w:type="spellEnd"/>
+      <w:r>
+        <w:rPr>
+          <w:lang w:val="en-US"/>
+        </w:rPr>
+        <w:t xml:space="preserve">, to simulate a future real setup or validate your current setup </w:t>
+      </w:r>
+      <w:r>
+        <w:rPr>
+          <w:lang w:val="en-US"/>
+        </w:rPr>
+        <w:t>in case of an upgrade or something.</w:t>
+      </w:r>
+    </w:p>
+    <w:p>
+      <w:pPr>
+        <w:rPr>
+          <w:lang w:val="en-US"/>
+        </w:rPr>
+      </w:pPr>
+    </w:p>
+    <w:p>
+      <w:pPr>
+        <w:pStyle w:val="Titre3"/>
+        <w:rPr>
+          <w:b/>
+          <w:bCs/>
+          <w:lang w:val="en-US"/>
+        </w:rPr>
+      </w:pPr>
+      <w:proofErr w:type="spellStart"/>
+      <w:r>
+        <w:rPr>
+          <w:b/>
+          <w:bCs/>
+          <w:lang w:val="en-US"/>
+        </w:rPr>
+        <w:t>DofConfigTool</w:t>
+      </w:r>
+      <w:proofErr w:type="spellEnd"/>
+      <w:r>
+        <w:rPr>
           <w:b/>
           <w:bCs/>
           <w:lang w:val="en-US"/>
@@ -1770,6 +2265,7 @@
         <w:rPr>
           <w:lang w:val="en"/>
         </w:rPr>
+        <w:lastRenderedPageBreak/>
         <w:t>When you have finished choosing your setups and launch DOTK, you will have a window that will tell you that either you do not yet have any .</w:t>
       </w:r>
       <w:proofErr w:type="spellStart"/>
@@ -2102,7 +2598,6 @@
         <w:rPr>
           <w:noProof/>
         </w:rPr>
-        <w:lastRenderedPageBreak/>
         <w:drawing>
           <wp:inline distT="0" distB="0" distL="0" distR="0" wp14:anchorId="0CD99B4B" wp14:editId="2DE6A151">
             <wp:extent cx="342103" cy="302931"/>
@@ -2460,6 +2955,7 @@
           <w:b/>
           <w:bCs/>
         </w:rPr>
+        <w:lastRenderedPageBreak/>
         <w:t>Reference area</w:t>
       </w:r>
     </w:p>
@@ -2852,7 +3348,6 @@
         <w:rPr>
           <w:lang w:val="en"/>
         </w:rPr>
-        <w:lastRenderedPageBreak/>
         <w:t>The pulse button plays the effect as long as the button is pressed, so you can pulse with quick clicks. The activate button will allow you to have multiple effects active at the same time.</w:t>
       </w:r>
     </w:p>
@@ -3184,6 +3679,7 @@
         <w:rPr>
           <w:lang w:val="en-US"/>
         </w:rPr>
+        <w:lastRenderedPageBreak/>
         <w:t xml:space="preserve">For Effect nodes you also have a context menu to copy the </w:t>
       </w:r>
       <w:proofErr w:type="spellStart"/>
@@ -3480,7 +3976,21 @@
         <w:rPr>
           <w:lang w:val="en-US"/>
         </w:rPr>
-        <w:t xml:space="preserve"> and effects using these context menu.</w:t>
+        <w:t xml:space="preserve"> and effects using </w:t>
+      </w:r>
+      <w:proofErr w:type="gramStart"/>
+      <w:r>
+        <w:rPr>
+          <w:lang w:val="en-US"/>
+        </w:rPr>
+        <w:t>these context menu</w:t>
+      </w:r>
+      <w:proofErr w:type="gramEnd"/>
+      <w:r>
+        <w:rPr>
+          <w:lang w:val="en-US"/>
+        </w:rPr>
+        <w:t>.</w:t>
       </w:r>
     </w:p>
     <w:p>
@@ -3494,7 +4004,6 @@
         <w:rPr>
           <w:noProof/>
         </w:rPr>
-        <w:lastRenderedPageBreak/>
         <w:drawing>
           <wp:inline distT="0" distB="0" distL="0" distR="0" wp14:anchorId="0A94BB2A" wp14:editId="06DCF17C">
             <wp:extent cx="1236251" cy="223804"/>
@@ -3751,7 +4260,21 @@
         <w:rPr>
           <w:lang w:val="en"/>
         </w:rPr>
-        <w:t>edit the properties of your table, this will be done in the properties area.</w:t>
+        <w:t xml:space="preserve">edit the properties of your </w:t>
+      </w:r>
+      <w:proofErr w:type="gramStart"/>
+      <w:r>
+        <w:rPr>
+          <w:lang w:val="en"/>
+        </w:rPr>
+        <w:t>table,</w:t>
+      </w:r>
+      <w:proofErr w:type="gramEnd"/>
+      <w:r>
+        <w:rPr>
+          <w:lang w:val="en"/>
+        </w:rPr>
+        <w:t xml:space="preserve"> this will be done in the properties area.</w:t>
       </w:r>
     </w:p>
     <w:p>
@@ -3768,6 +4291,7 @@
           <w:b/>
           <w:bCs/>
         </w:rPr>
+        <w:lastRenderedPageBreak/>
         <w:t>Properties</w:t>
       </w:r>
       <w:proofErr w:type="spellEnd"/>
@@ -3973,6 +4497,7 @@
         </w:rPr>
       </w:pPr>
       <w:proofErr w:type="spellStart"/>
+      <w:proofErr w:type="gramStart"/>
       <w:r>
         <w:rPr>
           <w:b/>
@@ -3986,7 +4511,14 @@
         <w:rPr>
           <w:lang w:val="en-US"/>
         </w:rPr>
-        <w:t xml:space="preserve"> : </w:t>
+        <w:t> :</w:t>
+      </w:r>
+      <w:proofErr w:type="gramEnd"/>
+      <w:r>
+        <w:rPr>
+          <w:lang w:val="en-US"/>
+        </w:rPr>
+        <w:t xml:space="preserve"> </w:t>
       </w:r>
       <w:r>
         <w:rPr>
@@ -4020,6 +4552,7 @@
         </w:rPr>
       </w:pPr>
       <w:proofErr w:type="spellStart"/>
+      <w:proofErr w:type="gramStart"/>
       <w:r>
         <w:rPr>
           <w:b/>
@@ -4033,7 +4566,14 @@
         <w:rPr>
           <w:lang w:val="en-US"/>
         </w:rPr>
-        <w:t xml:space="preserve"> : </w:t>
+        <w:t> :</w:t>
+      </w:r>
+      <w:proofErr w:type="gramEnd"/>
+      <w:r>
+        <w:rPr>
+          <w:lang w:val="en-US"/>
+        </w:rPr>
+        <w:t xml:space="preserve"> </w:t>
       </w:r>
       <w:r>
         <w:rPr>
@@ -4197,9 +4737,9 @@
           <w:szCs w:val="22"/>
           <w:lang w:val="en-US"/>
         </w:rPr>
-        <w:t>&lt;extension&gt; file. If you change the extension (for example you had a PNG and you choose a GIF), all the romname.* images will be removed from the directory where the .</w:t>
-      </w:r>
-      <w:proofErr w:type="spellStart"/>
+        <w:t xml:space="preserve">&lt;extension&gt; file. If you change the extension (for example you had a PNG and you choose a GIF), all the </w:t>
+      </w:r>
+      <w:proofErr w:type="gramStart"/>
       <w:r>
         <w:rPr>
           <w:rFonts w:asciiTheme="minorHAnsi" w:hAnsiTheme="minorHAnsi" w:cstheme="minorHAnsi"/>
@@ -4207,9 +4747,9 @@
           <w:szCs w:val="22"/>
           <w:lang w:val="en-US"/>
         </w:rPr>
-        <w:t>ini</w:t>
-      </w:r>
-      <w:proofErr w:type="spellEnd"/>
+        <w:t>romname.*</w:t>
+      </w:r>
+      <w:proofErr w:type="gramEnd"/>
       <w:r>
         <w:rPr>
           <w:rFonts w:asciiTheme="minorHAnsi" w:hAnsiTheme="minorHAnsi" w:cstheme="minorHAnsi"/>
@@ -4217,7 +4757,7 @@
           <w:szCs w:val="22"/>
           <w:lang w:val="en-US"/>
         </w:rPr>
-        <w:t xml:space="preserve"> are found to have only the one you have chosen (</w:t>
+        <w:t xml:space="preserve"> images will be removed from the directory where the .</w:t>
       </w:r>
       <w:proofErr w:type="spellStart"/>
       <w:r>
@@ -4227,7 +4767,7 @@
           <w:szCs w:val="22"/>
           <w:lang w:val="en-US"/>
         </w:rPr>
-        <w:t>DirectOutput</w:t>
+        <w:t>ini</w:t>
       </w:r>
       <w:proofErr w:type="spellEnd"/>
       <w:r>
@@ -4237,6 +4777,26 @@
           <w:szCs w:val="22"/>
           <w:lang w:val="en-US"/>
         </w:rPr>
+        <w:t xml:space="preserve"> are found to have only the one you have chosen (</w:t>
+      </w:r>
+      <w:proofErr w:type="spellStart"/>
+      <w:r>
+        <w:rPr>
+          <w:rFonts w:asciiTheme="minorHAnsi" w:hAnsiTheme="minorHAnsi" w:cstheme="minorHAnsi"/>
+          <w:sz w:val="22"/>
+          <w:szCs w:val="22"/>
+          <w:lang w:val="en-US"/>
+        </w:rPr>
+        <w:t>DirectOutput</w:t>
+      </w:r>
+      <w:proofErr w:type="spellEnd"/>
+      <w:r>
+        <w:rPr>
+          <w:rFonts w:asciiTheme="minorHAnsi" w:hAnsiTheme="minorHAnsi" w:cstheme="minorHAnsi"/>
+          <w:sz w:val="22"/>
+          <w:szCs w:val="22"/>
+          <w:lang w:val="en-US"/>
+        </w:rPr>
         <w:t xml:space="preserve"> supports one image per table).</w:t>
       </w:r>
     </w:p>
@@ -4263,7 +4823,6 @@
           <w:bCs/>
           <w:lang w:val="en-US"/>
         </w:rPr>
-        <w:lastRenderedPageBreak/>
         <w:t>TableElement</w:t>
       </w:r>
       <w:proofErr w:type="spellEnd"/>
@@ -4445,6 +5004,7 @@
         <w:rPr>
           <w:lang w:val="en"/>
         </w:rPr>
+        <w:lastRenderedPageBreak/>
         <w:t xml:space="preserve">If </w:t>
       </w:r>
       <w:proofErr w:type="spellStart"/>
@@ -4654,7 +5214,15 @@
       </w:r>
       <w:proofErr w:type="spellEnd"/>
       <w:r>
-        <w:t xml:space="preserve"> section: </w:t>
+        <w:t xml:space="preserve"> </w:t>
+      </w:r>
+      <w:proofErr w:type="gramStart"/>
+      <w:r>
+        <w:t>section:</w:t>
+      </w:r>
+      <w:proofErr w:type="gramEnd"/>
+      <w:r>
+        <w:t xml:space="preserve"> </w:t>
       </w:r>
       <w:proofErr w:type="spellStart"/>
       <w:r>
@@ -4950,7 +5518,6 @@
         <w:rPr>
           <w:noProof/>
         </w:rPr>
-        <w:lastRenderedPageBreak/>
         <w:drawing>
           <wp:inline distT="0" distB="0" distL="0" distR="0" wp14:anchorId="0CB5589E" wp14:editId="4F3C869F">
             <wp:extent cx="832367" cy="465615"/>
@@ -5032,6 +5599,7 @@
         <w:rPr>
           <w:noProof/>
         </w:rPr>
+        <w:lastRenderedPageBreak/>
         <w:drawing>
           <wp:inline distT="0" distB="0" distL="0" distR="0" wp14:anchorId="049D9550" wp14:editId="59B4F9E1">
             <wp:extent cx="863129" cy="1488458"/>

</xml_diff>

<commit_message>
DOTK : drag & drop documentation
</commit_message>
<xml_diff>
--- a/DirectOutputToolkit/documentation/DirectOutput Toolkit (en).docx
+++ b/DirectOutputToolkit/documentation/DirectOutput Toolkit (en).docx
@@ -290,9 +290,8 @@
           <w:highlight w:val="darkGray"/>
           <w:lang w:val="en-US"/>
         </w:rPr>
-        <w:t xml:space="preserve">What is </w:t>
-      </w:r>
-      <w:proofErr w:type="gramStart"/>
+        <w:t>What is D</w:t>
+      </w:r>
       <w:r>
         <w:rPr>
           <w:b/>
@@ -300,7 +299,7 @@
           <w:highlight w:val="darkGray"/>
           <w:lang w:val="en-US"/>
         </w:rPr>
-        <w:t>D</w:t>
+        <w:t>OTK</w:t>
       </w:r>
       <w:r>
         <w:rPr>
@@ -309,7 +308,7 @@
           <w:highlight w:val="darkGray"/>
           <w:lang w:val="en-US"/>
         </w:rPr>
-        <w:t>OTK</w:t>
+        <w:t xml:space="preserve"> </w:t>
       </w:r>
       <w:r>
         <w:rPr>
@@ -318,18 +317,8 @@
           <w:highlight w:val="darkGray"/>
           <w:lang w:val="en-US"/>
         </w:rPr>
-        <w:t xml:space="preserve"> </w:t>
-      </w:r>
-      <w:r>
-        <w:rPr>
-          <w:b/>
-          <w:bCs/>
-          <w:highlight w:val="darkGray"/>
-          <w:lang w:val="en-US"/>
-        </w:rPr>
         <w:t>?</w:t>
       </w:r>
-      <w:proofErr w:type="gramEnd"/>
     </w:p>
     <w:p>
       <w:pPr>
@@ -348,24 +337,9 @@
         <w:rPr>
           <w:lang w:val="en" w:eastAsia="fr-FR"/>
         </w:rPr>
-        <w:t xml:space="preserve">Direct Output Toolkit (DOTK) is a tool for editing the </w:t>
-      </w:r>
-      <w:proofErr w:type="spellStart"/>
-      <w:r>
-        <w:rPr>
-          <w:lang w:val="en" w:eastAsia="fr-FR"/>
-        </w:rPr>
-        <w:t>Dof</w:t>
-      </w:r>
-      <w:proofErr w:type="spellEnd"/>
-      <w:r>
-        <w:rPr>
-          <w:lang w:val="en" w:eastAsia="fr-FR"/>
-        </w:rPr>
-        <w:t xml:space="preserve"> setup of a table without having to go back and forth with </w:t>
+        <w:t xml:space="preserve">Direct Output Toolkit (DOTK) is a tool for editing the Dof setup of a table without having to go back and forth with </w:t>
       </w:r>
       <w:hyperlink r:id="rId6" w:history="1">
-        <w:proofErr w:type="spellStart"/>
         <w:r>
           <w:rPr>
             <w:rStyle w:val="Lienhypertexte"/>
@@ -373,7 +347,6 @@
           </w:rPr>
           <w:t>DofConfigTool</w:t>
         </w:r>
-        <w:proofErr w:type="spellEnd"/>
       </w:hyperlink>
       <w:r>
         <w:rPr>
@@ -387,72 +360,48 @@
         </w:rPr>
         <w:t>a</w:t>
       </w:r>
-      <w:proofErr w:type="spellStart"/>
       <w:r>
         <w:rPr>
           <w:lang w:val="en" w:eastAsia="fr-FR"/>
         </w:rPr>
-        <w:t>nd</w:t>
-      </w:r>
-      <w:proofErr w:type="spellEnd"/>
+        <w:t xml:space="preserve">nd </w:t>
+      </w:r>
       <w:r>
         <w:rPr>
           <w:lang w:val="en" w:eastAsia="fr-FR"/>
         </w:rPr>
+        <w:t>your</w:t>
+      </w:r>
+      <w:r>
+        <w:rPr>
+          <w:lang w:val="en" w:eastAsia="fr-FR"/>
+        </w:rPr>
         <w:t xml:space="preserve"> </w:t>
       </w:r>
       <w:r>
         <w:rPr>
           <w:lang w:val="en" w:eastAsia="fr-FR"/>
         </w:rPr>
-        <w:t>your</w:t>
+        <w:t>VPinball</w:t>
       </w:r>
       <w:r>
         <w:rPr>
           <w:lang w:val="en" w:eastAsia="fr-FR"/>
         </w:rPr>
-        <w:t xml:space="preserve"> </w:t>
-      </w:r>
-      <w:proofErr w:type="spellStart"/>
-      <w:r>
+        <w:t>.</w:t>
+      </w:r>
+    </w:p>
+    <w:p>
+      <w:pPr>
         <w:rPr>
           <w:lang w:val="en" w:eastAsia="fr-FR"/>
         </w:rPr>
-        <w:t>VPinball</w:t>
-      </w:r>
-      <w:proofErr w:type="spellEnd"/>
+      </w:pPr>
       <w:r>
         <w:rPr>
           <w:lang w:val="en" w:eastAsia="fr-FR"/>
         </w:rPr>
-        <w:t>.</w:t>
-      </w:r>
-    </w:p>
-    <w:p>
-      <w:pPr>
-        <w:rPr>
-          <w:lang w:val="en" w:eastAsia="fr-FR"/>
-        </w:rPr>
-      </w:pPr>
-      <w:r>
-        <w:rPr>
-          <w:lang w:val="en" w:eastAsia="fr-FR"/>
-        </w:rPr>
-        <w:t xml:space="preserve">DOTK is based on the </w:t>
-      </w:r>
-      <w:proofErr w:type="spellStart"/>
-      <w:r>
-        <w:rPr>
-          <w:lang w:val="en" w:eastAsia="fr-FR"/>
-        </w:rPr>
-        <w:t>DirectOutput</w:t>
-      </w:r>
-      <w:proofErr w:type="spellEnd"/>
-      <w:r>
-        <w:rPr>
-          <w:lang w:val="en" w:eastAsia="fr-FR"/>
-        </w:rPr>
-        <w:t xml:space="preserve"> </w:t>
+        <w:t xml:space="preserve">DOTK is based on the DirectOutput </w:t>
       </w:r>
       <w:r>
         <w:rPr>
@@ -479,48 +428,20 @@
         <w:rPr>
           <w:lang w:val="en" w:eastAsia="fr-FR"/>
         </w:rPr>
-        <w:t xml:space="preserve">), so it handles effects exactly the same way the </w:t>
-      </w:r>
-      <w:proofErr w:type="spellStart"/>
-      <w:r>
+        <w:t>), so it handles effects exactly the same way the Dof would.</w:t>
+      </w:r>
+    </w:p>
+    <w:p>
+      <w:pPr>
         <w:rPr>
           <w:lang w:val="en" w:eastAsia="fr-FR"/>
         </w:rPr>
-        <w:t>Dof</w:t>
-      </w:r>
-      <w:proofErr w:type="spellEnd"/>
+      </w:pPr>
       <w:r>
         <w:rPr>
           <w:lang w:val="en" w:eastAsia="fr-FR"/>
         </w:rPr>
-        <w:t xml:space="preserve"> would.</w:t>
-      </w:r>
-    </w:p>
-    <w:p>
-      <w:pPr>
-        <w:rPr>
-          <w:lang w:val="en" w:eastAsia="fr-FR"/>
-        </w:rPr>
-      </w:pPr>
-      <w:r>
-        <w:rPr>
-          <w:lang w:val="en" w:eastAsia="fr-FR"/>
-        </w:rPr>
-        <w:t xml:space="preserve">Its advantage is that it is completely standalone, it contains its own fully configurable preview window which will allow you to immediately see the result of the </w:t>
-      </w:r>
-      <w:proofErr w:type="spellStart"/>
-      <w:r>
-        <w:rPr>
-          <w:lang w:val="en" w:eastAsia="fr-FR"/>
-        </w:rPr>
-        <w:t>effects you</w:t>
-      </w:r>
-      <w:proofErr w:type="spellEnd"/>
-      <w:r>
-        <w:rPr>
-          <w:lang w:val="en" w:eastAsia="fr-FR"/>
-        </w:rPr>
-        <w:t xml:space="preserve"> are editing.</w:t>
+        <w:t>Its advantage is that it is completely standalone, it contains its own fully configurable preview window which will allow you to immediately see the result of the effects you are editing.</w:t>
       </w:r>
     </w:p>
     <w:p>
@@ -653,48 +574,20 @@
         <w:rPr>
           <w:lang w:val="en"/>
         </w:rPr>
-        <w:t xml:space="preserve">You don't need to be in the </w:t>
-      </w:r>
-      <w:proofErr w:type="spellStart"/>
-      <w:r>
-        <w:rPr>
-          <w:lang w:val="en"/>
-        </w:rPr>
-        <w:t>DirectOutput</w:t>
-      </w:r>
-      <w:proofErr w:type="spellEnd"/>
-      <w:r>
-        <w:rPr>
-          <w:lang w:val="en"/>
-        </w:rPr>
-        <w:t xml:space="preserve"> directory to work, the setup files and directoutputconfig.ini will also be fetched locally, no need to use yours.</w:t>
-      </w:r>
-    </w:p>
-    <w:p>
-      <w:pPr>
-        <w:rPr>
-          <w:lang w:val="en"/>
-        </w:rPr>
-      </w:pPr>
-      <w:r>
-        <w:rPr>
-          <w:lang w:val="en"/>
-        </w:rPr>
-        <w:t xml:space="preserve">DOTK will automatically generate a local </w:t>
-      </w:r>
-      <w:proofErr w:type="spellStart"/>
-      <w:r>
-        <w:rPr>
-          <w:lang w:val="en"/>
-        </w:rPr>
-        <w:t>globalconfig</w:t>
-      </w:r>
-      <w:proofErr w:type="spellEnd"/>
-      <w:r>
-        <w:rPr>
-          <w:lang w:val="en"/>
-        </w:rPr>
-        <w:t xml:space="preserve"> and it doesn't need cabinet.xml to handle addressable effects either.</w:t>
+        <w:t>You don't need to be in the DirectOutput directory to work, the setup files and directoutputconfig.ini will also be fetched locally, no need to use yours.</w:t>
+      </w:r>
+    </w:p>
+    <w:p>
+      <w:pPr>
+        <w:rPr>
+          <w:lang w:val="en"/>
+        </w:rPr>
+      </w:pPr>
+      <w:r>
+        <w:rPr>
+          <w:lang w:val="en"/>
+        </w:rPr>
+        <w:t>DOTK will automatically generate a local globalconfig and it doesn't need cabinet.xml to handle addressable effects either.</w:t>
       </w:r>
     </w:p>
     <w:p>
@@ -791,163 +684,55 @@
           <w:lang w:val="en"/>
         </w:rPr>
       </w:pPr>
-      <w:proofErr w:type="spellStart"/>
-      <w:r>
-        <w:rPr>
-          <w:b/>
-          <w:bCs/>
-          <w:lang w:val="en"/>
-        </w:rPr>
-        <w:t>DofConfig</w:t>
-      </w:r>
-      <w:proofErr w:type="spellEnd"/>
-      <w:r>
-        <w:rPr>
-          <w:b/>
-          <w:bCs/>
-          <w:lang w:val="en"/>
-        </w:rPr>
-        <w:t xml:space="preserve"> setup</w:t>
-      </w:r>
-      <w:r>
-        <w:rPr>
-          <w:lang w:val="en"/>
-        </w:rPr>
-        <w:t xml:space="preserve">: this file will allow you to declare the setup that you used for your </w:t>
-      </w:r>
-      <w:proofErr w:type="spellStart"/>
-      <w:r>
-        <w:rPr>
-          <w:lang w:val="en"/>
-        </w:rPr>
-        <w:t>DofConfigTool</w:t>
-      </w:r>
-      <w:proofErr w:type="spellEnd"/>
-      <w:r>
-        <w:rPr>
-          <w:lang w:val="en"/>
-        </w:rPr>
-        <w:t xml:space="preserve"> config (including the </w:t>
-      </w:r>
-      <w:proofErr w:type="spellStart"/>
-      <w:r>
-        <w:rPr>
-          <w:lang w:val="en"/>
-        </w:rPr>
-        <w:t>APIKey</w:t>
-      </w:r>
-      <w:proofErr w:type="spellEnd"/>
-      <w:r>
-        <w:rPr>
-          <w:lang w:val="en"/>
-        </w:rPr>
-        <w:t xml:space="preserve">), you can create one that corresponds to your </w:t>
-      </w:r>
-      <w:proofErr w:type="spellStart"/>
-      <w:r>
-        <w:rPr>
-          <w:lang w:val="en"/>
-        </w:rPr>
-        <w:t>DofConfigTool</w:t>
-      </w:r>
-      <w:proofErr w:type="spellEnd"/>
-      <w:r>
-        <w:rPr>
-          <w:lang w:val="en"/>
-        </w:rPr>
-        <w:t xml:space="preserve"> account or use the one provided for the </w:t>
-      </w:r>
-      <w:proofErr w:type="spellStart"/>
-      <w:r>
-        <w:rPr>
-          <w:lang w:val="en"/>
-        </w:rPr>
-        <w:t>DofToolkit</w:t>
-      </w:r>
-      <w:proofErr w:type="spellEnd"/>
-      <w:r>
-        <w:rPr>
-          <w:lang w:val="en"/>
-        </w:rPr>
-        <w:t xml:space="preserve"> account which is already ready for use with all available outputs.</w:t>
-      </w:r>
-    </w:p>
-    <w:p>
-      <w:pPr>
-        <w:rPr>
-          <w:lang w:val="en"/>
-        </w:rPr>
-      </w:pPr>
-      <w:r>
-        <w:rPr>
-          <w:b/>
-          <w:bCs/>
-          <w:lang w:val="en"/>
-        </w:rPr>
-        <w:t xml:space="preserve">Force </w:t>
-      </w:r>
-      <w:proofErr w:type="spellStart"/>
-      <w:r>
-        <w:rPr>
-          <w:b/>
-          <w:bCs/>
-          <w:lang w:val="en"/>
-        </w:rPr>
-        <w:t>DofConfigTool</w:t>
-      </w:r>
-      <w:proofErr w:type="spellEnd"/>
-      <w:r>
-        <w:rPr>
-          <w:b/>
-          <w:bCs/>
-          <w:lang w:val="en"/>
-        </w:rPr>
-        <w:t xml:space="preserve"> download</w:t>
-      </w:r>
-      <w:r>
-        <w:rPr>
-          <w:lang w:val="en"/>
-        </w:rPr>
-        <w:t xml:space="preserve">: by checking this box you will force the download of the </w:t>
-      </w:r>
-      <w:proofErr w:type="spellStart"/>
-      <w:r>
-        <w:rPr>
-          <w:lang w:val="en"/>
-        </w:rPr>
-        <w:t>DofConfigTool</w:t>
-      </w:r>
-      <w:proofErr w:type="spellEnd"/>
-      <w:r>
-        <w:rPr>
-          <w:lang w:val="en"/>
-        </w:rPr>
-        <w:t xml:space="preserve"> config linked to the setup you have chosen; this is useful if there has not been an update but you have changed the outputs.</w:t>
-      </w:r>
-    </w:p>
-    <w:p>
-      <w:pPr>
-        <w:rPr>
-          <w:lang w:val="en"/>
-        </w:rPr>
-      </w:pPr>
-      <w:proofErr w:type="spellStart"/>
-      <w:r>
-        <w:rPr>
-          <w:b/>
-          <w:bCs/>
-          <w:lang w:val="en"/>
-        </w:rPr>
-        <w:t>DirectOutput</w:t>
-      </w:r>
-      <w:proofErr w:type="spellEnd"/>
-      <w:r>
-        <w:rPr>
-          <w:b/>
-          <w:bCs/>
-          <w:lang w:val="en"/>
-        </w:rPr>
-        <w:t xml:space="preserve"> Toolkit view setup</w:t>
+      <w:r>
+        <w:rPr>
+          <w:b/>
+          <w:bCs/>
+          <w:lang w:val="en"/>
+        </w:rPr>
+        <w:t>DofConfig setup</w:t>
+      </w:r>
+      <w:r>
+        <w:rPr>
+          <w:lang w:val="en"/>
+        </w:rPr>
+        <w:t>: this file will allow you to declare the setup that you used for your DofConfigTool config (including the APIKey), you can create one that corresponds to your DofConfigTool account or use the one provided for the DofToolkit account which is already ready for use with all available outputs.</w:t>
+      </w:r>
+    </w:p>
+    <w:p>
+      <w:pPr>
+        <w:rPr>
+          <w:lang w:val="en"/>
+        </w:rPr>
+      </w:pPr>
+      <w:r>
+        <w:rPr>
+          <w:b/>
+          <w:bCs/>
+          <w:lang w:val="en"/>
+        </w:rPr>
+        <w:t>Force DofConfigTool download</w:t>
+      </w:r>
+      <w:r>
+        <w:rPr>
+          <w:lang w:val="en"/>
+        </w:rPr>
+        <w:t>: by checking this box you will force the download of the DofConfigTool config linked to the setup you have chosen; this is useful if there has not been an update but you have changed the outputs.</w:t>
+      </w:r>
+    </w:p>
+    <w:p>
+      <w:pPr>
+        <w:rPr>
+          <w:lang w:val="en"/>
+        </w:rPr>
+      </w:pPr>
+      <w:r>
+        <w:rPr>
+          <w:b/>
+          <w:bCs/>
+          <w:lang w:val="en"/>
+        </w:rPr>
+        <w:t>DirectOutput Toolkit view setup</w:t>
       </w:r>
       <w:r>
         <w:rPr>
@@ -991,38 +776,20 @@
           <w:bCs/>
         </w:rPr>
       </w:pPr>
-      <w:proofErr w:type="spellStart"/>
-      <w:r>
-        <w:rPr>
-          <w:b/>
-          <w:bCs/>
-        </w:rPr>
-        <w:t>DofConfig</w:t>
-      </w:r>
-      <w:proofErr w:type="spellEnd"/>
-      <w:r>
-        <w:rPr>
-          <w:b/>
-          <w:bCs/>
-        </w:rPr>
-        <w:t xml:space="preserve"> setup</w:t>
-      </w:r>
-      <w:r>
-        <w:rPr>
-          <w:b/>
-          <w:bCs/>
-        </w:rPr>
-        <w:t xml:space="preserve"> </w:t>
-      </w:r>
-      <w:proofErr w:type="spellStart"/>
-      <w:r>
-        <w:rPr>
-          <w:b/>
-          <w:bCs/>
-        </w:rPr>
-        <w:t>edition</w:t>
-      </w:r>
-      <w:proofErr w:type="spellEnd"/>
+      <w:r>
+        <w:rPr>
+          <w:b/>
+          <w:bCs/>
+        </w:rPr>
+        <w:t>DofConfig setup</w:t>
+      </w:r>
+      <w:r>
+        <w:rPr>
+          <w:b/>
+          <w:bCs/>
+        </w:rPr>
+        <w:t xml:space="preserve"> edition</w:t>
+      </w:r>
     </w:p>
     <w:p>
       <w:pPr>
@@ -1108,132 +875,20 @@
         <w:rPr>
           <w:lang w:val="en"/>
         </w:rPr>
-        <w:t xml:space="preserve">You just have to provide a username name (in fact you can put whatever you want it will not be used, it's just to ease if you have </w:t>
-      </w:r>
-      <w:proofErr w:type="spellStart"/>
-      <w:r>
-        <w:rPr>
-          <w:lang w:val="en"/>
-        </w:rPr>
-        <w:t>severals</w:t>
-      </w:r>
-      <w:proofErr w:type="spellEnd"/>
-      <w:r>
-        <w:rPr>
-          <w:lang w:val="en"/>
-        </w:rPr>
-        <w:t>) and an API Key which will be used to retrieve the .</w:t>
-      </w:r>
-      <w:proofErr w:type="spellStart"/>
-      <w:r>
-        <w:rPr>
-          <w:lang w:val="en"/>
-        </w:rPr>
-        <w:t>ini</w:t>
-      </w:r>
-      <w:proofErr w:type="spellEnd"/>
-      <w:r>
-        <w:rPr>
-          <w:lang w:val="en"/>
-        </w:rPr>
-        <w:t xml:space="preserve"> files locally so that DOTK can show you the effects of reference tables.</w:t>
-      </w:r>
-    </w:p>
-    <w:p>
-      <w:pPr>
-        <w:rPr>
-          <w:lang w:val="en"/>
-        </w:rPr>
-      </w:pPr>
-      <w:r>
-        <w:rPr>
-          <w:lang w:val="en"/>
-        </w:rPr>
-        <w:t xml:space="preserve">Then you can redo the setup you have on </w:t>
-      </w:r>
-      <w:proofErr w:type="spellStart"/>
-      <w:r>
-        <w:rPr>
-          <w:lang w:val="en"/>
-        </w:rPr>
-        <w:t>DofConfigTool</w:t>
-      </w:r>
-      <w:proofErr w:type="spellEnd"/>
-      <w:r>
-        <w:rPr>
-          <w:lang w:val="en"/>
-        </w:rPr>
-        <w:t xml:space="preserve"> so that DOTK can recover with your .</w:t>
-      </w:r>
-      <w:proofErr w:type="spellStart"/>
-      <w:r>
-        <w:rPr>
-          <w:lang w:val="en"/>
-        </w:rPr>
-        <w:t>ini</w:t>
-      </w:r>
-      <w:proofErr w:type="spellEnd"/>
-      <w:r>
-        <w:rPr>
-          <w:lang w:val="en"/>
-        </w:rPr>
-        <w:t xml:space="preserve"> files. A setup already ready for the </w:t>
-      </w:r>
-      <w:proofErr w:type="spellStart"/>
-      <w:r>
-        <w:rPr>
-          <w:lang w:val="en"/>
-        </w:rPr>
-        <w:t>DofToolkit</w:t>
-      </w:r>
-      <w:proofErr w:type="spellEnd"/>
-      <w:r>
-        <w:rPr>
-          <w:lang w:val="en"/>
-        </w:rPr>
-        <w:t xml:space="preserve"> user is already provided, it covers all the outputs on two controllers (a </w:t>
-      </w:r>
-      <w:proofErr w:type="spellStart"/>
-      <w:r>
-        <w:rPr>
-          <w:lang w:val="en"/>
-        </w:rPr>
-        <w:t>pinscape</w:t>
-      </w:r>
-      <w:proofErr w:type="spellEnd"/>
-      <w:r>
-        <w:rPr>
-          <w:lang w:val="en"/>
-        </w:rPr>
-        <w:t xml:space="preserve"> 51 and a </w:t>
-      </w:r>
-      <w:proofErr w:type="spellStart"/>
-      <w:r>
-        <w:rPr>
-          <w:lang w:val="en"/>
-        </w:rPr>
-        <w:t>ledwiz</w:t>
-      </w:r>
-      <w:proofErr w:type="spellEnd"/>
-      <w:r>
-        <w:rPr>
-          <w:lang w:val="en"/>
-        </w:rPr>
-        <w:t xml:space="preserve"> 30), I recommend this one if you want to create or upgrade a complete </w:t>
-      </w:r>
-      <w:proofErr w:type="spellStart"/>
-      <w:r>
-        <w:rPr>
-          <w:lang w:val="en"/>
-        </w:rPr>
-        <w:t>Dof</w:t>
-      </w:r>
-      <w:proofErr w:type="spellEnd"/>
-      <w:r>
-        <w:rPr>
-          <w:lang w:val="en"/>
-        </w:rPr>
-        <w:t xml:space="preserve"> intended to be </w:t>
+        <w:t>You just have to provide a username name (in fact you can put whatever you want it will not be used, it's just to ease if you have severals) and an API Key which will be used to retrieve the .ini files locally so that DOTK can show you the effects of reference tables.</w:t>
+      </w:r>
+    </w:p>
+    <w:p>
+      <w:pPr>
+        <w:rPr>
+          <w:lang w:val="en"/>
+        </w:rPr>
+      </w:pPr>
+      <w:r>
+        <w:rPr>
+          <w:lang w:val="en"/>
+        </w:rPr>
+        <w:t xml:space="preserve">Then you can redo the setup you have on DofConfigTool so that DOTK can recover with your .ini files. A setup already ready for the DofToolkit user is already provided, it covers all the outputs on two controllers (a pinscape 51 and a ledwiz 30), I recommend this one if you want to create or upgrade a complete Dof intended to be </w:t>
       </w:r>
       <w:r>
         <w:rPr>
@@ -1253,21 +908,7 @@
           <w:lang w:val="en"/>
         </w:rPr>
         <w:lastRenderedPageBreak/>
-        <w:t>To do your setup, add a controller by giving it a name and the number of the corresponding .</w:t>
-      </w:r>
-      <w:proofErr w:type="spellStart"/>
-      <w:r>
-        <w:rPr>
-          <w:lang w:val="en"/>
-        </w:rPr>
-        <w:t>ini</w:t>
-      </w:r>
-      <w:proofErr w:type="spellEnd"/>
-      <w:r>
-        <w:rPr>
-          <w:lang w:val="en"/>
-        </w:rPr>
-        <w:t xml:space="preserve"> file.</w:t>
+        <w:t>To do your setup, add a controller by giving it a name and the number of the corresponding .ini file.</w:t>
       </w:r>
     </w:p>
     <w:p>
@@ -1325,21 +966,7 @@
         <w:rPr>
           <w:lang w:val="en"/>
         </w:rPr>
-        <w:t xml:space="preserve">For each of these controllers, you can declare outputs exactly as in the </w:t>
-      </w:r>
-      <w:proofErr w:type="spellStart"/>
-      <w:r>
-        <w:rPr>
-          <w:lang w:val="en"/>
-        </w:rPr>
-        <w:t>DofConfigTool</w:t>
-      </w:r>
-      <w:proofErr w:type="spellEnd"/>
-      <w:r>
-        <w:rPr>
-          <w:lang w:val="en"/>
-        </w:rPr>
-        <w:t xml:space="preserve"> window. Port number and type of output (the range will be calculated automatically).</w:t>
+        <w:t>For each of these controllers, you can declare outputs exactly as in the DofConfigTool window. Port number and type of output (the range will be calculated automatically).</w:t>
       </w:r>
     </w:p>
     <w:p>
@@ -1379,35 +1006,7 @@
         <w:rPr>
           <w:lang w:val="en"/>
         </w:rPr>
-        <w:t xml:space="preserve">If you have correctly matched your </w:t>
-      </w:r>
-      <w:proofErr w:type="spellStart"/>
-      <w:r>
-        <w:rPr>
-          <w:lang w:val="en"/>
-        </w:rPr>
-        <w:t>DofConfigTool</w:t>
-      </w:r>
-      <w:proofErr w:type="spellEnd"/>
-      <w:r>
-        <w:rPr>
-          <w:lang w:val="en"/>
-        </w:rPr>
-        <w:t xml:space="preserve"> outputs with those of this setup, the .</w:t>
-      </w:r>
-      <w:proofErr w:type="spellStart"/>
-      <w:r>
-        <w:rPr>
-          <w:lang w:val="en"/>
-        </w:rPr>
-        <w:t>ini</w:t>
-      </w:r>
-      <w:proofErr w:type="spellEnd"/>
-      <w:r>
-        <w:rPr>
-          <w:lang w:val="en"/>
-        </w:rPr>
-        <w:t xml:space="preserve"> files retrieved for your account will work as if they were on your cab.</w:t>
+        <w:t>If you have correctly matched your DofConfigTool outputs with those of this setup, the .ini files retrieved for your account will work as if they were on your cab.</w:t>
       </w:r>
     </w:p>
     <w:p>
@@ -1419,23 +1018,13 @@
           <w:lang w:val="en-US"/>
         </w:rPr>
       </w:pPr>
-      <w:proofErr w:type="spellStart"/>
-      <w:r>
-        <w:rPr>
-          <w:b/>
-          <w:bCs/>
-          <w:lang w:val="en-US"/>
-        </w:rPr>
-        <w:t>DirectOutput</w:t>
-      </w:r>
-      <w:proofErr w:type="spellEnd"/>
-      <w:r>
-        <w:rPr>
-          <w:b/>
-          <w:bCs/>
-          <w:lang w:val="en-US"/>
-        </w:rPr>
-        <w:t xml:space="preserve"> Toolkit view setup</w:t>
+      <w:r>
+        <w:rPr>
+          <w:b/>
+          <w:bCs/>
+          <w:lang w:val="en-US"/>
+        </w:rPr>
+        <w:t>DirectOutput Toolkit view setup</w:t>
       </w:r>
       <w:r>
         <w:rPr>
@@ -1560,21 +1149,7 @@
         <w:rPr>
           <w:lang w:val="en"/>
         </w:rPr>
-        <w:t xml:space="preserve">By right clicking in the </w:t>
-      </w:r>
-      <w:proofErr w:type="spellStart"/>
-      <w:r>
-        <w:rPr>
-          <w:lang w:val="en"/>
-        </w:rPr>
-        <w:t>treeview</w:t>
-      </w:r>
-      <w:proofErr w:type="spellEnd"/>
-      <w:r>
-        <w:rPr>
-          <w:lang w:val="en"/>
-        </w:rPr>
-        <w:t xml:space="preserve"> window, you can add Areas of three types. The Virtual, Analog and RGB areas.</w:t>
+        <w:t>By right clicking in the treeview window, you can add Areas of three types. The Virtual, Analog and RGB areas.</w:t>
       </w:r>
     </w:p>
     <w:p>
@@ -1679,75 +1254,33 @@
         <w:rPr>
           <w:lang w:val="en"/>
         </w:rPr>
-        <w:t xml:space="preserve">The RGB areas will represent all the toys that use color (3 outputs), this includes flashers, </w:t>
-      </w:r>
-      <w:proofErr w:type="spellStart"/>
-      <w:r>
-        <w:rPr>
-          <w:lang w:val="en"/>
-        </w:rPr>
-        <w:t>undercabs</w:t>
-      </w:r>
-      <w:proofErr w:type="spellEnd"/>
-      <w:r>
-        <w:rPr>
-          <w:lang w:val="en"/>
-        </w:rPr>
-        <w:t>, Mx toys...</w:t>
-      </w:r>
-    </w:p>
-    <w:p>
-      <w:pPr>
-        <w:rPr>
-          <w:lang w:val="en"/>
-        </w:rPr>
-      </w:pPr>
-      <w:r>
-        <w:rPr>
-          <w:lang w:val="en"/>
-        </w:rPr>
-        <w:t>To configure an RGB toy is like analog except that you will indicate what type of toy it will be (</w:t>
-      </w:r>
-      <w:proofErr w:type="spellStart"/>
-      <w:r>
-        <w:rPr>
-          <w:lang w:val="en"/>
-        </w:rPr>
-        <w:t>ValueType</w:t>
-      </w:r>
-      <w:proofErr w:type="spellEnd"/>
-      <w:r>
-        <w:rPr>
-          <w:lang w:val="en"/>
-        </w:rPr>
-        <w:t xml:space="preserve"> either Single or Addressable) and how it will be rendered (Simple, Matrix, Ring, Frame).</w:t>
-      </w:r>
-    </w:p>
-    <w:p>
-      <w:pPr>
-        <w:rPr>
-          <w:lang w:val="en"/>
-        </w:rPr>
-      </w:pPr>
-      <w:r>
-        <w:rPr>
-          <w:lang w:val="en"/>
-        </w:rPr>
-        <w:t xml:space="preserve">In the case of Matrix and Frame it will be necessary to say the width and height in </w:t>
-      </w:r>
-      <w:proofErr w:type="spellStart"/>
-      <w:r>
-        <w:rPr>
-          <w:lang w:val="en"/>
-        </w:rPr>
-        <w:t>leds</w:t>
-      </w:r>
-      <w:proofErr w:type="spellEnd"/>
-      <w:r>
-        <w:rPr>
-          <w:lang w:val="en"/>
-        </w:rPr>
-        <w:t>, for the Ring just the length and the angle from which the ring starts (0 is on the right then in the counter-clockwise direction of watch).</w:t>
+        <w:t>The RGB areas will represent all the toys that use color (3 outputs), this includes flashers, undercabs, Mx toys...</w:t>
+      </w:r>
+    </w:p>
+    <w:p>
+      <w:pPr>
+        <w:rPr>
+          <w:lang w:val="en"/>
+        </w:rPr>
+      </w:pPr>
+      <w:r>
+        <w:rPr>
+          <w:lang w:val="en"/>
+        </w:rPr>
+        <w:t>To configure an RGB toy is like analog except that you will indicate what type of toy it will be (ValueType either Single or Addressable) and how it will be rendered (Simple, Matrix, Ring, Frame).</w:t>
+      </w:r>
+    </w:p>
+    <w:p>
+      <w:pPr>
+        <w:rPr>
+          <w:lang w:val="en"/>
+        </w:rPr>
+      </w:pPr>
+      <w:r>
+        <w:rPr>
+          <w:lang w:val="en"/>
+        </w:rPr>
+        <w:t>In the case of Matrix and Frame it will be necessary to say the width and height in leds, for the Ring just the length and the angle from which the ring starts (0 is on the right then in the counter-clockwise direction of watch).</w:t>
       </w:r>
     </w:p>
     <w:p>
@@ -1822,423 +1355,141 @@
         <w:rPr>
           <w:lang w:val="en-US"/>
         </w:rPr>
-        <w:t xml:space="preserve">First, what you should know is that I have split the </w:t>
-      </w:r>
-      <w:proofErr w:type="spellStart"/>
-      <w:r>
-        <w:rPr>
-          <w:lang w:val="en-US"/>
-        </w:rPr>
-        <w:t>dofsetup</w:t>
-      </w:r>
-      <w:proofErr w:type="spellEnd"/>
-      <w:r>
-        <w:rPr>
-          <w:lang w:val="en-US"/>
-        </w:rPr>
-        <w:t xml:space="preserve"> &amp; </w:t>
-      </w:r>
-      <w:proofErr w:type="spellStart"/>
-      <w:r>
-        <w:rPr>
-          <w:lang w:val="en-US"/>
-        </w:rPr>
-        <w:t>dof</w:t>
-      </w:r>
-      <w:proofErr w:type="spellEnd"/>
-      <w:r>
-        <w:rPr>
-          <w:lang w:val="en-US"/>
-        </w:rPr>
-        <w:t xml:space="preserve"> view setup so you can have any combination of specific visualization of the same </w:t>
-      </w:r>
-      <w:proofErr w:type="spellStart"/>
-      <w:r>
-        <w:rPr>
-          <w:lang w:val="en-US"/>
-        </w:rPr>
-        <w:t>dofsetup</w:t>
-      </w:r>
-      <w:proofErr w:type="spellEnd"/>
-      <w:r>
-        <w:rPr>
-          <w:lang w:val="en-US"/>
-        </w:rPr>
-        <w:t xml:space="preserve">. </w:t>
-      </w:r>
-      <w:proofErr w:type="spellStart"/>
-      <w:r>
-        <w:rPr>
-          <w:lang w:val="en-US"/>
-        </w:rPr>
-        <w:t>Dofsetup</w:t>
-      </w:r>
-      <w:proofErr w:type="spellEnd"/>
-      <w:r>
-        <w:rPr>
-          <w:lang w:val="en-US"/>
-        </w:rPr>
-        <w:t xml:space="preserve"> &amp; </w:t>
-      </w:r>
-      <w:proofErr w:type="spellStart"/>
-      <w:r>
-        <w:rPr>
-          <w:lang w:val="en-US"/>
-        </w:rPr>
-        <w:t>dovs</w:t>
-      </w:r>
-      <w:proofErr w:type="spellEnd"/>
-      <w:r>
-        <w:rPr>
-          <w:lang w:val="en-US"/>
-        </w:rPr>
-        <w:t xml:space="preserve"> files are totally independent one from each other. </w:t>
-      </w:r>
-    </w:p>
-    <w:p>
-      <w:pPr>
-        <w:rPr>
-          <w:lang w:val="en-US"/>
-        </w:rPr>
-      </w:pPr>
-      <w:r>
-        <w:rPr>
-          <w:lang w:val="en-US"/>
-        </w:rPr>
-        <w:t xml:space="preserve">That’s why I provided several </w:t>
-      </w:r>
-      <w:proofErr w:type="spellStart"/>
-      <w:r>
-        <w:rPr>
-          <w:lang w:val="en-US"/>
-        </w:rPr>
-        <w:t>dovs</w:t>
-      </w:r>
-      <w:proofErr w:type="spellEnd"/>
-      <w:r>
-        <w:rPr>
-          <w:lang w:val="en-US"/>
-        </w:rPr>
-        <w:t xml:space="preserve"> files with only one </w:t>
-      </w:r>
-      <w:proofErr w:type="spellStart"/>
-      <w:r>
-        <w:rPr>
-          <w:lang w:val="en-US"/>
-        </w:rPr>
-        <w:t>dofsetup</w:t>
-      </w:r>
-      <w:proofErr w:type="spellEnd"/>
-      <w:r>
-        <w:rPr>
-          <w:lang w:val="en-US"/>
-        </w:rPr>
-        <w:t xml:space="preserve"> file.</w:t>
-      </w:r>
-    </w:p>
-    <w:p>
-      <w:pPr>
-        <w:rPr>
-          <w:lang w:val="en-US"/>
-        </w:rPr>
-      </w:pPr>
-      <w:r>
-        <w:rPr>
-          <w:lang w:val="en-US"/>
-        </w:rPr>
-        <w:t xml:space="preserve">If you plan to use DOTK to create or modify </w:t>
-      </w:r>
-      <w:proofErr w:type="spellStart"/>
-      <w:r>
-        <w:rPr>
-          <w:lang w:val="en-US"/>
-        </w:rPr>
-        <w:t>dof</w:t>
-      </w:r>
-      <w:proofErr w:type="spellEnd"/>
-      <w:r>
-        <w:rPr>
-          <w:lang w:val="en-US"/>
-        </w:rPr>
-        <w:t xml:space="preserve"> tables which will have to be uploaded to </w:t>
-      </w:r>
-      <w:proofErr w:type="spellStart"/>
-      <w:r>
-        <w:rPr>
+        <w:t xml:space="preserve">First, what you should know is that I have split the dofsetup &amp; dof view setup so you can have any combination of specific visualization of the same dofsetup. Dofsetup &amp; dovs files are totally independent one from each other. </w:t>
+      </w:r>
+    </w:p>
+    <w:p>
+      <w:pPr>
+        <w:rPr>
+          <w:lang w:val="en-US"/>
+        </w:rPr>
+      </w:pPr>
+      <w:r>
+        <w:rPr>
+          <w:lang w:val="en-US"/>
+        </w:rPr>
+        <w:t>That’s why I provided several dovs files with only one dofsetup file.</w:t>
+      </w:r>
+    </w:p>
+    <w:p>
+      <w:pPr>
+        <w:rPr>
+          <w:lang w:val="en-US"/>
+        </w:rPr>
+      </w:pPr>
+      <w:r>
+        <w:rPr>
+          <w:lang w:val="en-US"/>
+        </w:rPr>
+        <w:t xml:space="preserve">If you plan to use DOTK to create or modify dof tables which will have to be uploaded to DofConfigTool, you should consider using the DofToolkit user dofsetup file because it covers all available inputs from DofConfigTool without any combos or duplicates. Using this setup will ensure you the exported dof lines will really be designed for a particular output and so you’ll be able to confidently paste it into the corresponding </w:t>
+      </w:r>
+      <w:r>
+        <w:rPr>
+          <w:lang w:val="en-US"/>
+        </w:rPr>
+        <w:t>line in your Table settings on the site.</w:t>
+      </w:r>
+    </w:p>
+    <w:p>
+      <w:pPr>
+        <w:rPr>
+          <w:lang w:val="en-US"/>
+        </w:rPr>
+      </w:pPr>
+      <w:r>
+        <w:rPr>
+          <w:lang w:val="en-US"/>
+        </w:rPr>
+        <w:t>I made DOTK firstly to reduce iteration time while creating your effects, its purpose is not to replace DofConfigTool about config files generation (the site already does it perfectly and the community aspect is the most important).</w:t>
+      </w:r>
+    </w:p>
+    <w:p>
+      <w:pPr>
+        <w:rPr>
+          <w:lang w:val="en-US"/>
+        </w:rPr>
+      </w:pPr>
+      <w:r>
+        <w:rPr>
+          <w:lang w:val="en-US"/>
+        </w:rPr>
+        <w:t>So, using DOTK with the DofToolkit user setup then copy paste your modified lines to the site and finally generating your config files will allow you to test your modification</w:t>
+      </w:r>
+      <w:r>
+        <w:rPr>
+          <w:lang w:val="en-US"/>
+        </w:rPr>
+        <w:t xml:space="preserve"> on your vPinball.</w:t>
+      </w:r>
+    </w:p>
+    <w:p>
+      <w:pPr>
+        <w:rPr>
+          <w:lang w:val="en-US"/>
+        </w:rPr>
+      </w:pPr>
+      <w:r>
+        <w:rPr>
+          <w:lang w:val="en-US"/>
+        </w:rPr>
+        <w:t>In case you already have local modifications on your account for some tables you want to have in DOTK using the DofToolkit setup, you’ll can easily import them using the import dialog described below.</w:t>
+      </w:r>
+    </w:p>
+    <w:p>
+      <w:pPr>
+        <w:rPr>
+          <w:lang w:val="en-US"/>
+        </w:rPr>
+      </w:pPr>
+      <w:r>
+        <w:rPr>
+          <w:lang w:val="en-US"/>
+        </w:rPr>
+        <w:t xml:space="preserve">One of the </w:t>
+      </w:r>
+      <w:r>
+        <w:rPr>
+          <w:lang w:val="en-US"/>
+        </w:rPr>
+        <w:t>reasons</w:t>
+      </w:r>
+      <w:r>
+        <w:rPr>
+          <w:lang w:val="en-US"/>
+        </w:rPr>
+        <w:t xml:space="preserve"> you’ll have to create your own dofsetup &amp; dovs files would be, imo, to simulate a future real setup or validate your current setup </w:t>
+      </w:r>
+      <w:r>
+        <w:rPr>
+          <w:lang w:val="en-US"/>
+        </w:rPr>
+        <w:t>in case of an upgrade or something.</w:t>
+      </w:r>
+    </w:p>
+    <w:p>
+      <w:pPr>
+        <w:rPr>
+          <w:lang w:val="en-US"/>
+        </w:rPr>
+      </w:pPr>
+    </w:p>
+    <w:p>
+      <w:pPr>
+        <w:pStyle w:val="Titre3"/>
+        <w:rPr>
+          <w:b/>
+          <w:bCs/>
+          <w:lang w:val="en-US"/>
+        </w:rPr>
+      </w:pPr>
+      <w:r>
+        <w:rPr>
+          <w:b/>
+          <w:bCs/>
           <w:lang w:val="en-US"/>
         </w:rPr>
         <w:t>DofConfigTool</w:t>
       </w:r>
-      <w:proofErr w:type="spellEnd"/>
-      <w:r>
-        <w:rPr>
-          <w:lang w:val="en-US"/>
-        </w:rPr>
-        <w:t xml:space="preserve">, you should consider using the </w:t>
-      </w:r>
-      <w:proofErr w:type="spellStart"/>
-      <w:r>
-        <w:rPr>
-          <w:lang w:val="en-US"/>
-        </w:rPr>
-        <w:t>DofToolkit</w:t>
-      </w:r>
-      <w:proofErr w:type="spellEnd"/>
-      <w:r>
-        <w:rPr>
-          <w:lang w:val="en-US"/>
-        </w:rPr>
-        <w:t xml:space="preserve"> user </w:t>
-      </w:r>
-      <w:proofErr w:type="spellStart"/>
-      <w:r>
-        <w:rPr>
-          <w:lang w:val="en-US"/>
-        </w:rPr>
-        <w:t>dofsetup</w:t>
-      </w:r>
-      <w:proofErr w:type="spellEnd"/>
-      <w:r>
-        <w:rPr>
-          <w:lang w:val="en-US"/>
-        </w:rPr>
-        <w:t xml:space="preserve"> file because it covers all available inputs from </w:t>
-      </w:r>
-      <w:proofErr w:type="spellStart"/>
-      <w:r>
-        <w:rPr>
-          <w:lang w:val="en-US"/>
-        </w:rPr>
-        <w:t>DofConfigTool</w:t>
-      </w:r>
-      <w:proofErr w:type="spellEnd"/>
-      <w:r>
-        <w:rPr>
-          <w:lang w:val="en-US"/>
-        </w:rPr>
-        <w:t xml:space="preserve"> without any combos or duplicates. Using this setup will ensure you the exported </w:t>
-      </w:r>
-      <w:proofErr w:type="spellStart"/>
-      <w:r>
-        <w:rPr>
-          <w:lang w:val="en-US"/>
-        </w:rPr>
-        <w:t>dof</w:t>
-      </w:r>
-      <w:proofErr w:type="spellEnd"/>
-      <w:r>
-        <w:rPr>
-          <w:lang w:val="en-US"/>
-        </w:rPr>
-        <w:t xml:space="preserve"> lines will really be designed for a particular output and so you’ll be able to confidently paste it into the corresponding </w:t>
-      </w:r>
-      <w:r>
-        <w:rPr>
-          <w:lang w:val="en-US"/>
-        </w:rPr>
-        <w:t>line in your Table settings on the site.</w:t>
-      </w:r>
-    </w:p>
-    <w:p>
-      <w:pPr>
-        <w:rPr>
-          <w:lang w:val="en-US"/>
-        </w:rPr>
-      </w:pPr>
-      <w:r>
-        <w:rPr>
-          <w:lang w:val="en-US"/>
-        </w:rPr>
-        <w:t xml:space="preserve">I made DOTK firstly to reduce iteration time while creating your effects, its purpose is not to replace </w:t>
-      </w:r>
-      <w:proofErr w:type="spellStart"/>
-      <w:r>
-        <w:rPr>
-          <w:lang w:val="en-US"/>
-        </w:rPr>
-        <w:t>DofConfigTool</w:t>
-      </w:r>
-      <w:proofErr w:type="spellEnd"/>
-      <w:r>
-        <w:rPr>
-          <w:lang w:val="en-US"/>
-        </w:rPr>
-        <w:t xml:space="preserve"> about config files generation (the site already does it perfectly and the community aspect is the most important).</w:t>
-      </w:r>
-    </w:p>
-    <w:p>
-      <w:pPr>
-        <w:rPr>
-          <w:lang w:val="en-US"/>
-        </w:rPr>
-      </w:pPr>
-      <w:r>
-        <w:rPr>
-          <w:lang w:val="en-US"/>
-        </w:rPr>
-        <w:t xml:space="preserve">So, using DOTK with the </w:t>
-      </w:r>
-      <w:proofErr w:type="spellStart"/>
-      <w:r>
-        <w:rPr>
-          <w:lang w:val="en-US"/>
-        </w:rPr>
-        <w:t>DofToolkit</w:t>
-      </w:r>
-      <w:proofErr w:type="spellEnd"/>
-      <w:r>
-        <w:rPr>
-          <w:lang w:val="en-US"/>
-        </w:rPr>
-        <w:t xml:space="preserve"> user setup then copy paste your modified lines to the site and finally generating your config files will allow you to test your modification</w:t>
-      </w:r>
-      <w:r>
-        <w:rPr>
-          <w:lang w:val="en-US"/>
-        </w:rPr>
-        <w:t xml:space="preserve"> on your </w:t>
-      </w:r>
-      <w:proofErr w:type="spellStart"/>
-      <w:r>
-        <w:rPr>
-          <w:lang w:val="en-US"/>
-        </w:rPr>
-        <w:t>vPinball</w:t>
-      </w:r>
-      <w:proofErr w:type="spellEnd"/>
-      <w:r>
-        <w:rPr>
-          <w:lang w:val="en-US"/>
-        </w:rPr>
-        <w:t>.</w:t>
-      </w:r>
-    </w:p>
-    <w:p>
-      <w:pPr>
-        <w:rPr>
-          <w:lang w:val="en-US"/>
-        </w:rPr>
-      </w:pPr>
-      <w:r>
-        <w:rPr>
-          <w:lang w:val="en-US"/>
-        </w:rPr>
-        <w:t xml:space="preserve">In case you already have local modifications on your account for some tables you want to have in DOTK using the </w:t>
-      </w:r>
-      <w:proofErr w:type="spellStart"/>
-      <w:r>
-        <w:rPr>
-          <w:lang w:val="en-US"/>
-        </w:rPr>
-        <w:t>DofToolkit</w:t>
-      </w:r>
-      <w:proofErr w:type="spellEnd"/>
-      <w:r>
-        <w:rPr>
-          <w:lang w:val="en-US"/>
-        </w:rPr>
-        <w:t xml:space="preserve"> setup, you’ll can easily import them using the import dialog described below.</w:t>
-      </w:r>
-    </w:p>
-    <w:p>
-      <w:pPr>
-        <w:rPr>
-          <w:lang w:val="en-US"/>
-        </w:rPr>
-      </w:pPr>
-      <w:r>
-        <w:rPr>
-          <w:lang w:val="en-US"/>
-        </w:rPr>
-        <w:t xml:space="preserve">One of the </w:t>
-      </w:r>
-      <w:r>
-        <w:rPr>
-          <w:lang w:val="en-US"/>
-        </w:rPr>
-        <w:t>reasons</w:t>
-      </w:r>
-      <w:r>
-        <w:rPr>
-          <w:lang w:val="en-US"/>
-        </w:rPr>
-        <w:t xml:space="preserve"> you’ll have to create your own </w:t>
-      </w:r>
-      <w:proofErr w:type="spellStart"/>
-      <w:r>
-        <w:rPr>
-          <w:lang w:val="en-US"/>
-        </w:rPr>
-        <w:t>dofsetup</w:t>
-      </w:r>
-      <w:proofErr w:type="spellEnd"/>
-      <w:r>
-        <w:rPr>
-          <w:lang w:val="en-US"/>
-        </w:rPr>
-        <w:t xml:space="preserve"> &amp; </w:t>
-      </w:r>
-      <w:proofErr w:type="spellStart"/>
-      <w:r>
-        <w:rPr>
-          <w:lang w:val="en-US"/>
-        </w:rPr>
-        <w:t>dovs</w:t>
-      </w:r>
-      <w:proofErr w:type="spellEnd"/>
-      <w:r>
-        <w:rPr>
-          <w:lang w:val="en-US"/>
-        </w:rPr>
-        <w:t xml:space="preserve"> files would be, </w:t>
-      </w:r>
-      <w:proofErr w:type="spellStart"/>
-      <w:r>
-        <w:rPr>
-          <w:lang w:val="en-US"/>
-        </w:rPr>
-        <w:t>imo</w:t>
-      </w:r>
-      <w:proofErr w:type="spellEnd"/>
-      <w:r>
-        <w:rPr>
-          <w:lang w:val="en-US"/>
-        </w:rPr>
-        <w:t xml:space="preserve">, to simulate a future real setup or validate your current setup </w:t>
-      </w:r>
-      <w:r>
-        <w:rPr>
-          <w:lang w:val="en-US"/>
-        </w:rPr>
-        <w:t>in case of an upgrade or something.</w:t>
-      </w:r>
-    </w:p>
-    <w:p>
-      <w:pPr>
-        <w:rPr>
-          <w:lang w:val="en-US"/>
-        </w:rPr>
-      </w:pPr>
-    </w:p>
-    <w:p>
-      <w:pPr>
-        <w:pStyle w:val="Titre3"/>
-        <w:rPr>
-          <w:b/>
-          <w:bCs/>
-          <w:lang w:val="en-US"/>
-        </w:rPr>
-      </w:pPr>
-      <w:proofErr w:type="spellStart"/>
-      <w:r>
-        <w:rPr>
-          <w:b/>
-          <w:bCs/>
-          <w:lang w:val="en-US"/>
-        </w:rPr>
-        <w:t>DofConfigTool</w:t>
-      </w:r>
-      <w:proofErr w:type="spellEnd"/>
       <w:r>
         <w:rPr>
           <w:b/>
@@ -2266,87 +1517,21 @@
           <w:lang w:val="en"/>
         </w:rPr>
         <w:lastRenderedPageBreak/>
-        <w:t>When you have finished choosing your setups and launch DOTK, you will have a window that will tell you that either you do not yet have any .</w:t>
-      </w:r>
-      <w:proofErr w:type="spellStart"/>
-      <w:r>
-        <w:rPr>
-          <w:lang w:val="en"/>
-        </w:rPr>
-        <w:t>ini</w:t>
-      </w:r>
-      <w:proofErr w:type="spellEnd"/>
-      <w:r>
-        <w:rPr>
-          <w:lang w:val="en"/>
-        </w:rPr>
-        <w:t xml:space="preserve"> files that correspond to the setup you have chosen, or that they aren’t up to date. In the first one you will have to retrieve them at least once otherwise DOTK will not work, the update is not mandatory and you will be asked again at each launch. You will then have a window telling you that DOTK is retrieving the .</w:t>
-      </w:r>
-      <w:proofErr w:type="spellStart"/>
-      <w:r>
-        <w:rPr>
-          <w:lang w:val="en"/>
-        </w:rPr>
-        <w:t>ini</w:t>
-      </w:r>
-      <w:proofErr w:type="spellEnd"/>
-      <w:r>
-        <w:rPr>
-          <w:lang w:val="en"/>
-        </w:rPr>
-        <w:t xml:space="preserve"> files from </w:t>
-      </w:r>
-      <w:proofErr w:type="spellStart"/>
-      <w:r>
-        <w:rPr>
-          <w:lang w:val="en"/>
-        </w:rPr>
-        <w:t>DofConfigTool</w:t>
-      </w:r>
-      <w:proofErr w:type="spellEnd"/>
-      <w:r>
-        <w:rPr>
-          <w:lang w:val="en"/>
-        </w:rPr>
-        <w:t xml:space="preserve">. These files will end up in a </w:t>
-      </w:r>
-      <w:r>
-        <w:rPr>
-          <w:b/>
-          <w:bCs/>
-          <w:lang w:val="en"/>
-        </w:rPr>
-        <w:t>setups\Username-</w:t>
-      </w:r>
-      <w:proofErr w:type="spellStart"/>
-      <w:r>
-        <w:rPr>
-          <w:b/>
-          <w:bCs/>
-          <w:lang w:val="en"/>
-        </w:rPr>
-        <w:t>APIKey</w:t>
-      </w:r>
-      <w:proofErr w:type="spellEnd"/>
-      <w:r>
-        <w:rPr>
-          <w:lang w:val="en"/>
-        </w:rPr>
-        <w:t xml:space="preserve"> directory where your </w:t>
-      </w:r>
-      <w:proofErr w:type="spellStart"/>
-      <w:r>
-        <w:rPr>
-          <w:lang w:val="en"/>
-        </w:rPr>
-        <w:t>dofsetup</w:t>
-      </w:r>
-      <w:proofErr w:type="spellEnd"/>
-      <w:r>
-        <w:rPr>
-          <w:lang w:val="en"/>
-        </w:rPr>
-        <w:t xml:space="preserve"> file is located.</w:t>
+        <w:t xml:space="preserve">When you have finished choosing your setups and launch DOTK, you will have a window that will tell you that either you do not yet have any .ini files that correspond to the setup you have chosen, or that they aren’t up to date. In the first one you will have to retrieve them at least once otherwise DOTK will not work, the update is not mandatory and you will be asked again at each launch. You will then have a window telling you that DOTK is retrieving the .ini files from DofConfigTool. These files will end up in a </w:t>
+      </w:r>
+      <w:r>
+        <w:rPr>
+          <w:b/>
+          <w:bCs/>
+          <w:lang w:val="en"/>
+        </w:rPr>
+        <w:t>setups\Username-APIKey</w:t>
+      </w:r>
+      <w:r>
+        <w:rPr>
+          <w:lang w:val="en"/>
+        </w:rPr>
+        <w:t xml:space="preserve"> directory where your dofsetup file is located.</w:t>
       </w:r>
     </w:p>
     <w:p>
@@ -2763,9 +1948,8 @@
           <w:szCs w:val="22"/>
           <w:lang w:val="en-US"/>
         </w:rPr>
-        <w:t xml:space="preserve">The Import/Export menu to import and export effects from/to </w:t>
-      </w:r>
-      <w:proofErr w:type="spellStart"/>
+        <w:t xml:space="preserve">The Import/Export menu to import and export effects from/to DofConfigTool (not directly </w:t>
+      </w:r>
       <w:r>
         <w:rPr>
           <w:rFonts w:asciiTheme="minorHAnsi" w:hAnsiTheme="minorHAnsi" w:cstheme="minorHAnsi"/>
@@ -2773,9 +1957,8 @@
           <w:szCs w:val="22"/>
           <w:lang w:val="en-US"/>
         </w:rPr>
-        <w:t>DofConfigTool</w:t>
-      </w:r>
-      <w:proofErr w:type="spellEnd"/>
+        <w:t xml:space="preserve">into it </w:t>
+      </w:r>
       <w:r>
         <w:rPr>
           <w:rFonts w:asciiTheme="minorHAnsi" w:hAnsiTheme="minorHAnsi" w:cstheme="minorHAnsi"/>
@@ -2783,45 +1966,7 @@
           <w:szCs w:val="22"/>
           <w:lang w:val="en-US"/>
         </w:rPr>
-        <w:t xml:space="preserve"> (not directly </w:t>
-      </w:r>
-      <w:r>
-        <w:rPr>
-          <w:rFonts w:asciiTheme="minorHAnsi" w:hAnsiTheme="minorHAnsi" w:cstheme="minorHAnsi"/>
-          <w:sz w:val="22"/>
-          <w:szCs w:val="22"/>
-          <w:lang w:val="en-US"/>
-        </w:rPr>
-        <w:t xml:space="preserve">into it </w:t>
-      </w:r>
-      <w:r>
-        <w:rPr>
-          <w:rFonts w:asciiTheme="minorHAnsi" w:hAnsiTheme="minorHAnsi" w:cstheme="minorHAnsi"/>
-          <w:sz w:val="22"/>
-          <w:szCs w:val="22"/>
-          <w:lang w:val="en-US"/>
-        </w:rPr>
-        <w:t xml:space="preserve">but in the command line format recognized by </w:t>
-      </w:r>
-      <w:proofErr w:type="spellStart"/>
-      <w:r>
-        <w:rPr>
-          <w:rFonts w:asciiTheme="minorHAnsi" w:hAnsiTheme="minorHAnsi" w:cstheme="minorHAnsi"/>
-          <w:sz w:val="22"/>
-          <w:szCs w:val="22"/>
-          <w:lang w:val="en-US"/>
-        </w:rPr>
-        <w:t>DofConfigTool</w:t>
-      </w:r>
-      <w:proofErr w:type="spellEnd"/>
-      <w:r>
-        <w:rPr>
-          <w:rFonts w:asciiTheme="minorHAnsi" w:hAnsiTheme="minorHAnsi" w:cstheme="minorHAnsi"/>
-          <w:sz w:val="22"/>
-          <w:szCs w:val="22"/>
-          <w:lang w:val="en-US"/>
-        </w:rPr>
-        <w:t>).</w:t>
+        <w:t>but in the command line format recognized by DofConfigTool).</w:t>
       </w:r>
     </w:p>
     <w:p>
@@ -3042,223 +2187,270 @@
         <w:rPr>
           <w:lang w:val="en"/>
         </w:rPr>
+        <w:t xml:space="preserve">.ini </w:t>
+      </w:r>
+      <w:r>
+        <w:rPr>
+          <w:lang w:val="en"/>
+        </w:rPr>
+        <w:t xml:space="preserve">files, you can also open other </w:t>
+      </w:r>
+      <w:r>
+        <w:rPr>
+          <w:lang w:val="en"/>
+        </w:rPr>
+        <w:t>effect library dotk files.</w:t>
+      </w:r>
+    </w:p>
+    <w:p>
+      <w:pPr>
+        <w:rPr>
+          <w:lang w:val="en"/>
+        </w:rPr>
+      </w:pPr>
+      <w:r>
+        <w:rPr>
+          <w:lang w:val="en"/>
+        </w:rPr>
+        <w:t xml:space="preserve">This is where you can </w:t>
+      </w:r>
+      <w:r>
+        <w:rPr>
+          <w:lang w:val="en"/>
+        </w:rPr>
+        <w:t xml:space="preserve">gather effects and table elements </w:t>
+      </w:r>
+      <w:r>
+        <w:rPr>
+          <w:lang w:val="en"/>
+        </w:rPr>
+        <w:t>to fill your edit area.</w:t>
+      </w:r>
+    </w:p>
+    <w:p>
+      <w:pPr>
+        <w:rPr>
+          <w:lang w:val="en"/>
+        </w:rPr>
+      </w:pPr>
+      <w:r>
+        <w:rPr>
+          <w:lang w:val="en"/>
+        </w:rPr>
+        <w:t xml:space="preserve">The </w:t>
+      </w:r>
+      <w:r>
+        <w:rPr>
+          <w:b/>
+          <w:bCs/>
+          <w:lang w:val="en"/>
+        </w:rPr>
+        <w:t>RomName</w:t>
+      </w:r>
+      <w:r>
+        <w:rPr>
+          <w:lang w:val="en"/>
+        </w:rPr>
+        <w:t xml:space="preserve"> combobox allows you to see the effects of the different tables already available on DofConfigTool. </w:t>
+      </w:r>
+    </w:p>
+    <w:p>
+      <w:pPr>
+        <w:rPr>
+          <w:lang w:val="en"/>
+        </w:rPr>
+      </w:pPr>
+      <w:r>
+        <w:rPr>
+          <w:b/>
+          <w:bCs/>
+          <w:lang w:val="en"/>
+        </w:rPr>
+        <w:t>The Load Reference DOTK</w:t>
+      </w:r>
+      <w:r>
+        <w:rPr>
+          <w:lang w:val="en"/>
+        </w:rPr>
+        <w:t xml:space="preserve"> button allows you to reload any existing dotk file for reference, for example this could be used to have dotk files of effect libraries ready to use.</w:t>
+      </w:r>
+    </w:p>
+    <w:p>
+      <w:pPr>
+        <w:rPr>
+          <w:lang w:val="en"/>
+        </w:rPr>
+      </w:pPr>
+      <w:r>
+        <w:rPr>
+          <w:lang w:val="en"/>
+        </w:rPr>
+        <w:t xml:space="preserve">Each time you select a TableElement or an effect, its properties will be displayed in the properties area but </w:t>
+      </w:r>
+      <w:r>
+        <w:rPr>
+          <w:lang w:val="en"/>
+        </w:rPr>
+        <w:t xml:space="preserve">in </w:t>
+      </w:r>
+      <w:r>
+        <w:rPr>
+          <w:lang w:val="en"/>
+        </w:rPr>
+        <w:t>read-only</w:t>
+      </w:r>
+      <w:r>
+        <w:rPr>
+          <w:lang w:val="en"/>
+        </w:rPr>
+        <w:t xml:space="preserve"> mode</w:t>
+      </w:r>
+      <w:r>
+        <w:rPr>
+          <w:lang w:val="en"/>
+        </w:rPr>
         <w:t>.</w:t>
       </w:r>
-      <w:proofErr w:type="spellStart"/>
-      <w:r>
-        <w:rPr>
-          <w:lang w:val="en"/>
-        </w:rPr>
-        <w:t>ini</w:t>
-      </w:r>
-      <w:proofErr w:type="spellEnd"/>
-      <w:r>
-        <w:rPr>
-          <w:lang w:val="en"/>
-        </w:rPr>
-        <w:t xml:space="preserve"> </w:t>
-      </w:r>
-      <w:r>
-        <w:rPr>
-          <w:lang w:val="en"/>
-        </w:rPr>
-        <w:t xml:space="preserve">files, you can also open other </w:t>
-      </w:r>
-      <w:r>
-        <w:rPr>
-          <w:lang w:val="en"/>
-        </w:rPr>
-        <w:t xml:space="preserve">effect library </w:t>
-      </w:r>
-      <w:proofErr w:type="spellStart"/>
-      <w:r>
-        <w:rPr>
-          <w:lang w:val="en"/>
-        </w:rPr>
-        <w:t>dotk</w:t>
-      </w:r>
-      <w:proofErr w:type="spellEnd"/>
-      <w:r>
-        <w:rPr>
-          <w:lang w:val="en"/>
-        </w:rPr>
-        <w:t xml:space="preserve"> files.</w:t>
-      </w:r>
-    </w:p>
-    <w:p>
-      <w:pPr>
-        <w:rPr>
-          <w:lang w:val="en"/>
-        </w:rPr>
-      </w:pPr>
-      <w:r>
-        <w:rPr>
-          <w:lang w:val="en"/>
-        </w:rPr>
-        <w:t xml:space="preserve">This is where you can </w:t>
-      </w:r>
-      <w:r>
-        <w:rPr>
-          <w:lang w:val="en"/>
-        </w:rPr>
-        <w:t xml:space="preserve">gather effects and table elements </w:t>
-      </w:r>
-      <w:r>
-        <w:rPr>
-          <w:lang w:val="en"/>
-        </w:rPr>
-        <w:t>to fill your edit area.</w:t>
-      </w:r>
-    </w:p>
-    <w:p>
-      <w:pPr>
-        <w:rPr>
-          <w:lang w:val="en"/>
-        </w:rPr>
-      </w:pPr>
-      <w:r>
-        <w:rPr>
-          <w:lang w:val="en"/>
-        </w:rPr>
-        <w:t xml:space="preserve">The </w:t>
-      </w:r>
-      <w:proofErr w:type="spellStart"/>
-      <w:r>
-        <w:rPr>
-          <w:b/>
-          <w:bCs/>
-          <w:lang w:val="en"/>
-        </w:rPr>
-        <w:t>RomName</w:t>
-      </w:r>
-      <w:proofErr w:type="spellEnd"/>
-      <w:r>
-        <w:rPr>
-          <w:lang w:val="en"/>
-        </w:rPr>
-        <w:t xml:space="preserve"> </w:t>
-      </w:r>
-      <w:proofErr w:type="spellStart"/>
-      <w:r>
-        <w:rPr>
-          <w:lang w:val="en"/>
-        </w:rPr>
-        <w:t>combobox</w:t>
-      </w:r>
-      <w:proofErr w:type="spellEnd"/>
-      <w:r>
-        <w:rPr>
-          <w:lang w:val="en"/>
-        </w:rPr>
-        <w:t xml:space="preserve"> allows you to see the effects of the different tables already available on </w:t>
-      </w:r>
-      <w:proofErr w:type="spellStart"/>
-      <w:r>
-        <w:rPr>
-          <w:lang w:val="en"/>
-        </w:rPr>
-        <w:t>DofConfigTool</w:t>
-      </w:r>
-      <w:proofErr w:type="spellEnd"/>
-      <w:r>
-        <w:rPr>
-          <w:lang w:val="en"/>
-        </w:rPr>
-        <w:t xml:space="preserve">. </w:t>
-      </w:r>
-    </w:p>
-    <w:p>
-      <w:pPr>
-        <w:rPr>
-          <w:lang w:val="en"/>
-        </w:rPr>
-      </w:pPr>
-      <w:r>
-        <w:rPr>
-          <w:b/>
-          <w:bCs/>
-          <w:lang w:val="en"/>
-        </w:rPr>
-        <w:t>The Load Reference DOTK</w:t>
-      </w:r>
-      <w:r>
-        <w:rPr>
-          <w:lang w:val="en"/>
-        </w:rPr>
-        <w:t xml:space="preserve"> button allows you to reload any existing </w:t>
-      </w:r>
-      <w:proofErr w:type="spellStart"/>
-      <w:r>
-        <w:rPr>
-          <w:lang w:val="en"/>
-        </w:rPr>
-        <w:t>dotk</w:t>
-      </w:r>
-      <w:proofErr w:type="spellEnd"/>
-      <w:r>
-        <w:rPr>
-          <w:lang w:val="en"/>
-        </w:rPr>
-        <w:t xml:space="preserve"> file for reference, for example this could be used to have </w:t>
-      </w:r>
-      <w:proofErr w:type="spellStart"/>
-      <w:r>
-        <w:rPr>
-          <w:lang w:val="en"/>
-        </w:rPr>
-        <w:t>dotk</w:t>
-      </w:r>
-      <w:proofErr w:type="spellEnd"/>
-      <w:r>
-        <w:rPr>
-          <w:lang w:val="en"/>
-        </w:rPr>
-        <w:t xml:space="preserve"> files of effect libraries ready to use.</w:t>
-      </w:r>
-    </w:p>
-    <w:p>
-      <w:pPr>
-        <w:rPr>
-          <w:lang w:val="en"/>
-        </w:rPr>
-      </w:pPr>
-      <w:r>
-        <w:rPr>
-          <w:lang w:val="en"/>
-        </w:rPr>
-        <w:t xml:space="preserve">Each time you select a </w:t>
-      </w:r>
-      <w:proofErr w:type="spellStart"/>
-      <w:r>
-        <w:rPr>
-          <w:lang w:val="en"/>
-        </w:rPr>
-        <w:t>TableElement</w:t>
-      </w:r>
-      <w:proofErr w:type="spellEnd"/>
-      <w:r>
-        <w:rPr>
-          <w:lang w:val="en"/>
-        </w:rPr>
-        <w:t xml:space="preserve"> or an effect, its properties will be displayed in the properties area but </w:t>
-      </w:r>
-      <w:r>
-        <w:rPr>
-          <w:lang w:val="en"/>
-        </w:rPr>
-        <w:t xml:space="preserve">in </w:t>
-      </w:r>
-      <w:r>
-        <w:rPr>
-          <w:lang w:val="en"/>
-        </w:rPr>
-        <w:t>read-only</w:t>
-      </w:r>
-      <w:r>
-        <w:rPr>
-          <w:lang w:val="en"/>
-        </w:rPr>
-        <w:t xml:space="preserve"> mode</w:t>
+    </w:p>
+    <w:p>
+      <w:pPr>
+        <w:rPr>
+          <w:lang w:val="en"/>
+        </w:rPr>
+      </w:pPr>
+      <w:r>
+        <w:rPr>
+          <w:lang w:val="en"/>
+        </w:rPr>
+        <w:t xml:space="preserve">You can view a TableElement or an effect by pressing the </w:t>
+      </w:r>
+      <w:r>
+        <w:rPr>
+          <w:b/>
+          <w:bCs/>
+          <w:lang w:val="en"/>
+        </w:rPr>
+        <w:t>Activate</w:t>
+      </w:r>
+      <w:r>
+        <w:rPr>
+          <w:b/>
+          <w:bCs/>
+          <w:lang w:val="en"/>
+        </w:rPr>
+        <w:t>/</w:t>
+      </w:r>
+      <w:r>
+        <w:rPr>
+          <w:b/>
+          <w:bCs/>
+          <w:lang w:val="en"/>
+        </w:rPr>
+        <w:t>Deactivate</w:t>
+      </w:r>
+      <w:r>
+        <w:rPr>
+          <w:lang w:val="en"/>
+        </w:rPr>
+        <w:t xml:space="preserve"> button or the </w:t>
+      </w:r>
+      <w:r>
+        <w:rPr>
+          <w:b/>
+          <w:bCs/>
+          <w:lang w:val="en"/>
+        </w:rPr>
+        <w:t>Pulse</w:t>
+      </w:r>
+      <w:r>
+        <w:rPr>
+          <w:lang w:val="en"/>
+        </w:rPr>
+        <w:t xml:space="preserve"> button and see the effect in the preview window.</w:t>
+      </w:r>
+    </w:p>
+    <w:p>
+      <w:pPr>
+        <w:rPr>
+          <w:lang w:val="en"/>
+        </w:rPr>
+      </w:pPr>
+      <w:r>
+        <w:rPr>
+          <w:lang w:val="en"/>
+        </w:rPr>
+        <w:t>The pulse button plays the effect as long as the button is pressed, so you can pulse with quick clicks. The activate button will allow you to have multiple effects active at the same time.</w:t>
+      </w:r>
+    </w:p>
+    <w:p>
+      <w:pPr>
+        <w:rPr>
+          <w:lang w:val="en"/>
+        </w:rPr>
+      </w:pPr>
+      <w:r>
+        <w:rPr>
+          <w:lang w:val="en"/>
+        </w:rPr>
+        <w:t>When an effect is activated, the red icon next to the effect</w:t>
+      </w:r>
+      <w:r>
+        <w:rPr>
+          <w:lang w:val="en"/>
+        </w:rPr>
+        <w:t xml:space="preserve"> (or table element)</w:t>
+      </w:r>
+      <w:r>
+        <w:rPr>
+          <w:lang w:val="en"/>
+        </w:rPr>
+        <w:t xml:space="preserve"> turns green.</w:t>
+      </w:r>
+    </w:p>
+    <w:p>
+      <w:pPr>
+        <w:rPr>
+          <w:lang w:val="en"/>
+        </w:rPr>
+      </w:pPr>
+      <w:r>
+        <w:rPr>
+          <w:lang w:val="en"/>
+        </w:rPr>
+        <w:t xml:space="preserve">You can filter the treeview by output with the </w:t>
+      </w:r>
+      <w:r>
+        <w:rPr>
+          <w:b/>
+          <w:bCs/>
+          <w:lang w:val="en"/>
+        </w:rPr>
+        <w:t>Output Filter</w:t>
+      </w:r>
+      <w:r>
+        <w:rPr>
+          <w:lang w:val="en"/>
+        </w:rPr>
+        <w:t xml:space="preserve"> combobox, you will only see the effects linked to the selected output. </w:t>
+      </w:r>
+    </w:p>
+    <w:p>
+      <w:pPr>
+        <w:rPr>
+          <w:lang w:val="en"/>
+        </w:rPr>
+      </w:pPr>
+      <w:r>
+        <w:rPr>
+          <w:lang w:val="en"/>
+        </w:rPr>
+        <w:t>If you activate a TableElement with an active filter and it contained other effects on other outputs, they will be played too</w:t>
+      </w:r>
+      <w:r>
+        <w:rPr>
+          <w:lang w:val="en"/>
+        </w:rPr>
+        <w:t xml:space="preserve"> even if not shown</w:t>
       </w:r>
       <w:r>
         <w:rPr>
@@ -3277,209 +2469,6 @@
         <w:rPr>
           <w:lang w:val="en"/>
         </w:rPr>
-        <w:t xml:space="preserve">You can view a </w:t>
-      </w:r>
-      <w:proofErr w:type="spellStart"/>
-      <w:r>
-        <w:rPr>
-          <w:lang w:val="en"/>
-        </w:rPr>
-        <w:t>TableElement</w:t>
-      </w:r>
-      <w:proofErr w:type="spellEnd"/>
-      <w:r>
-        <w:rPr>
-          <w:lang w:val="en"/>
-        </w:rPr>
-        <w:t xml:space="preserve"> or an effect by pressing the </w:t>
-      </w:r>
-      <w:r>
-        <w:rPr>
-          <w:b/>
-          <w:bCs/>
-          <w:lang w:val="en"/>
-        </w:rPr>
-        <w:t>Activate</w:t>
-      </w:r>
-      <w:r>
-        <w:rPr>
-          <w:b/>
-          <w:bCs/>
-          <w:lang w:val="en"/>
-        </w:rPr>
-        <w:t>/</w:t>
-      </w:r>
-      <w:r>
-        <w:rPr>
-          <w:b/>
-          <w:bCs/>
-          <w:lang w:val="en"/>
-        </w:rPr>
-        <w:t>Deactivate</w:t>
-      </w:r>
-      <w:r>
-        <w:rPr>
-          <w:lang w:val="en"/>
-        </w:rPr>
-        <w:t xml:space="preserve"> button or the </w:t>
-      </w:r>
-      <w:r>
-        <w:rPr>
-          <w:b/>
-          <w:bCs/>
-          <w:lang w:val="en"/>
-        </w:rPr>
-        <w:t>Pulse</w:t>
-      </w:r>
-      <w:r>
-        <w:rPr>
-          <w:lang w:val="en"/>
-        </w:rPr>
-        <w:t xml:space="preserve"> button and see the effect in the preview window.</w:t>
-      </w:r>
-    </w:p>
-    <w:p>
-      <w:pPr>
-        <w:rPr>
-          <w:lang w:val="en"/>
-        </w:rPr>
-      </w:pPr>
-      <w:r>
-        <w:rPr>
-          <w:lang w:val="en"/>
-        </w:rPr>
-        <w:t>The pulse button plays the effect as long as the button is pressed, so you can pulse with quick clicks. The activate button will allow you to have multiple effects active at the same time.</w:t>
-      </w:r>
-    </w:p>
-    <w:p>
-      <w:pPr>
-        <w:rPr>
-          <w:lang w:val="en"/>
-        </w:rPr>
-      </w:pPr>
-      <w:r>
-        <w:rPr>
-          <w:lang w:val="en"/>
-        </w:rPr>
-        <w:t>When an effect is activated, the red icon next to the effect</w:t>
-      </w:r>
-      <w:r>
-        <w:rPr>
-          <w:lang w:val="en"/>
-        </w:rPr>
-        <w:t xml:space="preserve"> (or table element)</w:t>
-      </w:r>
-      <w:r>
-        <w:rPr>
-          <w:lang w:val="en"/>
-        </w:rPr>
-        <w:t xml:space="preserve"> turns green.</w:t>
-      </w:r>
-    </w:p>
-    <w:p>
-      <w:pPr>
-        <w:rPr>
-          <w:lang w:val="en"/>
-        </w:rPr>
-      </w:pPr>
-      <w:r>
-        <w:rPr>
-          <w:lang w:val="en"/>
-        </w:rPr>
-        <w:t xml:space="preserve">You can filter the </w:t>
-      </w:r>
-      <w:proofErr w:type="spellStart"/>
-      <w:r>
-        <w:rPr>
-          <w:lang w:val="en"/>
-        </w:rPr>
-        <w:t>treeview</w:t>
-      </w:r>
-      <w:proofErr w:type="spellEnd"/>
-      <w:r>
-        <w:rPr>
-          <w:lang w:val="en"/>
-        </w:rPr>
-        <w:t xml:space="preserve"> by output with the </w:t>
-      </w:r>
-      <w:r>
-        <w:rPr>
-          <w:b/>
-          <w:bCs/>
-          <w:lang w:val="en"/>
-        </w:rPr>
-        <w:t>Output Filter</w:t>
-      </w:r>
-      <w:r>
-        <w:rPr>
-          <w:lang w:val="en"/>
-        </w:rPr>
-        <w:t xml:space="preserve"> </w:t>
-      </w:r>
-      <w:proofErr w:type="spellStart"/>
-      <w:r>
-        <w:rPr>
-          <w:lang w:val="en"/>
-        </w:rPr>
-        <w:t>combobox</w:t>
-      </w:r>
-      <w:proofErr w:type="spellEnd"/>
-      <w:r>
-        <w:rPr>
-          <w:lang w:val="en"/>
-        </w:rPr>
-        <w:t xml:space="preserve">, you will only see the effects linked to the selected output. </w:t>
-      </w:r>
-    </w:p>
-    <w:p>
-      <w:pPr>
-        <w:rPr>
-          <w:lang w:val="en"/>
-        </w:rPr>
-      </w:pPr>
-      <w:r>
-        <w:rPr>
-          <w:lang w:val="en"/>
-        </w:rPr>
-        <w:t xml:space="preserve">If you activate a </w:t>
-      </w:r>
-      <w:proofErr w:type="spellStart"/>
-      <w:r>
-        <w:rPr>
-          <w:lang w:val="en"/>
-        </w:rPr>
-        <w:t>TableElement</w:t>
-      </w:r>
-      <w:proofErr w:type="spellEnd"/>
-      <w:r>
-        <w:rPr>
-          <w:lang w:val="en"/>
-        </w:rPr>
-        <w:t xml:space="preserve"> with an active filter and it contained other effects on other outputs, they will be played too</w:t>
-      </w:r>
-      <w:r>
-        <w:rPr>
-          <w:lang w:val="en"/>
-        </w:rPr>
-        <w:t xml:space="preserve"> even if not shown</w:t>
-      </w:r>
-      <w:r>
-        <w:rPr>
-          <w:lang w:val="en"/>
-        </w:rPr>
-        <w:t>.</w:t>
-      </w:r>
-    </w:p>
-    <w:p>
-      <w:pPr>
-        <w:rPr>
-          <w:lang w:val="en"/>
-        </w:rPr>
-      </w:pPr>
-      <w:r>
-        <w:rPr>
-          <w:lang w:val="en"/>
-        </w:rPr>
         <w:t xml:space="preserve">You have a </w:t>
       </w:r>
       <w:r>
@@ -3520,21 +2509,7 @@
         <w:rPr>
           <w:lang w:val="en"/>
         </w:rPr>
-        <w:t xml:space="preserve">By right clicking on the </w:t>
-      </w:r>
-      <w:proofErr w:type="spellStart"/>
-      <w:r>
-        <w:rPr>
-          <w:lang w:val="en"/>
-        </w:rPr>
-        <w:t>TableElement</w:t>
-      </w:r>
-      <w:proofErr w:type="spellEnd"/>
-      <w:r>
-        <w:rPr>
-          <w:lang w:val="en"/>
-        </w:rPr>
-        <w:t xml:space="preserve"> or the effects of the reference table you will have a context menu allowing you to make copies to the editing table.</w:t>
+        <w:t>By right clicking on the TableElement or the effects of the reference table you will have a context menu allowing you to make copies to the editing table.</w:t>
       </w:r>
     </w:p>
     <w:p>
@@ -3680,21 +2655,20 @@
           <w:lang w:val="en-US"/>
         </w:rPr>
         <w:lastRenderedPageBreak/>
-        <w:t xml:space="preserve">For Effect nodes you also have a context menu to copy the </w:t>
-      </w:r>
-      <w:proofErr w:type="spellStart"/>
-      <w:r>
-        <w:rPr>
-          <w:lang w:val="en-US"/>
-        </w:rPr>
-        <w:t>Dof</w:t>
-      </w:r>
-      <w:proofErr w:type="spellEnd"/>
-      <w:r>
-        <w:rPr>
-          <w:lang w:val="en-US"/>
-        </w:rPr>
-        <w:t xml:space="preserve"> command of the effect to the clipboard.</w:t>
+        <w:t>You can also do that by drag &amp; dropping an effect or a table element from the reference window to the targeting node in the edition window.</w:t>
+      </w:r>
+    </w:p>
+    <w:p>
+      <w:pPr>
+        <w:rPr>
+          <w:lang w:val="en-US"/>
+        </w:rPr>
+      </w:pPr>
+      <w:r>
+        <w:rPr>
+          <w:lang w:val="en-US"/>
+        </w:rPr>
+        <w:t>For Effect nodes you also have a context menu to copy the Dof command of the effect to the clipboard.</w:t>
       </w:r>
     </w:p>
     <w:p>
@@ -3902,95 +2876,66 @@
         <w:rPr>
           <w:lang w:val="en"/>
         </w:rPr>
-        <w:t xml:space="preserve">In this area, if you select </w:t>
-      </w:r>
-      <w:proofErr w:type="spellStart"/>
-      <w:r>
-        <w:rPr>
-          <w:lang w:val="en"/>
-        </w:rPr>
-        <w:t>TableElement</w:t>
-      </w:r>
-      <w:proofErr w:type="spellEnd"/>
-      <w:r>
-        <w:rPr>
-          <w:lang w:val="en"/>
-        </w:rPr>
-        <w:t xml:space="preserve"> or effects, this time the properties will be editable in the properties area.</w:t>
-      </w:r>
-    </w:p>
-    <w:p>
-      <w:pPr>
-        <w:rPr>
-          <w:lang w:val="en"/>
-        </w:rPr>
-      </w:pPr>
-      <w:r>
-        <w:rPr>
-          <w:lang w:val="en"/>
-        </w:rPr>
-        <w:t xml:space="preserve">You will also be able to make copies of Effects and </w:t>
-      </w:r>
-      <w:proofErr w:type="spellStart"/>
-      <w:r>
-        <w:rPr>
-          <w:lang w:val="en"/>
-        </w:rPr>
-        <w:t>TableElement</w:t>
-      </w:r>
-      <w:proofErr w:type="spellEnd"/>
-      <w:r>
-        <w:rPr>
-          <w:lang w:val="en"/>
-        </w:rPr>
-        <w:t xml:space="preserve"> with the context menu, but this time within the edit table.</w:t>
-      </w:r>
-    </w:p>
-    <w:p>
-      <w:pPr>
-        <w:rPr>
-          <w:lang w:val="en-US"/>
-        </w:rPr>
-      </w:pPr>
-      <w:r>
-        <w:rPr>
-          <w:lang w:val="en-US"/>
-        </w:rPr>
-        <w:t xml:space="preserve">You can also create </w:t>
-      </w:r>
-      <w:proofErr w:type="spellStart"/>
-      <w:r>
-        <w:rPr>
-          <w:lang w:val="en-US"/>
-        </w:rPr>
-        <w:t>T</w:t>
-      </w:r>
-      <w:r>
-        <w:rPr>
-          <w:lang w:val="en-US"/>
-        </w:rPr>
-        <w:t>ableElements</w:t>
-      </w:r>
-      <w:proofErr w:type="spellEnd"/>
-      <w:r>
-        <w:rPr>
-          <w:lang w:val="en-US"/>
-        </w:rPr>
-        <w:t xml:space="preserve"> and effects using </w:t>
-      </w:r>
-      <w:proofErr w:type="gramStart"/>
-      <w:r>
-        <w:rPr>
-          <w:lang w:val="en-US"/>
-        </w:rPr>
-        <w:t>these context menu</w:t>
-      </w:r>
-      <w:proofErr w:type="gramEnd"/>
-      <w:r>
-        <w:rPr>
-          <w:lang w:val="en-US"/>
-        </w:rPr>
-        <w:t>.</w:t>
+        <w:t>In this area, if you select TableElement or effects, this time the properties will be editable in the properties area.</w:t>
+      </w:r>
+    </w:p>
+    <w:p>
+      <w:pPr>
+        <w:rPr>
+          <w:lang w:val="en"/>
+        </w:rPr>
+      </w:pPr>
+      <w:r>
+        <w:rPr>
+          <w:lang w:val="en"/>
+        </w:rPr>
+        <w:t>You will also be able to make copies of Effects and TableElement with the context menu, but this time within the edit table.</w:t>
+      </w:r>
+    </w:p>
+    <w:p>
+      <w:pPr>
+        <w:rPr>
+          <w:lang w:val="en"/>
+        </w:rPr>
+      </w:pPr>
+      <w:r>
+        <w:rPr>
+          <w:lang w:val="en"/>
+        </w:rPr>
+        <w:t xml:space="preserve">You’ll also be able to drag &amp; drop effects and table element within the edition window, by pressing the </w:t>
+      </w:r>
+      <w:r>
+        <w:rPr>
+          <w:b/>
+          <w:bCs/>
+          <w:lang w:val="en"/>
+        </w:rPr>
+        <w:t>Shift</w:t>
+      </w:r>
+      <w:r>
+        <w:rPr>
+          <w:lang w:val="en"/>
+        </w:rPr>
+        <w:t xml:space="preserve"> key you’ll move the node instead of copying it.</w:t>
+      </w:r>
+    </w:p>
+    <w:p>
+      <w:pPr>
+        <w:rPr>
+          <w:lang w:val="en-US"/>
+        </w:rPr>
+      </w:pPr>
+      <w:r>
+        <w:rPr>
+          <w:lang w:val="en-US"/>
+        </w:rPr>
+        <w:t>You can also create T</w:t>
+      </w:r>
+      <w:r>
+        <w:rPr>
+          <w:lang w:val="en-US"/>
+        </w:rPr>
+        <w:t>ableElements and effects using these context menu.</w:t>
       </w:r>
     </w:p>
     <w:p>
@@ -4201,21 +3146,7 @@
         <w:rPr>
           <w:lang w:val="en"/>
         </w:rPr>
-        <w:t xml:space="preserve">delete </w:t>
-      </w:r>
-      <w:proofErr w:type="spellStart"/>
-      <w:r>
-        <w:rPr>
-          <w:lang w:val="en"/>
-        </w:rPr>
-        <w:t>TableElement</w:t>
-      </w:r>
-      <w:proofErr w:type="spellEnd"/>
-      <w:r>
-        <w:rPr>
-          <w:lang w:val="en"/>
-        </w:rPr>
-        <w:t xml:space="preserve"> or Effects by selecting them and pressing the </w:t>
+        <w:t xml:space="preserve">delete TableElement or Effects by selecting them and pressing the </w:t>
       </w:r>
       <w:r>
         <w:rPr>
@@ -4260,21 +3191,7 @@
         <w:rPr>
           <w:lang w:val="en"/>
         </w:rPr>
-        <w:t xml:space="preserve">edit the properties of your </w:t>
-      </w:r>
-      <w:proofErr w:type="gramStart"/>
-      <w:r>
-        <w:rPr>
-          <w:lang w:val="en"/>
-        </w:rPr>
-        <w:t>table,</w:t>
-      </w:r>
-      <w:proofErr w:type="gramEnd"/>
-      <w:r>
-        <w:rPr>
-          <w:lang w:val="en"/>
-        </w:rPr>
-        <w:t xml:space="preserve"> this will be done in the properties area.</w:t>
+        <w:t>edit the properties of your table, this will be done in the properties area.</w:t>
       </w:r>
     </w:p>
     <w:p>
@@ -4285,22 +3202,13 @@
           <w:bCs/>
         </w:rPr>
       </w:pPr>
-      <w:proofErr w:type="spellStart"/>
       <w:r>
         <w:rPr>
           <w:b/>
           <w:bCs/>
         </w:rPr>
         <w:lastRenderedPageBreak/>
-        <w:t>Properties</w:t>
-      </w:r>
-      <w:proofErr w:type="spellEnd"/>
-      <w:r>
-        <w:rPr>
-          <w:b/>
-          <w:bCs/>
-        </w:rPr>
-        <w:t xml:space="preserve"> area</w:t>
+        <w:t>Properties area</w:t>
       </w:r>
     </w:p>
     <w:p>
@@ -4374,21 +3282,7 @@
         <w:rPr>
           <w:lang w:val="en"/>
         </w:rPr>
-        <w:t xml:space="preserve">The properties area will allow you to change the parameters of your table, </w:t>
-      </w:r>
-      <w:proofErr w:type="spellStart"/>
-      <w:r>
-        <w:rPr>
-          <w:lang w:val="en"/>
-        </w:rPr>
-        <w:t>TableElement</w:t>
-      </w:r>
-      <w:proofErr w:type="spellEnd"/>
-      <w:r>
-        <w:rPr>
-          <w:lang w:val="en"/>
-        </w:rPr>
-        <w:t xml:space="preserve"> and different types of effects.</w:t>
+        <w:t>The properties area will allow you to change the parameters of your table, TableElement and different types of effects.</w:t>
       </w:r>
     </w:p>
     <w:p>
@@ -4417,17 +3311,8 @@
           <w:b/>
           <w:bCs/>
         </w:rPr>
-        <w:t xml:space="preserve">Table </w:t>
-      </w:r>
-      <w:proofErr w:type="spellStart"/>
-      <w:r>
-        <w:rPr>
-          <w:b/>
-          <w:bCs/>
-        </w:rPr>
-        <w:t>Properties</w:t>
-      </w:r>
-      <w:proofErr w:type="spellEnd"/>
+        <w:t>Table Properties</w:t>
+      </w:r>
     </w:p>
     <w:p>
       <w:pPr>
@@ -4496,8 +3381,6 @@
           <w:lang w:val="en-US"/>
         </w:rPr>
       </w:pPr>
-      <w:proofErr w:type="spellStart"/>
-      <w:proofErr w:type="gramStart"/>
       <w:r>
         <w:rPr>
           <w:b/>
@@ -4506,19 +3389,11 @@
         </w:rPr>
         <w:t>TableName</w:t>
       </w:r>
-      <w:proofErr w:type="spellEnd"/>
-      <w:r>
-        <w:rPr>
-          <w:lang w:val="en-US"/>
-        </w:rPr>
-        <w:t> :</w:t>
-      </w:r>
-      <w:proofErr w:type="gramEnd"/>
-      <w:r>
-        <w:rPr>
-          <w:lang w:val="en-US"/>
-        </w:rPr>
-        <w:t xml:space="preserve"> </w:t>
+      <w:r>
+        <w:rPr>
+          <w:lang w:val="en-US"/>
+        </w:rPr>
+        <w:t xml:space="preserve"> : </w:t>
       </w:r>
       <w:r>
         <w:rPr>
@@ -4551,8 +3426,6 @@
           <w:lang w:val="en-US"/>
         </w:rPr>
       </w:pPr>
-      <w:proofErr w:type="spellStart"/>
-      <w:proofErr w:type="gramStart"/>
       <w:r>
         <w:rPr>
           <w:b/>
@@ -4561,19 +3434,11 @@
         </w:rPr>
         <w:t>RomName</w:t>
       </w:r>
-      <w:proofErr w:type="spellEnd"/>
-      <w:r>
-        <w:rPr>
-          <w:lang w:val="en-US"/>
-        </w:rPr>
-        <w:t> :</w:t>
-      </w:r>
-      <w:proofErr w:type="gramEnd"/>
-      <w:r>
-        <w:rPr>
-          <w:lang w:val="en-US"/>
-        </w:rPr>
-        <w:t xml:space="preserve"> </w:t>
+      <w:r>
+        <w:rPr>
+          <w:lang w:val="en-US"/>
+        </w:rPr>
+        <w:t xml:space="preserve"> : </w:t>
       </w:r>
       <w:r>
         <w:rPr>
@@ -4597,21 +3462,7 @@
         <w:rPr>
           <w:lang w:val="en-US"/>
         </w:rPr>
-        <w:t xml:space="preserve"> the table settings .</w:t>
-      </w:r>
-      <w:proofErr w:type="spellStart"/>
-      <w:r>
-        <w:rPr>
-          <w:lang w:val="en-US"/>
-        </w:rPr>
-        <w:t>ini</w:t>
-      </w:r>
-      <w:proofErr w:type="spellEnd"/>
-      <w:r>
-        <w:rPr>
-          <w:lang w:val="en-US"/>
-        </w:rPr>
-        <w:t xml:space="preserve"> files</w:t>
+        <w:t xml:space="preserve"> the table settings .ini files</w:t>
       </w:r>
       <w:r>
         <w:rPr>
@@ -4659,9 +3510,8 @@
           <w:szCs w:val="22"/>
           <w:lang w:val="en-US"/>
         </w:rPr>
-        <w:t xml:space="preserve">A specific image that will be used by this table for the </w:t>
-      </w:r>
-      <w:proofErr w:type="spellStart"/>
+        <w:t xml:space="preserve">A specific image that will be used by this table for the MxBitmapEffects, when you choose an image in this property, it is automatically updated in the directory where the .ini are located to be usable by DirectOutput. </w:t>
+      </w:r>
       <w:r>
         <w:rPr>
           <w:rFonts w:asciiTheme="minorHAnsi" w:hAnsiTheme="minorHAnsi" w:cstheme="minorHAnsi"/>
@@ -4669,9 +3519,8 @@
           <w:szCs w:val="22"/>
           <w:lang w:val="en-US"/>
         </w:rPr>
-        <w:t>MxBitmapEffects</w:t>
-      </w:r>
-      <w:proofErr w:type="spellEnd"/>
+        <w:t xml:space="preserve">It will use the name of the rom (entered in RomName) to create a romname. </w:t>
+      </w:r>
       <w:r>
         <w:rPr>
           <w:rFonts w:asciiTheme="minorHAnsi" w:hAnsiTheme="minorHAnsi" w:cstheme="minorHAnsi"/>
@@ -4679,125 +3528,7 @@
           <w:szCs w:val="22"/>
           <w:lang w:val="en-US"/>
         </w:rPr>
-        <w:t>, when you choose an image in this property, it is automatically updated in the directory where the .</w:t>
-      </w:r>
-      <w:proofErr w:type="spellStart"/>
-      <w:r>
-        <w:rPr>
-          <w:rFonts w:asciiTheme="minorHAnsi" w:hAnsiTheme="minorHAnsi" w:cstheme="minorHAnsi"/>
-          <w:sz w:val="22"/>
-          <w:szCs w:val="22"/>
-          <w:lang w:val="en-US"/>
-        </w:rPr>
-        <w:t>ini</w:t>
-      </w:r>
-      <w:proofErr w:type="spellEnd"/>
-      <w:r>
-        <w:rPr>
-          <w:rFonts w:asciiTheme="minorHAnsi" w:hAnsiTheme="minorHAnsi" w:cstheme="minorHAnsi"/>
-          <w:sz w:val="22"/>
-          <w:szCs w:val="22"/>
-          <w:lang w:val="en-US"/>
-        </w:rPr>
-        <w:t xml:space="preserve"> are located to be usable by </w:t>
-      </w:r>
-      <w:proofErr w:type="spellStart"/>
-      <w:r>
-        <w:rPr>
-          <w:rFonts w:asciiTheme="minorHAnsi" w:hAnsiTheme="minorHAnsi" w:cstheme="minorHAnsi"/>
-          <w:sz w:val="22"/>
-          <w:szCs w:val="22"/>
-          <w:lang w:val="en-US"/>
-        </w:rPr>
-        <w:t>DirectOutput</w:t>
-      </w:r>
-      <w:proofErr w:type="spellEnd"/>
-      <w:r>
-        <w:rPr>
-          <w:rFonts w:asciiTheme="minorHAnsi" w:hAnsiTheme="minorHAnsi" w:cstheme="minorHAnsi"/>
-          <w:sz w:val="22"/>
-          <w:szCs w:val="22"/>
-          <w:lang w:val="en-US"/>
-        </w:rPr>
-        <w:t xml:space="preserve">. </w:t>
-      </w:r>
-      <w:r>
-        <w:rPr>
-          <w:rFonts w:asciiTheme="minorHAnsi" w:hAnsiTheme="minorHAnsi" w:cstheme="minorHAnsi"/>
-          <w:sz w:val="22"/>
-          <w:szCs w:val="22"/>
-          <w:lang w:val="en-US"/>
-        </w:rPr>
-        <w:t xml:space="preserve">It will use the name of the rom (entered in RomName) to create a romname. </w:t>
-      </w:r>
-      <w:r>
-        <w:rPr>
-          <w:rFonts w:asciiTheme="minorHAnsi" w:hAnsiTheme="minorHAnsi" w:cstheme="minorHAnsi"/>
-          <w:sz w:val="22"/>
-          <w:szCs w:val="22"/>
-          <w:lang w:val="en-US"/>
-        </w:rPr>
-        <w:t xml:space="preserve">&lt;extension&gt; file. If you change the extension (for example you had a PNG and you choose a GIF), all the </w:t>
-      </w:r>
-      <w:proofErr w:type="gramStart"/>
-      <w:r>
-        <w:rPr>
-          <w:rFonts w:asciiTheme="minorHAnsi" w:hAnsiTheme="minorHAnsi" w:cstheme="minorHAnsi"/>
-          <w:sz w:val="22"/>
-          <w:szCs w:val="22"/>
-          <w:lang w:val="en-US"/>
-        </w:rPr>
-        <w:t>romname.*</w:t>
-      </w:r>
-      <w:proofErr w:type="gramEnd"/>
-      <w:r>
-        <w:rPr>
-          <w:rFonts w:asciiTheme="minorHAnsi" w:hAnsiTheme="minorHAnsi" w:cstheme="minorHAnsi"/>
-          <w:sz w:val="22"/>
-          <w:szCs w:val="22"/>
-          <w:lang w:val="en-US"/>
-        </w:rPr>
-        <w:t xml:space="preserve"> images will be removed from the directory where the .</w:t>
-      </w:r>
-      <w:proofErr w:type="spellStart"/>
-      <w:r>
-        <w:rPr>
-          <w:rFonts w:asciiTheme="minorHAnsi" w:hAnsiTheme="minorHAnsi" w:cstheme="minorHAnsi"/>
-          <w:sz w:val="22"/>
-          <w:szCs w:val="22"/>
-          <w:lang w:val="en-US"/>
-        </w:rPr>
-        <w:t>ini</w:t>
-      </w:r>
-      <w:proofErr w:type="spellEnd"/>
-      <w:r>
-        <w:rPr>
-          <w:rFonts w:asciiTheme="minorHAnsi" w:hAnsiTheme="minorHAnsi" w:cstheme="minorHAnsi"/>
-          <w:sz w:val="22"/>
-          <w:szCs w:val="22"/>
-          <w:lang w:val="en-US"/>
-        </w:rPr>
-        <w:t xml:space="preserve"> are found to have only the one you have chosen (</w:t>
-      </w:r>
-      <w:proofErr w:type="spellStart"/>
-      <w:r>
-        <w:rPr>
-          <w:rFonts w:asciiTheme="minorHAnsi" w:hAnsiTheme="minorHAnsi" w:cstheme="minorHAnsi"/>
-          <w:sz w:val="22"/>
-          <w:szCs w:val="22"/>
-          <w:lang w:val="en-US"/>
-        </w:rPr>
-        <w:t>DirectOutput</w:t>
-      </w:r>
-      <w:proofErr w:type="spellEnd"/>
-      <w:r>
-        <w:rPr>
-          <w:rFonts w:asciiTheme="minorHAnsi" w:hAnsiTheme="minorHAnsi" w:cstheme="minorHAnsi"/>
-          <w:sz w:val="22"/>
-          <w:szCs w:val="22"/>
-          <w:lang w:val="en-US"/>
-        </w:rPr>
-        <w:t xml:space="preserve"> supports one image per table).</w:t>
+        <w:t>&lt;extension&gt; file. If you change the extension (for example you had a PNG and you choose a GIF), all the romname.* images will be removed from the directory where the .ini are found to have only the one you have chosen (DirectOutput supports one image per table).</w:t>
       </w:r>
     </w:p>
     <w:p>
@@ -4816,7 +3547,6 @@
           <w:lang w:val="en-US"/>
         </w:rPr>
       </w:pPr>
-      <w:proofErr w:type="spellStart"/>
       <w:r>
         <w:rPr>
           <w:b/>
@@ -4825,7 +3555,6 @@
         </w:rPr>
         <w:t>TableElement</w:t>
       </w:r>
-      <w:proofErr w:type="spellEnd"/>
       <w:r>
         <w:rPr>
           <w:b/>
@@ -4977,21 +3706,7 @@
         <w:rPr>
           <w:lang w:val="en"/>
         </w:rPr>
-        <w:t xml:space="preserve">When you select a </w:t>
-      </w:r>
-      <w:proofErr w:type="spellStart"/>
-      <w:r>
-        <w:rPr>
-          <w:lang w:val="en"/>
-        </w:rPr>
-        <w:t>TableElement</w:t>
-      </w:r>
-      <w:proofErr w:type="spellEnd"/>
-      <w:r>
-        <w:rPr>
-          <w:lang w:val="en"/>
-        </w:rPr>
-        <w:t>, you will have several types of properties depending on the type of element.</w:t>
+        <w:t>When you select a TableElement, you will have several types of properties depending on the type of element.</w:t>
       </w:r>
     </w:p>
     <w:p>
@@ -5007,7 +3722,6 @@
         <w:lastRenderedPageBreak/>
         <w:t xml:space="preserve">If </w:t>
       </w:r>
-      <w:proofErr w:type="spellStart"/>
       <w:r>
         <w:rPr>
           <w:b/>
@@ -5016,14 +3730,12 @@
         </w:rPr>
         <w:t>TableElementType</w:t>
       </w:r>
-      <w:proofErr w:type="spellEnd"/>
       <w:r>
         <w:rPr>
           <w:lang w:val="en"/>
         </w:rPr>
         <w:t xml:space="preserve"> is </w:t>
       </w:r>
-      <w:proofErr w:type="spellStart"/>
       <w:r>
         <w:rPr>
           <w:b/>
@@ -5032,47 +3744,24 @@
         </w:rPr>
         <w:t>NamedElement</w:t>
       </w:r>
-      <w:proofErr w:type="spellEnd"/>
-      <w:r>
-        <w:rPr>
-          <w:lang w:val="en"/>
-        </w:rPr>
-        <w:t xml:space="preserve">, you will have a Name field allowing you to indicate the name of the </w:t>
-      </w:r>
-      <w:proofErr w:type="spellStart"/>
-      <w:r>
-        <w:rPr>
-          <w:lang w:val="en"/>
-        </w:rPr>
-        <w:t>TableElement</w:t>
-      </w:r>
-      <w:proofErr w:type="spellEnd"/>
-      <w:r>
-        <w:rPr>
-          <w:lang w:val="en"/>
-        </w:rPr>
-        <w:t xml:space="preserve">. </w:t>
-      </w:r>
-    </w:p>
-    <w:p>
-      <w:pPr>
-        <w:rPr>
-          <w:lang w:val="en"/>
-        </w:rPr>
-      </w:pPr>
-      <w:proofErr w:type="spellStart"/>
-      <w:r>
-        <w:rPr>
-          <w:lang w:val="en"/>
-        </w:rPr>
-        <w:t>NamedElement</w:t>
-      </w:r>
-      <w:proofErr w:type="spellEnd"/>
-      <w:r>
-        <w:rPr>
-          <w:lang w:val="en"/>
-        </w:rPr>
-        <w:t xml:space="preserve"> are very rarely used.</w:t>
+      <w:r>
+        <w:rPr>
+          <w:lang w:val="en"/>
+        </w:rPr>
+        <w:t xml:space="preserve">, you will have a Name field allowing you to indicate the name of the TableElement. </w:t>
+      </w:r>
+    </w:p>
+    <w:p>
+      <w:pPr>
+        <w:rPr>
+          <w:lang w:val="en"/>
+        </w:rPr>
+      </w:pPr>
+      <w:r>
+        <w:rPr>
+          <w:lang w:val="en"/>
+        </w:rPr>
+        <w:t>NamedElement are very rarely used.</w:t>
       </w:r>
     </w:p>
     <w:p>
@@ -5150,21 +3839,7 @@
         <w:rPr>
           <w:lang w:val="en"/>
         </w:rPr>
-        <w:t xml:space="preserve">- Miscellaneous section: Invert, </w:t>
-      </w:r>
-      <w:proofErr w:type="spellStart"/>
-      <w:r>
-        <w:rPr>
-          <w:lang w:val="en"/>
-        </w:rPr>
-        <w:t>NoBool</w:t>
-      </w:r>
-      <w:proofErr w:type="spellEnd"/>
-      <w:r>
-        <w:rPr>
-          <w:lang w:val="en"/>
-        </w:rPr>
-        <w:t>, Layer and Assigned Toy</w:t>
+        <w:t>- Miscellaneous section: Invert, NoBool, Layer and Assigned Toy</w:t>
       </w:r>
     </w:p>
     <w:p>
@@ -5200,45 +3875,13 @@
         <w:ind w:firstLine="708"/>
       </w:pPr>
       <w:r>
-        <w:t xml:space="preserve">- </w:t>
-      </w:r>
-      <w:proofErr w:type="spellStart"/>
-      <w:r>
-        <w:t>T</w:t>
+        <w:t>- T</w:t>
       </w:r>
       <w:r>
         <w:t>i</w:t>
       </w:r>
       <w:r>
-        <w:t>mers</w:t>
-      </w:r>
-      <w:proofErr w:type="spellEnd"/>
-      <w:r>
-        <w:t xml:space="preserve"> </w:t>
-      </w:r>
-      <w:proofErr w:type="gramStart"/>
-      <w:r>
-        <w:t>section:</w:t>
-      </w:r>
-      <w:proofErr w:type="gramEnd"/>
-      <w:r>
-        <w:t xml:space="preserve"> </w:t>
-      </w:r>
-      <w:proofErr w:type="spellStart"/>
-      <w:r>
-        <w:t>MinDuration</w:t>
-      </w:r>
-      <w:proofErr w:type="spellEnd"/>
-      <w:r>
-        <w:t xml:space="preserve">, </w:t>
-      </w:r>
-      <w:proofErr w:type="spellStart"/>
-      <w:r>
-        <w:t>MaxDuration</w:t>
-      </w:r>
-      <w:proofErr w:type="spellEnd"/>
-      <w:r>
-        <w:t>, Duration ...</w:t>
+        <w:t>mers section: MinDuration, MaxDuration, Duration ...</w:t>
       </w:r>
     </w:p>
     <w:p>
@@ -5253,7 +3896,6 @@
         </w:rPr>
         <w:t xml:space="preserve">The </w:t>
       </w:r>
-      <w:proofErr w:type="spellStart"/>
       <w:r>
         <w:rPr>
           <w:b/>
@@ -5262,26 +3904,11 @@
         </w:rPr>
         <w:t>ToyName</w:t>
       </w:r>
-      <w:proofErr w:type="spellEnd"/>
-      <w:r>
-        <w:rPr>
-          <w:lang w:val="en"/>
-        </w:rPr>
-        <w:t xml:space="preserve"> </w:t>
-      </w:r>
-      <w:proofErr w:type="spellStart"/>
-      <w:r>
-        <w:rPr>
-          <w:lang w:val="en"/>
-        </w:rPr>
-        <w:t>combobox</w:t>
-      </w:r>
-      <w:proofErr w:type="spellEnd"/>
-      <w:r>
-        <w:rPr>
-          <w:lang w:val="en"/>
-        </w:rPr>
-        <w:t xml:space="preserve"> will provide you with the list of toys compatible with your type of effects (Analog, RGB, Addressable).</w:t>
+      <w:r>
+        <w:rPr>
+          <w:lang w:val="en"/>
+        </w:rPr>
+        <w:t xml:space="preserve"> combobox will provide you with the list of toys compatible with your type of effects (Analog, RGB, Addressable).</w:t>
       </w:r>
     </w:p>
     <w:p>
@@ -5452,21 +4079,7 @@
         <w:rPr>
           <w:lang w:val="en"/>
         </w:rPr>
-        <w:t>The basic colors (from the .</w:t>
-      </w:r>
-      <w:proofErr w:type="spellStart"/>
-      <w:r>
-        <w:rPr>
-          <w:lang w:val="en"/>
-        </w:rPr>
-        <w:t>ini</w:t>
-      </w:r>
-      <w:proofErr w:type="spellEnd"/>
-      <w:r>
-        <w:rPr>
-          <w:lang w:val="en"/>
-        </w:rPr>
-        <w:t xml:space="preserve">) are available in the </w:t>
+        <w:t xml:space="preserve">The basic colors (from the .ini) are available in the </w:t>
       </w:r>
       <w:r>
         <w:rPr>
@@ -5480,21 +4093,7 @@
         <w:rPr>
           <w:lang w:val="en"/>
         </w:rPr>
-        <w:t xml:space="preserve"> </w:t>
-      </w:r>
-      <w:proofErr w:type="spellStart"/>
-      <w:r>
-        <w:rPr>
-          <w:lang w:val="en"/>
-        </w:rPr>
-        <w:t>combobox</w:t>
-      </w:r>
-      <w:proofErr w:type="spellEnd"/>
-      <w:r>
-        <w:rPr>
-          <w:lang w:val="en"/>
-        </w:rPr>
-        <w:t xml:space="preserve"> but you can also indicate colors not provided for in the list by choosing Custom Color.</w:t>
+        <w:t xml:space="preserve"> combobox but you can also indicate colors not provided for in the list by choosing Custom Color.</w:t>
       </w:r>
     </w:p>
     <w:p>
@@ -6086,32 +4685,14 @@
           <w:bCs/>
         </w:rPr>
       </w:pPr>
-      <w:proofErr w:type="spellStart"/>
       <w:r>
         <w:rPr>
           <w:b/>
           <w:bCs/>
         </w:rPr>
         <w:lastRenderedPageBreak/>
-        <w:t>Preview</w:t>
-      </w:r>
-      <w:proofErr w:type="spellEnd"/>
-      <w:r>
-        <w:rPr>
-          <w:b/>
-          <w:bCs/>
-        </w:rPr>
-        <w:t xml:space="preserve"> </w:t>
-      </w:r>
-      <w:proofErr w:type="spellStart"/>
-      <w:r>
-        <w:rPr>
-          <w:b/>
-          <w:bCs/>
-        </w:rPr>
-        <w:t>window</w:t>
-      </w:r>
-      <w:proofErr w:type="spellEnd"/>
+        <w:t>Preview window</w:t>
+      </w:r>
     </w:p>
     <w:p>
       <w:pPr>
@@ -6184,21 +4765,7 @@
         <w:rPr>
           <w:lang w:val="en"/>
         </w:rPr>
-        <w:t xml:space="preserve">The preview window is where you will see your effects in real time when you activate effects or </w:t>
-      </w:r>
-      <w:proofErr w:type="spellStart"/>
-      <w:r>
-        <w:rPr>
-          <w:lang w:val="en"/>
-        </w:rPr>
-        <w:t>TableElement</w:t>
-      </w:r>
-      <w:proofErr w:type="spellEnd"/>
-      <w:r>
-        <w:rPr>
-          <w:lang w:val="en"/>
-        </w:rPr>
-        <w:t>.</w:t>
+        <w:t>The preview window is where you will see your effects in real time when you activate effects or TableElement.</w:t>
       </w:r>
     </w:p>
     <w:p>
@@ -6283,7 +4850,6 @@
           <w:lang w:val="en-US"/>
         </w:rPr>
       </w:pPr>
-      <w:proofErr w:type="spellStart"/>
       <w:r>
         <w:rPr>
           <w:b/>
@@ -6292,7 +4858,6 @@
         </w:rPr>
         <w:t>DofConfigTool</w:t>
       </w:r>
-      <w:proofErr w:type="spellEnd"/>
       <w:r>
         <w:rPr>
           <w:b/>
@@ -6319,21 +4884,7 @@
         <w:rPr>
           <w:lang w:val="en"/>
         </w:rPr>
-        <w:t xml:space="preserve">You have the option of importing or exporting </w:t>
-      </w:r>
-      <w:proofErr w:type="spellStart"/>
-      <w:r>
-        <w:rPr>
-          <w:lang w:val="en"/>
-        </w:rPr>
-        <w:t>Dof</w:t>
-      </w:r>
-      <w:proofErr w:type="spellEnd"/>
-      <w:r>
-        <w:rPr>
-          <w:lang w:val="en"/>
-        </w:rPr>
-        <w:t xml:space="preserve"> command lines (the famous lines that not many people understand </w:t>
+        <w:t xml:space="preserve">You have the option of importing or exporting Dof command lines (the famous lines that not many people understand </w:t>
       </w:r>
       <w:r>
         <w:rPr>
@@ -6427,21 +4978,7 @@
         <w:rPr>
           <w:lang w:val="en"/>
         </w:rPr>
-        <w:t xml:space="preserve">The import window will allow you to copy a line from </w:t>
-      </w:r>
-      <w:proofErr w:type="spellStart"/>
-      <w:r>
-        <w:rPr>
-          <w:lang w:val="en"/>
-        </w:rPr>
-        <w:t>DofConfigTool</w:t>
-      </w:r>
-      <w:proofErr w:type="spellEnd"/>
-      <w:r>
-        <w:rPr>
-          <w:lang w:val="en"/>
-        </w:rPr>
-        <w:t xml:space="preserve"> like these for example.</w:t>
+        <w:t>The import window will allow you to copy a line from DofConfigTool like these for example.</w:t>
       </w:r>
     </w:p>
     <w:p>
@@ -6536,21 +5073,7 @@
         <w:rPr>
           <w:lang w:val="en"/>
         </w:rPr>
-        <w:t xml:space="preserve">Finally, you just have to choose which output you want to import and validate and the effects and </w:t>
-      </w:r>
-      <w:proofErr w:type="spellStart"/>
-      <w:r>
-        <w:rPr>
-          <w:lang w:val="en"/>
-        </w:rPr>
-        <w:t>TableElement</w:t>
-      </w:r>
-      <w:proofErr w:type="spellEnd"/>
-      <w:r>
-        <w:rPr>
-          <w:lang w:val="en"/>
-        </w:rPr>
-        <w:t xml:space="preserve"> will be automatically created.</w:t>
+        <w:t>Finally, you just have to choose which output you want to import and validate and the effects and TableElement will be automatically created.</w:t>
       </w:r>
     </w:p>
     <w:p>
@@ -6631,35 +5154,7 @@
         <w:rPr>
           <w:lang w:val="en"/>
         </w:rPr>
-        <w:t xml:space="preserve">This window will take all the effects that are in your edit table and transform them back into </w:t>
-      </w:r>
-      <w:proofErr w:type="spellStart"/>
-      <w:r>
-        <w:rPr>
-          <w:lang w:val="en"/>
-        </w:rPr>
-        <w:t>DofConfigTool</w:t>
-      </w:r>
-      <w:proofErr w:type="spellEnd"/>
-      <w:r>
-        <w:rPr>
-          <w:lang w:val="en"/>
-        </w:rPr>
-        <w:t xml:space="preserve"> command lines classified by output. You just have to choose the output that interests you and copy the content of the textbox to copy it to the row you want in the </w:t>
-      </w:r>
-      <w:proofErr w:type="spellStart"/>
-      <w:r>
-        <w:rPr>
-          <w:lang w:val="en"/>
-        </w:rPr>
-        <w:t>DofConfigTool</w:t>
-      </w:r>
-      <w:proofErr w:type="spellEnd"/>
-      <w:r>
-        <w:rPr>
-          <w:lang w:val="en"/>
-        </w:rPr>
-        <w:t>.</w:t>
+        <w:t>This window will take all the effects that are in your edit table and transform them back into DofConfigTool command lines classified by output. You just have to choose the output that interests you and copy the content of the textbox to copy it to the row you want in the DofConfigTool.</w:t>
       </w:r>
     </w:p>
     <w:p>
@@ -6699,21 +5194,7 @@
         <w:rPr>
           <w:lang w:val="en"/>
         </w:rPr>
-        <w:t xml:space="preserve">The </w:t>
-      </w:r>
-      <w:proofErr w:type="spellStart"/>
-      <w:r>
-        <w:rPr>
-          <w:lang w:val="en"/>
-        </w:rPr>
-        <w:t>Dof</w:t>
-      </w:r>
-      <w:proofErr w:type="spellEnd"/>
-      <w:r>
-        <w:rPr>
-          <w:lang w:val="en"/>
-        </w:rPr>
-        <w:t xml:space="preserve"> should normally support full range intensities (0-255) which gives you a bit more finesse but it's less standard.</w:t>
+        <w:t>The Dof should normally support full range intensities (0-255) which gives you a bit more finesse but it's less standard.</w:t>
       </w:r>
     </w:p>
     <w:p>

</xml_diff>

<commit_message>
DOTK : update documentation with variables support
</commit_message>
<xml_diff>
--- a/DirectOutputToolkit/documentation/DirectOutput Toolkit (en).docx
+++ b/DirectOutputToolkit/documentation/DirectOutput Toolkit (en).docx
@@ -1,6 +1,6 @@
 
 <file path=word/document.xml><?xml version="1.0" encoding="utf-8"?>
-<w:document xmlns:wpc="http://schemas.microsoft.com/office/word/2010/wordprocessingCanvas" xmlns:cx="http://schemas.microsoft.com/office/drawing/2014/chartex" xmlns:cx1="http://schemas.microsoft.com/office/drawing/2015/9/8/chartex" xmlns:cx2="http://schemas.microsoft.com/office/drawing/2015/10/21/chartex" xmlns:cx3="http://schemas.microsoft.com/office/drawing/2016/5/9/chartex" xmlns:cx4="http://schemas.microsoft.com/office/drawing/2016/5/10/chartex" xmlns:cx5="http://schemas.microsoft.com/office/drawing/2016/5/11/chartex" xmlns:cx6="http://schemas.microsoft.com/office/drawing/2016/5/12/chartex" xmlns:cx7="http://schemas.microsoft.com/office/drawing/2016/5/13/chartex" xmlns:cx8="http://schemas.microsoft.com/office/drawing/2016/5/14/chartex" xmlns:mc="http://schemas.openxmlformats.org/markup-compatibility/2006" xmlns:aink="http://schemas.microsoft.com/office/drawing/2016/ink" xmlns:am3d="http://schemas.microsoft.com/office/drawing/2017/model3d" xmlns:o="urn:schemas-microsoft-com:office:office" xmlns:r="http://schemas.openxmlformats.org/officeDocument/2006/relationships" xmlns:m="http://schemas.openxmlformats.org/officeDocument/2006/math" xmlns:v="urn:schemas-microsoft-com:vml" xmlns:wp14="http://schemas.microsoft.com/office/word/2010/wordprocessingDrawing" xmlns:wp="http://schemas.openxmlformats.org/drawingml/2006/wordprocessingDrawing" xmlns:w10="urn:schemas-microsoft-com:office:word" xmlns:w="http://schemas.openxmlformats.org/wordprocessingml/2006/main" xmlns:w14="http://schemas.microsoft.com/office/word/2010/wordml" xmlns:w15="http://schemas.microsoft.com/office/word/2012/wordml" xmlns:w16cex="http://schemas.microsoft.com/office/word/2018/wordml/cex" xmlns:w16cid="http://schemas.microsoft.com/office/word/2016/wordml/cid" xmlns:w16="http://schemas.microsoft.com/office/word/2018/wordml" xmlns:w16se="http://schemas.microsoft.com/office/word/2015/wordml/symex" xmlns:wpg="http://schemas.microsoft.com/office/word/2010/wordprocessingGroup" xmlns:wpi="http://schemas.microsoft.com/office/word/2010/wordprocessingInk" xmlns:wne="http://schemas.microsoft.com/office/word/2006/wordml" xmlns:wps="http://schemas.microsoft.com/office/word/2010/wordprocessingShape" mc:Ignorable="w14 w15 w16se w16cid w16 w16cex wp14">
+<w:document xmlns:wpc="http://schemas.microsoft.com/office/word/2010/wordprocessingCanvas" xmlns:cx="http://schemas.microsoft.com/office/drawing/2014/chartex" xmlns:cx1="http://schemas.microsoft.com/office/drawing/2015/9/8/chartex" xmlns:cx2="http://schemas.microsoft.com/office/drawing/2015/10/21/chartex" xmlns:cx3="http://schemas.microsoft.com/office/drawing/2016/5/9/chartex" xmlns:cx4="http://schemas.microsoft.com/office/drawing/2016/5/10/chartex" xmlns:cx5="http://schemas.microsoft.com/office/drawing/2016/5/11/chartex" xmlns:cx6="http://schemas.microsoft.com/office/drawing/2016/5/12/chartex" xmlns:cx7="http://schemas.microsoft.com/office/drawing/2016/5/13/chartex" xmlns:cx8="http://schemas.microsoft.com/office/drawing/2016/5/14/chartex" xmlns:mc="http://schemas.openxmlformats.org/markup-compatibility/2006" xmlns:aink="http://schemas.microsoft.com/office/drawing/2016/ink" xmlns:am3d="http://schemas.microsoft.com/office/drawing/2017/model3d" xmlns:o="urn:schemas-microsoft-com:office:office" xmlns:r="http://schemas.openxmlformats.org/officeDocument/2006/relationships" xmlns:m="http://schemas.openxmlformats.org/officeDocument/2006/math" xmlns:v="urn:schemas-microsoft-com:vml" xmlns:wp14="http://schemas.microsoft.com/office/word/2010/wordprocessingDrawing" xmlns:wp="http://schemas.openxmlformats.org/drawingml/2006/wordprocessingDrawing" xmlns:w10="urn:schemas-microsoft-com:office:word" xmlns:w="http://schemas.openxmlformats.org/wordprocessingml/2006/main" xmlns:w14="http://schemas.microsoft.com/office/word/2010/wordml" xmlns:w15="http://schemas.microsoft.com/office/word/2012/wordml" xmlns:w16cex="http://schemas.microsoft.com/office/word/2018/wordml/cex" xmlns:w16cid="http://schemas.microsoft.com/office/word/2016/wordml/cid" xmlns:w16="http://schemas.microsoft.com/office/word/2018/wordml" xmlns:w16sdtdh="http://schemas.microsoft.com/office/word/2020/wordml/sdtdatahash" xmlns:w16se="http://schemas.microsoft.com/office/word/2015/wordml/symex" xmlns:wpg="http://schemas.microsoft.com/office/word/2010/wordprocessingGroup" xmlns:wpi="http://schemas.microsoft.com/office/word/2010/wordprocessingInk" xmlns:wne="http://schemas.microsoft.com/office/word/2006/wordml" xmlns:wps="http://schemas.microsoft.com/office/word/2010/wordprocessingShape" mc:Ignorable="w14 w15 w16se w16cid w16 w16cex w16sdtdh wp14">
   <w:body>
     <w:p>
       <w:pPr>
@@ -290,8 +290,9 @@
           <w:highlight w:val="darkGray"/>
           <w:lang w:val="en-US"/>
         </w:rPr>
-        <w:t>What is D</w:t>
-      </w:r>
+        <w:t xml:space="preserve">What is </w:t>
+      </w:r>
+      <w:proofErr w:type="gramStart"/>
       <w:r>
         <w:rPr>
           <w:b/>
@@ -299,6 +300,15 @@
           <w:highlight w:val="darkGray"/>
           <w:lang w:val="en-US"/>
         </w:rPr>
+        <w:t>D</w:t>
+      </w:r>
+      <w:r>
+        <w:rPr>
+          <w:b/>
+          <w:bCs/>
+          <w:highlight w:val="darkGray"/>
+          <w:lang w:val="en-US"/>
+        </w:rPr>
         <w:t>OTK</w:t>
       </w:r>
       <w:r>
@@ -319,6 +329,7 @@
         </w:rPr>
         <w:t>?</w:t>
       </w:r>
+      <w:proofErr w:type="gramEnd"/>
     </w:p>
     <w:p>
       <w:pPr>
@@ -337,9 +348,24 @@
         <w:rPr>
           <w:lang w:val="en" w:eastAsia="fr-FR"/>
         </w:rPr>
-        <w:t xml:space="preserve">Direct Output Toolkit (DOTK) is a tool for editing the Dof setup of a table without having to go back and forth with </w:t>
+        <w:t xml:space="preserve">Direct Output Toolkit (DOTK) is a tool for editing the </w:t>
+      </w:r>
+      <w:proofErr w:type="spellStart"/>
+      <w:r>
+        <w:rPr>
+          <w:lang w:val="en" w:eastAsia="fr-FR"/>
+        </w:rPr>
+        <w:t>Dof</w:t>
+      </w:r>
+      <w:proofErr w:type="spellEnd"/>
+      <w:r>
+        <w:rPr>
+          <w:lang w:val="en" w:eastAsia="fr-FR"/>
+        </w:rPr>
+        <w:t xml:space="preserve"> setup of a table without having to go back and forth with </w:t>
       </w:r>
       <w:hyperlink r:id="rId6" w:history="1">
+        <w:proofErr w:type="spellStart"/>
         <w:r>
           <w:rPr>
             <w:rStyle w:val="Lienhypertexte"/>
@@ -347,6 +373,7 @@
           </w:rPr>
           <w:t>DofConfigTool</w:t>
         </w:r>
+        <w:proofErr w:type="spellEnd"/>
       </w:hyperlink>
       <w:r>
         <w:rPr>
@@ -360,16 +387,24 @@
         </w:rPr>
         <w:t>a</w:t>
       </w:r>
+      <w:proofErr w:type="spellStart"/>
       <w:r>
         <w:rPr>
           <w:lang w:val="en" w:eastAsia="fr-FR"/>
         </w:rPr>
-        <w:t xml:space="preserve">nd </w:t>
-      </w:r>
+        <w:t>nd</w:t>
+      </w:r>
+      <w:proofErr w:type="spellEnd"/>
       <w:r>
         <w:rPr>
           <w:lang w:val="en" w:eastAsia="fr-FR"/>
         </w:rPr>
+        <w:t xml:space="preserve"> </w:t>
+      </w:r>
+      <w:r>
+        <w:rPr>
+          <w:lang w:val="en" w:eastAsia="fr-FR"/>
+        </w:rPr>
         <w:t>your</w:t>
       </w:r>
       <w:r>
@@ -378,12 +413,14 @@
         </w:rPr>
         <w:t xml:space="preserve"> </w:t>
       </w:r>
+      <w:proofErr w:type="spellStart"/>
       <w:r>
         <w:rPr>
           <w:lang w:val="en" w:eastAsia="fr-FR"/>
         </w:rPr>
         <w:t>VPinball</w:t>
       </w:r>
+      <w:proofErr w:type="spellEnd"/>
       <w:r>
         <w:rPr>
           <w:lang w:val="en" w:eastAsia="fr-FR"/>
@@ -401,7 +438,21 @@
         <w:rPr>
           <w:lang w:val="en" w:eastAsia="fr-FR"/>
         </w:rPr>
-        <w:t xml:space="preserve">DOTK is based on the DirectOutput </w:t>
+        <w:t xml:space="preserve">DOTK is based on the </w:t>
+      </w:r>
+      <w:proofErr w:type="spellStart"/>
+      <w:r>
+        <w:rPr>
+          <w:lang w:val="en" w:eastAsia="fr-FR"/>
+        </w:rPr>
+        <w:t>DirectOutput</w:t>
+      </w:r>
+      <w:proofErr w:type="spellEnd"/>
+      <w:r>
+        <w:rPr>
+          <w:lang w:val="en" w:eastAsia="fr-FR"/>
+        </w:rPr>
+        <w:t xml:space="preserve"> </w:t>
       </w:r>
       <w:r>
         <w:rPr>
@@ -428,20 +479,48 @@
         <w:rPr>
           <w:lang w:val="en" w:eastAsia="fr-FR"/>
         </w:rPr>
-        <w:t>), so it handles effects exactly the same way the Dof would.</w:t>
-      </w:r>
-    </w:p>
-    <w:p>
-      <w:pPr>
+        <w:t xml:space="preserve">), so it handles effects exactly the same way the </w:t>
+      </w:r>
+      <w:proofErr w:type="spellStart"/>
+      <w:r>
         <w:rPr>
           <w:lang w:val="en" w:eastAsia="fr-FR"/>
         </w:rPr>
-      </w:pPr>
+        <w:t>Dof</w:t>
+      </w:r>
+      <w:proofErr w:type="spellEnd"/>
       <w:r>
         <w:rPr>
           <w:lang w:val="en" w:eastAsia="fr-FR"/>
         </w:rPr>
-        <w:t>Its advantage is that it is completely standalone, it contains its own fully configurable preview window which will allow you to immediately see the result of the effects you are editing.</w:t>
+        <w:t xml:space="preserve"> would.</w:t>
+      </w:r>
+    </w:p>
+    <w:p>
+      <w:pPr>
+        <w:rPr>
+          <w:lang w:val="en" w:eastAsia="fr-FR"/>
+        </w:rPr>
+      </w:pPr>
+      <w:r>
+        <w:rPr>
+          <w:lang w:val="en" w:eastAsia="fr-FR"/>
+        </w:rPr>
+        <w:t xml:space="preserve">Its advantage is that it is completely standalone, it contains its own fully configurable preview window which will allow you to immediately see the result of the </w:t>
+      </w:r>
+      <w:proofErr w:type="spellStart"/>
+      <w:r>
+        <w:rPr>
+          <w:lang w:val="en" w:eastAsia="fr-FR"/>
+        </w:rPr>
+        <w:t>effects you</w:t>
+      </w:r>
+      <w:proofErr w:type="spellEnd"/>
+      <w:r>
+        <w:rPr>
+          <w:lang w:val="en" w:eastAsia="fr-FR"/>
+        </w:rPr>
+        <w:t xml:space="preserve"> are editing.</w:t>
       </w:r>
     </w:p>
     <w:p>
@@ -574,20 +653,48 @@
         <w:rPr>
           <w:lang w:val="en"/>
         </w:rPr>
-        <w:t>You don't need to be in the DirectOutput directory to work, the setup files and directoutputconfig.ini will also be fetched locally, no need to use yours.</w:t>
-      </w:r>
-    </w:p>
-    <w:p>
-      <w:pPr>
-        <w:rPr>
-          <w:lang w:val="en"/>
-        </w:rPr>
-      </w:pPr>
-      <w:r>
-        <w:rPr>
-          <w:lang w:val="en"/>
-        </w:rPr>
-        <w:t>DOTK will automatically generate a local globalconfig and it doesn't need cabinet.xml to handle addressable effects either.</w:t>
+        <w:t xml:space="preserve">You don't need to be in the </w:t>
+      </w:r>
+      <w:proofErr w:type="spellStart"/>
+      <w:r>
+        <w:rPr>
+          <w:lang w:val="en"/>
+        </w:rPr>
+        <w:t>DirectOutput</w:t>
+      </w:r>
+      <w:proofErr w:type="spellEnd"/>
+      <w:r>
+        <w:rPr>
+          <w:lang w:val="en"/>
+        </w:rPr>
+        <w:t xml:space="preserve"> directory to work, the setup files and directoutputconfig.ini will also be fetched locally, no need to use yours.</w:t>
+      </w:r>
+    </w:p>
+    <w:p>
+      <w:pPr>
+        <w:rPr>
+          <w:lang w:val="en"/>
+        </w:rPr>
+      </w:pPr>
+      <w:r>
+        <w:rPr>
+          <w:lang w:val="en"/>
+        </w:rPr>
+        <w:t xml:space="preserve">DOTK will automatically generate a local </w:t>
+      </w:r>
+      <w:proofErr w:type="spellStart"/>
+      <w:r>
+        <w:rPr>
+          <w:lang w:val="en"/>
+        </w:rPr>
+        <w:t>globalconfig</w:t>
+      </w:r>
+      <w:proofErr w:type="spellEnd"/>
+      <w:r>
+        <w:rPr>
+          <w:lang w:val="en"/>
+        </w:rPr>
+        <w:t xml:space="preserve"> and it doesn't need cabinet.xml to handle addressable effects either.</w:t>
       </w:r>
     </w:p>
     <w:p>
@@ -684,55 +791,163 @@
           <w:lang w:val="en"/>
         </w:rPr>
       </w:pPr>
-      <w:r>
-        <w:rPr>
-          <w:b/>
-          <w:bCs/>
-          <w:lang w:val="en"/>
-        </w:rPr>
-        <w:t>DofConfig setup</w:t>
-      </w:r>
-      <w:r>
-        <w:rPr>
-          <w:lang w:val="en"/>
-        </w:rPr>
-        <w:t>: this file will allow you to declare the setup that you used for your DofConfigTool config (including the APIKey), you can create one that corresponds to your DofConfigTool account or use the one provided for the DofToolkit account which is already ready for use with all available outputs.</w:t>
-      </w:r>
-    </w:p>
-    <w:p>
-      <w:pPr>
-        <w:rPr>
-          <w:lang w:val="en"/>
-        </w:rPr>
-      </w:pPr>
-      <w:r>
-        <w:rPr>
-          <w:b/>
-          <w:bCs/>
-          <w:lang w:val="en"/>
-        </w:rPr>
-        <w:t>Force DofConfigTool download</w:t>
-      </w:r>
-      <w:r>
-        <w:rPr>
-          <w:lang w:val="en"/>
-        </w:rPr>
-        <w:t>: by checking this box you will force the download of the DofConfigTool config linked to the setup you have chosen; this is useful if there has not been an update but you have changed the outputs.</w:t>
-      </w:r>
-    </w:p>
-    <w:p>
-      <w:pPr>
-        <w:rPr>
-          <w:lang w:val="en"/>
-        </w:rPr>
-      </w:pPr>
-      <w:r>
-        <w:rPr>
-          <w:b/>
-          <w:bCs/>
-          <w:lang w:val="en"/>
-        </w:rPr>
-        <w:t>DirectOutput Toolkit view setup</w:t>
+      <w:proofErr w:type="spellStart"/>
+      <w:r>
+        <w:rPr>
+          <w:b/>
+          <w:bCs/>
+          <w:lang w:val="en"/>
+        </w:rPr>
+        <w:t>DofConfig</w:t>
+      </w:r>
+      <w:proofErr w:type="spellEnd"/>
+      <w:r>
+        <w:rPr>
+          <w:b/>
+          <w:bCs/>
+          <w:lang w:val="en"/>
+        </w:rPr>
+        <w:t xml:space="preserve"> setup</w:t>
+      </w:r>
+      <w:r>
+        <w:rPr>
+          <w:lang w:val="en"/>
+        </w:rPr>
+        <w:t xml:space="preserve">: this file will allow you to declare the setup that you used for your </w:t>
+      </w:r>
+      <w:proofErr w:type="spellStart"/>
+      <w:r>
+        <w:rPr>
+          <w:lang w:val="en"/>
+        </w:rPr>
+        <w:t>DofConfigTool</w:t>
+      </w:r>
+      <w:proofErr w:type="spellEnd"/>
+      <w:r>
+        <w:rPr>
+          <w:lang w:val="en"/>
+        </w:rPr>
+        <w:t xml:space="preserve"> config (including the </w:t>
+      </w:r>
+      <w:proofErr w:type="spellStart"/>
+      <w:r>
+        <w:rPr>
+          <w:lang w:val="en"/>
+        </w:rPr>
+        <w:t>APIKey</w:t>
+      </w:r>
+      <w:proofErr w:type="spellEnd"/>
+      <w:r>
+        <w:rPr>
+          <w:lang w:val="en"/>
+        </w:rPr>
+        <w:t xml:space="preserve">), you can create one that corresponds to your </w:t>
+      </w:r>
+      <w:proofErr w:type="spellStart"/>
+      <w:r>
+        <w:rPr>
+          <w:lang w:val="en"/>
+        </w:rPr>
+        <w:t>DofConfigTool</w:t>
+      </w:r>
+      <w:proofErr w:type="spellEnd"/>
+      <w:r>
+        <w:rPr>
+          <w:lang w:val="en"/>
+        </w:rPr>
+        <w:t xml:space="preserve"> account or use the one provided for the </w:t>
+      </w:r>
+      <w:proofErr w:type="spellStart"/>
+      <w:r>
+        <w:rPr>
+          <w:lang w:val="en"/>
+        </w:rPr>
+        <w:t>DofToolkit</w:t>
+      </w:r>
+      <w:proofErr w:type="spellEnd"/>
+      <w:r>
+        <w:rPr>
+          <w:lang w:val="en"/>
+        </w:rPr>
+        <w:t xml:space="preserve"> account which is already ready for use with all available outputs.</w:t>
+      </w:r>
+    </w:p>
+    <w:p>
+      <w:pPr>
+        <w:rPr>
+          <w:lang w:val="en"/>
+        </w:rPr>
+      </w:pPr>
+      <w:r>
+        <w:rPr>
+          <w:b/>
+          <w:bCs/>
+          <w:lang w:val="en"/>
+        </w:rPr>
+        <w:t xml:space="preserve">Force </w:t>
+      </w:r>
+      <w:proofErr w:type="spellStart"/>
+      <w:r>
+        <w:rPr>
+          <w:b/>
+          <w:bCs/>
+          <w:lang w:val="en"/>
+        </w:rPr>
+        <w:t>DofConfigTool</w:t>
+      </w:r>
+      <w:proofErr w:type="spellEnd"/>
+      <w:r>
+        <w:rPr>
+          <w:b/>
+          <w:bCs/>
+          <w:lang w:val="en"/>
+        </w:rPr>
+        <w:t xml:space="preserve"> download</w:t>
+      </w:r>
+      <w:r>
+        <w:rPr>
+          <w:lang w:val="en"/>
+        </w:rPr>
+        <w:t xml:space="preserve">: by checking this box you will force the download of the </w:t>
+      </w:r>
+      <w:proofErr w:type="spellStart"/>
+      <w:r>
+        <w:rPr>
+          <w:lang w:val="en"/>
+        </w:rPr>
+        <w:t>DofConfigTool</w:t>
+      </w:r>
+      <w:proofErr w:type="spellEnd"/>
+      <w:r>
+        <w:rPr>
+          <w:lang w:val="en"/>
+        </w:rPr>
+        <w:t xml:space="preserve"> config linked to the setup you have chosen; this is useful if there has not been an update but you have changed the outputs.</w:t>
+      </w:r>
+    </w:p>
+    <w:p>
+      <w:pPr>
+        <w:rPr>
+          <w:lang w:val="en"/>
+        </w:rPr>
+      </w:pPr>
+      <w:proofErr w:type="spellStart"/>
+      <w:r>
+        <w:rPr>
+          <w:b/>
+          <w:bCs/>
+          <w:lang w:val="en"/>
+        </w:rPr>
+        <w:t>DirectOutput</w:t>
+      </w:r>
+      <w:proofErr w:type="spellEnd"/>
+      <w:r>
+        <w:rPr>
+          <w:b/>
+          <w:bCs/>
+          <w:lang w:val="en"/>
+        </w:rPr>
+        <w:t xml:space="preserve"> Toolkit view setup</w:t>
       </w:r>
       <w:r>
         <w:rPr>
@@ -776,20 +991,38 @@
           <w:bCs/>
         </w:rPr>
       </w:pPr>
-      <w:r>
-        <w:rPr>
-          <w:b/>
-          <w:bCs/>
-        </w:rPr>
-        <w:t>DofConfig setup</w:t>
-      </w:r>
-      <w:r>
-        <w:rPr>
-          <w:b/>
-          <w:bCs/>
-        </w:rPr>
-        <w:t xml:space="preserve"> edition</w:t>
-      </w:r>
+      <w:proofErr w:type="spellStart"/>
+      <w:r>
+        <w:rPr>
+          <w:b/>
+          <w:bCs/>
+        </w:rPr>
+        <w:t>DofConfig</w:t>
+      </w:r>
+      <w:proofErr w:type="spellEnd"/>
+      <w:r>
+        <w:rPr>
+          <w:b/>
+          <w:bCs/>
+        </w:rPr>
+        <w:t xml:space="preserve"> setup</w:t>
+      </w:r>
+      <w:r>
+        <w:rPr>
+          <w:b/>
+          <w:bCs/>
+        </w:rPr>
+        <w:t xml:space="preserve"> </w:t>
+      </w:r>
+      <w:proofErr w:type="spellStart"/>
+      <w:r>
+        <w:rPr>
+          <w:b/>
+          <w:bCs/>
+        </w:rPr>
+        <w:t>edition</w:t>
+      </w:r>
+      <w:proofErr w:type="spellEnd"/>
     </w:p>
     <w:p>
       <w:pPr>
@@ -875,20 +1108,132 @@
         <w:rPr>
           <w:lang w:val="en"/>
         </w:rPr>
-        <w:t>You just have to provide a username name (in fact you can put whatever you want it will not be used, it's just to ease if you have severals) and an API Key which will be used to retrieve the .ini files locally so that DOTK can show you the effects of reference tables.</w:t>
-      </w:r>
-    </w:p>
-    <w:p>
-      <w:pPr>
-        <w:rPr>
-          <w:lang w:val="en"/>
-        </w:rPr>
-      </w:pPr>
-      <w:r>
-        <w:rPr>
-          <w:lang w:val="en"/>
-        </w:rPr>
-        <w:t xml:space="preserve">Then you can redo the setup you have on DofConfigTool so that DOTK can recover with your .ini files. A setup already ready for the DofToolkit user is already provided, it covers all the outputs on two controllers (a pinscape 51 and a ledwiz 30), I recommend this one if you want to create or upgrade a complete Dof intended to be </w:t>
+        <w:t xml:space="preserve">You just have to provide a username name (in fact you can put whatever you want it will not be used, it's just to ease if you have </w:t>
+      </w:r>
+      <w:proofErr w:type="spellStart"/>
+      <w:r>
+        <w:rPr>
+          <w:lang w:val="en"/>
+        </w:rPr>
+        <w:t>severals</w:t>
+      </w:r>
+      <w:proofErr w:type="spellEnd"/>
+      <w:r>
+        <w:rPr>
+          <w:lang w:val="en"/>
+        </w:rPr>
+        <w:t>) and an API Key which will be used to retrieve the .</w:t>
+      </w:r>
+      <w:proofErr w:type="spellStart"/>
+      <w:r>
+        <w:rPr>
+          <w:lang w:val="en"/>
+        </w:rPr>
+        <w:t>ini</w:t>
+      </w:r>
+      <w:proofErr w:type="spellEnd"/>
+      <w:r>
+        <w:rPr>
+          <w:lang w:val="en"/>
+        </w:rPr>
+        <w:t xml:space="preserve"> files locally so that DOTK can show you the effects of reference tables.</w:t>
+      </w:r>
+    </w:p>
+    <w:p>
+      <w:pPr>
+        <w:rPr>
+          <w:lang w:val="en"/>
+        </w:rPr>
+      </w:pPr>
+      <w:r>
+        <w:rPr>
+          <w:lang w:val="en"/>
+        </w:rPr>
+        <w:t xml:space="preserve">Then you can redo the setup you have on </w:t>
+      </w:r>
+      <w:proofErr w:type="spellStart"/>
+      <w:r>
+        <w:rPr>
+          <w:lang w:val="en"/>
+        </w:rPr>
+        <w:t>DofConfigTool</w:t>
+      </w:r>
+      <w:proofErr w:type="spellEnd"/>
+      <w:r>
+        <w:rPr>
+          <w:lang w:val="en"/>
+        </w:rPr>
+        <w:t xml:space="preserve"> so that DOTK can recover with your .</w:t>
+      </w:r>
+      <w:proofErr w:type="spellStart"/>
+      <w:r>
+        <w:rPr>
+          <w:lang w:val="en"/>
+        </w:rPr>
+        <w:t>ini</w:t>
+      </w:r>
+      <w:proofErr w:type="spellEnd"/>
+      <w:r>
+        <w:rPr>
+          <w:lang w:val="en"/>
+        </w:rPr>
+        <w:t xml:space="preserve"> files. A setup already ready for the </w:t>
+      </w:r>
+      <w:proofErr w:type="spellStart"/>
+      <w:r>
+        <w:rPr>
+          <w:lang w:val="en"/>
+        </w:rPr>
+        <w:t>DofToolkit</w:t>
+      </w:r>
+      <w:proofErr w:type="spellEnd"/>
+      <w:r>
+        <w:rPr>
+          <w:lang w:val="en"/>
+        </w:rPr>
+        <w:t xml:space="preserve"> user is already provided, it covers all the outputs on two controllers (a </w:t>
+      </w:r>
+      <w:proofErr w:type="spellStart"/>
+      <w:r>
+        <w:rPr>
+          <w:lang w:val="en"/>
+        </w:rPr>
+        <w:t>pinscape</w:t>
+      </w:r>
+      <w:proofErr w:type="spellEnd"/>
+      <w:r>
+        <w:rPr>
+          <w:lang w:val="en"/>
+        </w:rPr>
+        <w:t xml:space="preserve"> 51 and a </w:t>
+      </w:r>
+      <w:proofErr w:type="spellStart"/>
+      <w:r>
+        <w:rPr>
+          <w:lang w:val="en"/>
+        </w:rPr>
+        <w:t>ledwiz</w:t>
+      </w:r>
+      <w:proofErr w:type="spellEnd"/>
+      <w:r>
+        <w:rPr>
+          <w:lang w:val="en"/>
+        </w:rPr>
+        <w:t xml:space="preserve"> 30), I recommend this one if you want to create or upgrade a complete </w:t>
+      </w:r>
+      <w:proofErr w:type="spellStart"/>
+      <w:r>
+        <w:rPr>
+          <w:lang w:val="en"/>
+        </w:rPr>
+        <w:t>Dof</w:t>
+      </w:r>
+      <w:proofErr w:type="spellEnd"/>
+      <w:r>
+        <w:rPr>
+          <w:lang w:val="en"/>
+        </w:rPr>
+        <w:t xml:space="preserve"> intended to be </w:t>
       </w:r>
       <w:r>
         <w:rPr>
@@ -908,7 +1253,21 @@
           <w:lang w:val="en"/>
         </w:rPr>
         <w:lastRenderedPageBreak/>
-        <w:t>To do your setup, add a controller by giving it a name and the number of the corresponding .ini file.</w:t>
+        <w:t>To do your setup, add a controller by giving it a name and the number of the corresponding .</w:t>
+      </w:r>
+      <w:proofErr w:type="spellStart"/>
+      <w:r>
+        <w:rPr>
+          <w:lang w:val="en"/>
+        </w:rPr>
+        <w:t>ini</w:t>
+      </w:r>
+      <w:proofErr w:type="spellEnd"/>
+      <w:r>
+        <w:rPr>
+          <w:lang w:val="en"/>
+        </w:rPr>
+        <w:t xml:space="preserve"> file.</w:t>
       </w:r>
     </w:p>
     <w:p>
@@ -966,7 +1325,21 @@
         <w:rPr>
           <w:lang w:val="en"/>
         </w:rPr>
-        <w:t>For each of these controllers, you can declare outputs exactly as in the DofConfigTool window. Port number and type of output (the range will be calculated automatically).</w:t>
+        <w:t xml:space="preserve">For each of these controllers, you can declare outputs exactly as in the </w:t>
+      </w:r>
+      <w:proofErr w:type="spellStart"/>
+      <w:r>
+        <w:rPr>
+          <w:lang w:val="en"/>
+        </w:rPr>
+        <w:t>DofConfigTool</w:t>
+      </w:r>
+      <w:proofErr w:type="spellEnd"/>
+      <w:r>
+        <w:rPr>
+          <w:lang w:val="en"/>
+        </w:rPr>
+        <w:t xml:space="preserve"> window. Port number and type of output (the range will be calculated automatically).</w:t>
       </w:r>
     </w:p>
     <w:p>
@@ -1006,7 +1379,35 @@
         <w:rPr>
           <w:lang w:val="en"/>
         </w:rPr>
-        <w:t>If you have correctly matched your DofConfigTool outputs with those of this setup, the .ini files retrieved for your account will work as if they were on your cab.</w:t>
+        <w:t xml:space="preserve">If you have correctly matched your </w:t>
+      </w:r>
+      <w:proofErr w:type="spellStart"/>
+      <w:r>
+        <w:rPr>
+          <w:lang w:val="en"/>
+        </w:rPr>
+        <w:t>DofConfigTool</w:t>
+      </w:r>
+      <w:proofErr w:type="spellEnd"/>
+      <w:r>
+        <w:rPr>
+          <w:lang w:val="en"/>
+        </w:rPr>
+        <w:t xml:space="preserve"> outputs with those of this setup, the .</w:t>
+      </w:r>
+      <w:proofErr w:type="spellStart"/>
+      <w:r>
+        <w:rPr>
+          <w:lang w:val="en"/>
+        </w:rPr>
+        <w:t>ini</w:t>
+      </w:r>
+      <w:proofErr w:type="spellEnd"/>
+      <w:r>
+        <w:rPr>
+          <w:lang w:val="en"/>
+        </w:rPr>
+        <w:t xml:space="preserve"> files retrieved for your account will work as if they were on your cab.</w:t>
       </w:r>
     </w:p>
     <w:p>
@@ -1018,13 +1419,23 @@
           <w:lang w:val="en-US"/>
         </w:rPr>
       </w:pPr>
-      <w:r>
-        <w:rPr>
-          <w:b/>
-          <w:bCs/>
-          <w:lang w:val="en-US"/>
-        </w:rPr>
-        <w:t>DirectOutput Toolkit view setup</w:t>
+      <w:proofErr w:type="spellStart"/>
+      <w:r>
+        <w:rPr>
+          <w:b/>
+          <w:bCs/>
+          <w:lang w:val="en-US"/>
+        </w:rPr>
+        <w:t>DirectOutput</w:t>
+      </w:r>
+      <w:proofErr w:type="spellEnd"/>
+      <w:r>
+        <w:rPr>
+          <w:b/>
+          <w:bCs/>
+          <w:lang w:val="en-US"/>
+        </w:rPr>
+        <w:t xml:space="preserve"> Toolkit view setup</w:t>
       </w:r>
       <w:r>
         <w:rPr>
@@ -1149,7 +1560,21 @@
         <w:rPr>
           <w:lang w:val="en"/>
         </w:rPr>
-        <w:t>By right clicking in the treeview window, you can add Areas of three types. The Virtual, Analog and RGB areas.</w:t>
+        <w:t xml:space="preserve">By right clicking in the </w:t>
+      </w:r>
+      <w:proofErr w:type="spellStart"/>
+      <w:r>
+        <w:rPr>
+          <w:lang w:val="en"/>
+        </w:rPr>
+        <w:t>treeview</w:t>
+      </w:r>
+      <w:proofErr w:type="spellEnd"/>
+      <w:r>
+        <w:rPr>
+          <w:lang w:val="en"/>
+        </w:rPr>
+        <w:t xml:space="preserve"> window, you can add Areas of three types. The Virtual, Analog and RGB areas.</w:t>
       </w:r>
     </w:p>
     <w:p>
@@ -1254,33 +1679,75 @@
         <w:rPr>
           <w:lang w:val="en"/>
         </w:rPr>
-        <w:t>The RGB areas will represent all the toys that use color (3 outputs), this includes flashers, undercabs, Mx toys...</w:t>
-      </w:r>
-    </w:p>
-    <w:p>
-      <w:pPr>
-        <w:rPr>
-          <w:lang w:val="en"/>
-        </w:rPr>
-      </w:pPr>
-      <w:r>
-        <w:rPr>
-          <w:lang w:val="en"/>
-        </w:rPr>
-        <w:t>To configure an RGB toy is like analog except that you will indicate what type of toy it will be (ValueType either Single or Addressable) and how it will be rendered (Simple, Matrix, Ring, Frame).</w:t>
-      </w:r>
-    </w:p>
-    <w:p>
-      <w:pPr>
-        <w:rPr>
-          <w:lang w:val="en"/>
-        </w:rPr>
-      </w:pPr>
-      <w:r>
-        <w:rPr>
-          <w:lang w:val="en"/>
-        </w:rPr>
-        <w:t>In the case of Matrix and Frame it will be necessary to say the width and height in leds, for the Ring just the length and the angle from which the ring starts (0 is on the right then in the counter-clockwise direction of watch).</w:t>
+        <w:t xml:space="preserve">The RGB areas will represent all the toys that use color (3 outputs), this includes flashers, </w:t>
+      </w:r>
+      <w:proofErr w:type="spellStart"/>
+      <w:r>
+        <w:rPr>
+          <w:lang w:val="en"/>
+        </w:rPr>
+        <w:t>undercabs</w:t>
+      </w:r>
+      <w:proofErr w:type="spellEnd"/>
+      <w:r>
+        <w:rPr>
+          <w:lang w:val="en"/>
+        </w:rPr>
+        <w:t>, Mx toys...</w:t>
+      </w:r>
+    </w:p>
+    <w:p>
+      <w:pPr>
+        <w:rPr>
+          <w:lang w:val="en"/>
+        </w:rPr>
+      </w:pPr>
+      <w:r>
+        <w:rPr>
+          <w:lang w:val="en"/>
+        </w:rPr>
+        <w:t>To configure an RGB toy is like analog except that you will indicate what type of toy it will be (</w:t>
+      </w:r>
+      <w:proofErr w:type="spellStart"/>
+      <w:r>
+        <w:rPr>
+          <w:lang w:val="en"/>
+        </w:rPr>
+        <w:t>ValueType</w:t>
+      </w:r>
+      <w:proofErr w:type="spellEnd"/>
+      <w:r>
+        <w:rPr>
+          <w:lang w:val="en"/>
+        </w:rPr>
+        <w:t xml:space="preserve"> either Single or Addressable) and how it will be rendered (Simple, Matrix, Ring, Frame).</w:t>
+      </w:r>
+    </w:p>
+    <w:p>
+      <w:pPr>
+        <w:rPr>
+          <w:lang w:val="en"/>
+        </w:rPr>
+      </w:pPr>
+      <w:r>
+        <w:rPr>
+          <w:lang w:val="en"/>
+        </w:rPr>
+        <w:t xml:space="preserve">In the case of Matrix and Frame it will be necessary to say the width and height in </w:t>
+      </w:r>
+      <w:proofErr w:type="spellStart"/>
+      <w:r>
+        <w:rPr>
+          <w:lang w:val="en"/>
+        </w:rPr>
+        <w:t>leds</w:t>
+      </w:r>
+      <w:proofErr w:type="spellEnd"/>
+      <w:r>
+        <w:rPr>
+          <w:lang w:val="en"/>
+        </w:rPr>
+        <w:t>, for the Ring just the length and the angle from which the ring starts (0 is on the right then in the counter-clockwise direction of watch).</w:t>
       </w:r>
     </w:p>
     <w:p>
@@ -1355,33 +1822,215 @@
         <w:rPr>
           <w:lang w:val="en-US"/>
         </w:rPr>
-        <w:t xml:space="preserve">First, what you should know is that I have split the dofsetup &amp; dof view setup so you can have any combination of specific visualization of the same dofsetup. Dofsetup &amp; dovs files are totally independent one from each other. </w:t>
-      </w:r>
-    </w:p>
-    <w:p>
-      <w:pPr>
-        <w:rPr>
-          <w:lang w:val="en-US"/>
-        </w:rPr>
-      </w:pPr>
-      <w:r>
-        <w:rPr>
-          <w:lang w:val="en-US"/>
-        </w:rPr>
-        <w:t>That’s why I provided several dovs files with only one dofsetup file.</w:t>
-      </w:r>
-    </w:p>
-    <w:p>
-      <w:pPr>
-        <w:rPr>
-          <w:lang w:val="en-US"/>
-        </w:rPr>
-      </w:pPr>
-      <w:r>
-        <w:rPr>
-          <w:lang w:val="en-US"/>
-        </w:rPr>
-        <w:t xml:space="preserve">If you plan to use DOTK to create or modify dof tables which will have to be uploaded to DofConfigTool, you should consider using the DofToolkit user dofsetup file because it covers all available inputs from DofConfigTool without any combos or duplicates. Using this setup will ensure you the exported dof lines will really be designed for a particular output and so you’ll be able to confidently paste it into the corresponding </w:t>
+        <w:t xml:space="preserve">First, what you should know is that I have split the </w:t>
+      </w:r>
+      <w:proofErr w:type="spellStart"/>
+      <w:r>
+        <w:rPr>
+          <w:lang w:val="en-US"/>
+        </w:rPr>
+        <w:t>dofsetup</w:t>
+      </w:r>
+      <w:proofErr w:type="spellEnd"/>
+      <w:r>
+        <w:rPr>
+          <w:lang w:val="en-US"/>
+        </w:rPr>
+        <w:t xml:space="preserve"> &amp; </w:t>
+      </w:r>
+      <w:proofErr w:type="spellStart"/>
+      <w:r>
+        <w:rPr>
+          <w:lang w:val="en-US"/>
+        </w:rPr>
+        <w:t>dof</w:t>
+      </w:r>
+      <w:proofErr w:type="spellEnd"/>
+      <w:r>
+        <w:rPr>
+          <w:lang w:val="en-US"/>
+        </w:rPr>
+        <w:t xml:space="preserve"> view setup so you can have any combination of specific visualization of the same </w:t>
+      </w:r>
+      <w:proofErr w:type="spellStart"/>
+      <w:r>
+        <w:rPr>
+          <w:lang w:val="en-US"/>
+        </w:rPr>
+        <w:t>dofsetup</w:t>
+      </w:r>
+      <w:proofErr w:type="spellEnd"/>
+      <w:r>
+        <w:rPr>
+          <w:lang w:val="en-US"/>
+        </w:rPr>
+        <w:t xml:space="preserve">. </w:t>
+      </w:r>
+      <w:proofErr w:type="spellStart"/>
+      <w:r>
+        <w:rPr>
+          <w:lang w:val="en-US"/>
+        </w:rPr>
+        <w:t>Dofsetup</w:t>
+      </w:r>
+      <w:proofErr w:type="spellEnd"/>
+      <w:r>
+        <w:rPr>
+          <w:lang w:val="en-US"/>
+        </w:rPr>
+        <w:t xml:space="preserve"> &amp; </w:t>
+      </w:r>
+      <w:proofErr w:type="spellStart"/>
+      <w:r>
+        <w:rPr>
+          <w:lang w:val="en-US"/>
+        </w:rPr>
+        <w:t>dovs</w:t>
+      </w:r>
+      <w:proofErr w:type="spellEnd"/>
+      <w:r>
+        <w:rPr>
+          <w:lang w:val="en-US"/>
+        </w:rPr>
+        <w:t xml:space="preserve"> files are totally independent one from each other. </w:t>
+      </w:r>
+    </w:p>
+    <w:p>
+      <w:pPr>
+        <w:rPr>
+          <w:lang w:val="en-US"/>
+        </w:rPr>
+      </w:pPr>
+      <w:r>
+        <w:rPr>
+          <w:lang w:val="en-US"/>
+        </w:rPr>
+        <w:t xml:space="preserve">That’s why I provided several </w:t>
+      </w:r>
+      <w:proofErr w:type="spellStart"/>
+      <w:r>
+        <w:rPr>
+          <w:lang w:val="en-US"/>
+        </w:rPr>
+        <w:t>dovs</w:t>
+      </w:r>
+      <w:proofErr w:type="spellEnd"/>
+      <w:r>
+        <w:rPr>
+          <w:lang w:val="en-US"/>
+        </w:rPr>
+        <w:t xml:space="preserve"> files with only one </w:t>
+      </w:r>
+      <w:proofErr w:type="spellStart"/>
+      <w:r>
+        <w:rPr>
+          <w:lang w:val="en-US"/>
+        </w:rPr>
+        <w:t>dofsetup</w:t>
+      </w:r>
+      <w:proofErr w:type="spellEnd"/>
+      <w:r>
+        <w:rPr>
+          <w:lang w:val="en-US"/>
+        </w:rPr>
+        <w:t xml:space="preserve"> file.</w:t>
+      </w:r>
+    </w:p>
+    <w:p>
+      <w:pPr>
+        <w:rPr>
+          <w:lang w:val="en-US"/>
+        </w:rPr>
+      </w:pPr>
+      <w:r>
+        <w:rPr>
+          <w:lang w:val="en-US"/>
+        </w:rPr>
+        <w:t xml:space="preserve">If you plan to use DOTK to create or modify </w:t>
+      </w:r>
+      <w:proofErr w:type="spellStart"/>
+      <w:r>
+        <w:rPr>
+          <w:lang w:val="en-US"/>
+        </w:rPr>
+        <w:t>dof</w:t>
+      </w:r>
+      <w:proofErr w:type="spellEnd"/>
+      <w:r>
+        <w:rPr>
+          <w:lang w:val="en-US"/>
+        </w:rPr>
+        <w:t xml:space="preserve"> tables which will have to be uploaded to </w:t>
+      </w:r>
+      <w:proofErr w:type="spellStart"/>
+      <w:r>
+        <w:rPr>
+          <w:lang w:val="en-US"/>
+        </w:rPr>
+        <w:t>DofConfigTool</w:t>
+      </w:r>
+      <w:proofErr w:type="spellEnd"/>
+      <w:r>
+        <w:rPr>
+          <w:lang w:val="en-US"/>
+        </w:rPr>
+        <w:t xml:space="preserve">, you should consider using the </w:t>
+      </w:r>
+      <w:proofErr w:type="spellStart"/>
+      <w:r>
+        <w:rPr>
+          <w:lang w:val="en-US"/>
+        </w:rPr>
+        <w:t>DofToolkit</w:t>
+      </w:r>
+      <w:proofErr w:type="spellEnd"/>
+      <w:r>
+        <w:rPr>
+          <w:lang w:val="en-US"/>
+        </w:rPr>
+        <w:t xml:space="preserve"> user </w:t>
+      </w:r>
+      <w:proofErr w:type="spellStart"/>
+      <w:r>
+        <w:rPr>
+          <w:lang w:val="en-US"/>
+        </w:rPr>
+        <w:t>dofsetup</w:t>
+      </w:r>
+      <w:proofErr w:type="spellEnd"/>
+      <w:r>
+        <w:rPr>
+          <w:lang w:val="en-US"/>
+        </w:rPr>
+        <w:t xml:space="preserve"> file because it covers all available inputs from </w:t>
+      </w:r>
+      <w:proofErr w:type="spellStart"/>
+      <w:r>
+        <w:rPr>
+          <w:lang w:val="en-US"/>
+        </w:rPr>
+        <w:t>DofConfigTool</w:t>
+      </w:r>
+      <w:proofErr w:type="spellEnd"/>
+      <w:r>
+        <w:rPr>
+          <w:lang w:val="en-US"/>
+        </w:rPr>
+        <w:t xml:space="preserve"> without any combos or duplicates. Using this setup will ensure you the exported </w:t>
+      </w:r>
+      <w:proofErr w:type="spellStart"/>
+      <w:r>
+        <w:rPr>
+          <w:lang w:val="en-US"/>
+        </w:rPr>
+        <w:t>dof</w:t>
+      </w:r>
+      <w:proofErr w:type="spellEnd"/>
+      <w:r>
+        <w:rPr>
+          <w:lang w:val="en-US"/>
+        </w:rPr>
+        <w:t xml:space="preserve"> lines will really be designed for a particular output and so you’ll be able to confidently paste it into the corresponding </w:t>
       </w:r>
       <w:r>
         <w:rPr>
@@ -1400,39 +2049,95 @@
         <w:rPr>
           <w:lang w:val="en-US"/>
         </w:rPr>
-        <w:t>I made DOTK firstly to reduce iteration time while creating your effects, its purpose is not to replace DofConfigTool about config files generation (the site already does it perfectly and the community aspect is the most important).</w:t>
-      </w:r>
-    </w:p>
-    <w:p>
-      <w:pPr>
-        <w:rPr>
-          <w:lang w:val="en-US"/>
-        </w:rPr>
-      </w:pPr>
-      <w:r>
-        <w:rPr>
-          <w:lang w:val="en-US"/>
-        </w:rPr>
-        <w:t>So, using DOTK with the DofToolkit user setup then copy paste your modified lines to the site and finally generating your config files will allow you to test your modification</w:t>
-      </w:r>
-      <w:r>
-        <w:rPr>
-          <w:lang w:val="en-US"/>
-        </w:rPr>
-        <w:t xml:space="preserve"> on your vPinball.</w:t>
-      </w:r>
-    </w:p>
-    <w:p>
-      <w:pPr>
-        <w:rPr>
-          <w:lang w:val="en-US"/>
-        </w:rPr>
-      </w:pPr>
-      <w:r>
-        <w:rPr>
-          <w:lang w:val="en-US"/>
-        </w:rPr>
-        <w:t>In case you already have local modifications on your account for some tables you want to have in DOTK using the DofToolkit setup, you’ll can easily import them using the import dialog described below.</w:t>
+        <w:t xml:space="preserve">I made DOTK firstly to reduce iteration time while creating your effects, its purpose is not to replace </w:t>
+      </w:r>
+      <w:proofErr w:type="spellStart"/>
+      <w:r>
+        <w:rPr>
+          <w:lang w:val="en-US"/>
+        </w:rPr>
+        <w:t>DofConfigTool</w:t>
+      </w:r>
+      <w:proofErr w:type="spellEnd"/>
+      <w:r>
+        <w:rPr>
+          <w:lang w:val="en-US"/>
+        </w:rPr>
+        <w:t xml:space="preserve"> about config files generation (the site already does it perfectly and the community aspect is the most important).</w:t>
+      </w:r>
+    </w:p>
+    <w:p>
+      <w:pPr>
+        <w:rPr>
+          <w:lang w:val="en-US"/>
+        </w:rPr>
+      </w:pPr>
+      <w:r>
+        <w:rPr>
+          <w:lang w:val="en-US"/>
+        </w:rPr>
+        <w:t xml:space="preserve">So, using DOTK with the </w:t>
+      </w:r>
+      <w:proofErr w:type="spellStart"/>
+      <w:r>
+        <w:rPr>
+          <w:lang w:val="en-US"/>
+        </w:rPr>
+        <w:t>DofToolkit</w:t>
+      </w:r>
+      <w:proofErr w:type="spellEnd"/>
+      <w:r>
+        <w:rPr>
+          <w:lang w:val="en-US"/>
+        </w:rPr>
+        <w:t xml:space="preserve"> user setup then copy paste your modified lines to the site and finally generating your config files will allow you to test your modification</w:t>
+      </w:r>
+      <w:r>
+        <w:rPr>
+          <w:lang w:val="en-US"/>
+        </w:rPr>
+        <w:t xml:space="preserve"> on your </w:t>
+      </w:r>
+      <w:proofErr w:type="spellStart"/>
+      <w:r>
+        <w:rPr>
+          <w:lang w:val="en-US"/>
+        </w:rPr>
+        <w:t>vPinball</w:t>
+      </w:r>
+      <w:proofErr w:type="spellEnd"/>
+      <w:r>
+        <w:rPr>
+          <w:lang w:val="en-US"/>
+        </w:rPr>
+        <w:t>.</w:t>
+      </w:r>
+    </w:p>
+    <w:p>
+      <w:pPr>
+        <w:rPr>
+          <w:lang w:val="en-US"/>
+        </w:rPr>
+      </w:pPr>
+      <w:r>
+        <w:rPr>
+          <w:lang w:val="en-US"/>
+        </w:rPr>
+        <w:t xml:space="preserve">In case you already have local modifications on your account for some tables you want to have in DOTK using the </w:t>
+      </w:r>
+      <w:proofErr w:type="spellStart"/>
+      <w:r>
+        <w:rPr>
+          <w:lang w:val="en-US"/>
+        </w:rPr>
+        <w:t>DofToolkit</w:t>
+      </w:r>
+      <w:proofErr w:type="spellEnd"/>
+      <w:r>
+        <w:rPr>
+          <w:lang w:val="en-US"/>
+        </w:rPr>
+        <w:t xml:space="preserve"> setup, you’ll can easily import them using the import dialog described below.</w:t>
       </w:r>
     </w:p>
     <w:p>
@@ -1457,7 +2162,49 @@
         <w:rPr>
           <w:lang w:val="en-US"/>
         </w:rPr>
-        <w:t xml:space="preserve"> you’ll have to create your own dofsetup &amp; dovs files would be, imo, to simulate a future real setup or validate your current setup </w:t>
+        <w:t xml:space="preserve"> you’ll have to create your own </w:t>
+      </w:r>
+      <w:proofErr w:type="spellStart"/>
+      <w:r>
+        <w:rPr>
+          <w:lang w:val="en-US"/>
+        </w:rPr>
+        <w:t>dofsetup</w:t>
+      </w:r>
+      <w:proofErr w:type="spellEnd"/>
+      <w:r>
+        <w:rPr>
+          <w:lang w:val="en-US"/>
+        </w:rPr>
+        <w:t xml:space="preserve"> &amp; </w:t>
+      </w:r>
+      <w:proofErr w:type="spellStart"/>
+      <w:r>
+        <w:rPr>
+          <w:lang w:val="en-US"/>
+        </w:rPr>
+        <w:t>dovs</w:t>
+      </w:r>
+      <w:proofErr w:type="spellEnd"/>
+      <w:r>
+        <w:rPr>
+          <w:lang w:val="en-US"/>
+        </w:rPr>
+        <w:t xml:space="preserve"> files would be, </w:t>
+      </w:r>
+      <w:proofErr w:type="spellStart"/>
+      <w:r>
+        <w:rPr>
+          <w:lang w:val="en-US"/>
+        </w:rPr>
+        <w:t>imo</w:t>
+      </w:r>
+      <w:proofErr w:type="spellEnd"/>
+      <w:r>
+        <w:rPr>
+          <w:lang w:val="en-US"/>
+        </w:rPr>
+        <w:t xml:space="preserve">, to simulate a future real setup or validate your current setup </w:t>
       </w:r>
       <w:r>
         <w:rPr>
@@ -1482,6 +2229,7 @@
           <w:lang w:val="en-US"/>
         </w:rPr>
       </w:pPr>
+      <w:proofErr w:type="spellStart"/>
       <w:r>
         <w:rPr>
           <w:b/>
@@ -1490,6 +2238,7 @@
         </w:rPr>
         <w:t>DofConfigTool</w:t>
       </w:r>
+      <w:proofErr w:type="spellEnd"/>
       <w:r>
         <w:rPr>
           <w:b/>
@@ -1517,21 +2266,87 @@
           <w:lang w:val="en"/>
         </w:rPr>
         <w:lastRenderedPageBreak/>
-        <w:t xml:space="preserve">When you have finished choosing your setups and launch DOTK, you will have a window that will tell you that either you do not yet have any .ini files that correspond to the setup you have chosen, or that they aren’t up to date. In the first one you will have to retrieve them at least once otherwise DOTK will not work, the update is not mandatory and you will be asked again at each launch. You will then have a window telling you that DOTK is retrieving the .ini files from DofConfigTool. These files will end up in a </w:t>
-      </w:r>
-      <w:r>
-        <w:rPr>
-          <w:b/>
-          <w:bCs/>
-          <w:lang w:val="en"/>
-        </w:rPr>
-        <w:t>setups\Username-APIKey</w:t>
-      </w:r>
-      <w:r>
-        <w:rPr>
-          <w:lang w:val="en"/>
-        </w:rPr>
-        <w:t xml:space="preserve"> directory where your dofsetup file is located.</w:t>
+        <w:t>When you have finished choosing your setups and launch DOTK, you will have a window that will tell you that either you do not yet have any .</w:t>
+      </w:r>
+      <w:proofErr w:type="spellStart"/>
+      <w:r>
+        <w:rPr>
+          <w:lang w:val="en"/>
+        </w:rPr>
+        <w:t>ini</w:t>
+      </w:r>
+      <w:proofErr w:type="spellEnd"/>
+      <w:r>
+        <w:rPr>
+          <w:lang w:val="en"/>
+        </w:rPr>
+        <w:t xml:space="preserve"> files that correspond to the setup you have chosen, or that they aren’t up to date. In the first one you will have to retrieve them at least once otherwise DOTK will not work, the update is not mandatory and you will be asked again at each launch. You will then have a window telling you that DOTK is retrieving the .</w:t>
+      </w:r>
+      <w:proofErr w:type="spellStart"/>
+      <w:r>
+        <w:rPr>
+          <w:lang w:val="en"/>
+        </w:rPr>
+        <w:t>ini</w:t>
+      </w:r>
+      <w:proofErr w:type="spellEnd"/>
+      <w:r>
+        <w:rPr>
+          <w:lang w:val="en"/>
+        </w:rPr>
+        <w:t xml:space="preserve"> files from </w:t>
+      </w:r>
+      <w:proofErr w:type="spellStart"/>
+      <w:r>
+        <w:rPr>
+          <w:lang w:val="en"/>
+        </w:rPr>
+        <w:t>DofConfigTool</w:t>
+      </w:r>
+      <w:proofErr w:type="spellEnd"/>
+      <w:r>
+        <w:rPr>
+          <w:lang w:val="en"/>
+        </w:rPr>
+        <w:t xml:space="preserve">. These files will end up in a </w:t>
+      </w:r>
+      <w:r>
+        <w:rPr>
+          <w:b/>
+          <w:bCs/>
+          <w:lang w:val="en"/>
+        </w:rPr>
+        <w:t>setups\Username-</w:t>
+      </w:r>
+      <w:proofErr w:type="spellStart"/>
+      <w:r>
+        <w:rPr>
+          <w:b/>
+          <w:bCs/>
+          <w:lang w:val="en"/>
+        </w:rPr>
+        <w:t>APIKey</w:t>
+      </w:r>
+      <w:proofErr w:type="spellEnd"/>
+      <w:r>
+        <w:rPr>
+          <w:lang w:val="en"/>
+        </w:rPr>
+        <w:t xml:space="preserve"> directory where your </w:t>
+      </w:r>
+      <w:proofErr w:type="spellStart"/>
+      <w:r>
+        <w:rPr>
+          <w:lang w:val="en"/>
+        </w:rPr>
+        <w:t>dofsetup</w:t>
+      </w:r>
+      <w:proofErr w:type="spellEnd"/>
+      <w:r>
+        <w:rPr>
+          <w:lang w:val="en"/>
+        </w:rPr>
+        <w:t xml:space="preserve"> file is located.</w:t>
       </w:r>
     </w:p>
     <w:p>
@@ -1851,7 +2666,27 @@
           <w:szCs w:val="22"/>
           <w:lang w:val="en-US"/>
         </w:rPr>
-        <w:t>The Table menu where you will be able to create a new table, or load and save your edited table in dotk format.</w:t>
+        <w:t xml:space="preserve">The Table menu where you will be able to create a new table, or load and save your edited table in </w:t>
+      </w:r>
+      <w:proofErr w:type="spellStart"/>
+      <w:r>
+        <w:rPr>
+          <w:rFonts w:asciiTheme="minorHAnsi" w:hAnsiTheme="minorHAnsi" w:cstheme="minorHAnsi"/>
+          <w:sz w:val="22"/>
+          <w:szCs w:val="22"/>
+          <w:lang w:val="en-US"/>
+        </w:rPr>
+        <w:t>dotk</w:t>
+      </w:r>
+      <w:proofErr w:type="spellEnd"/>
+      <w:r>
+        <w:rPr>
+          <w:rFonts w:asciiTheme="minorHAnsi" w:hAnsiTheme="minorHAnsi" w:cstheme="minorHAnsi"/>
+          <w:sz w:val="22"/>
+          <w:szCs w:val="22"/>
+          <w:lang w:val="en-US"/>
+        </w:rPr>
+        <w:t xml:space="preserve"> format.</w:t>
       </w:r>
     </w:p>
     <w:p>
@@ -1948,8 +2783,9 @@
           <w:szCs w:val="22"/>
           <w:lang w:val="en-US"/>
         </w:rPr>
-        <w:t xml:space="preserve">The Import/Export menu to import and export effects from/to DofConfigTool (not directly </w:t>
-      </w:r>
+        <w:t xml:space="preserve">The Import/Export menu to import and export effects from/to </w:t>
+      </w:r>
+      <w:proofErr w:type="spellStart"/>
       <w:r>
         <w:rPr>
           <w:rFonts w:asciiTheme="minorHAnsi" w:hAnsiTheme="minorHAnsi" w:cstheme="minorHAnsi"/>
@@ -1957,8 +2793,9 @@
           <w:szCs w:val="22"/>
           <w:lang w:val="en-US"/>
         </w:rPr>
-        <w:t xml:space="preserve">into it </w:t>
-      </w:r>
+        <w:t>DofConfigTool</w:t>
+      </w:r>
+      <w:proofErr w:type="spellEnd"/>
       <w:r>
         <w:rPr>
           <w:rFonts w:asciiTheme="minorHAnsi" w:hAnsiTheme="minorHAnsi" w:cstheme="minorHAnsi"/>
@@ -1966,7 +2803,45 @@
           <w:szCs w:val="22"/>
           <w:lang w:val="en-US"/>
         </w:rPr>
-        <w:t>but in the command line format recognized by DofConfigTool).</w:t>
+        <w:t xml:space="preserve"> (not directly </w:t>
+      </w:r>
+      <w:r>
+        <w:rPr>
+          <w:rFonts w:asciiTheme="minorHAnsi" w:hAnsiTheme="minorHAnsi" w:cstheme="minorHAnsi"/>
+          <w:sz w:val="22"/>
+          <w:szCs w:val="22"/>
+          <w:lang w:val="en-US"/>
+        </w:rPr>
+        <w:t xml:space="preserve">into it </w:t>
+      </w:r>
+      <w:r>
+        <w:rPr>
+          <w:rFonts w:asciiTheme="minorHAnsi" w:hAnsiTheme="minorHAnsi" w:cstheme="minorHAnsi"/>
+          <w:sz w:val="22"/>
+          <w:szCs w:val="22"/>
+          <w:lang w:val="en-US"/>
+        </w:rPr>
+        <w:t xml:space="preserve">but in the command line format recognized by </w:t>
+      </w:r>
+      <w:proofErr w:type="spellStart"/>
+      <w:r>
+        <w:rPr>
+          <w:rFonts w:asciiTheme="minorHAnsi" w:hAnsiTheme="minorHAnsi" w:cstheme="minorHAnsi"/>
+          <w:sz w:val="22"/>
+          <w:szCs w:val="22"/>
+          <w:lang w:val="en-US"/>
+        </w:rPr>
+        <w:t>DofConfigTool</w:t>
+      </w:r>
+      <w:proofErr w:type="spellEnd"/>
+      <w:r>
+        <w:rPr>
+          <w:rFonts w:asciiTheme="minorHAnsi" w:hAnsiTheme="minorHAnsi" w:cstheme="minorHAnsi"/>
+          <w:sz w:val="22"/>
+          <w:szCs w:val="22"/>
+          <w:lang w:val="en-US"/>
+        </w:rPr>
+        <w:t>).</w:t>
       </w:r>
     </w:p>
     <w:p>
@@ -2187,7 +3062,21 @@
         <w:rPr>
           <w:lang w:val="en"/>
         </w:rPr>
-        <w:t xml:space="preserve">.ini </w:t>
+        <w:t>.</w:t>
+      </w:r>
+      <w:proofErr w:type="spellStart"/>
+      <w:r>
+        <w:rPr>
+          <w:lang w:val="en"/>
+        </w:rPr>
+        <w:t>ini</w:t>
+      </w:r>
+      <w:proofErr w:type="spellEnd"/>
+      <w:r>
+        <w:rPr>
+          <w:lang w:val="en"/>
+        </w:rPr>
+        <w:t xml:space="preserve"> </w:t>
       </w:r>
       <w:r>
         <w:rPr>
@@ -2199,7 +3088,21 @@
         <w:rPr>
           <w:lang w:val="en"/>
         </w:rPr>
-        <w:t>effect library dotk files.</w:t>
+        <w:t xml:space="preserve">effect library </w:t>
+      </w:r>
+      <w:proofErr w:type="spellStart"/>
+      <w:r>
+        <w:rPr>
+          <w:lang w:val="en"/>
+        </w:rPr>
+        <w:t>dotk</w:t>
+      </w:r>
+      <w:proofErr w:type="spellEnd"/>
+      <w:r>
+        <w:rPr>
+          <w:lang w:val="en"/>
+        </w:rPr>
+        <w:t xml:space="preserve"> files.</w:t>
       </w:r>
     </w:p>
     <w:p>
@@ -2239,6 +3142,7 @@
         </w:rPr>
         <w:t xml:space="preserve">The </w:t>
       </w:r>
+      <w:proofErr w:type="spellStart"/>
       <w:r>
         <w:rPr>
           <w:b/>
@@ -2247,11 +3151,40 @@
         </w:rPr>
         <w:t>RomName</w:t>
       </w:r>
-      <w:r>
-        <w:rPr>
-          <w:lang w:val="en"/>
-        </w:rPr>
-        <w:t xml:space="preserve"> combobox allows you to see the effects of the different tables already available on DofConfigTool. </w:t>
+      <w:proofErr w:type="spellEnd"/>
+      <w:r>
+        <w:rPr>
+          <w:lang w:val="en"/>
+        </w:rPr>
+        <w:t xml:space="preserve"> </w:t>
+      </w:r>
+      <w:proofErr w:type="spellStart"/>
+      <w:r>
+        <w:rPr>
+          <w:lang w:val="en"/>
+        </w:rPr>
+        <w:t>combobox</w:t>
+      </w:r>
+      <w:proofErr w:type="spellEnd"/>
+      <w:r>
+        <w:rPr>
+          <w:lang w:val="en"/>
+        </w:rPr>
+        <w:t xml:space="preserve"> allows you to see the effects of the different tables already available on </w:t>
+      </w:r>
+      <w:proofErr w:type="spellStart"/>
+      <w:r>
+        <w:rPr>
+          <w:lang w:val="en"/>
+        </w:rPr>
+        <w:t>DofConfigTool</w:t>
+      </w:r>
+      <w:proofErr w:type="spellEnd"/>
+      <w:r>
+        <w:rPr>
+          <w:lang w:val="en"/>
+        </w:rPr>
+        <w:t xml:space="preserve">. </w:t>
       </w:r>
     </w:p>
     <w:p>
@@ -2272,20 +3205,62 @@
         <w:rPr>
           <w:lang w:val="en"/>
         </w:rPr>
-        <w:t xml:space="preserve"> button allows you to reload any existing dotk file for reference, for example this could be used to have dotk files of effect libraries ready to use.</w:t>
-      </w:r>
-    </w:p>
-    <w:p>
-      <w:pPr>
-        <w:rPr>
-          <w:lang w:val="en"/>
-        </w:rPr>
-      </w:pPr>
-      <w:r>
-        <w:rPr>
-          <w:lang w:val="en"/>
-        </w:rPr>
-        <w:t xml:space="preserve">Each time you select a TableElement or an effect, its properties will be displayed in the properties area but </w:t>
+        <w:t xml:space="preserve"> button allows you to reload any existing </w:t>
+      </w:r>
+      <w:proofErr w:type="spellStart"/>
+      <w:r>
+        <w:rPr>
+          <w:lang w:val="en"/>
+        </w:rPr>
+        <w:t>dotk</w:t>
+      </w:r>
+      <w:proofErr w:type="spellEnd"/>
+      <w:r>
+        <w:rPr>
+          <w:lang w:val="en"/>
+        </w:rPr>
+        <w:t xml:space="preserve"> file for reference, for example this could be used to have </w:t>
+      </w:r>
+      <w:proofErr w:type="spellStart"/>
+      <w:r>
+        <w:rPr>
+          <w:lang w:val="en"/>
+        </w:rPr>
+        <w:t>dotk</w:t>
+      </w:r>
+      <w:proofErr w:type="spellEnd"/>
+      <w:r>
+        <w:rPr>
+          <w:lang w:val="en"/>
+        </w:rPr>
+        <w:t xml:space="preserve"> files of effect libraries ready to use.</w:t>
+      </w:r>
+    </w:p>
+    <w:p>
+      <w:pPr>
+        <w:rPr>
+          <w:lang w:val="en"/>
+        </w:rPr>
+      </w:pPr>
+      <w:r>
+        <w:rPr>
+          <w:lang w:val="en"/>
+        </w:rPr>
+        <w:t xml:space="preserve">Each time you select a </w:t>
+      </w:r>
+      <w:proofErr w:type="spellStart"/>
+      <w:r>
+        <w:rPr>
+          <w:lang w:val="en"/>
+        </w:rPr>
+        <w:t>TableElement</w:t>
+      </w:r>
+      <w:proofErr w:type="spellEnd"/>
+      <w:r>
+        <w:rPr>
+          <w:lang w:val="en"/>
+        </w:rPr>
+        <w:t xml:space="preserve"> or an effect, its properties will be displayed in the properties area but </w:t>
       </w:r>
       <w:r>
         <w:rPr>
@@ -2322,7 +3297,21 @@
         <w:rPr>
           <w:lang w:val="en"/>
         </w:rPr>
-        <w:t xml:space="preserve">You can view a TableElement or an effect by pressing the </w:t>
+        <w:t xml:space="preserve">You can view a </w:t>
+      </w:r>
+      <w:proofErr w:type="spellStart"/>
+      <w:r>
+        <w:rPr>
+          <w:lang w:val="en"/>
+        </w:rPr>
+        <w:t>TableElement</w:t>
+      </w:r>
+      <w:proofErr w:type="spellEnd"/>
+      <w:r>
+        <w:rPr>
+          <w:lang w:val="en"/>
+        </w:rPr>
+        <w:t xml:space="preserve"> or an effect by pressing the </w:t>
       </w:r>
       <w:r>
         <w:rPr>
@@ -2417,7 +3406,21 @@
         <w:rPr>
           <w:lang w:val="en"/>
         </w:rPr>
-        <w:t xml:space="preserve">You can filter the treeview by output with the </w:t>
+        <w:t xml:space="preserve">You can filter the </w:t>
+      </w:r>
+      <w:proofErr w:type="spellStart"/>
+      <w:r>
+        <w:rPr>
+          <w:lang w:val="en"/>
+        </w:rPr>
+        <w:t>treeview</w:t>
+      </w:r>
+      <w:proofErr w:type="spellEnd"/>
+      <w:r>
+        <w:rPr>
+          <w:lang w:val="en"/>
+        </w:rPr>
+        <w:t xml:space="preserve"> by output with the </w:t>
       </w:r>
       <w:r>
         <w:rPr>
@@ -2431,20 +3434,48 @@
         <w:rPr>
           <w:lang w:val="en"/>
         </w:rPr>
-        <w:t xml:space="preserve"> combobox, you will only see the effects linked to the selected output. </w:t>
-      </w:r>
-    </w:p>
-    <w:p>
-      <w:pPr>
-        <w:rPr>
-          <w:lang w:val="en"/>
-        </w:rPr>
-      </w:pPr>
-      <w:r>
-        <w:rPr>
-          <w:lang w:val="en"/>
-        </w:rPr>
-        <w:t>If you activate a TableElement with an active filter and it contained other effects on other outputs, they will be played too</w:t>
+        <w:t xml:space="preserve"> </w:t>
+      </w:r>
+      <w:proofErr w:type="spellStart"/>
+      <w:r>
+        <w:rPr>
+          <w:lang w:val="en"/>
+        </w:rPr>
+        <w:t>combobox</w:t>
+      </w:r>
+      <w:proofErr w:type="spellEnd"/>
+      <w:r>
+        <w:rPr>
+          <w:lang w:val="en"/>
+        </w:rPr>
+        <w:t xml:space="preserve">, you will only see the effects linked to the selected output. </w:t>
+      </w:r>
+    </w:p>
+    <w:p>
+      <w:pPr>
+        <w:rPr>
+          <w:lang w:val="en"/>
+        </w:rPr>
+      </w:pPr>
+      <w:r>
+        <w:rPr>
+          <w:lang w:val="en"/>
+        </w:rPr>
+        <w:t xml:space="preserve">If you activate a </w:t>
+      </w:r>
+      <w:proofErr w:type="spellStart"/>
+      <w:r>
+        <w:rPr>
+          <w:lang w:val="en"/>
+        </w:rPr>
+        <w:t>TableElement</w:t>
+      </w:r>
+      <w:proofErr w:type="spellEnd"/>
+      <w:r>
+        <w:rPr>
+          <w:lang w:val="en"/>
+        </w:rPr>
+        <w:t xml:space="preserve"> with an active filter and it contained other effects on other outputs, they will be played too</w:t>
       </w:r>
       <w:r>
         <w:rPr>
@@ -2509,7 +3540,21 @@
         <w:rPr>
           <w:lang w:val="en"/>
         </w:rPr>
-        <w:t>By right clicking on the TableElement or the effects of the reference table you will have a context menu allowing you to make copies to the editing table.</w:t>
+        <w:t xml:space="preserve">By right clicking on the </w:t>
+      </w:r>
+      <w:proofErr w:type="spellStart"/>
+      <w:r>
+        <w:rPr>
+          <w:lang w:val="en"/>
+        </w:rPr>
+        <w:t>TableElement</w:t>
+      </w:r>
+      <w:proofErr w:type="spellEnd"/>
+      <w:r>
+        <w:rPr>
+          <w:lang w:val="en"/>
+        </w:rPr>
+        <w:t xml:space="preserve"> or the effects of the reference table you will have a context menu allowing you to make copies to the editing table.</w:t>
       </w:r>
     </w:p>
     <w:p>
@@ -2668,7 +3713,21 @@
         <w:rPr>
           <w:lang w:val="en-US"/>
         </w:rPr>
-        <w:t>For Effect nodes you also have a context menu to copy the Dof command of the effect to the clipboard.</w:t>
+        <w:t xml:space="preserve">For Effect nodes you also have a context menu to copy the </w:t>
+      </w:r>
+      <w:proofErr w:type="spellStart"/>
+      <w:r>
+        <w:rPr>
+          <w:lang w:val="en-US"/>
+        </w:rPr>
+        <w:t>Dof</w:t>
+      </w:r>
+      <w:proofErr w:type="spellEnd"/>
+      <w:r>
+        <w:rPr>
+          <w:lang w:val="en-US"/>
+        </w:rPr>
+        <w:t xml:space="preserve"> command of the effect to the clipboard.</w:t>
       </w:r>
     </w:p>
     <w:p>
@@ -2876,20 +3935,48 @@
         <w:rPr>
           <w:lang w:val="en"/>
         </w:rPr>
-        <w:t>In this area, if you select TableElement or effects, this time the properties will be editable in the properties area.</w:t>
-      </w:r>
-    </w:p>
-    <w:p>
-      <w:pPr>
-        <w:rPr>
-          <w:lang w:val="en"/>
-        </w:rPr>
-      </w:pPr>
-      <w:r>
-        <w:rPr>
-          <w:lang w:val="en"/>
-        </w:rPr>
-        <w:t>You will also be able to make copies of Effects and TableElement with the context menu, but this time within the edit table.</w:t>
+        <w:t xml:space="preserve">In this area, if you select </w:t>
+      </w:r>
+      <w:proofErr w:type="spellStart"/>
+      <w:r>
+        <w:rPr>
+          <w:lang w:val="en"/>
+        </w:rPr>
+        <w:t>TableElement</w:t>
+      </w:r>
+      <w:proofErr w:type="spellEnd"/>
+      <w:r>
+        <w:rPr>
+          <w:lang w:val="en"/>
+        </w:rPr>
+        <w:t xml:space="preserve"> or effects, this time the properties will be editable in the properties area.</w:t>
+      </w:r>
+    </w:p>
+    <w:p>
+      <w:pPr>
+        <w:rPr>
+          <w:lang w:val="en"/>
+        </w:rPr>
+      </w:pPr>
+      <w:r>
+        <w:rPr>
+          <w:lang w:val="en"/>
+        </w:rPr>
+        <w:t xml:space="preserve">You will also be able to make copies of Effects and </w:t>
+      </w:r>
+      <w:proofErr w:type="spellStart"/>
+      <w:r>
+        <w:rPr>
+          <w:lang w:val="en"/>
+        </w:rPr>
+        <w:t>TableElement</w:t>
+      </w:r>
+      <w:proofErr w:type="spellEnd"/>
+      <w:r>
+        <w:rPr>
+          <w:lang w:val="en"/>
+        </w:rPr>
+        <w:t xml:space="preserve"> with the context menu, but this time within the edit table.</w:t>
       </w:r>
     </w:p>
     <w:p>
@@ -2929,13 +4016,41 @@
         <w:rPr>
           <w:lang w:val="en-US"/>
         </w:rPr>
-        <w:t>You can also create T</w:t>
-      </w:r>
-      <w:r>
-        <w:rPr>
-          <w:lang w:val="en-US"/>
-        </w:rPr>
-        <w:t>ableElements and effects using these context menu.</w:t>
+        <w:t xml:space="preserve">You can also create </w:t>
+      </w:r>
+      <w:proofErr w:type="spellStart"/>
+      <w:r>
+        <w:rPr>
+          <w:lang w:val="en-US"/>
+        </w:rPr>
+        <w:t>T</w:t>
+      </w:r>
+      <w:r>
+        <w:rPr>
+          <w:lang w:val="en-US"/>
+        </w:rPr>
+        <w:t>ableElements</w:t>
+      </w:r>
+      <w:proofErr w:type="spellEnd"/>
+      <w:r>
+        <w:rPr>
+          <w:lang w:val="en-US"/>
+        </w:rPr>
+        <w:t xml:space="preserve"> and effects using </w:t>
+      </w:r>
+      <w:proofErr w:type="gramStart"/>
+      <w:r>
+        <w:rPr>
+          <w:lang w:val="en-US"/>
+        </w:rPr>
+        <w:t>these context menu</w:t>
+      </w:r>
+      <w:proofErr w:type="gramEnd"/>
+      <w:r>
+        <w:rPr>
+          <w:lang w:val="en-US"/>
+        </w:rPr>
+        <w:t>.</w:t>
       </w:r>
     </w:p>
     <w:p>
@@ -3146,7 +4261,21 @@
         <w:rPr>
           <w:lang w:val="en"/>
         </w:rPr>
-        <w:t xml:space="preserve">delete TableElement or Effects by selecting them and pressing the </w:t>
+        <w:t xml:space="preserve">delete </w:t>
+      </w:r>
+      <w:proofErr w:type="spellStart"/>
+      <w:r>
+        <w:rPr>
+          <w:lang w:val="en"/>
+        </w:rPr>
+        <w:t>TableElement</w:t>
+      </w:r>
+      <w:proofErr w:type="spellEnd"/>
+      <w:r>
+        <w:rPr>
+          <w:lang w:val="en"/>
+        </w:rPr>
+        <w:t xml:space="preserve"> or Effects by selecting them and pressing the </w:t>
       </w:r>
       <w:r>
         <w:rPr>
@@ -3164,15 +4293,166 @@
       </w:r>
     </w:p>
     <w:p>
-      <w:pPr>
-        <w:rPr>
-          <w:lang w:val="en-US"/>
-        </w:rPr>
-      </w:pPr>
-      <w:r>
-        <w:rPr>
-          <w:lang w:val="en"/>
-        </w:rPr>
+      <w:r>
+        <w:t xml:space="preserve">You can </w:t>
+      </w:r>
+      <w:proofErr w:type="spellStart"/>
+      <w:r>
+        <w:t>also</w:t>
+      </w:r>
+      <w:proofErr w:type="spellEnd"/>
+      <w:r>
+        <w:t xml:space="preserve"> </w:t>
+      </w:r>
+      <w:proofErr w:type="spellStart"/>
+      <w:r>
+        <w:t>assign</w:t>
+      </w:r>
+      <w:proofErr w:type="spellEnd"/>
+      <w:r>
+        <w:t xml:space="preserve"> variables to </w:t>
+      </w:r>
+      <w:proofErr w:type="spellStart"/>
+      <w:r>
+        <w:t>your</w:t>
+      </w:r>
+      <w:proofErr w:type="spellEnd"/>
+      <w:r>
+        <w:t xml:space="preserve"> </w:t>
+      </w:r>
+      <w:proofErr w:type="spellStart"/>
+      <w:r>
+        <w:t>effects</w:t>
+      </w:r>
+      <w:proofErr w:type="spellEnd"/>
+      <w:r>
+        <w:t xml:space="preserve">, </w:t>
+      </w:r>
+      <w:proofErr w:type="spellStart"/>
+      <w:r>
+        <w:t>when</w:t>
+      </w:r>
+      <w:proofErr w:type="spellEnd"/>
+      <w:r>
+        <w:t xml:space="preserve"> an </w:t>
+      </w:r>
+      <w:proofErr w:type="spellStart"/>
+      <w:r>
+        <w:t>effect</w:t>
+      </w:r>
+      <w:proofErr w:type="spellEnd"/>
+      <w:r>
+        <w:t xml:space="preserve"> have compatible variables, </w:t>
+      </w:r>
+      <w:proofErr w:type="spellStart"/>
+      <w:r>
+        <w:t>they’re</w:t>
+      </w:r>
+      <w:proofErr w:type="spellEnd"/>
+      <w:r>
+        <w:t xml:space="preserve"> </w:t>
+      </w:r>
+      <w:proofErr w:type="spellStart"/>
+      <w:r>
+        <w:t>displayed</w:t>
+      </w:r>
+      <w:proofErr w:type="spellEnd"/>
+      <w:r>
+        <w:t xml:space="preserve"> in the </w:t>
+      </w:r>
+      <w:r>
+        <w:rPr>
+          <w:b/>
+          <w:bCs/>
+        </w:rPr>
+        <w:t>« Variables »</w:t>
+      </w:r>
+      <w:r>
+        <w:t xml:space="preserve"> </w:t>
+      </w:r>
+      <w:proofErr w:type="spellStart"/>
+      <w:r>
+        <w:t>contextual</w:t>
+      </w:r>
+      <w:proofErr w:type="spellEnd"/>
+      <w:r>
+        <w:t xml:space="preserve"> menu.</w:t>
+      </w:r>
+    </w:p>
+    <w:p>
+      <w:pPr>
+        <w:jc w:val="center"/>
+      </w:pPr>
+      <w:r>
+        <w:rPr>
+          <w:noProof/>
+        </w:rPr>
+        <w:drawing>
+          <wp:inline distT="0" distB="0" distL="0" distR="0" wp14:anchorId="17527335" wp14:editId="25ADD9B5">
+            <wp:extent cx="2238375" cy="695325"/>
+            <wp:effectExtent l="19050" t="0" r="28575" b="28575"/>
+            <wp:docPr id="38" name="Image 38"/>
+            <wp:cNvGraphicFramePr/>
+            <a:graphic xmlns:a="http://schemas.openxmlformats.org/drawingml/2006/main">
+              <a:graphicData uri="http://schemas.openxmlformats.org/drawingml/2006/picture">
+                <pic:pic xmlns:pic="http://schemas.openxmlformats.org/drawingml/2006/picture">
+                  <pic:nvPicPr>
+                    <pic:cNvPr id="38" name="Image 38"/>
+                    <pic:cNvPicPr/>
+                  </pic:nvPicPr>
+                  <pic:blipFill>
+                    <a:blip r:embed="rId27"/>
+                    <a:stretch>
+                      <a:fillRect/>
+                    </a:stretch>
+                  </pic:blipFill>
+                  <pic:spPr>
+                    <a:xfrm>
+                      <a:off x="0" y="0"/>
+                      <a:ext cx="2200275" cy="530860"/>
+                    </a:xfrm>
+                    <a:prstGeom prst="roundRect">
+                      <a:avLst>
+                        <a:gd name="adj" fmla="val 8594"/>
+                      </a:avLst>
+                    </a:prstGeom>
+                    <a:solidFill>
+                      <a:srgbClr val="FFFFFF">
+                        <a:shade val="85000"/>
+                      </a:srgbClr>
+                    </a:solidFill>
+                    <a:ln>
+                      <a:noFill/>
+                    </a:ln>
+                    <a:effectLst>
+                      <a:reflection blurRad="12700" stA="38000" endPos="28000" dist="5000" dir="5400000" sy="-100000" algn="bl" rotWithShape="0"/>
+                    </a:effectLst>
+                  </pic:spPr>
+                </pic:pic>
+              </a:graphicData>
+            </a:graphic>
+          </wp:inline>
+        </w:drawing>
+      </w:r>
+    </w:p>
+    <w:p>
+      <w:pPr>
+        <w:rPr>
+          <w:lang w:val="en"/>
+        </w:rPr>
+      </w:pPr>
+    </w:p>
+    <w:p>
+      <w:pPr>
+        <w:rPr>
+          <w:lang w:val="en-US"/>
+        </w:rPr>
+      </w:pPr>
+      <w:r>
+        <w:rPr>
+          <w:lang w:val="en"/>
+        </w:rPr>
+        <w:lastRenderedPageBreak/>
         <w:t>Y</w:t>
       </w:r>
       <w:r>
@@ -3191,7 +4471,21 @@
         <w:rPr>
           <w:lang w:val="en"/>
         </w:rPr>
-        <w:t>edit the properties of your table, this will be done in the properties area.</w:t>
+        <w:t xml:space="preserve">edit the properties of your </w:t>
+      </w:r>
+      <w:proofErr w:type="gramStart"/>
+      <w:r>
+        <w:rPr>
+          <w:lang w:val="en"/>
+        </w:rPr>
+        <w:t>table,</w:t>
+      </w:r>
+      <w:proofErr w:type="gramEnd"/>
+      <w:r>
+        <w:rPr>
+          <w:lang w:val="en"/>
+        </w:rPr>
+        <w:t xml:space="preserve"> this will be done in the properties area.</w:t>
       </w:r>
     </w:p>
     <w:p>
@@ -3202,13 +4496,21 @@
           <w:bCs/>
         </w:rPr>
       </w:pPr>
-      <w:r>
-        <w:rPr>
-          <w:b/>
-          <w:bCs/>
-        </w:rPr>
-        <w:lastRenderedPageBreak/>
-        <w:t>Properties area</w:t>
+      <w:proofErr w:type="spellStart"/>
+      <w:r>
+        <w:rPr>
+          <w:b/>
+          <w:bCs/>
+        </w:rPr>
+        <w:t>Properties</w:t>
+      </w:r>
+      <w:proofErr w:type="spellEnd"/>
+      <w:r>
+        <w:rPr>
+          <w:b/>
+          <w:bCs/>
+        </w:rPr>
+        <w:t xml:space="preserve"> area</w:t>
       </w:r>
     </w:p>
     <w:p>
@@ -3235,7 +4537,7 @@
                     <pic:cNvPicPr/>
                   </pic:nvPicPr>
                   <pic:blipFill>
-                    <a:blip r:embed="rId27" cstate="print">
+                    <a:blip r:embed="rId28" cstate="print">
                       <a:extLst>
                         <a:ext uri="{28A0092B-C50C-407E-A947-70E740481C1C}">
                           <a14:useLocalDpi xmlns:a14="http://schemas.microsoft.com/office/drawing/2010/main" val="0"/>
@@ -3282,7 +4584,21 @@
         <w:rPr>
           <w:lang w:val="en"/>
         </w:rPr>
-        <w:t>The properties area will allow you to change the parameters of your table, TableElement and different types of effects.</w:t>
+        <w:t xml:space="preserve">The properties area will allow you to change the parameters of your table, </w:t>
+      </w:r>
+      <w:proofErr w:type="spellStart"/>
+      <w:r>
+        <w:rPr>
+          <w:lang w:val="en"/>
+        </w:rPr>
+        <w:t>TableElement</w:t>
+      </w:r>
+      <w:proofErr w:type="spellEnd"/>
+      <w:r>
+        <w:rPr>
+          <w:lang w:val="en"/>
+        </w:rPr>
+        <w:t xml:space="preserve"> and different types of effects.</w:t>
       </w:r>
     </w:p>
     <w:p>
@@ -3311,8 +4627,17 @@
           <w:b/>
           <w:bCs/>
         </w:rPr>
-        <w:t>Table Properties</w:t>
-      </w:r>
+        <w:t xml:space="preserve">Table </w:t>
+      </w:r>
+      <w:proofErr w:type="spellStart"/>
+      <w:r>
+        <w:rPr>
+          <w:b/>
+          <w:bCs/>
+        </w:rPr>
+        <w:t>Properties</w:t>
+      </w:r>
+      <w:proofErr w:type="spellEnd"/>
     </w:p>
     <w:p>
       <w:pPr>
@@ -3338,7 +4663,7 @@
                     <pic:cNvPicPr/>
                   </pic:nvPicPr>
                   <pic:blipFill>
-                    <a:blip r:embed="rId28" cstate="print">
+                    <a:blip r:embed="rId29" cstate="print">
                       <a:extLst>
                         <a:ext uri="{28A0092B-C50C-407E-A947-70E740481C1C}">
                           <a14:useLocalDpi xmlns:a14="http://schemas.microsoft.com/office/drawing/2010/main" val="0"/>
@@ -3381,6 +4706,8 @@
           <w:lang w:val="en-US"/>
         </w:rPr>
       </w:pPr>
+      <w:proofErr w:type="spellStart"/>
+      <w:proofErr w:type="gramStart"/>
       <w:r>
         <w:rPr>
           <w:b/>
@@ -3389,11 +4716,19 @@
         </w:rPr>
         <w:t>TableName</w:t>
       </w:r>
-      <w:r>
-        <w:rPr>
-          <w:lang w:val="en-US"/>
-        </w:rPr>
-        <w:t xml:space="preserve"> : </w:t>
+      <w:proofErr w:type="spellEnd"/>
+      <w:r>
+        <w:rPr>
+          <w:lang w:val="en-US"/>
+        </w:rPr>
+        <w:t> :</w:t>
+      </w:r>
+      <w:proofErr w:type="gramEnd"/>
+      <w:r>
+        <w:rPr>
+          <w:lang w:val="en-US"/>
+        </w:rPr>
+        <w:t xml:space="preserve"> </w:t>
       </w:r>
       <w:r>
         <w:rPr>
@@ -3426,6 +4761,8 @@
           <w:lang w:val="en-US"/>
         </w:rPr>
       </w:pPr>
+      <w:proofErr w:type="spellStart"/>
+      <w:proofErr w:type="gramStart"/>
       <w:r>
         <w:rPr>
           <w:b/>
@@ -3434,11 +4771,19 @@
         </w:rPr>
         <w:t>RomName</w:t>
       </w:r>
-      <w:r>
-        <w:rPr>
-          <w:lang w:val="en-US"/>
-        </w:rPr>
-        <w:t xml:space="preserve"> : </w:t>
+      <w:proofErr w:type="spellEnd"/>
+      <w:r>
+        <w:rPr>
+          <w:lang w:val="en-US"/>
+        </w:rPr>
+        <w:t> :</w:t>
+      </w:r>
+      <w:proofErr w:type="gramEnd"/>
+      <w:r>
+        <w:rPr>
+          <w:lang w:val="en-US"/>
+        </w:rPr>
+        <w:t xml:space="preserve"> </w:t>
       </w:r>
       <w:r>
         <w:rPr>
@@ -3462,7 +4807,21 @@
         <w:rPr>
           <w:lang w:val="en-US"/>
         </w:rPr>
-        <w:t xml:space="preserve"> the table settings .ini files</w:t>
+        <w:t xml:space="preserve"> the table settings .</w:t>
+      </w:r>
+      <w:proofErr w:type="spellStart"/>
+      <w:r>
+        <w:rPr>
+          <w:lang w:val="en-US"/>
+        </w:rPr>
+        <w:t>ini</w:t>
+      </w:r>
+      <w:proofErr w:type="spellEnd"/>
+      <w:r>
+        <w:rPr>
+          <w:lang w:val="en-US"/>
+        </w:rPr>
+        <w:t xml:space="preserve"> files</w:t>
       </w:r>
       <w:r>
         <w:rPr>
@@ -3510,8 +4869,9 @@
           <w:szCs w:val="22"/>
           <w:lang w:val="en-US"/>
         </w:rPr>
-        <w:t xml:space="preserve">A specific image that will be used by this table for the MxBitmapEffects, when you choose an image in this property, it is automatically updated in the directory where the .ini are located to be usable by DirectOutput. </w:t>
-      </w:r>
+        <w:t xml:space="preserve">A specific image that will be used by this table for the </w:t>
+      </w:r>
+      <w:proofErr w:type="spellStart"/>
       <w:r>
         <w:rPr>
           <w:rFonts w:asciiTheme="minorHAnsi" w:hAnsiTheme="minorHAnsi" w:cstheme="minorHAnsi"/>
@@ -3519,8 +4879,9 @@
           <w:szCs w:val="22"/>
           <w:lang w:val="en-US"/>
         </w:rPr>
-        <w:t xml:space="preserve">It will use the name of the rom (entered in RomName) to create a romname. </w:t>
-      </w:r>
+        <w:t>MxBitmapEffects</w:t>
+      </w:r>
+      <w:proofErr w:type="spellEnd"/>
       <w:r>
         <w:rPr>
           <w:rFonts w:asciiTheme="minorHAnsi" w:hAnsiTheme="minorHAnsi" w:cstheme="minorHAnsi"/>
@@ -3528,7 +4889,165 @@
           <w:szCs w:val="22"/>
           <w:lang w:val="en-US"/>
         </w:rPr>
-        <w:t>&lt;extension&gt; file. If you change the extension (for example you had a PNG and you choose a GIF), all the romname.* images will be removed from the directory where the .ini are found to have only the one you have chosen (DirectOutput supports one image per table).</w:t>
+        <w:t>, when you choose an image in this property, it is automatically updated in the directory where the .</w:t>
+      </w:r>
+      <w:proofErr w:type="spellStart"/>
+      <w:r>
+        <w:rPr>
+          <w:rFonts w:asciiTheme="minorHAnsi" w:hAnsiTheme="minorHAnsi" w:cstheme="minorHAnsi"/>
+          <w:sz w:val="22"/>
+          <w:szCs w:val="22"/>
+          <w:lang w:val="en-US"/>
+        </w:rPr>
+        <w:t>ini</w:t>
+      </w:r>
+      <w:proofErr w:type="spellEnd"/>
+      <w:r>
+        <w:rPr>
+          <w:rFonts w:asciiTheme="minorHAnsi" w:hAnsiTheme="minorHAnsi" w:cstheme="minorHAnsi"/>
+          <w:sz w:val="22"/>
+          <w:szCs w:val="22"/>
+          <w:lang w:val="en-US"/>
+        </w:rPr>
+        <w:t xml:space="preserve"> are located to be usable by </w:t>
+      </w:r>
+      <w:proofErr w:type="spellStart"/>
+      <w:r>
+        <w:rPr>
+          <w:rFonts w:asciiTheme="minorHAnsi" w:hAnsiTheme="minorHAnsi" w:cstheme="minorHAnsi"/>
+          <w:sz w:val="22"/>
+          <w:szCs w:val="22"/>
+          <w:lang w:val="en-US"/>
+        </w:rPr>
+        <w:t>DirectOutput</w:t>
+      </w:r>
+      <w:proofErr w:type="spellEnd"/>
+      <w:r>
+        <w:rPr>
+          <w:rFonts w:asciiTheme="minorHAnsi" w:hAnsiTheme="minorHAnsi" w:cstheme="minorHAnsi"/>
+          <w:sz w:val="22"/>
+          <w:szCs w:val="22"/>
+          <w:lang w:val="en-US"/>
+        </w:rPr>
+        <w:t xml:space="preserve">. </w:t>
+      </w:r>
+      <w:r>
+        <w:rPr>
+          <w:rFonts w:asciiTheme="minorHAnsi" w:hAnsiTheme="minorHAnsi" w:cstheme="minorHAnsi"/>
+          <w:sz w:val="22"/>
+          <w:szCs w:val="22"/>
+          <w:lang w:val="en-US"/>
+        </w:rPr>
+        <w:t xml:space="preserve">It will use the name of the rom (entered in </w:t>
+      </w:r>
+      <w:proofErr w:type="spellStart"/>
+      <w:r>
+        <w:rPr>
+          <w:rFonts w:asciiTheme="minorHAnsi" w:hAnsiTheme="minorHAnsi" w:cstheme="minorHAnsi"/>
+          <w:sz w:val="22"/>
+          <w:szCs w:val="22"/>
+          <w:lang w:val="en-US"/>
+        </w:rPr>
+        <w:t>RomName</w:t>
+      </w:r>
+      <w:proofErr w:type="spellEnd"/>
+      <w:r>
+        <w:rPr>
+          <w:rFonts w:asciiTheme="minorHAnsi" w:hAnsiTheme="minorHAnsi" w:cstheme="minorHAnsi"/>
+          <w:sz w:val="22"/>
+          <w:szCs w:val="22"/>
+          <w:lang w:val="en-US"/>
+        </w:rPr>
+        <w:t xml:space="preserve">) to create a </w:t>
+      </w:r>
+      <w:proofErr w:type="spellStart"/>
+      <w:r>
+        <w:rPr>
+          <w:rFonts w:asciiTheme="minorHAnsi" w:hAnsiTheme="minorHAnsi" w:cstheme="minorHAnsi"/>
+          <w:sz w:val="22"/>
+          <w:szCs w:val="22"/>
+          <w:lang w:val="en-US"/>
+        </w:rPr>
+        <w:t>romname</w:t>
+      </w:r>
+      <w:proofErr w:type="spellEnd"/>
+      <w:r>
+        <w:rPr>
+          <w:rFonts w:asciiTheme="minorHAnsi" w:hAnsiTheme="minorHAnsi" w:cstheme="minorHAnsi"/>
+          <w:sz w:val="22"/>
+          <w:szCs w:val="22"/>
+          <w:lang w:val="en-US"/>
+        </w:rPr>
+        <w:t xml:space="preserve">. </w:t>
+      </w:r>
+      <w:r>
+        <w:rPr>
+          <w:rFonts w:asciiTheme="minorHAnsi" w:hAnsiTheme="minorHAnsi" w:cstheme="minorHAnsi"/>
+          <w:sz w:val="22"/>
+          <w:szCs w:val="22"/>
+          <w:lang w:val="en-US"/>
+        </w:rPr>
+        <w:t xml:space="preserve">&lt;extension&gt; file. If you change the extension (for example you had a PNG and you choose a GIF), all the </w:t>
+      </w:r>
+      <w:proofErr w:type="gramStart"/>
+      <w:r>
+        <w:rPr>
+          <w:rFonts w:asciiTheme="minorHAnsi" w:hAnsiTheme="minorHAnsi" w:cstheme="minorHAnsi"/>
+          <w:sz w:val="22"/>
+          <w:szCs w:val="22"/>
+          <w:lang w:val="en-US"/>
+        </w:rPr>
+        <w:t>romname.*</w:t>
+      </w:r>
+      <w:proofErr w:type="gramEnd"/>
+      <w:r>
+        <w:rPr>
+          <w:rFonts w:asciiTheme="minorHAnsi" w:hAnsiTheme="minorHAnsi" w:cstheme="minorHAnsi"/>
+          <w:sz w:val="22"/>
+          <w:szCs w:val="22"/>
+          <w:lang w:val="en-US"/>
+        </w:rPr>
+        <w:t xml:space="preserve"> images will be removed from the directory where the .</w:t>
+      </w:r>
+      <w:proofErr w:type="spellStart"/>
+      <w:r>
+        <w:rPr>
+          <w:rFonts w:asciiTheme="minorHAnsi" w:hAnsiTheme="minorHAnsi" w:cstheme="minorHAnsi"/>
+          <w:sz w:val="22"/>
+          <w:szCs w:val="22"/>
+          <w:lang w:val="en-US"/>
+        </w:rPr>
+        <w:t>ini</w:t>
+      </w:r>
+      <w:proofErr w:type="spellEnd"/>
+      <w:r>
+        <w:rPr>
+          <w:rFonts w:asciiTheme="minorHAnsi" w:hAnsiTheme="minorHAnsi" w:cstheme="minorHAnsi"/>
+          <w:sz w:val="22"/>
+          <w:szCs w:val="22"/>
+          <w:lang w:val="en-US"/>
+        </w:rPr>
+        <w:t xml:space="preserve"> are found to have only the one you have chosen (</w:t>
+      </w:r>
+      <w:proofErr w:type="spellStart"/>
+      <w:r>
+        <w:rPr>
+          <w:rFonts w:asciiTheme="minorHAnsi" w:hAnsiTheme="minorHAnsi" w:cstheme="minorHAnsi"/>
+          <w:sz w:val="22"/>
+          <w:szCs w:val="22"/>
+          <w:lang w:val="en-US"/>
+        </w:rPr>
+        <w:t>DirectOutput</w:t>
+      </w:r>
+      <w:proofErr w:type="spellEnd"/>
+      <w:r>
+        <w:rPr>
+          <w:rFonts w:asciiTheme="minorHAnsi" w:hAnsiTheme="minorHAnsi" w:cstheme="minorHAnsi"/>
+          <w:sz w:val="22"/>
+          <w:szCs w:val="22"/>
+          <w:lang w:val="en-US"/>
+        </w:rPr>
+        <w:t xml:space="preserve"> supports one image per table).</w:t>
       </w:r>
     </w:p>
     <w:p>
@@ -3547,6 +5066,7 @@
           <w:lang w:val="en-US"/>
         </w:rPr>
       </w:pPr>
+      <w:proofErr w:type="spellStart"/>
       <w:r>
         <w:rPr>
           <w:b/>
@@ -3555,6 +5075,7 @@
         </w:rPr>
         <w:t>TableElement</w:t>
       </w:r>
+      <w:proofErr w:type="spellEnd"/>
       <w:r>
         <w:rPr>
           <w:b/>
@@ -3591,7 +5112,7 @@
                     <pic:cNvPicPr/>
                   </pic:nvPicPr>
                   <pic:blipFill>
-                    <a:blip r:embed="rId29">
+                    <a:blip r:embed="rId30">
                       <a:extLst>
                         <a:ext uri="{28A0092B-C50C-407E-A947-70E740481C1C}">
                           <a14:useLocalDpi xmlns:a14="http://schemas.microsoft.com/office/drawing/2010/main" val="0"/>
@@ -3656,7 +5177,7 @@
                     <pic:cNvPicPr/>
                   </pic:nvPicPr>
                   <pic:blipFill>
-                    <a:blip r:embed="rId30">
+                    <a:blip r:embed="rId31">
                       <a:extLst>
                         <a:ext uri="{28A0092B-C50C-407E-A947-70E740481C1C}">
                           <a14:useLocalDpi xmlns:a14="http://schemas.microsoft.com/office/drawing/2010/main" val="0"/>
@@ -3706,22 +5227,37 @@
         <w:rPr>
           <w:lang w:val="en"/>
         </w:rPr>
-        <w:t>When you select a TableElement, you will have several types of properties depending on the type of element.</w:t>
-      </w:r>
-    </w:p>
-    <w:p>
-      <w:pPr>
-        <w:rPr>
-          <w:lang w:val="en"/>
-        </w:rPr>
-      </w:pPr>
-      <w:r>
-        <w:rPr>
-          <w:lang w:val="en"/>
-        </w:rPr>
         <w:lastRenderedPageBreak/>
+        <w:t xml:space="preserve">When you select a </w:t>
+      </w:r>
+      <w:proofErr w:type="spellStart"/>
+      <w:r>
+        <w:rPr>
+          <w:lang w:val="en"/>
+        </w:rPr>
+        <w:t>TableElement</w:t>
+      </w:r>
+      <w:proofErr w:type="spellEnd"/>
+      <w:r>
+        <w:rPr>
+          <w:lang w:val="en"/>
+        </w:rPr>
+        <w:t>, you will have several types of properties depending on the type of element.</w:t>
+      </w:r>
+    </w:p>
+    <w:p>
+      <w:pPr>
+        <w:rPr>
+          <w:lang w:val="en"/>
+        </w:rPr>
+      </w:pPr>
+      <w:r>
+        <w:rPr>
+          <w:lang w:val="en"/>
+        </w:rPr>
         <w:t xml:space="preserve">If </w:t>
       </w:r>
+      <w:proofErr w:type="spellStart"/>
       <w:r>
         <w:rPr>
           <w:b/>
@@ -3730,12 +5266,14 @@
         </w:rPr>
         <w:t>TableElementType</w:t>
       </w:r>
+      <w:proofErr w:type="spellEnd"/>
       <w:r>
         <w:rPr>
           <w:lang w:val="en"/>
         </w:rPr>
         <w:t xml:space="preserve"> is </w:t>
       </w:r>
+      <w:proofErr w:type="spellStart"/>
       <w:r>
         <w:rPr>
           <w:b/>
@@ -3744,24 +5282,47 @@
         </w:rPr>
         <w:t>NamedElement</w:t>
       </w:r>
-      <w:r>
-        <w:rPr>
-          <w:lang w:val="en"/>
-        </w:rPr>
-        <w:t xml:space="preserve">, you will have a Name field allowing you to indicate the name of the TableElement. </w:t>
-      </w:r>
-    </w:p>
-    <w:p>
-      <w:pPr>
-        <w:rPr>
-          <w:lang w:val="en"/>
-        </w:rPr>
-      </w:pPr>
-      <w:r>
-        <w:rPr>
-          <w:lang w:val="en"/>
-        </w:rPr>
-        <w:t>NamedElement are very rarely used.</w:t>
+      <w:proofErr w:type="spellEnd"/>
+      <w:r>
+        <w:rPr>
+          <w:lang w:val="en"/>
+        </w:rPr>
+        <w:t xml:space="preserve">, you will have a Name field allowing you to indicate the name of the </w:t>
+      </w:r>
+      <w:proofErr w:type="spellStart"/>
+      <w:r>
+        <w:rPr>
+          <w:lang w:val="en"/>
+        </w:rPr>
+        <w:t>TableElement</w:t>
+      </w:r>
+      <w:proofErr w:type="spellEnd"/>
+      <w:r>
+        <w:rPr>
+          <w:lang w:val="en"/>
+        </w:rPr>
+        <w:t xml:space="preserve">. </w:t>
+      </w:r>
+    </w:p>
+    <w:p>
+      <w:pPr>
+        <w:rPr>
+          <w:lang w:val="en"/>
+        </w:rPr>
+      </w:pPr>
+      <w:proofErr w:type="spellStart"/>
+      <w:r>
+        <w:rPr>
+          <w:lang w:val="en"/>
+        </w:rPr>
+        <w:t>NamedElement</w:t>
+      </w:r>
+      <w:proofErr w:type="spellEnd"/>
+      <w:r>
+        <w:rPr>
+          <w:lang w:val="en"/>
+        </w:rPr>
+        <w:t xml:space="preserve"> are very rarely used.</w:t>
       </w:r>
     </w:p>
     <w:p>
@@ -3839,7 +5400,21 @@
         <w:rPr>
           <w:lang w:val="en"/>
         </w:rPr>
-        <w:t>- Miscellaneous section: Invert, NoBool, Layer and Assigned Toy</w:t>
+        <w:t xml:space="preserve">- Miscellaneous section: Invert, </w:t>
+      </w:r>
+      <w:proofErr w:type="spellStart"/>
+      <w:r>
+        <w:rPr>
+          <w:lang w:val="en"/>
+        </w:rPr>
+        <w:t>NoBool</w:t>
+      </w:r>
+      <w:proofErr w:type="spellEnd"/>
+      <w:r>
+        <w:rPr>
+          <w:lang w:val="en"/>
+        </w:rPr>
+        <w:t>, Layer and Assigned Toy</w:t>
       </w:r>
     </w:p>
     <w:p>
@@ -3875,13 +5450,45 @@
         <w:ind w:firstLine="708"/>
       </w:pPr>
       <w:r>
-        <w:t>- T</w:t>
+        <w:t xml:space="preserve">- </w:t>
+      </w:r>
+      <w:proofErr w:type="spellStart"/>
+      <w:r>
+        <w:t>T</w:t>
       </w:r>
       <w:r>
         <w:t>i</w:t>
       </w:r>
       <w:r>
-        <w:t>mers section: MinDuration, MaxDuration, Duration ...</w:t>
+        <w:t>mers</w:t>
+      </w:r>
+      <w:proofErr w:type="spellEnd"/>
+      <w:r>
+        <w:t xml:space="preserve"> </w:t>
+      </w:r>
+      <w:proofErr w:type="gramStart"/>
+      <w:r>
+        <w:t>section:</w:t>
+      </w:r>
+      <w:proofErr w:type="gramEnd"/>
+      <w:r>
+        <w:t xml:space="preserve"> </w:t>
+      </w:r>
+      <w:proofErr w:type="spellStart"/>
+      <w:r>
+        <w:t>MinDuration</w:t>
+      </w:r>
+      <w:proofErr w:type="spellEnd"/>
+      <w:r>
+        <w:t xml:space="preserve">, </w:t>
+      </w:r>
+      <w:proofErr w:type="spellStart"/>
+      <w:r>
+        <w:t>MaxDuration</w:t>
+      </w:r>
+      <w:proofErr w:type="spellEnd"/>
+      <w:r>
+        <w:t>, Duration ...</w:t>
       </w:r>
     </w:p>
     <w:p>
@@ -3896,6 +5503,7 @@
         </w:rPr>
         <w:t xml:space="preserve">The </w:t>
       </w:r>
+      <w:proofErr w:type="spellStart"/>
       <w:r>
         <w:rPr>
           <w:b/>
@@ -3904,11 +5512,26 @@
         </w:rPr>
         <w:t>ToyName</w:t>
       </w:r>
-      <w:r>
-        <w:rPr>
-          <w:lang w:val="en"/>
-        </w:rPr>
-        <w:t xml:space="preserve"> combobox will provide you with the list of toys compatible with your type of effects (Analog, RGB, Addressable).</w:t>
+      <w:proofErr w:type="spellEnd"/>
+      <w:r>
+        <w:rPr>
+          <w:lang w:val="en"/>
+        </w:rPr>
+        <w:t xml:space="preserve"> </w:t>
+      </w:r>
+      <w:proofErr w:type="spellStart"/>
+      <w:r>
+        <w:rPr>
+          <w:lang w:val="en"/>
+        </w:rPr>
+        <w:t>combobox</w:t>
+      </w:r>
+      <w:proofErr w:type="spellEnd"/>
+      <w:r>
+        <w:rPr>
+          <w:lang w:val="en"/>
+        </w:rPr>
+        <w:t xml:space="preserve"> will provide you with the list of toys compatible with your type of effects (Analog, RGB, Addressable).</w:t>
       </w:r>
     </w:p>
     <w:p>
@@ -3951,7 +5574,7 @@
                     <pic:cNvPicPr/>
                   </pic:nvPicPr>
                   <pic:blipFill>
-                    <a:blip r:embed="rId31" cstate="print">
+                    <a:blip r:embed="rId32" cstate="print">
                       <a:extLst>
                         <a:ext uri="{28A0092B-C50C-407E-A947-70E740481C1C}">
                           <a14:useLocalDpi xmlns:a14="http://schemas.microsoft.com/office/drawing/2010/main" val="0"/>
@@ -4016,7 +5639,7 @@
                     <pic:cNvPicPr/>
                   </pic:nvPicPr>
                   <pic:blipFill>
-                    <a:blip r:embed="rId32" cstate="print">
+                    <a:blip r:embed="rId33" cstate="print">
                       <a:extLst>
                         <a:ext uri="{28A0092B-C50C-407E-A947-70E740481C1C}">
                           <a14:useLocalDpi xmlns:a14="http://schemas.microsoft.com/office/drawing/2010/main" val="0"/>
@@ -4079,7 +5702,21 @@
         <w:rPr>
           <w:lang w:val="en"/>
         </w:rPr>
-        <w:t xml:space="preserve">The basic colors (from the .ini) are available in the </w:t>
+        <w:t>The basic colors (from the .</w:t>
+      </w:r>
+      <w:proofErr w:type="spellStart"/>
+      <w:r>
+        <w:rPr>
+          <w:lang w:val="en"/>
+        </w:rPr>
+        <w:t>ini</w:t>
+      </w:r>
+      <w:proofErr w:type="spellEnd"/>
+      <w:r>
+        <w:rPr>
+          <w:lang w:val="en"/>
+        </w:rPr>
+        <w:t xml:space="preserve">) are available in the </w:t>
       </w:r>
       <w:r>
         <w:rPr>
@@ -4093,7 +5730,21 @@
         <w:rPr>
           <w:lang w:val="en"/>
         </w:rPr>
-        <w:t xml:space="preserve"> combobox but you can also indicate colors not provided for in the list by choosing Custom Color.</w:t>
+        <w:t xml:space="preserve"> </w:t>
+      </w:r>
+      <w:proofErr w:type="spellStart"/>
+      <w:r>
+        <w:rPr>
+          <w:lang w:val="en"/>
+        </w:rPr>
+        <w:t>combobox</w:t>
+      </w:r>
+      <w:proofErr w:type="spellEnd"/>
+      <w:r>
+        <w:rPr>
+          <w:lang w:val="en"/>
+        </w:rPr>
+        <w:t xml:space="preserve"> but you can also indicate colors not provided for in the list by choosing Custom Color.</w:t>
       </w:r>
     </w:p>
     <w:p>
@@ -4133,7 +5784,7 @@
                     <pic:cNvPicPr/>
                   </pic:nvPicPr>
                   <pic:blipFill>
-                    <a:blip r:embed="rId33"/>
+                    <a:blip r:embed="rId34"/>
                     <a:stretch>
                       <a:fillRect/>
                     </a:stretch>
@@ -4198,7 +5849,6 @@
         <w:rPr>
           <w:noProof/>
         </w:rPr>
-        <w:lastRenderedPageBreak/>
         <w:drawing>
           <wp:inline distT="0" distB="0" distL="0" distR="0" wp14:anchorId="049D9550" wp14:editId="59B4F9E1">
             <wp:extent cx="863129" cy="1488458"/>
@@ -4215,7 +5865,7 @@
                     <pic:cNvPicPr/>
                   </pic:nvPicPr>
                   <pic:blipFill>
-                    <a:blip r:embed="rId34" cstate="print">
+                    <a:blip r:embed="rId35" cstate="print">
                       <a:extLst>
                         <a:ext uri="{28A0092B-C50C-407E-A947-70E740481C1C}">
                           <a14:useLocalDpi xmlns:a14="http://schemas.microsoft.com/office/drawing/2010/main" val="0"/>
@@ -4274,7 +5924,7 @@
                     <pic:cNvPicPr/>
                   </pic:nvPicPr>
                   <pic:blipFill>
-                    <a:blip r:embed="rId35" cstate="print">
+                    <a:blip r:embed="rId36" cstate="print">
                       <a:extLst>
                         <a:ext uri="{28A0092B-C50C-407E-A947-70E740481C1C}">
                           <a14:useLocalDpi xmlns:a14="http://schemas.microsoft.com/office/drawing/2010/main" val="0"/>
@@ -4333,7 +5983,7 @@
                     <pic:cNvPicPr/>
                   </pic:nvPicPr>
                   <pic:blipFill>
-                    <a:blip r:embed="rId36" cstate="print">
+                    <a:blip r:embed="rId37" cstate="print">
                       <a:extLst>
                         <a:ext uri="{28A0092B-C50C-407E-A947-70E740481C1C}">
                           <a14:useLocalDpi xmlns:a14="http://schemas.microsoft.com/office/drawing/2010/main" val="0"/>
@@ -4392,7 +6042,7 @@
                     <pic:cNvPicPr/>
                   </pic:nvPicPr>
                   <pic:blipFill>
-                    <a:blip r:embed="rId37" cstate="print">
+                    <a:blip r:embed="rId38" cstate="print">
                       <a:extLst>
                         <a:ext uri="{28A0092B-C50C-407E-A947-70E740481C1C}">
                           <a14:useLocalDpi xmlns:a14="http://schemas.microsoft.com/office/drawing/2010/main" val="0"/>
@@ -4451,7 +6101,7 @@
                     <pic:cNvPicPr/>
                   </pic:nvPicPr>
                   <pic:blipFill>
-                    <a:blip r:embed="rId38" cstate="print">
+                    <a:blip r:embed="rId39" cstate="print">
                       <a:extLst>
                         <a:ext uri="{28A0092B-C50C-407E-A947-70E740481C1C}">
                           <a14:useLocalDpi xmlns:a14="http://schemas.microsoft.com/office/drawing/2010/main" val="0"/>
@@ -4510,7 +6160,7 @@
                     <pic:cNvPicPr/>
                   </pic:nvPicPr>
                   <pic:blipFill>
-                    <a:blip r:embed="rId39" cstate="print">
+                    <a:blip r:embed="rId40" cstate="print">
                       <a:extLst>
                         <a:ext uri="{28A0092B-C50C-407E-A947-70E740481C1C}">
                           <a14:useLocalDpi xmlns:a14="http://schemas.microsoft.com/office/drawing/2010/main" val="0"/>
@@ -4614,7 +6264,7 @@
                     <pic:cNvPicPr/>
                   </pic:nvPicPr>
                   <pic:blipFill>
-                    <a:blip r:embed="rId40" cstate="print">
+                    <a:blip r:embed="rId41" cstate="print">
                       <a:extLst>
                         <a:ext uri="{28A0092B-C50C-407E-A947-70E740481C1C}">
                           <a14:useLocalDpi xmlns:a14="http://schemas.microsoft.com/office/drawing/2010/main" val="0"/>
@@ -4685,14 +6335,32 @@
           <w:bCs/>
         </w:rPr>
       </w:pPr>
+      <w:proofErr w:type="spellStart"/>
       <w:r>
         <w:rPr>
           <w:b/>
           <w:bCs/>
         </w:rPr>
         <w:lastRenderedPageBreak/>
-        <w:t>Preview window</w:t>
-      </w:r>
+        <w:t>Preview</w:t>
+      </w:r>
+      <w:proofErr w:type="spellEnd"/>
+      <w:r>
+        <w:rPr>
+          <w:b/>
+          <w:bCs/>
+        </w:rPr>
+        <w:t xml:space="preserve"> </w:t>
+      </w:r>
+      <w:proofErr w:type="spellStart"/>
+      <w:r>
+        <w:rPr>
+          <w:b/>
+          <w:bCs/>
+        </w:rPr>
+        <w:t>window</w:t>
+      </w:r>
+      <w:proofErr w:type="spellEnd"/>
     </w:p>
     <w:p>
       <w:pPr>
@@ -4718,7 +6386,7 @@
                     <pic:cNvPicPr/>
                   </pic:nvPicPr>
                   <pic:blipFill>
-                    <a:blip r:embed="rId41" cstate="print">
+                    <a:blip r:embed="rId42" cstate="print">
                       <a:extLst>
                         <a:ext uri="{28A0092B-C50C-407E-A947-70E740481C1C}">
                           <a14:useLocalDpi xmlns:a14="http://schemas.microsoft.com/office/drawing/2010/main" val="0"/>
@@ -4765,7 +6433,21 @@
         <w:rPr>
           <w:lang w:val="en"/>
         </w:rPr>
-        <w:t>The preview window is where you will see your effects in real time when you activate effects or TableElement.</w:t>
+        <w:t xml:space="preserve">The preview window is where you will see your effects in real time when you activate effects or </w:t>
+      </w:r>
+      <w:proofErr w:type="spellStart"/>
+      <w:r>
+        <w:rPr>
+          <w:lang w:val="en"/>
+        </w:rPr>
+        <w:t>TableElement</w:t>
+      </w:r>
+      <w:proofErr w:type="spellEnd"/>
+      <w:r>
+        <w:rPr>
+          <w:lang w:val="en"/>
+        </w:rPr>
+        <w:t>.</w:t>
       </w:r>
     </w:p>
     <w:p>
@@ -4850,6 +6532,7 @@
           <w:lang w:val="en-US"/>
         </w:rPr>
       </w:pPr>
+      <w:proofErr w:type="spellStart"/>
       <w:r>
         <w:rPr>
           <w:b/>
@@ -4858,6 +6541,7 @@
         </w:rPr>
         <w:t>DofConfigTool</w:t>
       </w:r>
+      <w:proofErr w:type="spellEnd"/>
       <w:r>
         <w:rPr>
           <w:b/>
@@ -4884,7 +6568,21 @@
         <w:rPr>
           <w:lang w:val="en"/>
         </w:rPr>
-        <w:t xml:space="preserve">You have the option of importing or exporting Dof command lines (the famous lines that not many people understand </w:t>
+        <w:t xml:space="preserve">You have the option of importing or exporting </w:t>
+      </w:r>
+      <w:proofErr w:type="spellStart"/>
+      <w:r>
+        <w:rPr>
+          <w:lang w:val="en"/>
+        </w:rPr>
+        <w:t>Dof</w:t>
+      </w:r>
+      <w:proofErr w:type="spellEnd"/>
+      <w:r>
+        <w:rPr>
+          <w:lang w:val="en"/>
+        </w:rPr>
+        <w:t xml:space="preserve"> command lines (the famous lines that not many people understand </w:t>
       </w:r>
       <w:r>
         <w:rPr>
@@ -4937,7 +6635,7 @@
                     <pic:cNvPicPr/>
                   </pic:nvPicPr>
                   <pic:blipFill>
-                    <a:blip r:embed="rId42"/>
+                    <a:blip r:embed="rId43"/>
                     <a:stretch>
                       <a:fillRect/>
                     </a:stretch>
@@ -4978,7 +6676,21 @@
         <w:rPr>
           <w:lang w:val="en"/>
         </w:rPr>
-        <w:t>The import window will allow you to copy a line from DofConfigTool like these for example.</w:t>
+        <w:t xml:space="preserve">The import window will allow you to copy a line from </w:t>
+      </w:r>
+      <w:proofErr w:type="spellStart"/>
+      <w:r>
+        <w:rPr>
+          <w:lang w:val="en"/>
+        </w:rPr>
+        <w:t>DofConfigTool</w:t>
+      </w:r>
+      <w:proofErr w:type="spellEnd"/>
+      <w:r>
+        <w:rPr>
+          <w:lang w:val="en"/>
+        </w:rPr>
+        <w:t xml:space="preserve"> like these for example.</w:t>
       </w:r>
     </w:p>
     <w:p>
@@ -5006,7 +6718,7 @@
                     <pic:cNvPicPr/>
                   </pic:nvPicPr>
                   <pic:blipFill>
-                    <a:blip r:embed="rId43"/>
+                    <a:blip r:embed="rId44"/>
                     <a:stretch>
                       <a:fillRect/>
                     </a:stretch>
@@ -5073,7 +6785,21 @@
         <w:rPr>
           <w:lang w:val="en"/>
         </w:rPr>
-        <w:t>Finally, you just have to choose which output you want to import and validate and the effects and TableElement will be automatically created.</w:t>
+        <w:t xml:space="preserve">Finally, you just have to choose which output you want to import and validate and the effects and </w:t>
+      </w:r>
+      <w:proofErr w:type="spellStart"/>
+      <w:r>
+        <w:rPr>
+          <w:lang w:val="en"/>
+        </w:rPr>
+        <w:t>TableElement</w:t>
+      </w:r>
+      <w:proofErr w:type="spellEnd"/>
+      <w:r>
+        <w:rPr>
+          <w:lang w:val="en"/>
+        </w:rPr>
+        <w:t xml:space="preserve"> will be automatically created.</w:t>
       </w:r>
     </w:p>
     <w:p>
@@ -5113,7 +6839,7 @@
                     <pic:cNvPicPr/>
                   </pic:nvPicPr>
                   <pic:blipFill>
-                    <a:blip r:embed="rId44"/>
+                    <a:blip r:embed="rId45"/>
                     <a:stretch>
                       <a:fillRect/>
                     </a:stretch>
@@ -5154,7 +6880,35 @@
         <w:rPr>
           <w:lang w:val="en"/>
         </w:rPr>
-        <w:t>This window will take all the effects that are in your edit table and transform them back into DofConfigTool command lines classified by output. You just have to choose the output that interests you and copy the content of the textbox to copy it to the row you want in the DofConfigTool.</w:t>
+        <w:t xml:space="preserve">This window will take all the effects that are in your edit table and transform them back into </w:t>
+      </w:r>
+      <w:proofErr w:type="spellStart"/>
+      <w:r>
+        <w:rPr>
+          <w:lang w:val="en"/>
+        </w:rPr>
+        <w:t>DofConfigTool</w:t>
+      </w:r>
+      <w:proofErr w:type="spellEnd"/>
+      <w:r>
+        <w:rPr>
+          <w:lang w:val="en"/>
+        </w:rPr>
+        <w:t xml:space="preserve"> command lines classified by output. You just have to choose the output that interests you and copy the content of the textbox to copy it to the row you want in the </w:t>
+      </w:r>
+      <w:proofErr w:type="spellStart"/>
+      <w:r>
+        <w:rPr>
+          <w:lang w:val="en"/>
+        </w:rPr>
+        <w:t>DofConfigTool</w:t>
+      </w:r>
+      <w:proofErr w:type="spellEnd"/>
+      <w:r>
+        <w:rPr>
+          <w:lang w:val="en"/>
+        </w:rPr>
+        <w:t>.</w:t>
       </w:r>
     </w:p>
     <w:p>
@@ -5194,7 +6948,21 @@
         <w:rPr>
           <w:lang w:val="en"/>
         </w:rPr>
-        <w:t>The Dof should normally support full range intensities (0-255) which gives you a bit more finesse but it's less standard.</w:t>
+        <w:t xml:space="preserve">The </w:t>
+      </w:r>
+      <w:proofErr w:type="spellStart"/>
+      <w:r>
+        <w:rPr>
+          <w:lang w:val="en"/>
+        </w:rPr>
+        <w:t>Dof</w:t>
+      </w:r>
+      <w:proofErr w:type="spellEnd"/>
+      <w:r>
+        <w:rPr>
+          <w:lang w:val="en"/>
+        </w:rPr>
+        <w:t xml:space="preserve"> should normally support full range intensities (0-255) which gives you a bit more finesse but it's less standard.</w:t>
       </w:r>
     </w:p>
     <w:p>
@@ -5215,7 +6983,7 @@
 </file>
 
 <file path=word/numbering.xml><?xml version="1.0" encoding="utf-8"?>
-<w:numbering xmlns:wpc="http://schemas.microsoft.com/office/word/2010/wordprocessingCanvas" xmlns:cx="http://schemas.microsoft.com/office/drawing/2014/chartex" xmlns:cx1="http://schemas.microsoft.com/office/drawing/2015/9/8/chartex" xmlns:cx2="http://schemas.microsoft.com/office/drawing/2015/10/21/chartex" xmlns:cx3="http://schemas.microsoft.com/office/drawing/2016/5/9/chartex" xmlns:cx4="http://schemas.microsoft.com/office/drawing/2016/5/10/chartex" xmlns:cx5="http://schemas.microsoft.com/office/drawing/2016/5/11/chartex" xmlns:cx6="http://schemas.microsoft.com/office/drawing/2016/5/12/chartex" xmlns:cx7="http://schemas.microsoft.com/office/drawing/2016/5/13/chartex" xmlns:cx8="http://schemas.microsoft.com/office/drawing/2016/5/14/chartex" xmlns:mc="http://schemas.openxmlformats.org/markup-compatibility/2006" xmlns:aink="http://schemas.microsoft.com/office/drawing/2016/ink" xmlns:am3d="http://schemas.microsoft.com/office/drawing/2017/model3d" xmlns:o="urn:schemas-microsoft-com:office:office" xmlns:r="http://schemas.openxmlformats.org/officeDocument/2006/relationships" xmlns:m="http://schemas.openxmlformats.org/officeDocument/2006/math" xmlns:v="urn:schemas-microsoft-com:vml" xmlns:wp14="http://schemas.microsoft.com/office/word/2010/wordprocessingDrawing" xmlns:wp="http://schemas.openxmlformats.org/drawingml/2006/wordprocessingDrawing" xmlns:w10="urn:schemas-microsoft-com:office:word" xmlns:w="http://schemas.openxmlformats.org/wordprocessingml/2006/main" xmlns:w14="http://schemas.microsoft.com/office/word/2010/wordml" xmlns:w15="http://schemas.microsoft.com/office/word/2012/wordml" xmlns:w16cex="http://schemas.microsoft.com/office/word/2018/wordml/cex" xmlns:w16cid="http://schemas.microsoft.com/office/word/2016/wordml/cid" xmlns:w16="http://schemas.microsoft.com/office/word/2018/wordml" xmlns:w16se="http://schemas.microsoft.com/office/word/2015/wordml/symex" xmlns:wpg="http://schemas.microsoft.com/office/word/2010/wordprocessingGroup" xmlns:wpi="http://schemas.microsoft.com/office/word/2010/wordprocessingInk" xmlns:wne="http://schemas.microsoft.com/office/word/2006/wordml" xmlns:wps="http://schemas.microsoft.com/office/word/2010/wordprocessingShape" mc:Ignorable="w14 w15 w16se w16cid w16 w16cex wp14">
+<w:numbering xmlns:wpc="http://schemas.microsoft.com/office/word/2010/wordprocessingCanvas" xmlns:cx="http://schemas.microsoft.com/office/drawing/2014/chartex" xmlns:cx1="http://schemas.microsoft.com/office/drawing/2015/9/8/chartex" xmlns:cx2="http://schemas.microsoft.com/office/drawing/2015/10/21/chartex" xmlns:cx3="http://schemas.microsoft.com/office/drawing/2016/5/9/chartex" xmlns:cx4="http://schemas.microsoft.com/office/drawing/2016/5/10/chartex" xmlns:cx5="http://schemas.microsoft.com/office/drawing/2016/5/11/chartex" xmlns:cx6="http://schemas.microsoft.com/office/drawing/2016/5/12/chartex" xmlns:cx7="http://schemas.microsoft.com/office/drawing/2016/5/13/chartex" xmlns:cx8="http://schemas.microsoft.com/office/drawing/2016/5/14/chartex" xmlns:mc="http://schemas.openxmlformats.org/markup-compatibility/2006" xmlns:aink="http://schemas.microsoft.com/office/drawing/2016/ink" xmlns:am3d="http://schemas.microsoft.com/office/drawing/2017/model3d" xmlns:o="urn:schemas-microsoft-com:office:office" xmlns:r="http://schemas.openxmlformats.org/officeDocument/2006/relationships" xmlns:m="http://schemas.openxmlformats.org/officeDocument/2006/math" xmlns:v="urn:schemas-microsoft-com:vml" xmlns:wp14="http://schemas.microsoft.com/office/word/2010/wordprocessingDrawing" xmlns:wp="http://schemas.openxmlformats.org/drawingml/2006/wordprocessingDrawing" xmlns:w10="urn:schemas-microsoft-com:office:word" xmlns:w="http://schemas.openxmlformats.org/wordprocessingml/2006/main" xmlns:w14="http://schemas.microsoft.com/office/word/2010/wordml" xmlns:w15="http://schemas.microsoft.com/office/word/2012/wordml" xmlns:w16cex="http://schemas.microsoft.com/office/word/2018/wordml/cex" xmlns:w16cid="http://schemas.microsoft.com/office/word/2016/wordml/cid" xmlns:w16="http://schemas.microsoft.com/office/word/2018/wordml" xmlns:w16sdtdh="http://schemas.microsoft.com/office/word/2020/wordml/sdtdatahash" xmlns:w16se="http://schemas.microsoft.com/office/word/2015/wordml/symex" xmlns:wpg="http://schemas.microsoft.com/office/word/2010/wordprocessingGroup" xmlns:wpi="http://schemas.microsoft.com/office/word/2010/wordprocessingInk" xmlns:wne="http://schemas.microsoft.com/office/word/2006/wordml" xmlns:wps="http://schemas.microsoft.com/office/word/2010/wordprocessingShape" mc:Ignorable="w14 w15 w16se w16cid w16 w16cex w16sdtdh wp14">
   <w:abstractNum w:abstractNumId="0" w15:restartNumberingAfterBreak="0">
     <w:nsid w:val="171B21A6"/>
     <w:multiLevelType w:val="hybridMultilevel"/>
@@ -5335,7 +7103,7 @@
 </file>
 
 <file path=word/styles.xml><?xml version="1.0" encoding="utf-8"?>
-<w:styles xmlns:mc="http://schemas.openxmlformats.org/markup-compatibility/2006" xmlns:r="http://schemas.openxmlformats.org/officeDocument/2006/relationships" xmlns:w="http://schemas.openxmlformats.org/wordprocessingml/2006/main" xmlns:w14="http://schemas.microsoft.com/office/word/2010/wordml" xmlns:w15="http://schemas.microsoft.com/office/word/2012/wordml" xmlns:w16cex="http://schemas.microsoft.com/office/word/2018/wordml/cex" xmlns:w16cid="http://schemas.microsoft.com/office/word/2016/wordml/cid" xmlns:w16="http://schemas.microsoft.com/office/word/2018/wordml" xmlns:w16se="http://schemas.microsoft.com/office/word/2015/wordml/symex" mc:Ignorable="w14 w15 w16se w16cid w16 w16cex">
+<w:styles xmlns:mc="http://schemas.openxmlformats.org/markup-compatibility/2006" xmlns:r="http://schemas.openxmlformats.org/officeDocument/2006/relationships" xmlns:w="http://schemas.openxmlformats.org/wordprocessingml/2006/main" xmlns:w14="http://schemas.microsoft.com/office/word/2010/wordml" xmlns:w15="http://schemas.microsoft.com/office/word/2012/wordml" xmlns:w16cex="http://schemas.microsoft.com/office/word/2018/wordml/cex" xmlns:w16cid="http://schemas.microsoft.com/office/word/2016/wordml/cid" xmlns:w16="http://schemas.microsoft.com/office/word/2018/wordml" xmlns:w16sdtdh="http://schemas.microsoft.com/office/word/2020/wordml/sdtdatahash" xmlns:w16se="http://schemas.microsoft.com/office/word/2015/wordml/symex" mc:Ignorable="w14 w15 w16se w16cid w16 w16cex w16sdtdh">
   <w:docDefaults>
     <w:rPrDefault>
       <w:rPr>

</xml_diff>

<commit_message>
Add new connection methods (VBSPull & Offline) selectable from the open dialog, updated doc
</commit_message>
<xml_diff>
--- a/DirectOutputToolkit/documentation/DirectOutput Toolkit (en).docx
+++ b/DirectOutputToolkit/documentation/DirectOutput Toolkit (en).docx
@@ -1,6 +1,6 @@
 
 <file path=word/document.xml><?xml version="1.0" encoding="utf-8"?>
-<w:document xmlns:wpc="http://schemas.microsoft.com/office/word/2010/wordprocessingCanvas" xmlns:cx="http://schemas.microsoft.com/office/drawing/2014/chartex" xmlns:cx1="http://schemas.microsoft.com/office/drawing/2015/9/8/chartex" xmlns:cx2="http://schemas.microsoft.com/office/drawing/2015/10/21/chartex" xmlns:cx3="http://schemas.microsoft.com/office/drawing/2016/5/9/chartex" xmlns:cx4="http://schemas.microsoft.com/office/drawing/2016/5/10/chartex" xmlns:cx5="http://schemas.microsoft.com/office/drawing/2016/5/11/chartex" xmlns:cx6="http://schemas.microsoft.com/office/drawing/2016/5/12/chartex" xmlns:cx7="http://schemas.microsoft.com/office/drawing/2016/5/13/chartex" xmlns:cx8="http://schemas.microsoft.com/office/drawing/2016/5/14/chartex" xmlns:mc="http://schemas.openxmlformats.org/markup-compatibility/2006" xmlns:aink="http://schemas.microsoft.com/office/drawing/2016/ink" xmlns:am3d="http://schemas.microsoft.com/office/drawing/2017/model3d" xmlns:o="urn:schemas-microsoft-com:office:office" xmlns:r="http://schemas.openxmlformats.org/officeDocument/2006/relationships" xmlns:m="http://schemas.openxmlformats.org/officeDocument/2006/math" xmlns:v="urn:schemas-microsoft-com:vml" xmlns:wp14="http://schemas.microsoft.com/office/word/2010/wordprocessingDrawing" xmlns:wp="http://schemas.openxmlformats.org/drawingml/2006/wordprocessingDrawing" xmlns:w10="urn:schemas-microsoft-com:office:word" xmlns:w="http://schemas.openxmlformats.org/wordprocessingml/2006/main" xmlns:w14="http://schemas.microsoft.com/office/word/2010/wordml" xmlns:w15="http://schemas.microsoft.com/office/word/2012/wordml" xmlns:w16cex="http://schemas.microsoft.com/office/word/2018/wordml/cex" xmlns:w16cid="http://schemas.microsoft.com/office/word/2016/wordml/cid" xmlns:w16="http://schemas.microsoft.com/office/word/2018/wordml" xmlns:w16sdtdh="http://schemas.microsoft.com/office/word/2020/wordml/sdtdatahash" xmlns:w16se="http://schemas.microsoft.com/office/word/2015/wordml/symex" xmlns:wpg="http://schemas.microsoft.com/office/word/2010/wordprocessingGroup" xmlns:wpi="http://schemas.microsoft.com/office/word/2010/wordprocessingInk" xmlns:wne="http://schemas.microsoft.com/office/word/2006/wordml" xmlns:wps="http://schemas.microsoft.com/office/word/2010/wordprocessingShape" mc:Ignorable="w14 w15 w16se w16cid w16 w16cex w16sdtdh wp14">
+<w:document xmlns:wpc="http://schemas.microsoft.com/office/word/2010/wordprocessingCanvas" xmlns:cx="http://schemas.microsoft.com/office/drawing/2014/chartex" xmlns:cx1="http://schemas.microsoft.com/office/drawing/2015/9/8/chartex" xmlns:cx2="http://schemas.microsoft.com/office/drawing/2015/10/21/chartex" xmlns:cx3="http://schemas.microsoft.com/office/drawing/2016/5/9/chartex" xmlns:cx4="http://schemas.microsoft.com/office/drawing/2016/5/10/chartex" xmlns:cx5="http://schemas.microsoft.com/office/drawing/2016/5/11/chartex" xmlns:cx6="http://schemas.microsoft.com/office/drawing/2016/5/12/chartex" xmlns:cx7="http://schemas.microsoft.com/office/drawing/2016/5/13/chartex" xmlns:cx8="http://schemas.microsoft.com/office/drawing/2016/5/14/chartex" xmlns:mc="http://schemas.openxmlformats.org/markup-compatibility/2006" xmlns:aink="http://schemas.microsoft.com/office/drawing/2016/ink" xmlns:am3d="http://schemas.microsoft.com/office/drawing/2017/model3d" xmlns:o="urn:schemas-microsoft-com:office:office" xmlns:oel="http://schemas.microsoft.com/office/2019/extlst" xmlns:r="http://schemas.openxmlformats.org/officeDocument/2006/relationships" xmlns:m="http://schemas.openxmlformats.org/officeDocument/2006/math" xmlns:v="urn:schemas-microsoft-com:vml" xmlns:wp14="http://schemas.microsoft.com/office/word/2010/wordprocessingDrawing" xmlns:wp="http://schemas.openxmlformats.org/drawingml/2006/wordprocessingDrawing" xmlns:w10="urn:schemas-microsoft-com:office:word" xmlns:w="http://schemas.openxmlformats.org/wordprocessingml/2006/main" xmlns:w14="http://schemas.microsoft.com/office/word/2010/wordml" xmlns:w15="http://schemas.microsoft.com/office/word/2012/wordml" xmlns:w16cex="http://schemas.microsoft.com/office/word/2018/wordml/cex" xmlns:w16cid="http://schemas.microsoft.com/office/word/2016/wordml/cid" xmlns:w16="http://schemas.microsoft.com/office/word/2018/wordml" xmlns:w16du="http://schemas.microsoft.com/office/word/2023/wordml/word16du" xmlns:w16sdtdh="http://schemas.microsoft.com/office/word/2020/wordml/sdtdatahash" xmlns:w16sdtfl="http://schemas.microsoft.com/office/word/2024/wordml/sdtformatlock" xmlns:w16se="http://schemas.microsoft.com/office/word/2015/wordml/symex" xmlns:wpg="http://schemas.microsoft.com/office/word/2010/wordprocessingGroup" xmlns:wpi="http://schemas.microsoft.com/office/word/2010/wordprocessingInk" xmlns:wne="http://schemas.microsoft.com/office/word/2006/wordml" xmlns:wps="http://schemas.microsoft.com/office/word/2010/wordprocessingShape" mc:Ignorable="w14 w15 w16se w16cid w16 w16cex w16sdtdh w16sdtfl w16du wp14">
   <w:body>
     <w:p>
       <w:pPr>
@@ -127,7 +127,7 @@
                 <v:stroke joinstyle="miter"/>
                 <v:path gradientshapeok="t" o:connecttype="rect"/>
               </v:shapetype>
-              <v:shape id="Zone de texte 1" o:spid="_x0000_s1026" type="#_x0000_t202" style="width:345.2pt;height:57.85pt;visibility:visible;mso-wrap-style:square;mso-left-percent:-10001;mso-top-percent:-10001;mso-position-horizontal:absolute;mso-position-horizontal-relative:char;mso-position-vertical:absolute;mso-position-vertical-relative:line;mso-left-percent:-10001;mso-top-percent:-10001;v-text-anchor:top" o:gfxdata="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" filled="f" stroked="f">
+              <v:shape id="Zone de texte 1" o:spid="_x0000_s1026" type="#_x0000_t202" style="width:345.2pt;height:57.85pt;visibility:visible;mso-wrap-style:square;mso-left-percent:-10001;mso-top-percent:-10001;mso-position-horizontal:absolute;mso-position-horizontal-relative:char;mso-position-vertical:absolute;mso-position-vertical-relative:line;mso-left-percent:-10001;mso-top-percent:-10001;v-text-anchor:top" o:gfxdata="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" filled="f" stroked="f">
                 <v:textbox>
                   <w:txbxContent>
                     <w:p>
@@ -290,9 +290,8 @@
           <w:highlight w:val="darkGray"/>
           <w:lang w:val="en-US"/>
         </w:rPr>
-        <w:t xml:space="preserve">What is </w:t>
-      </w:r>
-      <w:proofErr w:type="gramStart"/>
+        <w:t>What is D</w:t>
+      </w:r>
       <w:r>
         <w:rPr>
           <w:b/>
@@ -300,7 +299,7 @@
           <w:highlight w:val="darkGray"/>
           <w:lang w:val="en-US"/>
         </w:rPr>
-        <w:t>D</w:t>
+        <w:t>OTK</w:t>
       </w:r>
       <w:r>
         <w:rPr>
@@ -309,7 +308,7 @@
           <w:highlight w:val="darkGray"/>
           <w:lang w:val="en-US"/>
         </w:rPr>
-        <w:t>OTK</w:t>
+        <w:t xml:space="preserve"> </w:t>
       </w:r>
       <w:r>
         <w:rPr>
@@ -318,18 +317,8 @@
           <w:highlight w:val="darkGray"/>
           <w:lang w:val="en-US"/>
         </w:rPr>
-        <w:t xml:space="preserve"> </w:t>
-      </w:r>
-      <w:r>
-        <w:rPr>
-          <w:b/>
-          <w:bCs/>
-          <w:highlight w:val="darkGray"/>
-          <w:lang w:val="en-US"/>
-        </w:rPr>
         <w:t>?</w:t>
       </w:r>
-      <w:proofErr w:type="gramEnd"/>
     </w:p>
     <w:p>
       <w:pPr>
@@ -348,24 +337,9 @@
         <w:rPr>
           <w:lang w:val="en" w:eastAsia="fr-FR"/>
         </w:rPr>
-        <w:t xml:space="preserve">Direct Output Toolkit (DOTK) is a tool for editing the </w:t>
-      </w:r>
-      <w:proofErr w:type="spellStart"/>
-      <w:r>
-        <w:rPr>
-          <w:lang w:val="en" w:eastAsia="fr-FR"/>
-        </w:rPr>
-        <w:t>Dof</w:t>
-      </w:r>
-      <w:proofErr w:type="spellEnd"/>
-      <w:r>
-        <w:rPr>
-          <w:lang w:val="en" w:eastAsia="fr-FR"/>
-        </w:rPr>
-        <w:t xml:space="preserve"> setup of a table without having to go back and forth with </w:t>
+        <w:t xml:space="preserve">Direct Output Toolkit (DOTK) is a tool for editing the Dof setup of a table without having to go back and forth with </w:t>
       </w:r>
       <w:hyperlink r:id="rId6" w:history="1">
-        <w:proofErr w:type="spellStart"/>
         <w:r>
           <w:rPr>
             <w:rStyle w:val="Lienhypertexte"/>
@@ -373,7 +347,6 @@
           </w:rPr>
           <w:t>DofConfigTool</w:t>
         </w:r>
-        <w:proofErr w:type="spellEnd"/>
       </w:hyperlink>
       <w:r>
         <w:rPr>
@@ -387,72 +360,48 @@
         </w:rPr>
         <w:t>a</w:t>
       </w:r>
-      <w:proofErr w:type="spellStart"/>
       <w:r>
         <w:rPr>
           <w:lang w:val="en" w:eastAsia="fr-FR"/>
         </w:rPr>
-        <w:t>nd</w:t>
-      </w:r>
-      <w:proofErr w:type="spellEnd"/>
+        <w:t xml:space="preserve">nd </w:t>
+      </w:r>
       <w:r>
         <w:rPr>
           <w:lang w:val="en" w:eastAsia="fr-FR"/>
         </w:rPr>
+        <w:t>your</w:t>
+      </w:r>
+      <w:r>
+        <w:rPr>
+          <w:lang w:val="en" w:eastAsia="fr-FR"/>
+        </w:rPr>
         <w:t xml:space="preserve"> </w:t>
       </w:r>
       <w:r>
         <w:rPr>
           <w:lang w:val="en" w:eastAsia="fr-FR"/>
         </w:rPr>
-        <w:t>your</w:t>
+        <w:t>VPinball</w:t>
       </w:r>
       <w:r>
         <w:rPr>
           <w:lang w:val="en" w:eastAsia="fr-FR"/>
         </w:rPr>
-        <w:t xml:space="preserve"> </w:t>
-      </w:r>
-      <w:proofErr w:type="spellStart"/>
-      <w:r>
+        <w:t>.</w:t>
+      </w:r>
+    </w:p>
+    <w:p>
+      <w:pPr>
         <w:rPr>
           <w:lang w:val="en" w:eastAsia="fr-FR"/>
         </w:rPr>
-        <w:t>VPinball</w:t>
-      </w:r>
-      <w:proofErr w:type="spellEnd"/>
+      </w:pPr>
       <w:r>
         <w:rPr>
           <w:lang w:val="en" w:eastAsia="fr-FR"/>
         </w:rPr>
-        <w:t>.</w:t>
-      </w:r>
-    </w:p>
-    <w:p>
-      <w:pPr>
-        <w:rPr>
-          <w:lang w:val="en" w:eastAsia="fr-FR"/>
-        </w:rPr>
-      </w:pPr>
-      <w:r>
-        <w:rPr>
-          <w:lang w:val="en" w:eastAsia="fr-FR"/>
-        </w:rPr>
-        <w:t xml:space="preserve">DOTK is based on the </w:t>
-      </w:r>
-      <w:proofErr w:type="spellStart"/>
-      <w:r>
-        <w:rPr>
-          <w:lang w:val="en" w:eastAsia="fr-FR"/>
-        </w:rPr>
-        <w:t>DirectOutput</w:t>
-      </w:r>
-      <w:proofErr w:type="spellEnd"/>
-      <w:r>
-        <w:rPr>
-          <w:lang w:val="en" w:eastAsia="fr-FR"/>
-        </w:rPr>
-        <w:t xml:space="preserve"> </w:t>
+        <w:t xml:space="preserve">DOTK is based on the DirectOutput </w:t>
       </w:r>
       <w:r>
         <w:rPr>
@@ -479,48 +428,20 @@
         <w:rPr>
           <w:lang w:val="en" w:eastAsia="fr-FR"/>
         </w:rPr>
-        <w:t xml:space="preserve">), so it handles effects exactly the same way the </w:t>
-      </w:r>
-      <w:proofErr w:type="spellStart"/>
-      <w:r>
+        <w:t>), so it handles effects exactly the same way the Dof would.</w:t>
+      </w:r>
+    </w:p>
+    <w:p>
+      <w:pPr>
         <w:rPr>
           <w:lang w:val="en" w:eastAsia="fr-FR"/>
         </w:rPr>
-        <w:t>Dof</w:t>
-      </w:r>
-      <w:proofErr w:type="spellEnd"/>
+      </w:pPr>
       <w:r>
         <w:rPr>
           <w:lang w:val="en" w:eastAsia="fr-FR"/>
         </w:rPr>
-        <w:t xml:space="preserve"> would.</w:t>
-      </w:r>
-    </w:p>
-    <w:p>
-      <w:pPr>
-        <w:rPr>
-          <w:lang w:val="en" w:eastAsia="fr-FR"/>
-        </w:rPr>
-      </w:pPr>
-      <w:r>
-        <w:rPr>
-          <w:lang w:val="en" w:eastAsia="fr-FR"/>
-        </w:rPr>
-        <w:t xml:space="preserve">Its advantage is that it is completely standalone, it contains its own fully configurable preview window which will allow you to immediately see the result of the </w:t>
-      </w:r>
-      <w:proofErr w:type="spellStart"/>
-      <w:r>
-        <w:rPr>
-          <w:lang w:val="en" w:eastAsia="fr-FR"/>
-        </w:rPr>
-        <w:t>effects you</w:t>
-      </w:r>
-      <w:proofErr w:type="spellEnd"/>
-      <w:r>
-        <w:rPr>
-          <w:lang w:val="en" w:eastAsia="fr-FR"/>
-        </w:rPr>
-        <w:t xml:space="preserve"> are editing.</w:t>
+        <w:t>Its advantage is that it is completely standalone, it contains its own fully configurable preview window which will allow you to immediately see the result of the effects you are editing.</w:t>
       </w:r>
     </w:p>
     <w:p>
@@ -653,48 +574,20 @@
         <w:rPr>
           <w:lang w:val="en"/>
         </w:rPr>
-        <w:t xml:space="preserve">You don't need to be in the </w:t>
-      </w:r>
-      <w:proofErr w:type="spellStart"/>
-      <w:r>
-        <w:rPr>
-          <w:lang w:val="en"/>
-        </w:rPr>
-        <w:t>DirectOutput</w:t>
-      </w:r>
-      <w:proofErr w:type="spellEnd"/>
-      <w:r>
-        <w:rPr>
-          <w:lang w:val="en"/>
-        </w:rPr>
-        <w:t xml:space="preserve"> directory to work, the setup files and directoutputconfig.ini will also be fetched locally, no need to use yours.</w:t>
-      </w:r>
-    </w:p>
-    <w:p>
-      <w:pPr>
-        <w:rPr>
-          <w:lang w:val="en"/>
-        </w:rPr>
-      </w:pPr>
-      <w:r>
-        <w:rPr>
-          <w:lang w:val="en"/>
-        </w:rPr>
-        <w:t xml:space="preserve">DOTK will automatically generate a local </w:t>
-      </w:r>
-      <w:proofErr w:type="spellStart"/>
-      <w:r>
-        <w:rPr>
-          <w:lang w:val="en"/>
-        </w:rPr>
-        <w:t>globalconfig</w:t>
-      </w:r>
-      <w:proofErr w:type="spellEnd"/>
-      <w:r>
-        <w:rPr>
-          <w:lang w:val="en"/>
-        </w:rPr>
-        <w:t xml:space="preserve"> and it doesn't need cabinet.xml to handle addressable effects either.</w:t>
+        <w:t>You don't need to be in the DirectOutput directory to work, the setup files and directoutputconfig.ini will also be fetched locally, no need to use yours.</w:t>
+      </w:r>
+    </w:p>
+    <w:p>
+      <w:pPr>
+        <w:rPr>
+          <w:lang w:val="en"/>
+        </w:rPr>
+      </w:pPr>
+      <w:r>
+        <w:rPr>
+          <w:lang w:val="en"/>
+        </w:rPr>
+        <w:t>DOTK will automatically generate a local globalconfig and it doesn't need cabinet.xml to handle addressable effects either.</w:t>
       </w:r>
     </w:p>
     <w:p>
@@ -720,10 +613,10 @@
         </w:rPr>
         <w:lastRenderedPageBreak/>
         <w:drawing>
-          <wp:inline distT="0" distB="0" distL="0" distR="0" wp14:anchorId="61D98DE7" wp14:editId="508943C7">
-            <wp:extent cx="2909864" cy="538543"/>
-            <wp:effectExtent l="152400" t="152400" r="367030" b="356870"/>
-            <wp:docPr id="3" name="Image 3"/>
+          <wp:inline distT="0" distB="0" distL="0" distR="0" wp14:anchorId="33743117" wp14:editId="0B8BFCF3">
+            <wp:extent cx="3722370" cy="682779"/>
+            <wp:effectExtent l="0" t="0" r="0" b="3175"/>
+            <wp:docPr id="1270182616" name="Image 1"/>
             <wp:cNvGraphicFramePr>
               <a:graphicFrameLocks xmlns:a="http://schemas.openxmlformats.org/drawingml/2006/main" noChangeAspect="1"/>
             </wp:cNvGraphicFramePr>
@@ -731,17 +624,11 @@
               <a:graphicData uri="http://schemas.openxmlformats.org/drawingml/2006/picture">
                 <pic:pic xmlns:pic="http://schemas.openxmlformats.org/drawingml/2006/picture">
                   <pic:nvPicPr>
-                    <pic:cNvPr id="3" name="Image 3"/>
+                    <pic:cNvPr id="1270182616" name=""/>
                     <pic:cNvPicPr/>
                   </pic:nvPicPr>
                   <pic:blipFill>
-                    <a:blip r:embed="rId10" cstate="print">
-                      <a:extLst>
-                        <a:ext uri="{28A0092B-C50C-407E-A947-70E740481C1C}">
-                          <a14:useLocalDpi xmlns:a14="http://schemas.microsoft.com/office/drawing/2010/main" val="0"/>
-                        </a:ext>
-                      </a:extLst>
-                    </a:blip>
+                    <a:blip r:embed="rId10"/>
                     <a:stretch>
                       <a:fillRect/>
                     </a:stretch>
@@ -749,21 +636,11 @@
                   <pic:spPr>
                     <a:xfrm>
                       <a:off x="0" y="0"/>
-                      <a:ext cx="3043712" cy="563315"/>
+                      <a:ext cx="3833863" cy="703230"/>
                     </a:xfrm>
                     <a:prstGeom prst="rect">
                       <a:avLst/>
                     </a:prstGeom>
-                    <a:ln>
-                      <a:noFill/>
-                    </a:ln>
-                    <a:effectLst>
-                      <a:outerShdw blurRad="292100" dist="139700" dir="2700000" algn="tl" rotWithShape="0">
-                        <a:srgbClr val="333333">
-                          <a:alpha val="65000"/>
-                        </a:srgbClr>
-                      </a:outerShdw>
-                    </a:effectLst>
                   </pic:spPr>
                 </pic:pic>
               </a:graphicData>
@@ -791,163 +668,286 @@
           <w:lang w:val="en"/>
         </w:rPr>
       </w:pPr>
-      <w:proofErr w:type="spellStart"/>
-      <w:r>
-        <w:rPr>
-          <w:b/>
-          <w:bCs/>
-          <w:lang w:val="en"/>
-        </w:rPr>
-        <w:t>DofConfig</w:t>
-      </w:r>
-      <w:proofErr w:type="spellEnd"/>
-      <w:r>
-        <w:rPr>
-          <w:b/>
-          <w:bCs/>
-          <w:lang w:val="en"/>
-        </w:rPr>
-        <w:t xml:space="preserve"> setup</w:t>
-      </w:r>
-      <w:r>
-        <w:rPr>
-          <w:lang w:val="en"/>
-        </w:rPr>
-        <w:t xml:space="preserve">: this file will allow you to declare the setup that you used for your </w:t>
-      </w:r>
-      <w:proofErr w:type="spellStart"/>
-      <w:r>
-        <w:rPr>
-          <w:lang w:val="en"/>
-        </w:rPr>
-        <w:t>DofConfigTool</w:t>
-      </w:r>
-      <w:proofErr w:type="spellEnd"/>
-      <w:r>
-        <w:rPr>
-          <w:lang w:val="en"/>
-        </w:rPr>
-        <w:t xml:space="preserve"> config (including the </w:t>
-      </w:r>
-      <w:proofErr w:type="spellStart"/>
-      <w:r>
-        <w:rPr>
-          <w:lang w:val="en"/>
-        </w:rPr>
-        <w:t>APIKey</w:t>
-      </w:r>
-      <w:proofErr w:type="spellEnd"/>
-      <w:r>
-        <w:rPr>
-          <w:lang w:val="en"/>
-        </w:rPr>
-        <w:t xml:space="preserve">), you can create one that corresponds to your </w:t>
-      </w:r>
-      <w:proofErr w:type="spellStart"/>
-      <w:r>
-        <w:rPr>
-          <w:lang w:val="en"/>
-        </w:rPr>
-        <w:t>DofConfigTool</w:t>
-      </w:r>
-      <w:proofErr w:type="spellEnd"/>
-      <w:r>
-        <w:rPr>
-          <w:lang w:val="en"/>
-        </w:rPr>
-        <w:t xml:space="preserve"> account or use the one provided for the </w:t>
-      </w:r>
-      <w:proofErr w:type="spellStart"/>
-      <w:r>
-        <w:rPr>
-          <w:lang w:val="en"/>
-        </w:rPr>
-        <w:t>DofToolkit</w:t>
-      </w:r>
-      <w:proofErr w:type="spellEnd"/>
-      <w:r>
-        <w:rPr>
-          <w:lang w:val="en"/>
-        </w:rPr>
-        <w:t xml:space="preserve"> account which is already ready for use with all available outputs.</w:t>
-      </w:r>
-    </w:p>
-    <w:p>
-      <w:pPr>
-        <w:rPr>
-          <w:lang w:val="en"/>
-        </w:rPr>
-      </w:pPr>
-      <w:r>
-        <w:rPr>
-          <w:b/>
-          <w:bCs/>
-          <w:lang w:val="en"/>
-        </w:rPr>
-        <w:t xml:space="preserve">Force </w:t>
-      </w:r>
-      <w:proofErr w:type="spellStart"/>
-      <w:r>
-        <w:rPr>
-          <w:b/>
-          <w:bCs/>
-          <w:lang w:val="en"/>
-        </w:rPr>
-        <w:t>DofConfigTool</w:t>
-      </w:r>
-      <w:proofErr w:type="spellEnd"/>
-      <w:r>
-        <w:rPr>
-          <w:b/>
-          <w:bCs/>
-          <w:lang w:val="en"/>
-        </w:rPr>
-        <w:t xml:space="preserve"> download</w:t>
-      </w:r>
-      <w:r>
-        <w:rPr>
-          <w:lang w:val="en"/>
-        </w:rPr>
-        <w:t xml:space="preserve">: by checking this box you will force the download of the </w:t>
-      </w:r>
-      <w:proofErr w:type="spellStart"/>
-      <w:r>
-        <w:rPr>
-          <w:lang w:val="en"/>
-        </w:rPr>
-        <w:t>DofConfigTool</w:t>
-      </w:r>
-      <w:proofErr w:type="spellEnd"/>
-      <w:r>
-        <w:rPr>
-          <w:lang w:val="en"/>
-        </w:rPr>
-        <w:t xml:space="preserve"> config linked to the setup you have chosen; this is useful if there has not been an update but you have changed the outputs.</w:t>
-      </w:r>
-    </w:p>
-    <w:p>
-      <w:pPr>
-        <w:rPr>
-          <w:lang w:val="en"/>
-        </w:rPr>
-      </w:pPr>
-      <w:proofErr w:type="spellStart"/>
-      <w:r>
-        <w:rPr>
-          <w:b/>
-          <w:bCs/>
-          <w:lang w:val="en"/>
-        </w:rPr>
-        <w:t>DirectOutput</w:t>
-      </w:r>
-      <w:proofErr w:type="spellEnd"/>
-      <w:r>
-        <w:rPr>
-          <w:b/>
-          <w:bCs/>
-          <w:lang w:val="en"/>
-        </w:rPr>
-        <w:t xml:space="preserve"> Toolkit view setup</w:t>
+      <w:r>
+        <w:rPr>
+          <w:b/>
+          <w:bCs/>
+          <w:lang w:val="en"/>
+        </w:rPr>
+        <w:t>DofConfig setup</w:t>
+      </w:r>
+      <w:r>
+        <w:rPr>
+          <w:lang w:val="en"/>
+        </w:rPr>
+        <w:t>: this file will allow you to declare the setup that you used for your DofConfigTool config (including the APIKey), you can create one that corresponds to your DofConfigTool account or use the one provided for the DofToolkit account which is already ready for use with all available outputs.</w:t>
+      </w:r>
+    </w:p>
+    <w:p>
+      <w:pPr>
+        <w:rPr>
+          <w:lang w:val="en-US"/>
+        </w:rPr>
+      </w:pPr>
+      <w:r>
+        <w:rPr>
+          <w:b/>
+          <w:bCs/>
+          <w:lang w:val="en-US"/>
+        </w:rPr>
+        <w:t>Connection Method</w:t>
+      </w:r>
+      <w:r>
+        <w:rPr>
+          <w:lang w:val="en-US"/>
+        </w:rPr>
+        <w:t xml:space="preserve"> : </w:t>
+      </w:r>
+      <w:r>
+        <w:rPr>
+          <w:lang w:val="en-US"/>
+        </w:rPr>
+        <w:t>You can chosse which method you’ll use to retrieve your dofconfigtool ini files</w:t>
+      </w:r>
+      <w:r>
+        <w:rPr>
+          <w:lang w:val="en-US"/>
+        </w:rPr>
+        <w:t xml:space="preserve">from the </w:t>
+      </w:r>
+      <w:r>
+        <w:rPr>
+          <w:lang w:val="en-US"/>
+        </w:rPr>
+        <w:t>site.</w:t>
+      </w:r>
+    </w:p>
+    <w:p>
+      <w:pPr>
+        <w:jc w:val="center"/>
+      </w:pPr>
+      <w:r>
+        <w:rPr>
+          <w:noProof/>
+        </w:rPr>
+        <w:drawing>
+          <wp:inline distT="0" distB="0" distL="0" distR="0" wp14:anchorId="52CAB852" wp14:editId="460E0871">
+            <wp:extent cx="3038475" cy="762000"/>
+            <wp:effectExtent l="0" t="0" r="9525" b="0"/>
+            <wp:docPr id="1904741717" name="Image 1"/>
+            <wp:cNvGraphicFramePr>
+              <a:graphicFrameLocks xmlns:a="http://schemas.openxmlformats.org/drawingml/2006/main" noChangeAspect="1"/>
+            </wp:cNvGraphicFramePr>
+            <a:graphic xmlns:a="http://schemas.openxmlformats.org/drawingml/2006/main">
+              <a:graphicData uri="http://schemas.openxmlformats.org/drawingml/2006/picture">
+                <pic:pic xmlns:pic="http://schemas.openxmlformats.org/drawingml/2006/picture">
+                  <pic:nvPicPr>
+                    <pic:cNvPr id="1904741717" name=""/>
+                    <pic:cNvPicPr/>
+                  </pic:nvPicPr>
+                  <pic:blipFill>
+                    <a:blip r:embed="rId11"/>
+                    <a:stretch>
+                      <a:fillRect/>
+                    </a:stretch>
+                  </pic:blipFill>
+                  <pic:spPr>
+                    <a:xfrm>
+                      <a:off x="0" y="0"/>
+                      <a:ext cx="3038475" cy="762000"/>
+                    </a:xfrm>
+                    <a:prstGeom prst="rect">
+                      <a:avLst/>
+                    </a:prstGeom>
+                  </pic:spPr>
+                </pic:pic>
+              </a:graphicData>
+            </a:graphic>
+          </wp:inline>
+        </w:drawing>
+      </w:r>
+    </w:p>
+    <w:p>
+      <w:pPr>
+        <w:rPr>
+          <w:lang w:val="en-US"/>
+        </w:rPr>
+      </w:pPr>
+      <w:r>
+        <w:rPr>
+          <w:lang w:val="en-US"/>
+        </w:rPr>
+        <w:t>You can choose between these options</w:t>
+      </w:r>
+      <w:r>
+        <w:rPr>
+          <w:lang w:val="en-US"/>
+        </w:rPr>
+        <w:t> :</w:t>
+      </w:r>
+    </w:p>
+    <w:p>
+      <w:pPr>
+        <w:pStyle w:val="Paragraphedeliste"/>
+        <w:numPr>
+          <w:ilvl w:val="0"/>
+          <w:numId w:val="2"/>
+        </w:numPr>
+        <w:rPr>
+          <w:lang w:val="en-US"/>
+        </w:rPr>
+      </w:pPr>
+      <w:r>
+        <w:rPr>
+          <w:b/>
+          <w:bCs/>
+          <w:lang w:val="en-US"/>
+        </w:rPr>
+        <w:t xml:space="preserve">InternalHttpRequest : </w:t>
+      </w:r>
+      <w:r>
+        <w:rPr>
+          <w:lang w:val="en-US"/>
+        </w:rPr>
+        <w:t>former method, not a</w:t>
+      </w:r>
+      <w:r>
+        <w:rPr>
+          <w:lang w:val="en-US"/>
+        </w:rPr>
+        <w:t>lways able to connect to the site</w:t>
+      </w:r>
+    </w:p>
+    <w:p>
+      <w:pPr>
+        <w:pStyle w:val="Paragraphedeliste"/>
+        <w:numPr>
+          <w:ilvl w:val="0"/>
+          <w:numId w:val="2"/>
+        </w:numPr>
+        <w:rPr>
+          <w:lang w:val="en-US"/>
+        </w:rPr>
+      </w:pPr>
+      <w:r>
+        <w:rPr>
+          <w:b/>
+          <w:bCs/>
+          <w:lang w:val="en-US"/>
+        </w:rPr>
+        <w:t>PullVBScript :</w:t>
+      </w:r>
+      <w:r>
+        <w:rPr>
+          <w:lang w:val="en-US"/>
+        </w:rPr>
+        <w:t xml:space="preserve"> </w:t>
+      </w:r>
+      <w:r>
+        <w:rPr>
+          <w:lang w:val="en-US"/>
+        </w:rPr>
+        <w:t xml:space="preserve">use the vbs script for dofconfigtool site, you’ll have to update it if it changes </w:t>
+      </w:r>
+      <w:r>
+        <w:rPr>
+          <w:lang w:val="en-US"/>
+        </w:rPr>
+        <w:t>it’s in DOTKFiles/VB</w:t>
+      </w:r>
+      <w:r>
+        <w:rPr>
+          <w:lang w:val="en-US"/>
+        </w:rPr>
+        <w:t xml:space="preserve">, </w:t>
+      </w:r>
+      <w:r>
+        <w:rPr>
+          <w:lang w:val="en-US"/>
+        </w:rPr>
+        <w:t>this method always force the update.</w:t>
+      </w:r>
+    </w:p>
+    <w:p>
+      <w:pPr>
+        <w:pStyle w:val="Paragraphedeliste"/>
+        <w:numPr>
+          <w:ilvl w:val="0"/>
+          <w:numId w:val="2"/>
+        </w:numPr>
+        <w:rPr>
+          <w:lang w:val="en-US"/>
+        </w:rPr>
+      </w:pPr>
+      <w:r>
+        <w:rPr>
+          <w:b/>
+          <w:bCs/>
+          <w:lang w:val="en-US"/>
+        </w:rPr>
+        <w:t>Offline :</w:t>
+      </w:r>
+      <w:r>
+        <w:rPr>
+          <w:lang w:val="en-US"/>
+        </w:rPr>
+        <w:t xml:space="preserve"> </w:t>
+      </w:r>
+      <w:r>
+        <w:rPr>
+          <w:lang w:val="en-US"/>
+        </w:rPr>
+        <w:t>Doesn’t do the u</w:t>
+      </w:r>
+      <w:r>
+        <w:rPr>
+          <w:lang w:val="en-US"/>
+        </w:rPr>
+        <w:t>pdate</w:t>
+      </w:r>
+    </w:p>
+    <w:p>
+      <w:pPr>
+        <w:rPr>
+          <w:lang w:val="en"/>
+        </w:rPr>
+      </w:pPr>
+      <w:r>
+        <w:rPr>
+          <w:b/>
+          <w:bCs/>
+          <w:lang w:val="en"/>
+        </w:rPr>
+        <w:t xml:space="preserve">Force DofConfigTool </w:t>
+      </w:r>
+      <w:r>
+        <w:rPr>
+          <w:b/>
+          <w:bCs/>
+          <w:lang w:val="en"/>
+        </w:rPr>
+        <w:t xml:space="preserve">update </w:t>
+      </w:r>
+      <w:r>
+        <w:rPr>
+          <w:lang w:val="en"/>
+        </w:rPr>
+        <w:t>: by checking this box you will force the download of the DofConfigTool config linked to the setup you have chosen; this is useful if there has not been an update but you have changed the outputs.</w:t>
+      </w:r>
+    </w:p>
+    <w:p>
+      <w:pPr>
+        <w:rPr>
+          <w:lang w:val="en"/>
+        </w:rPr>
+      </w:pPr>
+      <w:r>
+        <w:rPr>
+          <w:b/>
+          <w:bCs/>
+          <w:lang w:val="en"/>
+        </w:rPr>
+        <w:t>DirectOutput Toolkit view setup</w:t>
       </w:r>
       <w:r>
         <w:rPr>
@@ -991,38 +991,21 @@
           <w:bCs/>
         </w:rPr>
       </w:pPr>
-      <w:proofErr w:type="spellStart"/>
-      <w:r>
-        <w:rPr>
-          <w:b/>
-          <w:bCs/>
-        </w:rPr>
-        <w:t>DofConfig</w:t>
-      </w:r>
-      <w:proofErr w:type="spellEnd"/>
-      <w:r>
-        <w:rPr>
-          <w:b/>
-          <w:bCs/>
-        </w:rPr>
-        <w:t xml:space="preserve"> setup</w:t>
-      </w:r>
-      <w:r>
-        <w:rPr>
-          <w:b/>
-          <w:bCs/>
-        </w:rPr>
-        <w:t xml:space="preserve"> </w:t>
-      </w:r>
-      <w:proofErr w:type="spellStart"/>
-      <w:r>
-        <w:rPr>
-          <w:b/>
-          <w:bCs/>
-        </w:rPr>
-        <w:t>edition</w:t>
-      </w:r>
-      <w:proofErr w:type="spellEnd"/>
+      <w:r>
+        <w:rPr>
+          <w:b/>
+          <w:bCs/>
+        </w:rPr>
+        <w:lastRenderedPageBreak/>
+        <w:t>DofConfig setup</w:t>
+      </w:r>
+      <w:r>
+        <w:rPr>
+          <w:b/>
+          <w:bCs/>
+        </w:rPr>
+        <w:t xml:space="preserve"> edition</w:t>
+      </w:r>
     </w:p>
     <w:p>
       <w:pPr>
@@ -1048,7 +1031,7 @@
                     <pic:cNvPicPr/>
                   </pic:nvPicPr>
                   <pic:blipFill>
-                    <a:blip r:embed="rId11" cstate="print">
+                    <a:blip r:embed="rId12" cstate="print">
                       <a:extLst>
                         <a:ext uri="{28A0092B-C50C-407E-A947-70E740481C1C}">
                           <a14:useLocalDpi xmlns:a14="http://schemas.microsoft.com/office/drawing/2010/main" val="0"/>
@@ -1108,132 +1091,20 @@
         <w:rPr>
           <w:lang w:val="en"/>
         </w:rPr>
-        <w:t xml:space="preserve">You just have to provide a username name (in fact you can put whatever you want it will not be used, it's just to ease if you have </w:t>
-      </w:r>
-      <w:proofErr w:type="spellStart"/>
-      <w:r>
-        <w:rPr>
-          <w:lang w:val="en"/>
-        </w:rPr>
-        <w:t>severals</w:t>
-      </w:r>
-      <w:proofErr w:type="spellEnd"/>
-      <w:r>
-        <w:rPr>
-          <w:lang w:val="en"/>
-        </w:rPr>
-        <w:t>) and an API Key which will be used to retrieve the .</w:t>
-      </w:r>
-      <w:proofErr w:type="spellStart"/>
-      <w:r>
-        <w:rPr>
-          <w:lang w:val="en"/>
-        </w:rPr>
-        <w:t>ini</w:t>
-      </w:r>
-      <w:proofErr w:type="spellEnd"/>
-      <w:r>
-        <w:rPr>
-          <w:lang w:val="en"/>
-        </w:rPr>
-        <w:t xml:space="preserve"> files locally so that DOTK can show you the effects of reference tables.</w:t>
-      </w:r>
-    </w:p>
-    <w:p>
-      <w:pPr>
-        <w:rPr>
-          <w:lang w:val="en"/>
-        </w:rPr>
-      </w:pPr>
-      <w:r>
-        <w:rPr>
-          <w:lang w:val="en"/>
-        </w:rPr>
-        <w:t xml:space="preserve">Then you can redo the setup you have on </w:t>
-      </w:r>
-      <w:proofErr w:type="spellStart"/>
-      <w:r>
-        <w:rPr>
-          <w:lang w:val="en"/>
-        </w:rPr>
-        <w:t>DofConfigTool</w:t>
-      </w:r>
-      <w:proofErr w:type="spellEnd"/>
-      <w:r>
-        <w:rPr>
-          <w:lang w:val="en"/>
-        </w:rPr>
-        <w:t xml:space="preserve"> so that DOTK can recover with your .</w:t>
-      </w:r>
-      <w:proofErr w:type="spellStart"/>
-      <w:r>
-        <w:rPr>
-          <w:lang w:val="en"/>
-        </w:rPr>
-        <w:t>ini</w:t>
-      </w:r>
-      <w:proofErr w:type="spellEnd"/>
-      <w:r>
-        <w:rPr>
-          <w:lang w:val="en"/>
-        </w:rPr>
-        <w:t xml:space="preserve"> files. A setup already ready for the </w:t>
-      </w:r>
-      <w:proofErr w:type="spellStart"/>
-      <w:r>
-        <w:rPr>
-          <w:lang w:val="en"/>
-        </w:rPr>
-        <w:t>DofToolkit</w:t>
-      </w:r>
-      <w:proofErr w:type="spellEnd"/>
-      <w:r>
-        <w:rPr>
-          <w:lang w:val="en"/>
-        </w:rPr>
-        <w:t xml:space="preserve"> user is already provided, it covers all the outputs on two controllers (a </w:t>
-      </w:r>
-      <w:proofErr w:type="spellStart"/>
-      <w:r>
-        <w:rPr>
-          <w:lang w:val="en"/>
-        </w:rPr>
-        <w:t>pinscape</w:t>
-      </w:r>
-      <w:proofErr w:type="spellEnd"/>
-      <w:r>
-        <w:rPr>
-          <w:lang w:val="en"/>
-        </w:rPr>
-        <w:t xml:space="preserve"> 51 and a </w:t>
-      </w:r>
-      <w:proofErr w:type="spellStart"/>
-      <w:r>
-        <w:rPr>
-          <w:lang w:val="en"/>
-        </w:rPr>
-        <w:t>ledwiz</w:t>
-      </w:r>
-      <w:proofErr w:type="spellEnd"/>
-      <w:r>
-        <w:rPr>
-          <w:lang w:val="en"/>
-        </w:rPr>
-        <w:t xml:space="preserve"> 30), I recommend this one if you want to create or upgrade a complete </w:t>
-      </w:r>
-      <w:proofErr w:type="spellStart"/>
-      <w:r>
-        <w:rPr>
-          <w:lang w:val="en"/>
-        </w:rPr>
-        <w:t>Dof</w:t>
-      </w:r>
-      <w:proofErr w:type="spellEnd"/>
-      <w:r>
-        <w:rPr>
-          <w:lang w:val="en"/>
-        </w:rPr>
-        <w:t xml:space="preserve"> intended to be </w:t>
+        <w:t>You just have to provide a username name (in fact you can put whatever you want it will not be used, it's just to ease if you have severals) and an API Key which will be used to retrieve the .ini files locally so that DOTK can show you the effects of reference tables.</w:t>
+      </w:r>
+    </w:p>
+    <w:p>
+      <w:pPr>
+        <w:rPr>
+          <w:lang w:val="en"/>
+        </w:rPr>
+      </w:pPr>
+      <w:r>
+        <w:rPr>
+          <w:lang w:val="en"/>
+        </w:rPr>
+        <w:t xml:space="preserve">Then you can redo the setup you have on DofConfigTool so that DOTK can recover with your .ini files. A setup already ready for the DofToolkit user is already provided, it covers all the outputs on two controllers (a pinscape 51 and a ledwiz 30), I recommend this one if you want to create or upgrade a complete Dof intended to be </w:t>
       </w:r>
       <w:r>
         <w:rPr>
@@ -1252,22 +1123,7 @@
         <w:rPr>
           <w:lang w:val="en"/>
         </w:rPr>
-        <w:lastRenderedPageBreak/>
-        <w:t>To do your setup, add a controller by giving it a name and the number of the corresponding .</w:t>
-      </w:r>
-      <w:proofErr w:type="spellStart"/>
-      <w:r>
-        <w:rPr>
-          <w:lang w:val="en"/>
-        </w:rPr>
-        <w:t>ini</w:t>
-      </w:r>
-      <w:proofErr w:type="spellEnd"/>
-      <w:r>
-        <w:rPr>
-          <w:lang w:val="en"/>
-        </w:rPr>
-        <w:t xml:space="preserve"> file.</w:t>
+        <w:t>To do your setup, add a controller by giving it a name and the number of the corresponding .ini file.</w:t>
       </w:r>
     </w:p>
     <w:p>
@@ -1294,7 +1150,7 @@
                     <pic:cNvPicPr/>
                   </pic:nvPicPr>
                   <pic:blipFill>
-                    <a:blip r:embed="rId12"/>
+                    <a:blip r:embed="rId13"/>
                     <a:stretch>
                       <a:fillRect/>
                     </a:stretch>
@@ -1325,21 +1181,7 @@
         <w:rPr>
           <w:lang w:val="en"/>
         </w:rPr>
-        <w:t xml:space="preserve">For each of these controllers, you can declare outputs exactly as in the </w:t>
-      </w:r>
-      <w:proofErr w:type="spellStart"/>
-      <w:r>
-        <w:rPr>
-          <w:lang w:val="en"/>
-        </w:rPr>
-        <w:t>DofConfigTool</w:t>
-      </w:r>
-      <w:proofErr w:type="spellEnd"/>
-      <w:r>
-        <w:rPr>
-          <w:lang w:val="en"/>
-        </w:rPr>
-        <w:t xml:space="preserve"> window. Port number and type of output (the range will be calculated automatically).</w:t>
+        <w:t>For each of these controllers, you can declare outputs exactly as in the DofConfigTool window. Port number and type of output (the range will be calculated automatically).</w:t>
       </w:r>
     </w:p>
     <w:p>
@@ -1379,35 +1221,7 @@
         <w:rPr>
           <w:lang w:val="en"/>
         </w:rPr>
-        <w:t xml:space="preserve">If you have correctly matched your </w:t>
-      </w:r>
-      <w:proofErr w:type="spellStart"/>
-      <w:r>
-        <w:rPr>
-          <w:lang w:val="en"/>
-        </w:rPr>
-        <w:t>DofConfigTool</w:t>
-      </w:r>
-      <w:proofErr w:type="spellEnd"/>
-      <w:r>
-        <w:rPr>
-          <w:lang w:val="en"/>
-        </w:rPr>
-        <w:t xml:space="preserve"> outputs with those of this setup, the .</w:t>
-      </w:r>
-      <w:proofErr w:type="spellStart"/>
-      <w:r>
-        <w:rPr>
-          <w:lang w:val="en"/>
-        </w:rPr>
-        <w:t>ini</w:t>
-      </w:r>
-      <w:proofErr w:type="spellEnd"/>
-      <w:r>
-        <w:rPr>
-          <w:lang w:val="en"/>
-        </w:rPr>
-        <w:t xml:space="preserve"> files retrieved for your account will work as if they were on your cab.</w:t>
+        <w:t>If you have correctly matched your DofConfigTool outputs with those of this setup, the .ini files retrieved for your account will work as if they were on your cab.</w:t>
       </w:r>
     </w:p>
     <w:p>
@@ -1419,23 +1233,14 @@
           <w:lang w:val="en-US"/>
         </w:rPr>
       </w:pPr>
-      <w:proofErr w:type="spellStart"/>
-      <w:r>
-        <w:rPr>
-          <w:b/>
-          <w:bCs/>
-          <w:lang w:val="en-US"/>
-        </w:rPr>
-        <w:t>DirectOutput</w:t>
-      </w:r>
-      <w:proofErr w:type="spellEnd"/>
-      <w:r>
-        <w:rPr>
-          <w:b/>
-          <w:bCs/>
-          <w:lang w:val="en-US"/>
-        </w:rPr>
-        <w:t xml:space="preserve"> Toolkit view setup</w:t>
+      <w:r>
+        <w:rPr>
+          <w:b/>
+          <w:bCs/>
+          <w:lang w:val="en-US"/>
+        </w:rPr>
+        <w:lastRenderedPageBreak/>
+        <w:t>DirectOutput Toolkit view setup</w:t>
       </w:r>
       <w:r>
         <w:rPr>
@@ -1474,7 +1279,7 @@
                     <pic:cNvPicPr/>
                   </pic:nvPicPr>
                   <pic:blipFill>
-                    <a:blip r:embed="rId13" cstate="print">
+                    <a:blip r:embed="rId14" cstate="print">
                       <a:extLst>
                         <a:ext uri="{28A0092B-C50C-407E-A947-70E740481C1C}">
                           <a14:useLocalDpi xmlns:a14="http://schemas.microsoft.com/office/drawing/2010/main" val="0"/>
@@ -1560,21 +1365,7 @@
         <w:rPr>
           <w:lang w:val="en"/>
         </w:rPr>
-        <w:t xml:space="preserve">By right clicking in the </w:t>
-      </w:r>
-      <w:proofErr w:type="spellStart"/>
-      <w:r>
-        <w:rPr>
-          <w:lang w:val="en"/>
-        </w:rPr>
-        <w:t>treeview</w:t>
-      </w:r>
-      <w:proofErr w:type="spellEnd"/>
-      <w:r>
-        <w:rPr>
-          <w:lang w:val="en"/>
-        </w:rPr>
-        <w:t xml:space="preserve"> window, you can add Areas of three types. The Virtual, Analog and RGB areas.</w:t>
+        <w:t>By right clicking in the treeview window, you can add Areas of three types. The Virtual, Analog and RGB areas.</w:t>
       </w:r>
     </w:p>
     <w:p>
@@ -1639,115 +1430,73 @@
         <w:rPr>
           <w:lang w:val="en"/>
         </w:rPr>
+        <w:t>These areas will sometimes be represented by icons which correspond to the first output of the indicated list.</w:t>
+      </w:r>
+    </w:p>
+    <w:p>
+      <w:pPr>
+        <w:rPr>
+          <w:lang w:val="en"/>
+        </w:rPr>
+      </w:pPr>
+      <w:r>
+        <w:rPr>
+          <w:lang w:val="en"/>
+        </w:rPr>
+        <w:t>Area Analogs are those that correspond to analog toys (1 output) such as front panel buttons, bumpers, slingshot, shaker ...</w:t>
+      </w:r>
+    </w:p>
+    <w:p>
+      <w:pPr>
+        <w:rPr>
+          <w:lang w:val="en"/>
+        </w:rPr>
+      </w:pPr>
+      <w:r>
+        <w:rPr>
+          <w:lang w:val="en"/>
+        </w:rPr>
+        <w:t>You will be able to say whether their representation is squared or not and possibly choose a background color (practical to differentiate the different front buttons for example).</w:t>
+      </w:r>
+    </w:p>
+    <w:p>
+      <w:pPr>
+        <w:rPr>
+          <w:lang w:val="en"/>
+        </w:rPr>
+      </w:pPr>
+      <w:r>
+        <w:rPr>
+          <w:lang w:val="en"/>
+        </w:rPr>
+        <w:t>The RGB areas will represent all the toys that use color (3 outputs), this includes flashers, undercabs, Mx toys...</w:t>
+      </w:r>
+    </w:p>
+    <w:p>
+      <w:pPr>
+        <w:rPr>
+          <w:lang w:val="en"/>
+        </w:rPr>
+      </w:pPr>
+      <w:r>
+        <w:rPr>
+          <w:lang w:val="en"/>
+        </w:rPr>
         <w:lastRenderedPageBreak/>
-        <w:t>These areas will sometimes be represented by icons which correspond to the first output of the indicated list.</w:t>
-      </w:r>
-    </w:p>
-    <w:p>
-      <w:pPr>
-        <w:rPr>
-          <w:lang w:val="en"/>
-        </w:rPr>
-      </w:pPr>
-      <w:r>
-        <w:rPr>
-          <w:lang w:val="en"/>
-        </w:rPr>
-        <w:t>Area Analogs are those that correspond to analog toys (1 output) such as front panel buttons, bumpers, slingshot, shaker ...</w:t>
-      </w:r>
-    </w:p>
-    <w:p>
-      <w:pPr>
-        <w:rPr>
-          <w:lang w:val="en"/>
-        </w:rPr>
-      </w:pPr>
-      <w:r>
-        <w:rPr>
-          <w:lang w:val="en"/>
-        </w:rPr>
-        <w:t>You will be able to say whether their representation is squared or not and possibly choose a background color (practical to differentiate the different front buttons for example).</w:t>
-      </w:r>
-    </w:p>
-    <w:p>
-      <w:pPr>
-        <w:rPr>
-          <w:lang w:val="en"/>
-        </w:rPr>
-      </w:pPr>
-      <w:r>
-        <w:rPr>
-          <w:lang w:val="en"/>
-        </w:rPr>
-        <w:t xml:space="preserve">The RGB areas will represent all the toys that use color (3 outputs), this includes flashers, </w:t>
-      </w:r>
-      <w:proofErr w:type="spellStart"/>
-      <w:r>
-        <w:rPr>
-          <w:lang w:val="en"/>
-        </w:rPr>
-        <w:t>undercabs</w:t>
-      </w:r>
-      <w:proofErr w:type="spellEnd"/>
-      <w:r>
-        <w:rPr>
-          <w:lang w:val="en"/>
-        </w:rPr>
-        <w:t>, Mx toys...</w:t>
-      </w:r>
-    </w:p>
-    <w:p>
-      <w:pPr>
-        <w:rPr>
-          <w:lang w:val="en"/>
-        </w:rPr>
-      </w:pPr>
-      <w:r>
-        <w:rPr>
-          <w:lang w:val="en"/>
-        </w:rPr>
-        <w:t>To configure an RGB toy is like analog except that you will indicate what type of toy it will be (</w:t>
-      </w:r>
-      <w:proofErr w:type="spellStart"/>
-      <w:r>
-        <w:rPr>
-          <w:lang w:val="en"/>
-        </w:rPr>
-        <w:t>ValueType</w:t>
-      </w:r>
-      <w:proofErr w:type="spellEnd"/>
-      <w:r>
-        <w:rPr>
-          <w:lang w:val="en"/>
-        </w:rPr>
-        <w:t xml:space="preserve"> either Single or Addressable) and how it will be rendered (Simple, Matrix, Ring, Frame).</w:t>
-      </w:r>
-    </w:p>
-    <w:p>
-      <w:pPr>
-        <w:rPr>
-          <w:lang w:val="en"/>
-        </w:rPr>
-      </w:pPr>
-      <w:r>
-        <w:rPr>
-          <w:lang w:val="en"/>
-        </w:rPr>
-        <w:t xml:space="preserve">In the case of Matrix and Frame it will be necessary to say the width and height in </w:t>
-      </w:r>
-      <w:proofErr w:type="spellStart"/>
-      <w:r>
-        <w:rPr>
-          <w:lang w:val="en"/>
-        </w:rPr>
-        <w:t>leds</w:t>
-      </w:r>
-      <w:proofErr w:type="spellEnd"/>
-      <w:r>
-        <w:rPr>
-          <w:lang w:val="en"/>
-        </w:rPr>
-        <w:t>, for the Ring just the length and the angle from which the ring starts (0 is on the right then in the counter-clockwise direction of watch).</w:t>
+        <w:t>To configure an RGB toy is like analog except that you will indicate what type of toy it will be (ValueType either Single or Addressable) and how it will be rendered (Simple, Matrix, Ring, Frame).</w:t>
+      </w:r>
+    </w:p>
+    <w:p>
+      <w:pPr>
+        <w:rPr>
+          <w:lang w:val="en"/>
+        </w:rPr>
+      </w:pPr>
+      <w:r>
+        <w:rPr>
+          <w:lang w:val="en"/>
+        </w:rPr>
+        <w:t>In the case of Matrix and Frame it will be necessary to say the width and height in leds, for the Ring just the length and the angle from which the ring starts (0 is on the right then in the counter-clockwise direction of watch).</w:t>
       </w:r>
     </w:p>
     <w:p>
@@ -1822,423 +1571,141 @@
         <w:rPr>
           <w:lang w:val="en-US"/>
         </w:rPr>
-        <w:t xml:space="preserve">First, what you should know is that I have split the </w:t>
-      </w:r>
-      <w:proofErr w:type="spellStart"/>
-      <w:r>
-        <w:rPr>
-          <w:lang w:val="en-US"/>
-        </w:rPr>
-        <w:t>dofsetup</w:t>
-      </w:r>
-      <w:proofErr w:type="spellEnd"/>
-      <w:r>
-        <w:rPr>
-          <w:lang w:val="en-US"/>
-        </w:rPr>
-        <w:t xml:space="preserve"> &amp; </w:t>
-      </w:r>
-      <w:proofErr w:type="spellStart"/>
-      <w:r>
-        <w:rPr>
-          <w:lang w:val="en-US"/>
-        </w:rPr>
-        <w:t>dof</w:t>
-      </w:r>
-      <w:proofErr w:type="spellEnd"/>
-      <w:r>
-        <w:rPr>
-          <w:lang w:val="en-US"/>
-        </w:rPr>
-        <w:t xml:space="preserve"> view setup so you can have any combination of specific visualization of the same </w:t>
-      </w:r>
-      <w:proofErr w:type="spellStart"/>
-      <w:r>
-        <w:rPr>
-          <w:lang w:val="en-US"/>
-        </w:rPr>
-        <w:t>dofsetup</w:t>
-      </w:r>
-      <w:proofErr w:type="spellEnd"/>
-      <w:r>
-        <w:rPr>
-          <w:lang w:val="en-US"/>
-        </w:rPr>
-        <w:t xml:space="preserve">. </w:t>
-      </w:r>
-      <w:proofErr w:type="spellStart"/>
-      <w:r>
-        <w:rPr>
-          <w:lang w:val="en-US"/>
-        </w:rPr>
-        <w:t>Dofsetup</w:t>
-      </w:r>
-      <w:proofErr w:type="spellEnd"/>
-      <w:r>
-        <w:rPr>
-          <w:lang w:val="en-US"/>
-        </w:rPr>
-        <w:t xml:space="preserve"> &amp; </w:t>
-      </w:r>
-      <w:proofErr w:type="spellStart"/>
-      <w:r>
-        <w:rPr>
-          <w:lang w:val="en-US"/>
-        </w:rPr>
-        <w:t>dovs</w:t>
-      </w:r>
-      <w:proofErr w:type="spellEnd"/>
-      <w:r>
-        <w:rPr>
-          <w:lang w:val="en-US"/>
-        </w:rPr>
-        <w:t xml:space="preserve"> files are totally independent one from each other. </w:t>
-      </w:r>
-    </w:p>
-    <w:p>
-      <w:pPr>
-        <w:rPr>
-          <w:lang w:val="en-US"/>
-        </w:rPr>
-      </w:pPr>
-      <w:r>
-        <w:rPr>
-          <w:lang w:val="en-US"/>
-        </w:rPr>
-        <w:t xml:space="preserve">That’s why I provided several </w:t>
-      </w:r>
-      <w:proofErr w:type="spellStart"/>
-      <w:r>
-        <w:rPr>
-          <w:lang w:val="en-US"/>
-        </w:rPr>
-        <w:t>dovs</w:t>
-      </w:r>
-      <w:proofErr w:type="spellEnd"/>
-      <w:r>
-        <w:rPr>
-          <w:lang w:val="en-US"/>
-        </w:rPr>
-        <w:t xml:space="preserve"> files with only one </w:t>
-      </w:r>
-      <w:proofErr w:type="spellStart"/>
-      <w:r>
-        <w:rPr>
-          <w:lang w:val="en-US"/>
-        </w:rPr>
-        <w:t>dofsetup</w:t>
-      </w:r>
-      <w:proofErr w:type="spellEnd"/>
-      <w:r>
-        <w:rPr>
-          <w:lang w:val="en-US"/>
-        </w:rPr>
-        <w:t xml:space="preserve"> file.</w:t>
-      </w:r>
-    </w:p>
-    <w:p>
-      <w:pPr>
-        <w:rPr>
-          <w:lang w:val="en-US"/>
-        </w:rPr>
-      </w:pPr>
-      <w:r>
-        <w:rPr>
-          <w:lang w:val="en-US"/>
-        </w:rPr>
-        <w:t xml:space="preserve">If you plan to use DOTK to create or modify </w:t>
-      </w:r>
-      <w:proofErr w:type="spellStart"/>
-      <w:r>
-        <w:rPr>
-          <w:lang w:val="en-US"/>
-        </w:rPr>
-        <w:t>dof</w:t>
-      </w:r>
-      <w:proofErr w:type="spellEnd"/>
-      <w:r>
-        <w:rPr>
-          <w:lang w:val="en-US"/>
-        </w:rPr>
-        <w:t xml:space="preserve"> tables which will have to be uploaded to </w:t>
-      </w:r>
-      <w:proofErr w:type="spellStart"/>
-      <w:r>
-        <w:rPr>
+        <w:t xml:space="preserve">First, what you should know is that I have split the dofsetup &amp; dof view setup so you can have any combination of specific visualization of the same dofsetup. Dofsetup &amp; dovs files are totally independent one from each other. </w:t>
+      </w:r>
+    </w:p>
+    <w:p>
+      <w:pPr>
+        <w:rPr>
+          <w:lang w:val="en-US"/>
+        </w:rPr>
+      </w:pPr>
+      <w:r>
+        <w:rPr>
+          <w:lang w:val="en-US"/>
+        </w:rPr>
+        <w:t>That’s why I provided several dovs files with only one dofsetup file.</w:t>
+      </w:r>
+    </w:p>
+    <w:p>
+      <w:pPr>
+        <w:rPr>
+          <w:lang w:val="en-US"/>
+        </w:rPr>
+      </w:pPr>
+      <w:r>
+        <w:rPr>
+          <w:lang w:val="en-US"/>
+        </w:rPr>
+        <w:t xml:space="preserve">If you plan to use DOTK to create or modify dof tables which will have to be uploaded to DofConfigTool, you should consider using the DofToolkit user dofsetup file because it covers all available inputs from DofConfigTool without any combos or duplicates. Using this setup will ensure you the exported dof lines will really be designed for a particular output and so you’ll be able to confidently paste it into the corresponding </w:t>
+      </w:r>
+      <w:r>
+        <w:rPr>
+          <w:lang w:val="en-US"/>
+        </w:rPr>
+        <w:t>line in your Table settings on the site.</w:t>
+      </w:r>
+    </w:p>
+    <w:p>
+      <w:pPr>
+        <w:rPr>
+          <w:lang w:val="en-US"/>
+        </w:rPr>
+      </w:pPr>
+      <w:r>
+        <w:rPr>
+          <w:lang w:val="en-US"/>
+        </w:rPr>
+        <w:t>I made DOTK firstly to reduce iteration time while creating your effects, its purpose is not to replace DofConfigTool about config files generation (the site already does it perfectly and the community aspect is the most important).</w:t>
+      </w:r>
+    </w:p>
+    <w:p>
+      <w:pPr>
+        <w:rPr>
+          <w:lang w:val="en-US"/>
+        </w:rPr>
+      </w:pPr>
+      <w:r>
+        <w:rPr>
+          <w:lang w:val="en-US"/>
+        </w:rPr>
+        <w:t>So, using DOTK with the DofToolkit user setup then copy paste your modified lines to the site and finally generating your config files will allow you to test your modification</w:t>
+      </w:r>
+      <w:r>
+        <w:rPr>
+          <w:lang w:val="en-US"/>
+        </w:rPr>
+        <w:t xml:space="preserve"> on your vPinball.</w:t>
+      </w:r>
+    </w:p>
+    <w:p>
+      <w:pPr>
+        <w:rPr>
+          <w:lang w:val="en-US"/>
+        </w:rPr>
+      </w:pPr>
+      <w:r>
+        <w:rPr>
+          <w:lang w:val="en-US"/>
+        </w:rPr>
+        <w:t>In case you already have local modifications on your account for some tables you want to have in DOTK using the DofToolkit setup, you’ll can easily import them using the import dialog described below.</w:t>
+      </w:r>
+    </w:p>
+    <w:p>
+      <w:pPr>
+        <w:rPr>
+          <w:lang w:val="en-US"/>
+        </w:rPr>
+      </w:pPr>
+      <w:r>
+        <w:rPr>
+          <w:lang w:val="en-US"/>
+        </w:rPr>
+        <w:t xml:space="preserve">One of the </w:t>
+      </w:r>
+      <w:r>
+        <w:rPr>
+          <w:lang w:val="en-US"/>
+        </w:rPr>
+        <w:t>reasons</w:t>
+      </w:r>
+      <w:r>
+        <w:rPr>
+          <w:lang w:val="en-US"/>
+        </w:rPr>
+        <w:t xml:space="preserve"> you’ll have to create your own dofsetup &amp; dovs files would be, imo, to simulate a future real setup or validate your current setup </w:t>
+      </w:r>
+      <w:r>
+        <w:rPr>
+          <w:lang w:val="en-US"/>
+        </w:rPr>
+        <w:t>in case of an upgrade or something.</w:t>
+      </w:r>
+    </w:p>
+    <w:p>
+      <w:pPr>
+        <w:rPr>
+          <w:lang w:val="en-US"/>
+        </w:rPr>
+      </w:pPr>
+    </w:p>
+    <w:p>
+      <w:pPr>
+        <w:pStyle w:val="Titre3"/>
+        <w:rPr>
+          <w:b/>
+          <w:bCs/>
+          <w:lang w:val="en-US"/>
+        </w:rPr>
+      </w:pPr>
+      <w:r>
+        <w:rPr>
+          <w:b/>
+          <w:bCs/>
           <w:lang w:val="en-US"/>
         </w:rPr>
         <w:t>DofConfigTool</w:t>
       </w:r>
-      <w:proofErr w:type="spellEnd"/>
-      <w:r>
-        <w:rPr>
-          <w:lang w:val="en-US"/>
-        </w:rPr>
-        <w:t xml:space="preserve">, you should consider using the </w:t>
-      </w:r>
-      <w:proofErr w:type="spellStart"/>
-      <w:r>
-        <w:rPr>
-          <w:lang w:val="en-US"/>
-        </w:rPr>
-        <w:t>DofToolkit</w:t>
-      </w:r>
-      <w:proofErr w:type="spellEnd"/>
-      <w:r>
-        <w:rPr>
-          <w:lang w:val="en-US"/>
-        </w:rPr>
-        <w:t xml:space="preserve"> user </w:t>
-      </w:r>
-      <w:proofErr w:type="spellStart"/>
-      <w:r>
-        <w:rPr>
-          <w:lang w:val="en-US"/>
-        </w:rPr>
-        <w:t>dofsetup</w:t>
-      </w:r>
-      <w:proofErr w:type="spellEnd"/>
-      <w:r>
-        <w:rPr>
-          <w:lang w:val="en-US"/>
-        </w:rPr>
-        <w:t xml:space="preserve"> file because it covers all available inputs from </w:t>
-      </w:r>
-      <w:proofErr w:type="spellStart"/>
-      <w:r>
-        <w:rPr>
-          <w:lang w:val="en-US"/>
-        </w:rPr>
-        <w:t>DofConfigTool</w:t>
-      </w:r>
-      <w:proofErr w:type="spellEnd"/>
-      <w:r>
-        <w:rPr>
-          <w:lang w:val="en-US"/>
-        </w:rPr>
-        <w:t xml:space="preserve"> without any combos or duplicates. Using this setup will ensure you the exported </w:t>
-      </w:r>
-      <w:proofErr w:type="spellStart"/>
-      <w:r>
-        <w:rPr>
-          <w:lang w:val="en-US"/>
-        </w:rPr>
-        <w:t>dof</w:t>
-      </w:r>
-      <w:proofErr w:type="spellEnd"/>
-      <w:r>
-        <w:rPr>
-          <w:lang w:val="en-US"/>
-        </w:rPr>
-        <w:t xml:space="preserve"> lines will really be designed for a particular output and so you’ll be able to confidently paste it into the corresponding </w:t>
-      </w:r>
-      <w:r>
-        <w:rPr>
-          <w:lang w:val="en-US"/>
-        </w:rPr>
-        <w:t>line in your Table settings on the site.</w:t>
-      </w:r>
-    </w:p>
-    <w:p>
-      <w:pPr>
-        <w:rPr>
-          <w:lang w:val="en-US"/>
-        </w:rPr>
-      </w:pPr>
-      <w:r>
-        <w:rPr>
-          <w:lang w:val="en-US"/>
-        </w:rPr>
-        <w:t xml:space="preserve">I made DOTK firstly to reduce iteration time while creating your effects, its purpose is not to replace </w:t>
-      </w:r>
-      <w:proofErr w:type="spellStart"/>
-      <w:r>
-        <w:rPr>
-          <w:lang w:val="en-US"/>
-        </w:rPr>
-        <w:t>DofConfigTool</w:t>
-      </w:r>
-      <w:proofErr w:type="spellEnd"/>
-      <w:r>
-        <w:rPr>
-          <w:lang w:val="en-US"/>
-        </w:rPr>
-        <w:t xml:space="preserve"> about config files generation (the site already does it perfectly and the community aspect is the most important).</w:t>
-      </w:r>
-    </w:p>
-    <w:p>
-      <w:pPr>
-        <w:rPr>
-          <w:lang w:val="en-US"/>
-        </w:rPr>
-      </w:pPr>
-      <w:r>
-        <w:rPr>
-          <w:lang w:val="en-US"/>
-        </w:rPr>
-        <w:t xml:space="preserve">So, using DOTK with the </w:t>
-      </w:r>
-      <w:proofErr w:type="spellStart"/>
-      <w:r>
-        <w:rPr>
-          <w:lang w:val="en-US"/>
-        </w:rPr>
-        <w:t>DofToolkit</w:t>
-      </w:r>
-      <w:proofErr w:type="spellEnd"/>
-      <w:r>
-        <w:rPr>
-          <w:lang w:val="en-US"/>
-        </w:rPr>
-        <w:t xml:space="preserve"> user setup then copy paste your modified lines to the site and finally generating your config files will allow you to test your modification</w:t>
-      </w:r>
-      <w:r>
-        <w:rPr>
-          <w:lang w:val="en-US"/>
-        </w:rPr>
-        <w:t xml:space="preserve"> on your </w:t>
-      </w:r>
-      <w:proofErr w:type="spellStart"/>
-      <w:r>
-        <w:rPr>
-          <w:lang w:val="en-US"/>
-        </w:rPr>
-        <w:t>vPinball</w:t>
-      </w:r>
-      <w:proofErr w:type="spellEnd"/>
-      <w:r>
-        <w:rPr>
-          <w:lang w:val="en-US"/>
-        </w:rPr>
-        <w:t>.</w:t>
-      </w:r>
-    </w:p>
-    <w:p>
-      <w:pPr>
-        <w:rPr>
-          <w:lang w:val="en-US"/>
-        </w:rPr>
-      </w:pPr>
-      <w:r>
-        <w:rPr>
-          <w:lang w:val="en-US"/>
-        </w:rPr>
-        <w:t xml:space="preserve">In case you already have local modifications on your account for some tables you want to have in DOTK using the </w:t>
-      </w:r>
-      <w:proofErr w:type="spellStart"/>
-      <w:r>
-        <w:rPr>
-          <w:lang w:val="en-US"/>
-        </w:rPr>
-        <w:t>DofToolkit</w:t>
-      </w:r>
-      <w:proofErr w:type="spellEnd"/>
-      <w:r>
-        <w:rPr>
-          <w:lang w:val="en-US"/>
-        </w:rPr>
-        <w:t xml:space="preserve"> setup, you’ll can easily import them using the import dialog described below.</w:t>
-      </w:r>
-    </w:p>
-    <w:p>
-      <w:pPr>
-        <w:rPr>
-          <w:lang w:val="en-US"/>
-        </w:rPr>
-      </w:pPr>
-      <w:r>
-        <w:rPr>
-          <w:lang w:val="en-US"/>
-        </w:rPr>
-        <w:t xml:space="preserve">One of the </w:t>
-      </w:r>
-      <w:r>
-        <w:rPr>
-          <w:lang w:val="en-US"/>
-        </w:rPr>
-        <w:t>reasons</w:t>
-      </w:r>
-      <w:r>
-        <w:rPr>
-          <w:lang w:val="en-US"/>
-        </w:rPr>
-        <w:t xml:space="preserve"> you’ll have to create your own </w:t>
-      </w:r>
-      <w:proofErr w:type="spellStart"/>
-      <w:r>
-        <w:rPr>
-          <w:lang w:val="en-US"/>
-        </w:rPr>
-        <w:t>dofsetup</w:t>
-      </w:r>
-      <w:proofErr w:type="spellEnd"/>
-      <w:r>
-        <w:rPr>
-          <w:lang w:val="en-US"/>
-        </w:rPr>
-        <w:t xml:space="preserve"> &amp; </w:t>
-      </w:r>
-      <w:proofErr w:type="spellStart"/>
-      <w:r>
-        <w:rPr>
-          <w:lang w:val="en-US"/>
-        </w:rPr>
-        <w:t>dovs</w:t>
-      </w:r>
-      <w:proofErr w:type="spellEnd"/>
-      <w:r>
-        <w:rPr>
-          <w:lang w:val="en-US"/>
-        </w:rPr>
-        <w:t xml:space="preserve"> files would be, </w:t>
-      </w:r>
-      <w:proofErr w:type="spellStart"/>
-      <w:r>
-        <w:rPr>
-          <w:lang w:val="en-US"/>
-        </w:rPr>
-        <w:t>imo</w:t>
-      </w:r>
-      <w:proofErr w:type="spellEnd"/>
-      <w:r>
-        <w:rPr>
-          <w:lang w:val="en-US"/>
-        </w:rPr>
-        <w:t xml:space="preserve">, to simulate a future real setup or validate your current setup </w:t>
-      </w:r>
-      <w:r>
-        <w:rPr>
-          <w:lang w:val="en-US"/>
-        </w:rPr>
-        <w:t>in case of an upgrade or something.</w:t>
-      </w:r>
-    </w:p>
-    <w:p>
-      <w:pPr>
-        <w:rPr>
-          <w:lang w:val="en-US"/>
-        </w:rPr>
-      </w:pPr>
-    </w:p>
-    <w:p>
-      <w:pPr>
-        <w:pStyle w:val="Titre3"/>
-        <w:rPr>
-          <w:b/>
-          <w:bCs/>
-          <w:lang w:val="en-US"/>
-        </w:rPr>
-      </w:pPr>
-      <w:proofErr w:type="spellStart"/>
-      <w:r>
-        <w:rPr>
-          <w:b/>
-          <w:bCs/>
-          <w:lang w:val="en-US"/>
-        </w:rPr>
-        <w:t>DofConfigTool</w:t>
-      </w:r>
-      <w:proofErr w:type="spellEnd"/>
       <w:r>
         <w:rPr>
           <w:b/>
@@ -2265,101 +1732,35 @@
         <w:rPr>
           <w:lang w:val="en"/>
         </w:rPr>
+        <w:t xml:space="preserve">When you have finished choosing your setups and launch DOTK, you will have a window that will tell you that either you do not yet have any .ini files that correspond to the setup you have chosen, or that they aren’t up to date. In the first one you will have to retrieve them at least once otherwise DOTK will not work, the update is not mandatory and you will be asked again at each launch. You will then have a window telling you that DOTK is retrieving the .ini files from DofConfigTool. These files will end up in a </w:t>
+      </w:r>
+      <w:r>
+        <w:rPr>
+          <w:b/>
+          <w:bCs/>
+          <w:lang w:val="en"/>
+        </w:rPr>
+        <w:t>setups\Username-APIKey</w:t>
+      </w:r>
+      <w:r>
+        <w:rPr>
+          <w:lang w:val="en"/>
+        </w:rPr>
+        <w:t xml:space="preserve"> directory where your dofsetup file is located.</w:t>
+      </w:r>
+    </w:p>
+    <w:p>
+      <w:pPr>
+        <w:jc w:val="center"/>
+        <w:rPr>
+          <w:lang w:val="en-US"/>
+        </w:rPr>
+      </w:pPr>
+      <w:r>
+        <w:rPr>
+          <w:lang w:val="en-US"/>
+        </w:rPr>
         <w:lastRenderedPageBreak/>
-        <w:t>When you have finished choosing your setups and launch DOTK, you will have a window that will tell you that either you do not yet have any .</w:t>
-      </w:r>
-      <w:proofErr w:type="spellStart"/>
-      <w:r>
-        <w:rPr>
-          <w:lang w:val="en"/>
-        </w:rPr>
-        <w:t>ini</w:t>
-      </w:r>
-      <w:proofErr w:type="spellEnd"/>
-      <w:r>
-        <w:rPr>
-          <w:lang w:val="en"/>
-        </w:rPr>
-        <w:t xml:space="preserve"> files that correspond to the setup you have chosen, or that they aren’t up to date. In the first one you will have to retrieve them at least once otherwise DOTK will not work, the update is not mandatory and you will be asked again at each launch. You will then have a window telling you that DOTK is retrieving the .</w:t>
-      </w:r>
-      <w:proofErr w:type="spellStart"/>
-      <w:r>
-        <w:rPr>
-          <w:lang w:val="en"/>
-        </w:rPr>
-        <w:t>ini</w:t>
-      </w:r>
-      <w:proofErr w:type="spellEnd"/>
-      <w:r>
-        <w:rPr>
-          <w:lang w:val="en"/>
-        </w:rPr>
-        <w:t xml:space="preserve"> files from </w:t>
-      </w:r>
-      <w:proofErr w:type="spellStart"/>
-      <w:r>
-        <w:rPr>
-          <w:lang w:val="en"/>
-        </w:rPr>
-        <w:t>DofConfigTool</w:t>
-      </w:r>
-      <w:proofErr w:type="spellEnd"/>
-      <w:r>
-        <w:rPr>
-          <w:lang w:val="en"/>
-        </w:rPr>
-        <w:t xml:space="preserve">. These files will end up in a </w:t>
-      </w:r>
-      <w:r>
-        <w:rPr>
-          <w:b/>
-          <w:bCs/>
-          <w:lang w:val="en"/>
-        </w:rPr>
-        <w:t>setups\Username-</w:t>
-      </w:r>
-      <w:proofErr w:type="spellStart"/>
-      <w:r>
-        <w:rPr>
-          <w:b/>
-          <w:bCs/>
-          <w:lang w:val="en"/>
-        </w:rPr>
-        <w:t>APIKey</w:t>
-      </w:r>
-      <w:proofErr w:type="spellEnd"/>
-      <w:r>
-        <w:rPr>
-          <w:lang w:val="en"/>
-        </w:rPr>
-        <w:t xml:space="preserve"> directory where your </w:t>
-      </w:r>
-      <w:proofErr w:type="spellStart"/>
-      <w:r>
-        <w:rPr>
-          <w:lang w:val="en"/>
-        </w:rPr>
-        <w:t>dofsetup</w:t>
-      </w:r>
-      <w:proofErr w:type="spellEnd"/>
-      <w:r>
-        <w:rPr>
-          <w:lang w:val="en"/>
-        </w:rPr>
-        <w:t xml:space="preserve"> file is located.</w:t>
-      </w:r>
-    </w:p>
-    <w:p>
-      <w:pPr>
-        <w:jc w:val="center"/>
-        <w:rPr>
-          <w:lang w:val="en-US"/>
-        </w:rPr>
-      </w:pPr>
-      <w:r>
-        <w:rPr>
-          <w:lang w:val="en-US"/>
-        </w:rPr>
         <w:t xml:space="preserve">   </w:t>
       </w:r>
       <w:r>
@@ -2367,7 +1768,7 @@
           <w:noProof/>
         </w:rPr>
         <w:drawing>
-          <wp:inline distT="0" distB="0" distL="0" distR="0" wp14:anchorId="44BDD328" wp14:editId="2E19105C">
+          <wp:inline distT="0" distB="0" distL="0" distR="0" wp14:anchorId="44BDD328" wp14:editId="001BAE1F">
             <wp:extent cx="1178983" cy="451590"/>
             <wp:effectExtent l="152400" t="152400" r="364490" b="367665"/>
             <wp:docPr id="8" name="Image 8"/>
@@ -2382,7 +1783,7 @@
                     <pic:cNvPicPr/>
                   </pic:nvPicPr>
                   <pic:blipFill>
-                    <a:blip r:embed="rId14" cstate="print">
+                    <a:blip r:embed="rId15" cstate="print">
                       <a:extLst>
                         <a:ext uri="{28A0092B-C50C-407E-A947-70E740481C1C}">
                           <a14:useLocalDpi xmlns:a14="http://schemas.microsoft.com/office/drawing/2010/main" val="0"/>
@@ -2444,7 +1845,7 @@
                     <pic:cNvPicPr/>
                   </pic:nvPicPr>
                   <pic:blipFill>
-                    <a:blip r:embed="rId15" cstate="print">
+                    <a:blip r:embed="rId16" cstate="print">
                       <a:extLst>
                         <a:ext uri="{28A0092B-C50C-407E-A947-70E740481C1C}">
                           <a14:useLocalDpi xmlns:a14="http://schemas.microsoft.com/office/drawing/2010/main" val="0"/>
@@ -2614,7 +2015,7 @@
                     <pic:cNvPicPr/>
                   </pic:nvPicPr>
                   <pic:blipFill>
-                    <a:blip r:embed="rId16" cstate="print">
+                    <a:blip r:embed="rId17" cstate="print">
                       <a:extLst>
                         <a:ext uri="{28A0092B-C50C-407E-A947-70E740481C1C}">
                           <a14:useLocalDpi xmlns:a14="http://schemas.microsoft.com/office/drawing/2010/main" val="0"/>
@@ -2666,54 +2067,34 @@
           <w:szCs w:val="22"/>
           <w:lang w:val="en-US"/>
         </w:rPr>
-        <w:t xml:space="preserve">The Table menu where you will be able to create a new table, or load and save your edited table in </w:t>
-      </w:r>
-      <w:proofErr w:type="spellStart"/>
-      <w:r>
+        <w:t>The Table menu where you will be able to create a new table, or load and save your edited table in dotk format.</w:t>
+      </w:r>
+    </w:p>
+    <w:p>
+      <w:pPr>
+        <w:rPr>
+          <w:lang w:val="en-US"/>
+        </w:rPr>
+      </w:pPr>
+    </w:p>
+    <w:p>
+      <w:pPr>
+        <w:pStyle w:val="PrformatHTML"/>
+        <w:shd w:val="clear" w:color="auto" w:fill="F8F9FA"/>
+        <w:spacing w:line="540" w:lineRule="atLeast"/>
         <w:rPr>
           <w:rFonts w:asciiTheme="minorHAnsi" w:hAnsiTheme="minorHAnsi" w:cstheme="minorHAnsi"/>
           <w:sz w:val="22"/>
           <w:szCs w:val="22"/>
           <w:lang w:val="en-US"/>
         </w:rPr>
-        <w:t>dotk</w:t>
-      </w:r>
-      <w:proofErr w:type="spellEnd"/>
-      <w:r>
-        <w:rPr>
-          <w:rFonts w:asciiTheme="minorHAnsi" w:hAnsiTheme="minorHAnsi" w:cstheme="minorHAnsi"/>
-          <w:sz w:val="22"/>
-          <w:szCs w:val="22"/>
-          <w:lang w:val="en-US"/>
-        </w:rPr>
-        <w:t xml:space="preserve"> format.</w:t>
-      </w:r>
-    </w:p>
-    <w:p>
-      <w:pPr>
-        <w:rPr>
-          <w:lang w:val="en-US"/>
-        </w:rPr>
-      </w:pPr>
-    </w:p>
-    <w:p>
-      <w:pPr>
-        <w:pStyle w:val="PrformatHTML"/>
-        <w:shd w:val="clear" w:color="auto" w:fill="F8F9FA"/>
-        <w:spacing w:line="540" w:lineRule="atLeast"/>
-        <w:rPr>
-          <w:rFonts w:asciiTheme="minorHAnsi" w:hAnsiTheme="minorHAnsi" w:cstheme="minorHAnsi"/>
-          <w:sz w:val="22"/>
-          <w:szCs w:val="22"/>
-          <w:lang w:val="en-US"/>
-        </w:rPr>
       </w:pPr>
       <w:r>
         <w:rPr>
           <w:noProof/>
         </w:rPr>
         <w:drawing>
-          <wp:inline distT="0" distB="0" distL="0" distR="0" wp14:anchorId="62E5BEBA" wp14:editId="3C5DC0F3">
+          <wp:inline distT="0" distB="0" distL="0" distR="0" wp14:anchorId="62E5BEBA" wp14:editId="431462B6">
             <wp:extent cx="575853" cy="162685"/>
             <wp:effectExtent l="19050" t="0" r="15240" b="104140"/>
             <wp:docPr id="11" name="Image 11"/>
@@ -2728,7 +2109,7 @@
                     <pic:cNvPicPr/>
                   </pic:nvPicPr>
                   <pic:blipFill>
-                    <a:blip r:embed="rId17" cstate="print">
+                    <a:blip r:embed="rId18" cstate="print">
                       <a:extLst>
                         <a:ext uri="{28A0092B-C50C-407E-A947-70E740481C1C}">
                           <a14:useLocalDpi xmlns:a14="http://schemas.microsoft.com/office/drawing/2010/main" val="0"/>
@@ -2783,9 +2164,8 @@
           <w:szCs w:val="22"/>
           <w:lang w:val="en-US"/>
         </w:rPr>
-        <w:t xml:space="preserve">The Import/Export menu to import and export effects from/to </w:t>
-      </w:r>
-      <w:proofErr w:type="spellStart"/>
+        <w:t xml:space="preserve">The Import/Export menu to import and export effects from/to DofConfigTool (not directly </w:t>
+      </w:r>
       <w:r>
         <w:rPr>
           <w:rFonts w:asciiTheme="minorHAnsi" w:hAnsiTheme="minorHAnsi" w:cstheme="minorHAnsi"/>
@@ -2793,9 +2173,8 @@
           <w:szCs w:val="22"/>
           <w:lang w:val="en-US"/>
         </w:rPr>
-        <w:t>DofConfigTool</w:t>
-      </w:r>
-      <w:proofErr w:type="spellEnd"/>
+        <w:t xml:space="preserve">into it </w:t>
+      </w:r>
       <w:r>
         <w:rPr>
           <w:rFonts w:asciiTheme="minorHAnsi" w:hAnsiTheme="minorHAnsi" w:cstheme="minorHAnsi"/>
@@ -2803,45 +2182,7 @@
           <w:szCs w:val="22"/>
           <w:lang w:val="en-US"/>
         </w:rPr>
-        <w:t xml:space="preserve"> (not directly </w:t>
-      </w:r>
-      <w:r>
-        <w:rPr>
-          <w:rFonts w:asciiTheme="minorHAnsi" w:hAnsiTheme="minorHAnsi" w:cstheme="minorHAnsi"/>
-          <w:sz w:val="22"/>
-          <w:szCs w:val="22"/>
-          <w:lang w:val="en-US"/>
-        </w:rPr>
-        <w:t xml:space="preserve">into it </w:t>
-      </w:r>
-      <w:r>
-        <w:rPr>
-          <w:rFonts w:asciiTheme="minorHAnsi" w:hAnsiTheme="minorHAnsi" w:cstheme="minorHAnsi"/>
-          <w:sz w:val="22"/>
-          <w:szCs w:val="22"/>
-          <w:lang w:val="en-US"/>
-        </w:rPr>
-        <w:t xml:space="preserve">but in the command line format recognized by </w:t>
-      </w:r>
-      <w:proofErr w:type="spellStart"/>
-      <w:r>
-        <w:rPr>
-          <w:rFonts w:asciiTheme="minorHAnsi" w:hAnsiTheme="minorHAnsi" w:cstheme="minorHAnsi"/>
-          <w:sz w:val="22"/>
-          <w:szCs w:val="22"/>
-          <w:lang w:val="en-US"/>
-        </w:rPr>
-        <w:t>DofConfigTool</w:t>
-      </w:r>
-      <w:proofErr w:type="spellEnd"/>
-      <w:r>
-        <w:rPr>
-          <w:rFonts w:asciiTheme="minorHAnsi" w:hAnsiTheme="minorHAnsi" w:cstheme="minorHAnsi"/>
-          <w:sz w:val="22"/>
-          <w:szCs w:val="22"/>
-          <w:lang w:val="en-US"/>
-        </w:rPr>
-        <w:t>).</w:t>
+        <w:t>but in the command line format recognized by DofConfigTool).</w:t>
       </w:r>
     </w:p>
     <w:p>
@@ -2877,7 +2218,7 @@
                     <pic:cNvPicPr/>
                   </pic:nvPicPr>
                   <pic:blipFill>
-                    <a:blip r:embed="rId18" cstate="print">
+                    <a:blip r:embed="rId19" cstate="print">
                       <a:extLst>
                         <a:ext uri="{28A0092B-C50C-407E-A947-70E740481C1C}">
                           <a14:useLocalDpi xmlns:a14="http://schemas.microsoft.com/office/drawing/2010/main" val="0"/>
@@ -2988,7 +2329,7 @@
           <w:noProof/>
         </w:rPr>
         <w:drawing>
-          <wp:inline distT="0" distB="0" distL="0" distR="0" wp14:anchorId="20BFB693" wp14:editId="2443468A">
+          <wp:inline distT="0" distB="0" distL="0" distR="0" wp14:anchorId="20BFB693" wp14:editId="2E5662AD">
             <wp:extent cx="3559723" cy="1607212"/>
             <wp:effectExtent l="152400" t="152400" r="365125" b="354965"/>
             <wp:docPr id="13" name="Image 13"/>
@@ -3003,7 +2344,7 @@
                     <pic:cNvPicPr/>
                   </pic:nvPicPr>
                   <pic:blipFill>
-                    <a:blip r:embed="rId19" cstate="print">
+                    <a:blip r:embed="rId20" cstate="print">
                       <a:extLst>
                         <a:ext uri="{28A0092B-C50C-407E-A947-70E740481C1C}">
                           <a14:useLocalDpi xmlns:a14="http://schemas.microsoft.com/office/drawing/2010/main" val="0"/>
@@ -3062,223 +2403,270 @@
         <w:rPr>
           <w:lang w:val="en"/>
         </w:rPr>
+        <w:t xml:space="preserve">.ini </w:t>
+      </w:r>
+      <w:r>
+        <w:rPr>
+          <w:lang w:val="en"/>
+        </w:rPr>
+        <w:t xml:space="preserve">files, you can also open other </w:t>
+      </w:r>
+      <w:r>
+        <w:rPr>
+          <w:lang w:val="en"/>
+        </w:rPr>
+        <w:t>effect library dotk files.</w:t>
+      </w:r>
+    </w:p>
+    <w:p>
+      <w:pPr>
+        <w:rPr>
+          <w:lang w:val="en"/>
+        </w:rPr>
+      </w:pPr>
+      <w:r>
+        <w:rPr>
+          <w:lang w:val="en"/>
+        </w:rPr>
+        <w:t xml:space="preserve">This is where you can </w:t>
+      </w:r>
+      <w:r>
+        <w:rPr>
+          <w:lang w:val="en"/>
+        </w:rPr>
+        <w:t xml:space="preserve">gather effects and table elements </w:t>
+      </w:r>
+      <w:r>
+        <w:rPr>
+          <w:lang w:val="en"/>
+        </w:rPr>
+        <w:t>to fill your edit area.</w:t>
+      </w:r>
+    </w:p>
+    <w:p>
+      <w:pPr>
+        <w:rPr>
+          <w:lang w:val="en"/>
+        </w:rPr>
+      </w:pPr>
+      <w:r>
+        <w:rPr>
+          <w:lang w:val="en"/>
+        </w:rPr>
+        <w:t xml:space="preserve">The </w:t>
+      </w:r>
+      <w:r>
+        <w:rPr>
+          <w:b/>
+          <w:bCs/>
+          <w:lang w:val="en"/>
+        </w:rPr>
+        <w:t>RomName</w:t>
+      </w:r>
+      <w:r>
+        <w:rPr>
+          <w:lang w:val="en"/>
+        </w:rPr>
+        <w:t xml:space="preserve"> combobox allows you to see the effects of the different tables already available on DofConfigTool. </w:t>
+      </w:r>
+    </w:p>
+    <w:p>
+      <w:pPr>
+        <w:rPr>
+          <w:lang w:val="en"/>
+        </w:rPr>
+      </w:pPr>
+      <w:r>
+        <w:rPr>
+          <w:b/>
+          <w:bCs/>
+          <w:lang w:val="en"/>
+        </w:rPr>
+        <w:t>The Load Reference DOTK</w:t>
+      </w:r>
+      <w:r>
+        <w:rPr>
+          <w:lang w:val="en"/>
+        </w:rPr>
+        <w:t xml:space="preserve"> button allows you to reload any existing dotk file for reference, for example this could be used to have dotk files of effect libraries ready to use.</w:t>
+      </w:r>
+    </w:p>
+    <w:p>
+      <w:pPr>
+        <w:rPr>
+          <w:lang w:val="en"/>
+        </w:rPr>
+      </w:pPr>
+      <w:r>
+        <w:rPr>
+          <w:lang w:val="en"/>
+        </w:rPr>
+        <w:t xml:space="preserve">Each time you select a TableElement or an effect, its properties will be displayed in the properties area but </w:t>
+      </w:r>
+      <w:r>
+        <w:rPr>
+          <w:lang w:val="en"/>
+        </w:rPr>
+        <w:t xml:space="preserve">in </w:t>
+      </w:r>
+      <w:r>
+        <w:rPr>
+          <w:lang w:val="en"/>
+        </w:rPr>
+        <w:t>read-only</w:t>
+      </w:r>
+      <w:r>
+        <w:rPr>
+          <w:lang w:val="en"/>
+        </w:rPr>
+        <w:t xml:space="preserve"> mode</w:t>
+      </w:r>
+      <w:r>
+        <w:rPr>
+          <w:lang w:val="en"/>
+        </w:rPr>
         <w:t>.</w:t>
       </w:r>
-      <w:proofErr w:type="spellStart"/>
-      <w:r>
-        <w:rPr>
-          <w:lang w:val="en"/>
-        </w:rPr>
-        <w:t>ini</w:t>
-      </w:r>
-      <w:proofErr w:type="spellEnd"/>
-      <w:r>
-        <w:rPr>
-          <w:lang w:val="en"/>
-        </w:rPr>
-        <w:t xml:space="preserve"> </w:t>
-      </w:r>
-      <w:r>
-        <w:rPr>
-          <w:lang w:val="en"/>
-        </w:rPr>
-        <w:t xml:space="preserve">files, you can also open other </w:t>
-      </w:r>
-      <w:r>
-        <w:rPr>
-          <w:lang w:val="en"/>
-        </w:rPr>
-        <w:t xml:space="preserve">effect library </w:t>
-      </w:r>
-      <w:proofErr w:type="spellStart"/>
-      <w:r>
-        <w:rPr>
-          <w:lang w:val="en"/>
-        </w:rPr>
-        <w:t>dotk</w:t>
-      </w:r>
-      <w:proofErr w:type="spellEnd"/>
-      <w:r>
-        <w:rPr>
-          <w:lang w:val="en"/>
-        </w:rPr>
-        <w:t xml:space="preserve"> files.</w:t>
-      </w:r>
-    </w:p>
-    <w:p>
-      <w:pPr>
-        <w:rPr>
-          <w:lang w:val="en"/>
-        </w:rPr>
-      </w:pPr>
-      <w:r>
-        <w:rPr>
-          <w:lang w:val="en"/>
-        </w:rPr>
-        <w:t xml:space="preserve">This is where you can </w:t>
-      </w:r>
-      <w:r>
-        <w:rPr>
-          <w:lang w:val="en"/>
-        </w:rPr>
-        <w:t xml:space="preserve">gather effects and table elements </w:t>
-      </w:r>
-      <w:r>
-        <w:rPr>
-          <w:lang w:val="en"/>
-        </w:rPr>
-        <w:t>to fill your edit area.</w:t>
-      </w:r>
-    </w:p>
-    <w:p>
-      <w:pPr>
-        <w:rPr>
-          <w:lang w:val="en"/>
-        </w:rPr>
-      </w:pPr>
-      <w:r>
-        <w:rPr>
-          <w:lang w:val="en"/>
-        </w:rPr>
-        <w:t xml:space="preserve">The </w:t>
-      </w:r>
-      <w:proofErr w:type="spellStart"/>
-      <w:r>
-        <w:rPr>
-          <w:b/>
-          <w:bCs/>
-          <w:lang w:val="en"/>
-        </w:rPr>
-        <w:t>RomName</w:t>
-      </w:r>
-      <w:proofErr w:type="spellEnd"/>
-      <w:r>
-        <w:rPr>
-          <w:lang w:val="en"/>
-        </w:rPr>
-        <w:t xml:space="preserve"> </w:t>
-      </w:r>
-      <w:proofErr w:type="spellStart"/>
-      <w:r>
-        <w:rPr>
-          <w:lang w:val="en"/>
-        </w:rPr>
-        <w:t>combobox</w:t>
-      </w:r>
-      <w:proofErr w:type="spellEnd"/>
-      <w:r>
-        <w:rPr>
-          <w:lang w:val="en"/>
-        </w:rPr>
-        <w:t xml:space="preserve"> allows you to see the effects of the different tables already available on </w:t>
-      </w:r>
-      <w:proofErr w:type="spellStart"/>
-      <w:r>
-        <w:rPr>
-          <w:lang w:val="en"/>
-        </w:rPr>
-        <w:t>DofConfigTool</w:t>
-      </w:r>
-      <w:proofErr w:type="spellEnd"/>
-      <w:r>
-        <w:rPr>
-          <w:lang w:val="en"/>
-        </w:rPr>
-        <w:t xml:space="preserve">. </w:t>
-      </w:r>
-    </w:p>
-    <w:p>
-      <w:pPr>
-        <w:rPr>
-          <w:lang w:val="en"/>
-        </w:rPr>
-      </w:pPr>
-      <w:r>
-        <w:rPr>
-          <w:b/>
-          <w:bCs/>
-          <w:lang w:val="en"/>
-        </w:rPr>
-        <w:t>The Load Reference DOTK</w:t>
-      </w:r>
-      <w:r>
-        <w:rPr>
-          <w:lang w:val="en"/>
-        </w:rPr>
-        <w:t xml:space="preserve"> button allows you to reload any existing </w:t>
-      </w:r>
-      <w:proofErr w:type="spellStart"/>
-      <w:r>
-        <w:rPr>
-          <w:lang w:val="en"/>
-        </w:rPr>
-        <w:t>dotk</w:t>
-      </w:r>
-      <w:proofErr w:type="spellEnd"/>
-      <w:r>
-        <w:rPr>
-          <w:lang w:val="en"/>
-        </w:rPr>
-        <w:t xml:space="preserve"> file for reference, for example this could be used to have </w:t>
-      </w:r>
-      <w:proofErr w:type="spellStart"/>
-      <w:r>
-        <w:rPr>
-          <w:lang w:val="en"/>
-        </w:rPr>
-        <w:t>dotk</w:t>
-      </w:r>
-      <w:proofErr w:type="spellEnd"/>
-      <w:r>
-        <w:rPr>
-          <w:lang w:val="en"/>
-        </w:rPr>
-        <w:t xml:space="preserve"> files of effect libraries ready to use.</w:t>
-      </w:r>
-    </w:p>
-    <w:p>
-      <w:pPr>
-        <w:rPr>
-          <w:lang w:val="en"/>
-        </w:rPr>
-      </w:pPr>
-      <w:r>
-        <w:rPr>
-          <w:lang w:val="en"/>
-        </w:rPr>
-        <w:t xml:space="preserve">Each time you select a </w:t>
-      </w:r>
-      <w:proofErr w:type="spellStart"/>
-      <w:r>
-        <w:rPr>
-          <w:lang w:val="en"/>
-        </w:rPr>
-        <w:t>TableElement</w:t>
-      </w:r>
-      <w:proofErr w:type="spellEnd"/>
-      <w:r>
-        <w:rPr>
-          <w:lang w:val="en"/>
-        </w:rPr>
-        <w:t xml:space="preserve"> or an effect, its properties will be displayed in the properties area but </w:t>
-      </w:r>
-      <w:r>
-        <w:rPr>
-          <w:lang w:val="en"/>
-        </w:rPr>
-        <w:t xml:space="preserve">in </w:t>
-      </w:r>
-      <w:r>
-        <w:rPr>
-          <w:lang w:val="en"/>
-        </w:rPr>
-        <w:t>read-only</w:t>
-      </w:r>
-      <w:r>
-        <w:rPr>
-          <w:lang w:val="en"/>
-        </w:rPr>
-        <w:t xml:space="preserve"> mode</w:t>
+    </w:p>
+    <w:p>
+      <w:pPr>
+        <w:rPr>
+          <w:lang w:val="en"/>
+        </w:rPr>
+      </w:pPr>
+      <w:r>
+        <w:rPr>
+          <w:lang w:val="en"/>
+        </w:rPr>
+        <w:t xml:space="preserve">You can view a TableElement or an effect by pressing the </w:t>
+      </w:r>
+      <w:r>
+        <w:rPr>
+          <w:b/>
+          <w:bCs/>
+          <w:lang w:val="en"/>
+        </w:rPr>
+        <w:t>Activate</w:t>
+      </w:r>
+      <w:r>
+        <w:rPr>
+          <w:b/>
+          <w:bCs/>
+          <w:lang w:val="en"/>
+        </w:rPr>
+        <w:t>/</w:t>
+      </w:r>
+      <w:r>
+        <w:rPr>
+          <w:b/>
+          <w:bCs/>
+          <w:lang w:val="en"/>
+        </w:rPr>
+        <w:t>Deactivate</w:t>
+      </w:r>
+      <w:r>
+        <w:rPr>
+          <w:lang w:val="en"/>
+        </w:rPr>
+        <w:t xml:space="preserve"> button or the </w:t>
+      </w:r>
+      <w:r>
+        <w:rPr>
+          <w:b/>
+          <w:bCs/>
+          <w:lang w:val="en"/>
+        </w:rPr>
+        <w:t>Pulse</w:t>
+      </w:r>
+      <w:r>
+        <w:rPr>
+          <w:lang w:val="en"/>
+        </w:rPr>
+        <w:t xml:space="preserve"> button and see the effect in the preview window.</w:t>
+      </w:r>
+    </w:p>
+    <w:p>
+      <w:pPr>
+        <w:rPr>
+          <w:lang w:val="en"/>
+        </w:rPr>
+      </w:pPr>
+      <w:r>
+        <w:rPr>
+          <w:lang w:val="en"/>
+        </w:rPr>
+        <w:t>The pulse button plays the effect as long as the button is pressed, so you can pulse with quick clicks. The activate button will allow you to have multiple effects active at the same time.</w:t>
+      </w:r>
+    </w:p>
+    <w:p>
+      <w:pPr>
+        <w:rPr>
+          <w:lang w:val="en"/>
+        </w:rPr>
+      </w:pPr>
+      <w:r>
+        <w:rPr>
+          <w:lang w:val="en"/>
+        </w:rPr>
+        <w:t>When an effect is activated, the red icon next to the effect</w:t>
+      </w:r>
+      <w:r>
+        <w:rPr>
+          <w:lang w:val="en"/>
+        </w:rPr>
+        <w:t xml:space="preserve"> (or table element)</w:t>
+      </w:r>
+      <w:r>
+        <w:rPr>
+          <w:lang w:val="en"/>
+        </w:rPr>
+        <w:t xml:space="preserve"> turns green.</w:t>
+      </w:r>
+    </w:p>
+    <w:p>
+      <w:pPr>
+        <w:rPr>
+          <w:lang w:val="en"/>
+        </w:rPr>
+      </w:pPr>
+      <w:r>
+        <w:rPr>
+          <w:lang w:val="en"/>
+        </w:rPr>
+        <w:t xml:space="preserve">You can filter the treeview by output with the </w:t>
+      </w:r>
+      <w:r>
+        <w:rPr>
+          <w:b/>
+          <w:bCs/>
+          <w:lang w:val="en"/>
+        </w:rPr>
+        <w:t>Output Filter</w:t>
+      </w:r>
+      <w:r>
+        <w:rPr>
+          <w:lang w:val="en"/>
+        </w:rPr>
+        <w:t xml:space="preserve"> combobox, you will only see the effects linked to the selected output. </w:t>
+      </w:r>
+    </w:p>
+    <w:p>
+      <w:pPr>
+        <w:rPr>
+          <w:lang w:val="en"/>
+        </w:rPr>
+      </w:pPr>
+      <w:r>
+        <w:rPr>
+          <w:lang w:val="en"/>
+        </w:rPr>
+        <w:t>If you activate a TableElement with an active filter and it contained other effects on other outputs, they will be played too</w:t>
+      </w:r>
+      <w:r>
+        <w:rPr>
+          <w:lang w:val="en"/>
+        </w:rPr>
+        <w:t xml:space="preserve"> even if not shown</w:t>
       </w:r>
       <w:r>
         <w:rPr>
@@ -3297,209 +2685,6 @@
         <w:rPr>
           <w:lang w:val="en"/>
         </w:rPr>
-        <w:t xml:space="preserve">You can view a </w:t>
-      </w:r>
-      <w:proofErr w:type="spellStart"/>
-      <w:r>
-        <w:rPr>
-          <w:lang w:val="en"/>
-        </w:rPr>
-        <w:t>TableElement</w:t>
-      </w:r>
-      <w:proofErr w:type="spellEnd"/>
-      <w:r>
-        <w:rPr>
-          <w:lang w:val="en"/>
-        </w:rPr>
-        <w:t xml:space="preserve"> or an effect by pressing the </w:t>
-      </w:r>
-      <w:r>
-        <w:rPr>
-          <w:b/>
-          <w:bCs/>
-          <w:lang w:val="en"/>
-        </w:rPr>
-        <w:t>Activate</w:t>
-      </w:r>
-      <w:r>
-        <w:rPr>
-          <w:b/>
-          <w:bCs/>
-          <w:lang w:val="en"/>
-        </w:rPr>
-        <w:t>/</w:t>
-      </w:r>
-      <w:r>
-        <w:rPr>
-          <w:b/>
-          <w:bCs/>
-          <w:lang w:val="en"/>
-        </w:rPr>
-        <w:t>Deactivate</w:t>
-      </w:r>
-      <w:r>
-        <w:rPr>
-          <w:lang w:val="en"/>
-        </w:rPr>
-        <w:t xml:space="preserve"> button or the </w:t>
-      </w:r>
-      <w:r>
-        <w:rPr>
-          <w:b/>
-          <w:bCs/>
-          <w:lang w:val="en"/>
-        </w:rPr>
-        <w:t>Pulse</w:t>
-      </w:r>
-      <w:r>
-        <w:rPr>
-          <w:lang w:val="en"/>
-        </w:rPr>
-        <w:t xml:space="preserve"> button and see the effect in the preview window.</w:t>
-      </w:r>
-    </w:p>
-    <w:p>
-      <w:pPr>
-        <w:rPr>
-          <w:lang w:val="en"/>
-        </w:rPr>
-      </w:pPr>
-      <w:r>
-        <w:rPr>
-          <w:lang w:val="en"/>
-        </w:rPr>
-        <w:t>The pulse button plays the effect as long as the button is pressed, so you can pulse with quick clicks. The activate button will allow you to have multiple effects active at the same time.</w:t>
-      </w:r>
-    </w:p>
-    <w:p>
-      <w:pPr>
-        <w:rPr>
-          <w:lang w:val="en"/>
-        </w:rPr>
-      </w:pPr>
-      <w:r>
-        <w:rPr>
-          <w:lang w:val="en"/>
-        </w:rPr>
-        <w:t>When an effect is activated, the red icon next to the effect</w:t>
-      </w:r>
-      <w:r>
-        <w:rPr>
-          <w:lang w:val="en"/>
-        </w:rPr>
-        <w:t xml:space="preserve"> (or table element)</w:t>
-      </w:r>
-      <w:r>
-        <w:rPr>
-          <w:lang w:val="en"/>
-        </w:rPr>
-        <w:t xml:space="preserve"> turns green.</w:t>
-      </w:r>
-    </w:p>
-    <w:p>
-      <w:pPr>
-        <w:rPr>
-          <w:lang w:val="en"/>
-        </w:rPr>
-      </w:pPr>
-      <w:r>
-        <w:rPr>
-          <w:lang w:val="en"/>
-        </w:rPr>
-        <w:t xml:space="preserve">You can filter the </w:t>
-      </w:r>
-      <w:proofErr w:type="spellStart"/>
-      <w:r>
-        <w:rPr>
-          <w:lang w:val="en"/>
-        </w:rPr>
-        <w:t>treeview</w:t>
-      </w:r>
-      <w:proofErr w:type="spellEnd"/>
-      <w:r>
-        <w:rPr>
-          <w:lang w:val="en"/>
-        </w:rPr>
-        <w:t xml:space="preserve"> by output with the </w:t>
-      </w:r>
-      <w:r>
-        <w:rPr>
-          <w:b/>
-          <w:bCs/>
-          <w:lang w:val="en"/>
-        </w:rPr>
-        <w:t>Output Filter</w:t>
-      </w:r>
-      <w:r>
-        <w:rPr>
-          <w:lang w:val="en"/>
-        </w:rPr>
-        <w:t xml:space="preserve"> </w:t>
-      </w:r>
-      <w:proofErr w:type="spellStart"/>
-      <w:r>
-        <w:rPr>
-          <w:lang w:val="en"/>
-        </w:rPr>
-        <w:t>combobox</w:t>
-      </w:r>
-      <w:proofErr w:type="spellEnd"/>
-      <w:r>
-        <w:rPr>
-          <w:lang w:val="en"/>
-        </w:rPr>
-        <w:t xml:space="preserve">, you will only see the effects linked to the selected output. </w:t>
-      </w:r>
-    </w:p>
-    <w:p>
-      <w:pPr>
-        <w:rPr>
-          <w:lang w:val="en"/>
-        </w:rPr>
-      </w:pPr>
-      <w:r>
-        <w:rPr>
-          <w:lang w:val="en"/>
-        </w:rPr>
-        <w:t xml:space="preserve">If you activate a </w:t>
-      </w:r>
-      <w:proofErr w:type="spellStart"/>
-      <w:r>
-        <w:rPr>
-          <w:lang w:val="en"/>
-        </w:rPr>
-        <w:t>TableElement</w:t>
-      </w:r>
-      <w:proofErr w:type="spellEnd"/>
-      <w:r>
-        <w:rPr>
-          <w:lang w:val="en"/>
-        </w:rPr>
-        <w:t xml:space="preserve"> with an active filter and it contained other effects on other outputs, they will be played too</w:t>
-      </w:r>
-      <w:r>
-        <w:rPr>
-          <w:lang w:val="en"/>
-        </w:rPr>
-        <w:t xml:space="preserve"> even if not shown</w:t>
-      </w:r>
-      <w:r>
-        <w:rPr>
-          <w:lang w:val="en"/>
-        </w:rPr>
-        <w:t>.</w:t>
-      </w:r>
-    </w:p>
-    <w:p>
-      <w:pPr>
-        <w:rPr>
-          <w:lang w:val="en"/>
-        </w:rPr>
-      </w:pPr>
-      <w:r>
-        <w:rPr>
-          <w:lang w:val="en"/>
-        </w:rPr>
         <w:t xml:space="preserve">You have a </w:t>
       </w:r>
       <w:r>
@@ -3540,21 +2725,7 @@
         <w:rPr>
           <w:lang w:val="en"/>
         </w:rPr>
-        <w:t xml:space="preserve">By right clicking on the </w:t>
-      </w:r>
-      <w:proofErr w:type="spellStart"/>
-      <w:r>
-        <w:rPr>
-          <w:lang w:val="en"/>
-        </w:rPr>
-        <w:t>TableElement</w:t>
-      </w:r>
-      <w:proofErr w:type="spellEnd"/>
-      <w:r>
-        <w:rPr>
-          <w:lang w:val="en"/>
-        </w:rPr>
-        <w:t xml:space="preserve"> or the effects of the reference table you will have a context menu allowing you to make copies to the editing table.</w:t>
+        <w:t>By right clicking on the TableElement or the effects of the reference table you will have a context menu allowing you to make copies to the editing table.</w:t>
       </w:r>
     </w:p>
     <w:p>
@@ -3584,7 +2755,7 @@
                     <pic:cNvPicPr/>
                   </pic:nvPicPr>
                   <pic:blipFill>
-                    <a:blip r:embed="rId20">
+                    <a:blip r:embed="rId21">
                       <a:extLst>
                         <a:ext uri="{28A0092B-C50C-407E-A947-70E740481C1C}">
                           <a14:useLocalDpi xmlns:a14="http://schemas.microsoft.com/office/drawing/2010/main" val="0"/>
@@ -3649,7 +2820,7 @@
                     <pic:cNvPicPr/>
                   </pic:nvPicPr>
                   <pic:blipFill>
-                    <a:blip r:embed="rId21">
+                    <a:blip r:embed="rId22">
                       <a:extLst>
                         <a:ext uri="{28A0092B-C50C-407E-A947-70E740481C1C}">
                           <a14:useLocalDpi xmlns:a14="http://schemas.microsoft.com/office/drawing/2010/main" val="0"/>
@@ -3713,21 +2884,7 @@
         <w:rPr>
           <w:lang w:val="en-US"/>
         </w:rPr>
-        <w:t xml:space="preserve">For Effect nodes you also have a context menu to copy the </w:t>
-      </w:r>
-      <w:proofErr w:type="spellStart"/>
-      <w:r>
-        <w:rPr>
-          <w:lang w:val="en-US"/>
-        </w:rPr>
-        <w:t>Dof</w:t>
-      </w:r>
-      <w:proofErr w:type="spellEnd"/>
-      <w:r>
-        <w:rPr>
-          <w:lang w:val="en-US"/>
-        </w:rPr>
-        <w:t xml:space="preserve"> command of the effect to the clipboard.</w:t>
+        <w:t>For Effect nodes you also have a context menu to copy the Dof command of the effect to the clipboard.</w:t>
       </w:r>
     </w:p>
     <w:p>
@@ -3757,7 +2914,7 @@
                     <pic:cNvPicPr/>
                   </pic:nvPicPr>
                   <pic:blipFill>
-                    <a:blip r:embed="rId22"/>
+                    <a:blip r:embed="rId23"/>
                     <a:stretch>
                       <a:fillRect/>
                     </a:stretch>
@@ -3833,7 +2990,7 @@
                     <pic:cNvPicPr/>
                   </pic:nvPicPr>
                   <pic:blipFill>
-                    <a:blip r:embed="rId23" cstate="print">
+                    <a:blip r:embed="rId24" cstate="print">
                       <a:extLst>
                         <a:ext uri="{28A0092B-C50C-407E-A947-70E740481C1C}">
                           <a14:useLocalDpi xmlns:a14="http://schemas.microsoft.com/office/drawing/2010/main" val="0"/>
@@ -3935,48 +3092,20 @@
         <w:rPr>
           <w:lang w:val="en"/>
         </w:rPr>
-        <w:t xml:space="preserve">In this area, if you select </w:t>
-      </w:r>
-      <w:proofErr w:type="spellStart"/>
-      <w:r>
-        <w:rPr>
-          <w:lang w:val="en"/>
-        </w:rPr>
-        <w:t>TableElement</w:t>
-      </w:r>
-      <w:proofErr w:type="spellEnd"/>
-      <w:r>
-        <w:rPr>
-          <w:lang w:val="en"/>
-        </w:rPr>
-        <w:t xml:space="preserve"> or effects, this time the properties will be editable in the properties area.</w:t>
-      </w:r>
-    </w:p>
-    <w:p>
-      <w:pPr>
-        <w:rPr>
-          <w:lang w:val="en"/>
-        </w:rPr>
-      </w:pPr>
-      <w:r>
-        <w:rPr>
-          <w:lang w:val="en"/>
-        </w:rPr>
-        <w:t xml:space="preserve">You will also be able to make copies of Effects and </w:t>
-      </w:r>
-      <w:proofErr w:type="spellStart"/>
-      <w:r>
-        <w:rPr>
-          <w:lang w:val="en"/>
-        </w:rPr>
-        <w:t>TableElement</w:t>
-      </w:r>
-      <w:proofErr w:type="spellEnd"/>
-      <w:r>
-        <w:rPr>
-          <w:lang w:val="en"/>
-        </w:rPr>
-        <w:t xml:space="preserve"> with the context menu, but this time within the edit table.</w:t>
+        <w:t>In this area, if you select TableElement or effects, this time the properties will be editable in the properties area.</w:t>
+      </w:r>
+    </w:p>
+    <w:p>
+      <w:pPr>
+        <w:rPr>
+          <w:lang w:val="en"/>
+        </w:rPr>
+      </w:pPr>
+      <w:r>
+        <w:rPr>
+          <w:lang w:val="en"/>
+        </w:rPr>
+        <w:t>You will also be able to make copies of Effects and TableElement with the context menu, but this time within the edit table.</w:t>
       </w:r>
     </w:p>
     <w:p>
@@ -4016,41 +3145,13 @@
         <w:rPr>
           <w:lang w:val="en-US"/>
         </w:rPr>
-        <w:t xml:space="preserve">You can also create </w:t>
-      </w:r>
-      <w:proofErr w:type="spellStart"/>
-      <w:r>
-        <w:rPr>
-          <w:lang w:val="en-US"/>
-        </w:rPr>
-        <w:t>T</w:t>
-      </w:r>
-      <w:r>
-        <w:rPr>
-          <w:lang w:val="en-US"/>
-        </w:rPr>
-        <w:t>ableElements</w:t>
-      </w:r>
-      <w:proofErr w:type="spellEnd"/>
-      <w:r>
-        <w:rPr>
-          <w:lang w:val="en-US"/>
-        </w:rPr>
-        <w:t xml:space="preserve"> and effects using </w:t>
-      </w:r>
-      <w:proofErr w:type="gramStart"/>
-      <w:r>
-        <w:rPr>
-          <w:lang w:val="en-US"/>
-        </w:rPr>
-        <w:t>these context menu</w:t>
-      </w:r>
-      <w:proofErr w:type="gramEnd"/>
-      <w:r>
-        <w:rPr>
-          <w:lang w:val="en-US"/>
-        </w:rPr>
-        <w:t>.</w:t>
+        <w:t>You can also create T</w:t>
+      </w:r>
+      <w:r>
+        <w:rPr>
+          <w:lang w:val="en-US"/>
+        </w:rPr>
+        <w:t>ableElements and effects using these context menu.</w:t>
       </w:r>
     </w:p>
     <w:p>
@@ -4080,7 +3181,7 @@
                     <pic:cNvPicPr/>
                   </pic:nvPicPr>
                   <pic:blipFill>
-                    <a:blip r:embed="rId24"/>
+                    <a:blip r:embed="rId25"/>
                     <a:stretch>
                       <a:fillRect/>
                     </a:stretch>
@@ -4139,7 +3240,7 @@
                     <pic:cNvPicPr/>
                   </pic:nvPicPr>
                   <pic:blipFill>
-                    <a:blip r:embed="rId25"/>
+                    <a:blip r:embed="rId26"/>
                     <a:stretch>
                       <a:fillRect/>
                     </a:stretch>
@@ -4198,7 +3299,7 @@
                     <pic:cNvPicPr/>
                   </pic:nvPicPr>
                   <pic:blipFill>
-                    <a:blip r:embed="rId26"/>
+                    <a:blip r:embed="rId27"/>
                     <a:stretch>
                       <a:fillRect/>
                     </a:stretch>
@@ -4261,21 +3362,7 @@
         <w:rPr>
           <w:lang w:val="en"/>
         </w:rPr>
-        <w:t xml:space="preserve">delete </w:t>
-      </w:r>
-      <w:proofErr w:type="spellStart"/>
-      <w:r>
-        <w:rPr>
-          <w:lang w:val="en"/>
-        </w:rPr>
-        <w:t>TableElement</w:t>
-      </w:r>
-      <w:proofErr w:type="spellEnd"/>
-      <w:r>
-        <w:rPr>
-          <w:lang w:val="en"/>
-        </w:rPr>
-        <w:t xml:space="preserve"> or Effects by selecting them and pressing the </w:t>
+        <w:t xml:space="preserve">delete TableElement or Effects by selecting them and pressing the </w:t>
       </w:r>
       <w:r>
         <w:rPr>
@@ -4293,90 +3380,30 @@
       </w:r>
     </w:p>
     <w:p>
-      <w:r>
-        <w:t xml:space="preserve">You can </w:t>
-      </w:r>
-      <w:proofErr w:type="spellStart"/>
-      <w:r>
-        <w:t>also</w:t>
-      </w:r>
-      <w:proofErr w:type="spellEnd"/>
-      <w:r>
-        <w:t xml:space="preserve"> </w:t>
-      </w:r>
-      <w:proofErr w:type="spellStart"/>
-      <w:r>
-        <w:t>assign</w:t>
-      </w:r>
-      <w:proofErr w:type="spellEnd"/>
-      <w:r>
-        <w:t xml:space="preserve"> variables to </w:t>
-      </w:r>
-      <w:proofErr w:type="spellStart"/>
-      <w:r>
-        <w:t>your</w:t>
-      </w:r>
-      <w:proofErr w:type="spellEnd"/>
-      <w:r>
-        <w:t xml:space="preserve"> </w:t>
-      </w:r>
-      <w:proofErr w:type="spellStart"/>
-      <w:r>
-        <w:t>effects</w:t>
-      </w:r>
-      <w:proofErr w:type="spellEnd"/>
-      <w:r>
-        <w:t xml:space="preserve">, </w:t>
-      </w:r>
-      <w:proofErr w:type="spellStart"/>
-      <w:r>
-        <w:t>when</w:t>
-      </w:r>
-      <w:proofErr w:type="spellEnd"/>
-      <w:r>
-        <w:t xml:space="preserve"> an </w:t>
-      </w:r>
-      <w:proofErr w:type="spellStart"/>
-      <w:r>
-        <w:t>effect</w:t>
-      </w:r>
-      <w:proofErr w:type="spellEnd"/>
-      <w:r>
-        <w:t xml:space="preserve"> have compatible variables, </w:t>
-      </w:r>
-      <w:proofErr w:type="spellStart"/>
-      <w:r>
-        <w:t>they’re</w:t>
-      </w:r>
-      <w:proofErr w:type="spellEnd"/>
-      <w:r>
-        <w:t xml:space="preserve"> </w:t>
-      </w:r>
-      <w:proofErr w:type="spellStart"/>
-      <w:r>
-        <w:t>displayed</w:t>
-      </w:r>
-      <w:proofErr w:type="spellEnd"/>
-      <w:r>
-        <w:t xml:space="preserve"> in the </w:t>
-      </w:r>
-      <w:r>
-        <w:rPr>
-          <w:b/>
-          <w:bCs/>
+      <w:pPr>
+        <w:rPr>
+          <w:lang w:val="en-US"/>
+        </w:rPr>
+      </w:pPr>
+      <w:r>
+        <w:rPr>
+          <w:lang w:val="en-US"/>
+        </w:rPr>
+        <w:t xml:space="preserve">You can also assign variables to your effects, when an effect have compatible variables, they’re displayed in the </w:t>
+      </w:r>
+      <w:r>
+        <w:rPr>
+          <w:b/>
+          <w:bCs/>
+          <w:lang w:val="en-US"/>
         </w:rPr>
         <w:t>« Variables »</w:t>
       </w:r>
       <w:r>
-        <w:t xml:space="preserve"> </w:t>
-      </w:r>
-      <w:proofErr w:type="spellStart"/>
-      <w:r>
-        <w:t>contextual</w:t>
-      </w:r>
-      <w:proofErr w:type="spellEnd"/>
-      <w:r>
-        <w:t xml:space="preserve"> menu.</w:t>
+        <w:rPr>
+          <w:lang w:val="en-US"/>
+        </w:rPr>
+        <w:t xml:space="preserve"> contextual menu.</w:t>
       </w:r>
     </w:p>
     <w:p>
@@ -4401,7 +3428,7 @@
                     <pic:cNvPicPr/>
                   </pic:nvPicPr>
                   <pic:blipFill>
-                    <a:blip r:embed="rId27"/>
+                    <a:blip r:embed="rId28"/>
                     <a:stretch>
                       <a:fillRect/>
                     </a:stretch>
@@ -4471,21 +3498,7 @@
         <w:rPr>
           <w:lang w:val="en"/>
         </w:rPr>
-        <w:t xml:space="preserve">edit the properties of your </w:t>
-      </w:r>
-      <w:proofErr w:type="gramStart"/>
-      <w:r>
-        <w:rPr>
-          <w:lang w:val="en"/>
-        </w:rPr>
-        <w:t>table,</w:t>
-      </w:r>
-      <w:proofErr w:type="gramEnd"/>
-      <w:r>
-        <w:rPr>
-          <w:lang w:val="en"/>
-        </w:rPr>
-        <w:t xml:space="preserve"> this will be done in the properties area.</w:t>
+        <w:t>edit the properties of your table, this will be done in the properties area.</w:t>
       </w:r>
     </w:p>
     <w:p>
@@ -4496,21 +3509,12 @@
           <w:bCs/>
         </w:rPr>
       </w:pPr>
-      <w:proofErr w:type="spellStart"/>
-      <w:r>
-        <w:rPr>
-          <w:b/>
-          <w:bCs/>
-        </w:rPr>
-        <w:t>Properties</w:t>
-      </w:r>
-      <w:proofErr w:type="spellEnd"/>
-      <w:r>
-        <w:rPr>
-          <w:b/>
-          <w:bCs/>
-        </w:rPr>
-        <w:t xml:space="preserve"> area</w:t>
+      <w:r>
+        <w:rPr>
+          <w:b/>
+          <w:bCs/>
+        </w:rPr>
+        <w:t>Properties area</w:t>
       </w:r>
     </w:p>
     <w:p>
@@ -4537,7 +3541,7 @@
                     <pic:cNvPicPr/>
                   </pic:nvPicPr>
                   <pic:blipFill>
-                    <a:blip r:embed="rId28" cstate="print">
+                    <a:blip r:embed="rId29" cstate="print">
                       <a:extLst>
                         <a:ext uri="{28A0092B-C50C-407E-A947-70E740481C1C}">
                           <a14:useLocalDpi xmlns:a14="http://schemas.microsoft.com/office/drawing/2010/main" val="0"/>
@@ -4584,21 +3588,7 @@
         <w:rPr>
           <w:lang w:val="en"/>
         </w:rPr>
-        <w:t xml:space="preserve">The properties area will allow you to change the parameters of your table, </w:t>
-      </w:r>
-      <w:proofErr w:type="spellStart"/>
-      <w:r>
-        <w:rPr>
-          <w:lang w:val="en"/>
-        </w:rPr>
-        <w:t>TableElement</w:t>
-      </w:r>
-      <w:proofErr w:type="spellEnd"/>
-      <w:r>
-        <w:rPr>
-          <w:lang w:val="en"/>
-        </w:rPr>
-        <w:t xml:space="preserve"> and different types of effects.</w:t>
+        <w:t>The properties area will allow you to change the parameters of your table, TableElement and different types of effects.</w:t>
       </w:r>
     </w:p>
     <w:p>
@@ -4627,17 +3617,8 @@
           <w:b/>
           <w:bCs/>
         </w:rPr>
-        <w:t xml:space="preserve">Table </w:t>
-      </w:r>
-      <w:proofErr w:type="spellStart"/>
-      <w:r>
-        <w:rPr>
-          <w:b/>
-          <w:bCs/>
-        </w:rPr>
-        <w:t>Properties</w:t>
-      </w:r>
-      <w:proofErr w:type="spellEnd"/>
+        <w:t>Table Properties</w:t>
+      </w:r>
     </w:p>
     <w:p>
       <w:pPr>
@@ -4663,7 +3644,7 @@
                     <pic:cNvPicPr/>
                   </pic:nvPicPr>
                   <pic:blipFill>
-                    <a:blip r:embed="rId29" cstate="print">
+                    <a:blip r:embed="rId30" cstate="print">
                       <a:extLst>
                         <a:ext uri="{28A0092B-C50C-407E-A947-70E740481C1C}">
                           <a14:useLocalDpi xmlns:a14="http://schemas.microsoft.com/office/drawing/2010/main" val="0"/>
@@ -4706,8 +3687,6 @@
           <w:lang w:val="en-US"/>
         </w:rPr>
       </w:pPr>
-      <w:proofErr w:type="spellStart"/>
-      <w:proofErr w:type="gramStart"/>
       <w:r>
         <w:rPr>
           <w:b/>
@@ -4716,19 +3695,11 @@
         </w:rPr>
         <w:t>TableName</w:t>
       </w:r>
-      <w:proofErr w:type="spellEnd"/>
-      <w:r>
-        <w:rPr>
-          <w:lang w:val="en-US"/>
-        </w:rPr>
-        <w:t> :</w:t>
-      </w:r>
-      <w:proofErr w:type="gramEnd"/>
-      <w:r>
-        <w:rPr>
-          <w:lang w:val="en-US"/>
-        </w:rPr>
-        <w:t xml:space="preserve"> </w:t>
+      <w:r>
+        <w:rPr>
+          <w:lang w:val="en-US"/>
+        </w:rPr>
+        <w:t xml:space="preserve"> : </w:t>
       </w:r>
       <w:r>
         <w:rPr>
@@ -4761,8 +3732,6 @@
           <w:lang w:val="en-US"/>
         </w:rPr>
       </w:pPr>
-      <w:proofErr w:type="spellStart"/>
-      <w:proofErr w:type="gramStart"/>
       <w:r>
         <w:rPr>
           <w:b/>
@@ -4771,19 +3740,11 @@
         </w:rPr>
         <w:t>RomName</w:t>
       </w:r>
-      <w:proofErr w:type="spellEnd"/>
-      <w:r>
-        <w:rPr>
-          <w:lang w:val="en-US"/>
-        </w:rPr>
-        <w:t> :</w:t>
-      </w:r>
-      <w:proofErr w:type="gramEnd"/>
-      <w:r>
-        <w:rPr>
-          <w:lang w:val="en-US"/>
-        </w:rPr>
-        <w:t xml:space="preserve"> </w:t>
+      <w:r>
+        <w:rPr>
+          <w:lang w:val="en-US"/>
+        </w:rPr>
+        <w:t xml:space="preserve"> : </w:t>
       </w:r>
       <w:r>
         <w:rPr>
@@ -4807,21 +3768,7 @@
         <w:rPr>
           <w:lang w:val="en-US"/>
         </w:rPr>
-        <w:t xml:space="preserve"> the table settings .</w:t>
-      </w:r>
-      <w:proofErr w:type="spellStart"/>
-      <w:r>
-        <w:rPr>
-          <w:lang w:val="en-US"/>
-        </w:rPr>
-        <w:t>ini</w:t>
-      </w:r>
-      <w:proofErr w:type="spellEnd"/>
-      <w:r>
-        <w:rPr>
-          <w:lang w:val="en-US"/>
-        </w:rPr>
-        <w:t xml:space="preserve"> files</w:t>
+        <w:t xml:space="preserve"> the table settings .ini files</w:t>
       </w:r>
       <w:r>
         <w:rPr>
@@ -4869,9 +3816,8 @@
           <w:szCs w:val="22"/>
           <w:lang w:val="en-US"/>
         </w:rPr>
-        <w:t xml:space="preserve">A specific image that will be used by this table for the </w:t>
-      </w:r>
-      <w:proofErr w:type="spellStart"/>
+        <w:t xml:space="preserve">A specific image that will be used by this table for the MxBitmapEffects, when you choose an image in this property, it is automatically updated in the directory where the .ini are located to be usable by DirectOutput. </w:t>
+      </w:r>
       <w:r>
         <w:rPr>
           <w:rFonts w:asciiTheme="minorHAnsi" w:hAnsiTheme="minorHAnsi" w:cstheme="minorHAnsi"/>
@@ -4879,9 +3825,8 @@
           <w:szCs w:val="22"/>
           <w:lang w:val="en-US"/>
         </w:rPr>
-        <w:t>MxBitmapEffects</w:t>
-      </w:r>
-      <w:proofErr w:type="spellEnd"/>
+        <w:t xml:space="preserve">It will use the name of the rom (entered in RomName) to create a romname. </w:t>
+      </w:r>
       <w:r>
         <w:rPr>
           <w:rFonts w:asciiTheme="minorHAnsi" w:hAnsiTheme="minorHAnsi" w:cstheme="minorHAnsi"/>
@@ -4889,165 +3834,7 @@
           <w:szCs w:val="22"/>
           <w:lang w:val="en-US"/>
         </w:rPr>
-        <w:t>, when you choose an image in this property, it is automatically updated in the directory where the .</w:t>
-      </w:r>
-      <w:proofErr w:type="spellStart"/>
-      <w:r>
-        <w:rPr>
-          <w:rFonts w:asciiTheme="minorHAnsi" w:hAnsiTheme="minorHAnsi" w:cstheme="minorHAnsi"/>
-          <w:sz w:val="22"/>
-          <w:szCs w:val="22"/>
-          <w:lang w:val="en-US"/>
-        </w:rPr>
-        <w:t>ini</w:t>
-      </w:r>
-      <w:proofErr w:type="spellEnd"/>
-      <w:r>
-        <w:rPr>
-          <w:rFonts w:asciiTheme="minorHAnsi" w:hAnsiTheme="minorHAnsi" w:cstheme="minorHAnsi"/>
-          <w:sz w:val="22"/>
-          <w:szCs w:val="22"/>
-          <w:lang w:val="en-US"/>
-        </w:rPr>
-        <w:t xml:space="preserve"> are located to be usable by </w:t>
-      </w:r>
-      <w:proofErr w:type="spellStart"/>
-      <w:r>
-        <w:rPr>
-          <w:rFonts w:asciiTheme="minorHAnsi" w:hAnsiTheme="minorHAnsi" w:cstheme="minorHAnsi"/>
-          <w:sz w:val="22"/>
-          <w:szCs w:val="22"/>
-          <w:lang w:val="en-US"/>
-        </w:rPr>
-        <w:t>DirectOutput</w:t>
-      </w:r>
-      <w:proofErr w:type="spellEnd"/>
-      <w:r>
-        <w:rPr>
-          <w:rFonts w:asciiTheme="minorHAnsi" w:hAnsiTheme="minorHAnsi" w:cstheme="minorHAnsi"/>
-          <w:sz w:val="22"/>
-          <w:szCs w:val="22"/>
-          <w:lang w:val="en-US"/>
-        </w:rPr>
-        <w:t xml:space="preserve">. </w:t>
-      </w:r>
-      <w:r>
-        <w:rPr>
-          <w:rFonts w:asciiTheme="minorHAnsi" w:hAnsiTheme="minorHAnsi" w:cstheme="minorHAnsi"/>
-          <w:sz w:val="22"/>
-          <w:szCs w:val="22"/>
-          <w:lang w:val="en-US"/>
-        </w:rPr>
-        <w:t xml:space="preserve">It will use the name of the rom (entered in </w:t>
-      </w:r>
-      <w:proofErr w:type="spellStart"/>
-      <w:r>
-        <w:rPr>
-          <w:rFonts w:asciiTheme="minorHAnsi" w:hAnsiTheme="minorHAnsi" w:cstheme="minorHAnsi"/>
-          <w:sz w:val="22"/>
-          <w:szCs w:val="22"/>
-          <w:lang w:val="en-US"/>
-        </w:rPr>
-        <w:t>RomName</w:t>
-      </w:r>
-      <w:proofErr w:type="spellEnd"/>
-      <w:r>
-        <w:rPr>
-          <w:rFonts w:asciiTheme="minorHAnsi" w:hAnsiTheme="minorHAnsi" w:cstheme="minorHAnsi"/>
-          <w:sz w:val="22"/>
-          <w:szCs w:val="22"/>
-          <w:lang w:val="en-US"/>
-        </w:rPr>
-        <w:t xml:space="preserve">) to create a </w:t>
-      </w:r>
-      <w:proofErr w:type="spellStart"/>
-      <w:r>
-        <w:rPr>
-          <w:rFonts w:asciiTheme="minorHAnsi" w:hAnsiTheme="minorHAnsi" w:cstheme="minorHAnsi"/>
-          <w:sz w:val="22"/>
-          <w:szCs w:val="22"/>
-          <w:lang w:val="en-US"/>
-        </w:rPr>
-        <w:t>romname</w:t>
-      </w:r>
-      <w:proofErr w:type="spellEnd"/>
-      <w:r>
-        <w:rPr>
-          <w:rFonts w:asciiTheme="minorHAnsi" w:hAnsiTheme="minorHAnsi" w:cstheme="minorHAnsi"/>
-          <w:sz w:val="22"/>
-          <w:szCs w:val="22"/>
-          <w:lang w:val="en-US"/>
-        </w:rPr>
-        <w:t xml:space="preserve">. </w:t>
-      </w:r>
-      <w:r>
-        <w:rPr>
-          <w:rFonts w:asciiTheme="minorHAnsi" w:hAnsiTheme="minorHAnsi" w:cstheme="minorHAnsi"/>
-          <w:sz w:val="22"/>
-          <w:szCs w:val="22"/>
-          <w:lang w:val="en-US"/>
-        </w:rPr>
-        <w:t xml:space="preserve">&lt;extension&gt; file. If you change the extension (for example you had a PNG and you choose a GIF), all the </w:t>
-      </w:r>
-      <w:proofErr w:type="gramStart"/>
-      <w:r>
-        <w:rPr>
-          <w:rFonts w:asciiTheme="minorHAnsi" w:hAnsiTheme="minorHAnsi" w:cstheme="minorHAnsi"/>
-          <w:sz w:val="22"/>
-          <w:szCs w:val="22"/>
-          <w:lang w:val="en-US"/>
-        </w:rPr>
-        <w:t>romname.*</w:t>
-      </w:r>
-      <w:proofErr w:type="gramEnd"/>
-      <w:r>
-        <w:rPr>
-          <w:rFonts w:asciiTheme="minorHAnsi" w:hAnsiTheme="minorHAnsi" w:cstheme="minorHAnsi"/>
-          <w:sz w:val="22"/>
-          <w:szCs w:val="22"/>
-          <w:lang w:val="en-US"/>
-        </w:rPr>
-        <w:t xml:space="preserve"> images will be removed from the directory where the .</w:t>
-      </w:r>
-      <w:proofErr w:type="spellStart"/>
-      <w:r>
-        <w:rPr>
-          <w:rFonts w:asciiTheme="minorHAnsi" w:hAnsiTheme="minorHAnsi" w:cstheme="minorHAnsi"/>
-          <w:sz w:val="22"/>
-          <w:szCs w:val="22"/>
-          <w:lang w:val="en-US"/>
-        </w:rPr>
-        <w:t>ini</w:t>
-      </w:r>
-      <w:proofErr w:type="spellEnd"/>
-      <w:r>
-        <w:rPr>
-          <w:rFonts w:asciiTheme="minorHAnsi" w:hAnsiTheme="minorHAnsi" w:cstheme="minorHAnsi"/>
-          <w:sz w:val="22"/>
-          <w:szCs w:val="22"/>
-          <w:lang w:val="en-US"/>
-        </w:rPr>
-        <w:t xml:space="preserve"> are found to have only the one you have chosen (</w:t>
-      </w:r>
-      <w:proofErr w:type="spellStart"/>
-      <w:r>
-        <w:rPr>
-          <w:rFonts w:asciiTheme="minorHAnsi" w:hAnsiTheme="minorHAnsi" w:cstheme="minorHAnsi"/>
-          <w:sz w:val="22"/>
-          <w:szCs w:val="22"/>
-          <w:lang w:val="en-US"/>
-        </w:rPr>
-        <w:t>DirectOutput</w:t>
-      </w:r>
-      <w:proofErr w:type="spellEnd"/>
-      <w:r>
-        <w:rPr>
-          <w:rFonts w:asciiTheme="minorHAnsi" w:hAnsiTheme="minorHAnsi" w:cstheme="minorHAnsi"/>
-          <w:sz w:val="22"/>
-          <w:szCs w:val="22"/>
-          <w:lang w:val="en-US"/>
-        </w:rPr>
-        <w:t xml:space="preserve"> supports one image per table).</w:t>
+        <w:t>&lt;extension&gt; file. If you change the extension (for example you had a PNG and you choose a GIF), all the romname.* images will be removed from the directory where the .ini are found to have only the one you have chosen (DirectOutput supports one image per table).</w:t>
       </w:r>
     </w:p>
     <w:p>
@@ -5066,7 +3853,6 @@
           <w:lang w:val="en-US"/>
         </w:rPr>
       </w:pPr>
-      <w:proofErr w:type="spellStart"/>
       <w:r>
         <w:rPr>
           <w:b/>
@@ -5075,7 +3861,6 @@
         </w:rPr>
         <w:t>TableElement</w:t>
       </w:r>
-      <w:proofErr w:type="spellEnd"/>
       <w:r>
         <w:rPr>
           <w:b/>
@@ -5112,7 +3897,7 @@
                     <pic:cNvPicPr/>
                   </pic:nvPicPr>
                   <pic:blipFill>
-                    <a:blip r:embed="rId30">
+                    <a:blip r:embed="rId31">
                       <a:extLst>
                         <a:ext uri="{28A0092B-C50C-407E-A947-70E740481C1C}">
                           <a14:useLocalDpi xmlns:a14="http://schemas.microsoft.com/office/drawing/2010/main" val="0"/>
@@ -5177,7 +3962,7 @@
                     <pic:cNvPicPr/>
                   </pic:nvPicPr>
                   <pic:blipFill>
-                    <a:blip r:embed="rId31">
+                    <a:blip r:embed="rId32">
                       <a:extLst>
                         <a:ext uri="{28A0092B-C50C-407E-A947-70E740481C1C}">
                           <a14:useLocalDpi xmlns:a14="http://schemas.microsoft.com/office/drawing/2010/main" val="0"/>
@@ -5228,21 +4013,7 @@
           <w:lang w:val="en"/>
         </w:rPr>
         <w:lastRenderedPageBreak/>
-        <w:t xml:space="preserve">When you select a </w:t>
-      </w:r>
-      <w:proofErr w:type="spellStart"/>
-      <w:r>
-        <w:rPr>
-          <w:lang w:val="en"/>
-        </w:rPr>
-        <w:t>TableElement</w:t>
-      </w:r>
-      <w:proofErr w:type="spellEnd"/>
-      <w:r>
-        <w:rPr>
-          <w:lang w:val="en"/>
-        </w:rPr>
-        <w:t>, you will have several types of properties depending on the type of element.</w:t>
+        <w:t>When you select a TableElement, you will have several types of properties depending on the type of element.</w:t>
       </w:r>
     </w:p>
     <w:p>
@@ -5257,7 +4028,6 @@
         </w:rPr>
         <w:t xml:space="preserve">If </w:t>
       </w:r>
-      <w:proofErr w:type="spellStart"/>
       <w:r>
         <w:rPr>
           <w:b/>
@@ -5266,14 +4036,12 @@
         </w:rPr>
         <w:t>TableElementType</w:t>
       </w:r>
-      <w:proofErr w:type="spellEnd"/>
       <w:r>
         <w:rPr>
           <w:lang w:val="en"/>
         </w:rPr>
         <w:t xml:space="preserve"> is </w:t>
       </w:r>
-      <w:proofErr w:type="spellStart"/>
       <w:r>
         <w:rPr>
           <w:b/>
@@ -5282,47 +4050,24 @@
         </w:rPr>
         <w:t>NamedElement</w:t>
       </w:r>
-      <w:proofErr w:type="spellEnd"/>
-      <w:r>
-        <w:rPr>
-          <w:lang w:val="en"/>
-        </w:rPr>
-        <w:t xml:space="preserve">, you will have a Name field allowing you to indicate the name of the </w:t>
-      </w:r>
-      <w:proofErr w:type="spellStart"/>
-      <w:r>
-        <w:rPr>
-          <w:lang w:val="en"/>
-        </w:rPr>
-        <w:t>TableElement</w:t>
-      </w:r>
-      <w:proofErr w:type="spellEnd"/>
-      <w:r>
-        <w:rPr>
-          <w:lang w:val="en"/>
-        </w:rPr>
-        <w:t xml:space="preserve">. </w:t>
-      </w:r>
-    </w:p>
-    <w:p>
-      <w:pPr>
-        <w:rPr>
-          <w:lang w:val="en"/>
-        </w:rPr>
-      </w:pPr>
-      <w:proofErr w:type="spellStart"/>
-      <w:r>
-        <w:rPr>
-          <w:lang w:val="en"/>
-        </w:rPr>
-        <w:t>NamedElement</w:t>
-      </w:r>
-      <w:proofErr w:type="spellEnd"/>
-      <w:r>
-        <w:rPr>
-          <w:lang w:val="en"/>
-        </w:rPr>
-        <w:t xml:space="preserve"> are very rarely used.</w:t>
+      <w:r>
+        <w:rPr>
+          <w:lang w:val="en"/>
+        </w:rPr>
+        <w:t xml:space="preserve">, you will have a Name field allowing you to indicate the name of the TableElement. </w:t>
+      </w:r>
+    </w:p>
+    <w:p>
+      <w:pPr>
+        <w:rPr>
+          <w:lang w:val="en"/>
+        </w:rPr>
+      </w:pPr>
+      <w:r>
+        <w:rPr>
+          <w:lang w:val="en"/>
+        </w:rPr>
+        <w:t>NamedElement are very rarely used.</w:t>
       </w:r>
     </w:p>
     <w:p>
@@ -5400,21 +4145,7 @@
         <w:rPr>
           <w:lang w:val="en"/>
         </w:rPr>
-        <w:t xml:space="preserve">- Miscellaneous section: Invert, </w:t>
-      </w:r>
-      <w:proofErr w:type="spellStart"/>
-      <w:r>
-        <w:rPr>
-          <w:lang w:val="en"/>
-        </w:rPr>
-        <w:t>NoBool</w:t>
-      </w:r>
-      <w:proofErr w:type="spellEnd"/>
-      <w:r>
-        <w:rPr>
-          <w:lang w:val="en"/>
-        </w:rPr>
-        <w:t>, Layer and Assigned Toy</w:t>
+        <w:t>- Miscellaneous section: Invert, NoBool, Layer and Assigned Toy</w:t>
       </w:r>
     </w:p>
     <w:p>
@@ -5450,45 +4181,13 @@
         <w:ind w:firstLine="708"/>
       </w:pPr>
       <w:r>
-        <w:t xml:space="preserve">- </w:t>
-      </w:r>
-      <w:proofErr w:type="spellStart"/>
-      <w:r>
-        <w:t>T</w:t>
+        <w:t>- T</w:t>
       </w:r>
       <w:r>
         <w:t>i</w:t>
       </w:r>
       <w:r>
-        <w:t>mers</w:t>
-      </w:r>
-      <w:proofErr w:type="spellEnd"/>
-      <w:r>
-        <w:t xml:space="preserve"> </w:t>
-      </w:r>
-      <w:proofErr w:type="gramStart"/>
-      <w:r>
-        <w:t>section:</w:t>
-      </w:r>
-      <w:proofErr w:type="gramEnd"/>
-      <w:r>
-        <w:t xml:space="preserve"> </w:t>
-      </w:r>
-      <w:proofErr w:type="spellStart"/>
-      <w:r>
-        <w:t>MinDuration</w:t>
-      </w:r>
-      <w:proofErr w:type="spellEnd"/>
-      <w:r>
-        <w:t xml:space="preserve">, </w:t>
-      </w:r>
-      <w:proofErr w:type="spellStart"/>
-      <w:r>
-        <w:t>MaxDuration</w:t>
-      </w:r>
-      <w:proofErr w:type="spellEnd"/>
-      <w:r>
-        <w:t>, Duration ...</w:t>
+        <w:t>mers section: MinDuration, MaxDuration, Duration ...</w:t>
       </w:r>
     </w:p>
     <w:p>
@@ -5503,7 +4202,6 @@
         </w:rPr>
         <w:t xml:space="preserve">The </w:t>
       </w:r>
-      <w:proofErr w:type="spellStart"/>
       <w:r>
         <w:rPr>
           <w:b/>
@@ -5512,26 +4210,11 @@
         </w:rPr>
         <w:t>ToyName</w:t>
       </w:r>
-      <w:proofErr w:type="spellEnd"/>
-      <w:r>
-        <w:rPr>
-          <w:lang w:val="en"/>
-        </w:rPr>
-        <w:t xml:space="preserve"> </w:t>
-      </w:r>
-      <w:proofErr w:type="spellStart"/>
-      <w:r>
-        <w:rPr>
-          <w:lang w:val="en"/>
-        </w:rPr>
-        <w:t>combobox</w:t>
-      </w:r>
-      <w:proofErr w:type="spellEnd"/>
-      <w:r>
-        <w:rPr>
-          <w:lang w:val="en"/>
-        </w:rPr>
-        <w:t xml:space="preserve"> will provide you with the list of toys compatible with your type of effects (Analog, RGB, Addressable).</w:t>
+      <w:r>
+        <w:rPr>
+          <w:lang w:val="en"/>
+        </w:rPr>
+        <w:t xml:space="preserve"> combobox will provide you with the list of toys compatible with your type of effects (Analog, RGB, Addressable).</w:t>
       </w:r>
     </w:p>
     <w:p>
@@ -5574,7 +4257,7 @@
                     <pic:cNvPicPr/>
                   </pic:nvPicPr>
                   <pic:blipFill>
-                    <a:blip r:embed="rId32" cstate="print">
+                    <a:blip r:embed="rId33" cstate="print">
                       <a:extLst>
                         <a:ext uri="{28A0092B-C50C-407E-A947-70E740481C1C}">
                           <a14:useLocalDpi xmlns:a14="http://schemas.microsoft.com/office/drawing/2010/main" val="0"/>
@@ -5639,7 +4322,7 @@
                     <pic:cNvPicPr/>
                   </pic:nvPicPr>
                   <pic:blipFill>
-                    <a:blip r:embed="rId33" cstate="print">
+                    <a:blip r:embed="rId34" cstate="print">
                       <a:extLst>
                         <a:ext uri="{28A0092B-C50C-407E-A947-70E740481C1C}">
                           <a14:useLocalDpi xmlns:a14="http://schemas.microsoft.com/office/drawing/2010/main" val="0"/>
@@ -5702,21 +4385,7 @@
         <w:rPr>
           <w:lang w:val="en"/>
         </w:rPr>
-        <w:t>The basic colors (from the .</w:t>
-      </w:r>
-      <w:proofErr w:type="spellStart"/>
-      <w:r>
-        <w:rPr>
-          <w:lang w:val="en"/>
-        </w:rPr>
-        <w:t>ini</w:t>
-      </w:r>
-      <w:proofErr w:type="spellEnd"/>
-      <w:r>
-        <w:rPr>
-          <w:lang w:val="en"/>
-        </w:rPr>
-        <w:t xml:space="preserve">) are available in the </w:t>
+        <w:t xml:space="preserve">The basic colors (from the .ini) are available in the </w:t>
       </w:r>
       <w:r>
         <w:rPr>
@@ -5730,21 +4399,7 @@
         <w:rPr>
           <w:lang w:val="en"/>
         </w:rPr>
-        <w:t xml:space="preserve"> </w:t>
-      </w:r>
-      <w:proofErr w:type="spellStart"/>
-      <w:r>
-        <w:rPr>
-          <w:lang w:val="en"/>
-        </w:rPr>
-        <w:t>combobox</w:t>
-      </w:r>
-      <w:proofErr w:type="spellEnd"/>
-      <w:r>
-        <w:rPr>
-          <w:lang w:val="en"/>
-        </w:rPr>
-        <w:t xml:space="preserve"> but you can also indicate colors not provided for in the list by choosing Custom Color.</w:t>
+        <w:t xml:space="preserve"> combobox but you can also indicate colors not provided for in the list by choosing Custom Color.</w:t>
       </w:r>
     </w:p>
     <w:p>
@@ -5784,7 +4439,7 @@
                     <pic:cNvPicPr/>
                   </pic:nvPicPr>
                   <pic:blipFill>
-                    <a:blip r:embed="rId34"/>
+                    <a:blip r:embed="rId35"/>
                     <a:stretch>
                       <a:fillRect/>
                     </a:stretch>
@@ -5865,7 +4520,7 @@
                     <pic:cNvPicPr/>
                   </pic:nvPicPr>
                   <pic:blipFill>
-                    <a:blip r:embed="rId35" cstate="print">
+                    <a:blip r:embed="rId36" cstate="print">
                       <a:extLst>
                         <a:ext uri="{28A0092B-C50C-407E-A947-70E740481C1C}">
                           <a14:useLocalDpi xmlns:a14="http://schemas.microsoft.com/office/drawing/2010/main" val="0"/>
@@ -5924,7 +4579,7 @@
                     <pic:cNvPicPr/>
                   </pic:nvPicPr>
                   <pic:blipFill>
-                    <a:blip r:embed="rId36" cstate="print">
+                    <a:blip r:embed="rId37" cstate="print">
                       <a:extLst>
                         <a:ext uri="{28A0092B-C50C-407E-A947-70E740481C1C}">
                           <a14:useLocalDpi xmlns:a14="http://schemas.microsoft.com/office/drawing/2010/main" val="0"/>
@@ -5983,7 +4638,7 @@
                     <pic:cNvPicPr/>
                   </pic:nvPicPr>
                   <pic:blipFill>
-                    <a:blip r:embed="rId37" cstate="print">
+                    <a:blip r:embed="rId38" cstate="print">
                       <a:extLst>
                         <a:ext uri="{28A0092B-C50C-407E-A947-70E740481C1C}">
                           <a14:useLocalDpi xmlns:a14="http://schemas.microsoft.com/office/drawing/2010/main" val="0"/>
@@ -6042,7 +4697,7 @@
                     <pic:cNvPicPr/>
                   </pic:nvPicPr>
                   <pic:blipFill>
-                    <a:blip r:embed="rId38" cstate="print">
+                    <a:blip r:embed="rId39" cstate="print">
                       <a:extLst>
                         <a:ext uri="{28A0092B-C50C-407E-A947-70E740481C1C}">
                           <a14:useLocalDpi xmlns:a14="http://schemas.microsoft.com/office/drawing/2010/main" val="0"/>
@@ -6101,7 +4756,7 @@
                     <pic:cNvPicPr/>
                   </pic:nvPicPr>
                   <pic:blipFill>
-                    <a:blip r:embed="rId39" cstate="print">
+                    <a:blip r:embed="rId40" cstate="print">
                       <a:extLst>
                         <a:ext uri="{28A0092B-C50C-407E-A947-70E740481C1C}">
                           <a14:useLocalDpi xmlns:a14="http://schemas.microsoft.com/office/drawing/2010/main" val="0"/>
@@ -6160,7 +4815,7 @@
                     <pic:cNvPicPr/>
                   </pic:nvPicPr>
                   <pic:blipFill>
-                    <a:blip r:embed="rId40" cstate="print">
+                    <a:blip r:embed="rId41" cstate="print">
                       <a:extLst>
                         <a:ext uri="{28A0092B-C50C-407E-A947-70E740481C1C}">
                           <a14:useLocalDpi xmlns:a14="http://schemas.microsoft.com/office/drawing/2010/main" val="0"/>
@@ -6264,7 +4919,7 @@
                     <pic:cNvPicPr/>
                   </pic:nvPicPr>
                   <pic:blipFill>
-                    <a:blip r:embed="rId41" cstate="print">
+                    <a:blip r:embed="rId42" cstate="print">
                       <a:extLst>
                         <a:ext uri="{28A0092B-C50C-407E-A947-70E740481C1C}">
                           <a14:useLocalDpi xmlns:a14="http://schemas.microsoft.com/office/drawing/2010/main" val="0"/>
@@ -6335,32 +4990,14 @@
           <w:bCs/>
         </w:rPr>
       </w:pPr>
-      <w:proofErr w:type="spellStart"/>
       <w:r>
         <w:rPr>
           <w:b/>
           <w:bCs/>
         </w:rPr>
         <w:lastRenderedPageBreak/>
-        <w:t>Preview</w:t>
-      </w:r>
-      <w:proofErr w:type="spellEnd"/>
-      <w:r>
-        <w:rPr>
-          <w:b/>
-          <w:bCs/>
-        </w:rPr>
-        <w:t xml:space="preserve"> </w:t>
-      </w:r>
-      <w:proofErr w:type="spellStart"/>
-      <w:r>
-        <w:rPr>
-          <w:b/>
-          <w:bCs/>
-        </w:rPr>
-        <w:t>window</w:t>
-      </w:r>
-      <w:proofErr w:type="spellEnd"/>
+        <w:t>Preview window</w:t>
+      </w:r>
     </w:p>
     <w:p>
       <w:pPr>
@@ -6386,7 +5023,7 @@
                     <pic:cNvPicPr/>
                   </pic:nvPicPr>
                   <pic:blipFill>
-                    <a:blip r:embed="rId42" cstate="print">
+                    <a:blip r:embed="rId43" cstate="print">
                       <a:extLst>
                         <a:ext uri="{28A0092B-C50C-407E-A947-70E740481C1C}">
                           <a14:useLocalDpi xmlns:a14="http://schemas.microsoft.com/office/drawing/2010/main" val="0"/>
@@ -6433,21 +5070,7 @@
         <w:rPr>
           <w:lang w:val="en"/>
         </w:rPr>
-        <w:t xml:space="preserve">The preview window is where you will see your effects in real time when you activate effects or </w:t>
-      </w:r>
-      <w:proofErr w:type="spellStart"/>
-      <w:r>
-        <w:rPr>
-          <w:lang w:val="en"/>
-        </w:rPr>
-        <w:t>TableElement</w:t>
-      </w:r>
-      <w:proofErr w:type="spellEnd"/>
-      <w:r>
-        <w:rPr>
-          <w:lang w:val="en"/>
-        </w:rPr>
-        <w:t>.</w:t>
+        <w:t>The preview window is where you will see your effects in real time when you activate effects or TableElement.</w:t>
       </w:r>
     </w:p>
     <w:p>
@@ -6532,7 +5155,6 @@
           <w:lang w:val="en-US"/>
         </w:rPr>
       </w:pPr>
-      <w:proofErr w:type="spellStart"/>
       <w:r>
         <w:rPr>
           <w:b/>
@@ -6541,7 +5163,6 @@
         </w:rPr>
         <w:t>DofConfigTool</w:t>
       </w:r>
-      <w:proofErr w:type="spellEnd"/>
       <w:r>
         <w:rPr>
           <w:b/>
@@ -6568,21 +5189,7 @@
         <w:rPr>
           <w:lang w:val="en"/>
         </w:rPr>
-        <w:t xml:space="preserve">You have the option of importing or exporting </w:t>
-      </w:r>
-      <w:proofErr w:type="spellStart"/>
-      <w:r>
-        <w:rPr>
-          <w:lang w:val="en"/>
-        </w:rPr>
-        <w:t>Dof</w:t>
-      </w:r>
-      <w:proofErr w:type="spellEnd"/>
-      <w:r>
-        <w:rPr>
-          <w:lang w:val="en"/>
-        </w:rPr>
-        <w:t xml:space="preserve"> command lines (the famous lines that not many people understand </w:t>
+        <w:t xml:space="preserve">You have the option of importing or exporting Dof command lines (the famous lines that not many people understand </w:t>
       </w:r>
       <w:r>
         <w:rPr>
@@ -6635,7 +5242,7 @@
                     <pic:cNvPicPr/>
                   </pic:nvPicPr>
                   <pic:blipFill>
-                    <a:blip r:embed="rId43"/>
+                    <a:blip r:embed="rId44"/>
                     <a:stretch>
                       <a:fillRect/>
                     </a:stretch>
@@ -6676,21 +5283,7 @@
         <w:rPr>
           <w:lang w:val="en"/>
         </w:rPr>
-        <w:t xml:space="preserve">The import window will allow you to copy a line from </w:t>
-      </w:r>
-      <w:proofErr w:type="spellStart"/>
-      <w:r>
-        <w:rPr>
-          <w:lang w:val="en"/>
-        </w:rPr>
-        <w:t>DofConfigTool</w:t>
-      </w:r>
-      <w:proofErr w:type="spellEnd"/>
-      <w:r>
-        <w:rPr>
-          <w:lang w:val="en"/>
-        </w:rPr>
-        <w:t xml:space="preserve"> like these for example.</w:t>
+        <w:t>The import window will allow you to copy a line from DofConfigTool like these for example.</w:t>
       </w:r>
     </w:p>
     <w:p>
@@ -6718,7 +5311,7 @@
                     <pic:cNvPicPr/>
                   </pic:nvPicPr>
                   <pic:blipFill>
-                    <a:blip r:embed="rId44"/>
+                    <a:blip r:embed="rId45"/>
                     <a:stretch>
                       <a:fillRect/>
                     </a:stretch>
@@ -6785,21 +5378,7 @@
         <w:rPr>
           <w:lang w:val="en"/>
         </w:rPr>
-        <w:t xml:space="preserve">Finally, you just have to choose which output you want to import and validate and the effects and </w:t>
-      </w:r>
-      <w:proofErr w:type="spellStart"/>
-      <w:r>
-        <w:rPr>
-          <w:lang w:val="en"/>
-        </w:rPr>
-        <w:t>TableElement</w:t>
-      </w:r>
-      <w:proofErr w:type="spellEnd"/>
-      <w:r>
-        <w:rPr>
-          <w:lang w:val="en"/>
-        </w:rPr>
-        <w:t xml:space="preserve"> will be automatically created.</w:t>
+        <w:t>Finally, you just have to choose which output you want to import and validate and the effects and TableElement will be automatically created.</w:t>
       </w:r>
     </w:p>
     <w:p>
@@ -6839,7 +5418,7 @@
                     <pic:cNvPicPr/>
                   </pic:nvPicPr>
                   <pic:blipFill>
-                    <a:blip r:embed="rId45"/>
+                    <a:blip r:embed="rId46"/>
                     <a:stretch>
                       <a:fillRect/>
                     </a:stretch>
@@ -6880,35 +5459,7 @@
         <w:rPr>
           <w:lang w:val="en"/>
         </w:rPr>
-        <w:t xml:space="preserve">This window will take all the effects that are in your edit table and transform them back into </w:t>
-      </w:r>
-      <w:proofErr w:type="spellStart"/>
-      <w:r>
-        <w:rPr>
-          <w:lang w:val="en"/>
-        </w:rPr>
-        <w:t>DofConfigTool</w:t>
-      </w:r>
-      <w:proofErr w:type="spellEnd"/>
-      <w:r>
-        <w:rPr>
-          <w:lang w:val="en"/>
-        </w:rPr>
-        <w:t xml:space="preserve"> command lines classified by output. You just have to choose the output that interests you and copy the content of the textbox to copy it to the row you want in the </w:t>
-      </w:r>
-      <w:proofErr w:type="spellStart"/>
-      <w:r>
-        <w:rPr>
-          <w:lang w:val="en"/>
-        </w:rPr>
-        <w:t>DofConfigTool</w:t>
-      </w:r>
-      <w:proofErr w:type="spellEnd"/>
-      <w:r>
-        <w:rPr>
-          <w:lang w:val="en"/>
-        </w:rPr>
-        <w:t>.</w:t>
+        <w:t>This window will take all the effects that are in your edit table and transform them back into DofConfigTool command lines classified by output. You just have to choose the output that interests you and copy the content of the textbox to copy it to the row you want in the DofConfigTool.</w:t>
       </w:r>
     </w:p>
     <w:p>
@@ -6948,21 +5499,7 @@
         <w:rPr>
           <w:lang w:val="en"/>
         </w:rPr>
-        <w:t xml:space="preserve">The </w:t>
-      </w:r>
-      <w:proofErr w:type="spellStart"/>
-      <w:r>
-        <w:rPr>
-          <w:lang w:val="en"/>
-        </w:rPr>
-        <w:t>Dof</w:t>
-      </w:r>
-      <w:proofErr w:type="spellEnd"/>
-      <w:r>
-        <w:rPr>
-          <w:lang w:val="en"/>
-        </w:rPr>
-        <w:t xml:space="preserve"> should normally support full range intensities (0-255) which gives you a bit more finesse but it's less standard.</w:t>
+        <w:t>The Dof should normally support full range intensities (0-255) which gives you a bit more finesse but it's less standard.</w:t>
       </w:r>
     </w:p>
     <w:p>
@@ -6983,7 +5520,7 @@
 </file>
 
 <file path=word/numbering.xml><?xml version="1.0" encoding="utf-8"?>
-<w:numbering xmlns:wpc="http://schemas.microsoft.com/office/word/2010/wordprocessingCanvas" xmlns:cx="http://schemas.microsoft.com/office/drawing/2014/chartex" xmlns:cx1="http://schemas.microsoft.com/office/drawing/2015/9/8/chartex" xmlns:cx2="http://schemas.microsoft.com/office/drawing/2015/10/21/chartex" xmlns:cx3="http://schemas.microsoft.com/office/drawing/2016/5/9/chartex" xmlns:cx4="http://schemas.microsoft.com/office/drawing/2016/5/10/chartex" xmlns:cx5="http://schemas.microsoft.com/office/drawing/2016/5/11/chartex" xmlns:cx6="http://schemas.microsoft.com/office/drawing/2016/5/12/chartex" xmlns:cx7="http://schemas.microsoft.com/office/drawing/2016/5/13/chartex" xmlns:cx8="http://schemas.microsoft.com/office/drawing/2016/5/14/chartex" xmlns:mc="http://schemas.openxmlformats.org/markup-compatibility/2006" xmlns:aink="http://schemas.microsoft.com/office/drawing/2016/ink" xmlns:am3d="http://schemas.microsoft.com/office/drawing/2017/model3d" xmlns:o="urn:schemas-microsoft-com:office:office" xmlns:r="http://schemas.openxmlformats.org/officeDocument/2006/relationships" xmlns:m="http://schemas.openxmlformats.org/officeDocument/2006/math" xmlns:v="urn:schemas-microsoft-com:vml" xmlns:wp14="http://schemas.microsoft.com/office/word/2010/wordprocessingDrawing" xmlns:wp="http://schemas.openxmlformats.org/drawingml/2006/wordprocessingDrawing" xmlns:w10="urn:schemas-microsoft-com:office:word" xmlns:w="http://schemas.openxmlformats.org/wordprocessingml/2006/main" xmlns:w14="http://schemas.microsoft.com/office/word/2010/wordml" xmlns:w15="http://schemas.microsoft.com/office/word/2012/wordml" xmlns:w16cex="http://schemas.microsoft.com/office/word/2018/wordml/cex" xmlns:w16cid="http://schemas.microsoft.com/office/word/2016/wordml/cid" xmlns:w16="http://schemas.microsoft.com/office/word/2018/wordml" xmlns:w16sdtdh="http://schemas.microsoft.com/office/word/2020/wordml/sdtdatahash" xmlns:w16se="http://schemas.microsoft.com/office/word/2015/wordml/symex" xmlns:wpg="http://schemas.microsoft.com/office/word/2010/wordprocessingGroup" xmlns:wpi="http://schemas.microsoft.com/office/word/2010/wordprocessingInk" xmlns:wne="http://schemas.microsoft.com/office/word/2006/wordml" xmlns:wps="http://schemas.microsoft.com/office/word/2010/wordprocessingShape" mc:Ignorable="w14 w15 w16se w16cid w16 w16cex w16sdtdh wp14">
+<w:numbering xmlns:wpc="http://schemas.microsoft.com/office/word/2010/wordprocessingCanvas" xmlns:cx="http://schemas.microsoft.com/office/drawing/2014/chartex" xmlns:cx1="http://schemas.microsoft.com/office/drawing/2015/9/8/chartex" xmlns:cx2="http://schemas.microsoft.com/office/drawing/2015/10/21/chartex" xmlns:cx3="http://schemas.microsoft.com/office/drawing/2016/5/9/chartex" xmlns:cx4="http://schemas.microsoft.com/office/drawing/2016/5/10/chartex" xmlns:cx5="http://schemas.microsoft.com/office/drawing/2016/5/11/chartex" xmlns:cx6="http://schemas.microsoft.com/office/drawing/2016/5/12/chartex" xmlns:cx7="http://schemas.microsoft.com/office/drawing/2016/5/13/chartex" xmlns:cx8="http://schemas.microsoft.com/office/drawing/2016/5/14/chartex" xmlns:mc="http://schemas.openxmlformats.org/markup-compatibility/2006" xmlns:aink="http://schemas.microsoft.com/office/drawing/2016/ink" xmlns:am3d="http://schemas.microsoft.com/office/drawing/2017/model3d" xmlns:o="urn:schemas-microsoft-com:office:office" xmlns:oel="http://schemas.microsoft.com/office/2019/extlst" xmlns:r="http://schemas.openxmlformats.org/officeDocument/2006/relationships" xmlns:m="http://schemas.openxmlformats.org/officeDocument/2006/math" xmlns:v="urn:schemas-microsoft-com:vml" xmlns:wp14="http://schemas.microsoft.com/office/word/2010/wordprocessingDrawing" xmlns:wp="http://schemas.openxmlformats.org/drawingml/2006/wordprocessingDrawing" xmlns:w10="urn:schemas-microsoft-com:office:word" xmlns:w="http://schemas.openxmlformats.org/wordprocessingml/2006/main" xmlns:w14="http://schemas.microsoft.com/office/word/2010/wordml" xmlns:w15="http://schemas.microsoft.com/office/word/2012/wordml" xmlns:w16cex="http://schemas.microsoft.com/office/word/2018/wordml/cex" xmlns:w16cid="http://schemas.microsoft.com/office/word/2016/wordml/cid" xmlns:w16="http://schemas.microsoft.com/office/word/2018/wordml" xmlns:w16du="http://schemas.microsoft.com/office/word/2023/wordml/word16du" xmlns:w16sdtdh="http://schemas.microsoft.com/office/word/2020/wordml/sdtdatahash" xmlns:w16sdtfl="http://schemas.microsoft.com/office/word/2024/wordml/sdtformatlock" xmlns:w16se="http://schemas.microsoft.com/office/word/2015/wordml/symex" xmlns:wpg="http://schemas.microsoft.com/office/word/2010/wordprocessingGroup" xmlns:wpi="http://schemas.microsoft.com/office/word/2010/wordprocessingInk" xmlns:wne="http://schemas.microsoft.com/office/word/2006/wordml" xmlns:wps="http://schemas.microsoft.com/office/word/2010/wordprocessingShape" mc:Ignorable="w14 w15 w16se w16cid w16 w16cex w16sdtdh w16sdtfl w16du wp14">
   <w:abstractNum w:abstractNumId="0" w15:restartNumberingAfterBreak="0">
     <w:nsid w:val="171B21A6"/>
     <w:multiLevelType w:val="hybridMultilevel"/>
@@ -7096,14 +5633,129 @@
       </w:rPr>
     </w:lvl>
   </w:abstractNum>
-  <w:num w:numId="1">
+  <w:abstractNum w:abstractNumId="1" w15:restartNumberingAfterBreak="0">
+    <w:nsid w:val="21200486"/>
+    <w:multiLevelType w:val="hybridMultilevel"/>
+    <w:tmpl w:val="7FF67BCE"/>
+    <w:lvl w:ilvl="0" w:tplc="81BEF5E8">
+      <w:numFmt w:val="bullet"/>
+      <w:lvlText w:val="-"/>
+      <w:lvlJc w:val="left"/>
+      <w:pPr>
+        <w:ind w:left="720" w:hanging="360"/>
+      </w:pPr>
+      <w:rPr>
+        <w:rFonts w:ascii="Calibri" w:eastAsiaTheme="minorHAnsi" w:hAnsi="Calibri" w:cs="Calibri" w:hint="default"/>
+      </w:rPr>
+    </w:lvl>
+    <w:lvl w:ilvl="1" w:tplc="040C0003" w:tentative="1">
+      <w:start w:val="1"/>
+      <w:numFmt w:val="bullet"/>
+      <w:lvlText w:val="o"/>
+      <w:lvlJc w:val="left"/>
+      <w:pPr>
+        <w:ind w:left="1440" w:hanging="360"/>
+      </w:pPr>
+      <w:rPr>
+        <w:rFonts w:ascii="Courier New" w:hAnsi="Courier New" w:cs="Courier New" w:hint="default"/>
+      </w:rPr>
+    </w:lvl>
+    <w:lvl w:ilvl="2" w:tplc="040C0005" w:tentative="1">
+      <w:start w:val="1"/>
+      <w:numFmt w:val="bullet"/>
+      <w:lvlText w:val=""/>
+      <w:lvlJc w:val="left"/>
+      <w:pPr>
+        <w:ind w:left="2160" w:hanging="360"/>
+      </w:pPr>
+      <w:rPr>
+        <w:rFonts w:ascii="Wingdings" w:hAnsi="Wingdings" w:hint="default"/>
+      </w:rPr>
+    </w:lvl>
+    <w:lvl w:ilvl="3" w:tplc="040C0001" w:tentative="1">
+      <w:start w:val="1"/>
+      <w:numFmt w:val="bullet"/>
+      <w:lvlText w:val=""/>
+      <w:lvlJc w:val="left"/>
+      <w:pPr>
+        <w:ind w:left="2880" w:hanging="360"/>
+      </w:pPr>
+      <w:rPr>
+        <w:rFonts w:ascii="Symbol" w:hAnsi="Symbol" w:hint="default"/>
+      </w:rPr>
+    </w:lvl>
+    <w:lvl w:ilvl="4" w:tplc="040C0003" w:tentative="1">
+      <w:start w:val="1"/>
+      <w:numFmt w:val="bullet"/>
+      <w:lvlText w:val="o"/>
+      <w:lvlJc w:val="left"/>
+      <w:pPr>
+        <w:ind w:left="3600" w:hanging="360"/>
+      </w:pPr>
+      <w:rPr>
+        <w:rFonts w:ascii="Courier New" w:hAnsi="Courier New" w:cs="Courier New" w:hint="default"/>
+      </w:rPr>
+    </w:lvl>
+    <w:lvl w:ilvl="5" w:tplc="040C0005" w:tentative="1">
+      <w:start w:val="1"/>
+      <w:numFmt w:val="bullet"/>
+      <w:lvlText w:val=""/>
+      <w:lvlJc w:val="left"/>
+      <w:pPr>
+        <w:ind w:left="4320" w:hanging="360"/>
+      </w:pPr>
+      <w:rPr>
+        <w:rFonts w:ascii="Wingdings" w:hAnsi="Wingdings" w:hint="default"/>
+      </w:rPr>
+    </w:lvl>
+    <w:lvl w:ilvl="6" w:tplc="040C0001" w:tentative="1">
+      <w:start w:val="1"/>
+      <w:numFmt w:val="bullet"/>
+      <w:lvlText w:val=""/>
+      <w:lvlJc w:val="left"/>
+      <w:pPr>
+        <w:ind w:left="5040" w:hanging="360"/>
+      </w:pPr>
+      <w:rPr>
+        <w:rFonts w:ascii="Symbol" w:hAnsi="Symbol" w:hint="default"/>
+      </w:rPr>
+    </w:lvl>
+    <w:lvl w:ilvl="7" w:tplc="040C0003" w:tentative="1">
+      <w:start w:val="1"/>
+      <w:numFmt w:val="bullet"/>
+      <w:lvlText w:val="o"/>
+      <w:lvlJc w:val="left"/>
+      <w:pPr>
+        <w:ind w:left="5760" w:hanging="360"/>
+      </w:pPr>
+      <w:rPr>
+        <w:rFonts w:ascii="Courier New" w:hAnsi="Courier New" w:cs="Courier New" w:hint="default"/>
+      </w:rPr>
+    </w:lvl>
+    <w:lvl w:ilvl="8" w:tplc="040C0005" w:tentative="1">
+      <w:start w:val="1"/>
+      <w:numFmt w:val="bullet"/>
+      <w:lvlText w:val=""/>
+      <w:lvlJc w:val="left"/>
+      <w:pPr>
+        <w:ind w:left="6480" w:hanging="360"/>
+      </w:pPr>
+      <w:rPr>
+        <w:rFonts w:ascii="Wingdings" w:hAnsi="Wingdings" w:hint="default"/>
+      </w:rPr>
+    </w:lvl>
+  </w:abstractNum>
+  <w:num w:numId="1" w16cid:durableId="577442712">
     <w:abstractNumId w:val="0"/>
+  </w:num>
+  <w:num w:numId="2" w16cid:durableId="533421527">
+    <w:abstractNumId w:val="1"/>
   </w:num>
 </w:numbering>
 </file>
 
 <file path=word/styles.xml><?xml version="1.0" encoding="utf-8"?>
-<w:styles xmlns:mc="http://schemas.openxmlformats.org/markup-compatibility/2006" xmlns:r="http://schemas.openxmlformats.org/officeDocument/2006/relationships" xmlns:w="http://schemas.openxmlformats.org/wordprocessingml/2006/main" xmlns:w14="http://schemas.microsoft.com/office/word/2010/wordml" xmlns:w15="http://schemas.microsoft.com/office/word/2012/wordml" xmlns:w16cex="http://schemas.microsoft.com/office/word/2018/wordml/cex" xmlns:w16cid="http://schemas.microsoft.com/office/word/2016/wordml/cid" xmlns:w16="http://schemas.microsoft.com/office/word/2018/wordml" xmlns:w16sdtdh="http://schemas.microsoft.com/office/word/2020/wordml/sdtdatahash" xmlns:w16se="http://schemas.microsoft.com/office/word/2015/wordml/symex" mc:Ignorable="w14 w15 w16se w16cid w16 w16cex w16sdtdh">
+<w:styles xmlns:mc="http://schemas.openxmlformats.org/markup-compatibility/2006" xmlns:r="http://schemas.openxmlformats.org/officeDocument/2006/relationships" xmlns:w="http://schemas.openxmlformats.org/wordprocessingml/2006/main" xmlns:w14="http://schemas.microsoft.com/office/word/2010/wordml" xmlns:w15="http://schemas.microsoft.com/office/word/2012/wordml" xmlns:w16cex="http://schemas.microsoft.com/office/word/2018/wordml/cex" xmlns:w16cid="http://schemas.microsoft.com/office/word/2016/wordml/cid" xmlns:w16="http://schemas.microsoft.com/office/word/2018/wordml" xmlns:w16du="http://schemas.microsoft.com/office/word/2023/wordml/word16du" xmlns:w16sdtdh="http://schemas.microsoft.com/office/word/2020/wordml/sdtdatahash" xmlns:w16sdtfl="http://schemas.microsoft.com/office/word/2024/wordml/sdtformatlock" xmlns:w16se="http://schemas.microsoft.com/office/word/2015/wordml/symex" mc:Ignorable="w14 w15 w16se w16cid w16 w16cex w16sdtdh w16sdtfl w16du">
   <w:docDefaults>
     <w:rPrDefault>
       <w:rPr>

</xml_diff>